<commit_message>
Nächster zwischenstand mit überarbeiteter Einleitung
</commit_message>
<xml_diff>
--- a/doc/Doku_Niklas.docx
+++ b/doc/Doku_Niklas.docx
@@ -383,7 +383,7 @@
           <w:r>
             <w:fldChar w:fldCharType="separate"/>
           </w:r>
-          <w:hyperlink w:anchor="_Toc454982764" w:history="1">
+          <w:hyperlink w:anchor="_Toc455132945" w:history="1">
             <w:r>
               <w:rPr>
                 <w:rStyle w:val="Hyperlink"/>
@@ -410,7 +410,7 @@
                 <w:noProof/>
                 <w:webHidden/>
               </w:rPr>
-              <w:instrText xml:space="preserve"> PAGEREF _Toc454982764 \h </w:instrText>
+              <w:instrText xml:space="preserve"> PAGEREF _Toc455132945 \h </w:instrText>
             </w:r>
             <w:r>
               <w:rPr>
@@ -456,7 +456,7 @@
               <w:lang w:eastAsia="de-DE" w:bidi="ar-SA"/>
             </w:rPr>
           </w:pPr>
-          <w:hyperlink w:anchor="_Toc454982765" w:history="1">
+          <w:hyperlink w:anchor="_Toc455132946" w:history="1">
             <w:r>
               <w:rPr>
                 <w:rStyle w:val="Hyperlink"/>
@@ -483,7 +483,7 @@
                 <w:noProof/>
                 <w:webHidden/>
               </w:rPr>
-              <w:instrText xml:space="preserve"> PAGEREF _Toc454982765 \h </w:instrText>
+              <w:instrText xml:space="preserve"> PAGEREF _Toc455132946 \h </w:instrText>
             </w:r>
             <w:r>
               <w:rPr>
@@ -529,7 +529,7 @@
               <w:lang w:eastAsia="de-DE" w:bidi="ar-SA"/>
             </w:rPr>
           </w:pPr>
-          <w:hyperlink w:anchor="_Toc454982766" w:history="1">
+          <w:hyperlink w:anchor="_Toc455132947" w:history="1">
             <w:r>
               <w:rPr>
                 <w:rStyle w:val="Hyperlink"/>
@@ -556,7 +556,7 @@
                 <w:noProof/>
                 <w:webHidden/>
               </w:rPr>
-              <w:instrText xml:space="preserve"> PAGEREF _Toc454982766 \h </w:instrText>
+              <w:instrText xml:space="preserve"> PAGEREF _Toc455132947 \h </w:instrText>
             </w:r>
             <w:r>
               <w:rPr>
@@ -602,7 +602,7 @@
               <w:lang w:eastAsia="de-DE" w:bidi="ar-SA"/>
             </w:rPr>
           </w:pPr>
-          <w:hyperlink w:anchor="_Toc454982767" w:history="1">
+          <w:hyperlink w:anchor="_Toc455132948" w:history="1">
             <w:r>
               <w:rPr>
                 <w:rStyle w:val="Hyperlink"/>
@@ -629,7 +629,7 @@
                 <w:noProof/>
                 <w:webHidden/>
               </w:rPr>
-              <w:instrText xml:space="preserve"> PAGEREF _Toc454982767 \h </w:instrText>
+              <w:instrText xml:space="preserve"> PAGEREF _Toc455132948 \h </w:instrText>
             </w:r>
             <w:r>
               <w:rPr>
@@ -649,7 +649,7 @@
                 <w:noProof/>
                 <w:webHidden/>
               </w:rPr>
-              <w:t>2</w:t>
+              <w:t>3</w:t>
             </w:r>
             <w:r>
               <w:rPr>
@@ -675,7 +675,7 @@
               <w:lang w:eastAsia="de-DE" w:bidi="ar-SA"/>
             </w:rPr>
           </w:pPr>
-          <w:hyperlink w:anchor="_Toc454982768" w:history="1">
+          <w:hyperlink w:anchor="_Toc455132949" w:history="1">
             <w:r>
               <w:rPr>
                 <w:rStyle w:val="Hyperlink"/>
@@ -702,7 +702,7 @@
                 <w:noProof/>
                 <w:webHidden/>
               </w:rPr>
-              <w:instrText xml:space="preserve"> PAGEREF _Toc454982768 \h </w:instrText>
+              <w:instrText xml:space="preserve"> PAGEREF _Toc455132949 \h </w:instrText>
             </w:r>
             <w:r>
               <w:rPr>
@@ -722,7 +722,7 @@
                 <w:noProof/>
                 <w:webHidden/>
               </w:rPr>
-              <w:t>2</w:t>
+              <w:t>3</w:t>
             </w:r>
             <w:r>
               <w:rPr>
@@ -748,7 +748,7 @@
               <w:lang w:eastAsia="de-DE" w:bidi="ar-SA"/>
             </w:rPr>
           </w:pPr>
-          <w:hyperlink w:anchor="_Toc454982769" w:history="1">
+          <w:hyperlink w:anchor="_Toc455132950" w:history="1">
             <w:r>
               <w:rPr>
                 <w:rStyle w:val="Hyperlink"/>
@@ -775,7 +775,7 @@
                 <w:noProof/>
                 <w:webHidden/>
               </w:rPr>
-              <w:instrText xml:space="preserve"> PAGEREF _Toc454982769 \h </w:instrText>
+              <w:instrText xml:space="preserve"> PAGEREF _Toc455132950 \h </w:instrText>
             </w:r>
             <w:r>
               <w:rPr>
@@ -821,7 +821,7 @@
               <w:lang w:eastAsia="de-DE" w:bidi="ar-SA"/>
             </w:rPr>
           </w:pPr>
-          <w:hyperlink w:anchor="_Toc454982770" w:history="1">
+          <w:hyperlink w:anchor="_Toc455132951" w:history="1">
             <w:r>
               <w:rPr>
                 <w:rStyle w:val="Hyperlink"/>
@@ -848,7 +848,7 @@
                 <w:noProof/>
                 <w:webHidden/>
               </w:rPr>
-              <w:instrText xml:space="preserve"> PAGEREF _Toc454982770 \h </w:instrText>
+              <w:instrText xml:space="preserve"> PAGEREF _Toc455132951 \h </w:instrText>
             </w:r>
             <w:r>
               <w:rPr>
@@ -868,7 +868,7 @@
                 <w:noProof/>
                 <w:webHidden/>
               </w:rPr>
-              <w:t>3</w:t>
+              <w:t>4</w:t>
             </w:r>
             <w:r>
               <w:rPr>
@@ -894,7 +894,7 @@
               <w:lang w:eastAsia="de-DE" w:bidi="ar-SA"/>
             </w:rPr>
           </w:pPr>
-          <w:hyperlink w:anchor="_Toc454982771" w:history="1">
+          <w:hyperlink w:anchor="_Toc455132952" w:history="1">
             <w:r>
               <w:rPr>
                 <w:rStyle w:val="Hyperlink"/>
@@ -921,7 +921,7 @@
                 <w:noProof/>
                 <w:webHidden/>
               </w:rPr>
-              <w:instrText xml:space="preserve"> PAGEREF _Toc454982771 \h </w:instrText>
+              <w:instrText xml:space="preserve"> PAGEREF _Toc455132952 \h </w:instrText>
             </w:r>
             <w:r>
               <w:rPr>
@@ -941,7 +941,7 @@
                 <w:noProof/>
                 <w:webHidden/>
               </w:rPr>
-              <w:t>3</w:t>
+              <w:t>4</w:t>
             </w:r>
             <w:r>
               <w:rPr>
@@ -967,7 +967,7 @@
               <w:lang w:eastAsia="de-DE" w:bidi="ar-SA"/>
             </w:rPr>
           </w:pPr>
-          <w:hyperlink w:anchor="_Toc454982772" w:history="1">
+          <w:hyperlink w:anchor="_Toc455132953" w:history="1">
             <w:r>
               <w:rPr>
                 <w:rStyle w:val="Hyperlink"/>
@@ -994,7 +994,7 @@
                 <w:noProof/>
                 <w:webHidden/>
               </w:rPr>
-              <w:instrText xml:space="preserve"> PAGEREF _Toc454982772 \h </w:instrText>
+              <w:instrText xml:space="preserve"> PAGEREF _Toc455132953 \h </w:instrText>
             </w:r>
             <w:r>
               <w:rPr>
@@ -1014,7 +1014,7 @@
                 <w:noProof/>
                 <w:webHidden/>
               </w:rPr>
-              <w:t>3</w:t>
+              <w:t>4</w:t>
             </w:r>
             <w:r>
               <w:rPr>
@@ -1040,7 +1040,7 @@
               <w:lang w:eastAsia="de-DE" w:bidi="ar-SA"/>
             </w:rPr>
           </w:pPr>
-          <w:hyperlink w:anchor="_Toc454982773" w:history="1">
+          <w:hyperlink w:anchor="_Toc455132954" w:history="1">
             <w:r>
               <w:rPr>
                 <w:rStyle w:val="Hyperlink"/>
@@ -1067,7 +1067,7 @@
                 <w:noProof/>
                 <w:webHidden/>
               </w:rPr>
-              <w:instrText xml:space="preserve"> PAGEREF _Toc454982773 \h </w:instrText>
+              <w:instrText xml:space="preserve"> PAGEREF _Toc455132954 \h </w:instrText>
             </w:r>
             <w:r>
               <w:rPr>
@@ -1113,7 +1113,7 @@
               <w:lang w:eastAsia="de-DE" w:bidi="ar-SA"/>
             </w:rPr>
           </w:pPr>
-          <w:hyperlink w:anchor="_Toc454982774" w:history="1">
+          <w:hyperlink w:anchor="_Toc455132955" w:history="1">
             <w:r>
               <w:rPr>
                 <w:rStyle w:val="Hyperlink"/>
@@ -1140,7 +1140,7 @@
                 <w:noProof/>
                 <w:webHidden/>
               </w:rPr>
-              <w:instrText xml:space="preserve"> PAGEREF _Toc454982774 \h </w:instrText>
+              <w:instrText xml:space="preserve"> PAGEREF _Toc455132955 \h </w:instrText>
             </w:r>
             <w:r>
               <w:rPr>
@@ -1186,7 +1186,7 @@
               <w:lang w:eastAsia="de-DE" w:bidi="ar-SA"/>
             </w:rPr>
           </w:pPr>
-          <w:hyperlink w:anchor="_Toc454982775" w:history="1">
+          <w:hyperlink w:anchor="_Toc455132956" w:history="1">
             <w:r>
               <w:rPr>
                 <w:rStyle w:val="Hyperlink"/>
@@ -1213,7 +1213,7 @@
                 <w:noProof/>
                 <w:webHidden/>
               </w:rPr>
-              <w:instrText xml:space="preserve"> PAGEREF _Toc454982775 \h </w:instrText>
+              <w:instrText xml:space="preserve"> PAGEREF _Toc455132956 \h </w:instrText>
             </w:r>
             <w:r>
               <w:rPr>
@@ -1259,7 +1259,7 @@
               <w:lang w:eastAsia="de-DE" w:bidi="ar-SA"/>
             </w:rPr>
           </w:pPr>
-          <w:hyperlink w:anchor="_Toc454982776" w:history="1">
+          <w:hyperlink w:anchor="_Toc455132957" w:history="1">
             <w:r>
               <w:rPr>
                 <w:rStyle w:val="Hyperlink"/>
@@ -1286,7 +1286,7 @@
                 <w:noProof/>
                 <w:webHidden/>
               </w:rPr>
-              <w:instrText xml:space="preserve"> PAGEREF _Toc454982776 \h </w:instrText>
+              <w:instrText xml:space="preserve"> PAGEREF _Toc455132957 \h </w:instrText>
             </w:r>
             <w:r>
               <w:rPr>
@@ -1332,7 +1332,7 @@
               <w:lang w:eastAsia="de-DE" w:bidi="ar-SA"/>
             </w:rPr>
           </w:pPr>
-          <w:hyperlink w:anchor="_Toc454982777" w:history="1">
+          <w:hyperlink w:anchor="_Toc455132958" w:history="1">
             <w:r>
               <w:rPr>
                 <w:rStyle w:val="Hyperlink"/>
@@ -1359,7 +1359,7 @@
                 <w:noProof/>
                 <w:webHidden/>
               </w:rPr>
-              <w:instrText xml:space="preserve"> PAGEREF _Toc454982777 \h </w:instrText>
+              <w:instrText xml:space="preserve"> PAGEREF _Toc455132958 \h </w:instrText>
             </w:r>
             <w:r>
               <w:rPr>
@@ -1405,7 +1405,7 @@
               <w:lang w:eastAsia="de-DE" w:bidi="ar-SA"/>
             </w:rPr>
           </w:pPr>
-          <w:hyperlink w:anchor="_Toc454982778" w:history="1">
+          <w:hyperlink w:anchor="_Toc455132959" w:history="1">
             <w:r>
               <w:rPr>
                 <w:rStyle w:val="Hyperlink"/>
@@ -1432,7 +1432,7 @@
                 <w:noProof/>
                 <w:webHidden/>
               </w:rPr>
-              <w:instrText xml:space="preserve"> PAGEREF _Toc454982778 \h </w:instrText>
+              <w:instrText xml:space="preserve"> PAGEREF _Toc455132959 \h </w:instrText>
             </w:r>
             <w:r>
               <w:rPr>
@@ -1478,7 +1478,7 @@
               <w:lang w:eastAsia="de-DE" w:bidi="ar-SA"/>
             </w:rPr>
           </w:pPr>
-          <w:hyperlink w:anchor="_Toc454982779" w:history="1">
+          <w:hyperlink w:anchor="_Toc455132960" w:history="1">
             <w:r>
               <w:rPr>
                 <w:rStyle w:val="Hyperlink"/>
@@ -1505,7 +1505,7 @@
                 <w:noProof/>
                 <w:webHidden/>
               </w:rPr>
-              <w:instrText xml:space="preserve"> PAGEREF _Toc454982779 \h </w:instrText>
+              <w:instrText xml:space="preserve"> PAGEREF _Toc455132960 \h </w:instrText>
             </w:r>
             <w:r>
               <w:rPr>
@@ -1551,7 +1551,7 @@
               <w:lang w:eastAsia="de-DE" w:bidi="ar-SA"/>
             </w:rPr>
           </w:pPr>
-          <w:hyperlink w:anchor="_Toc454982780" w:history="1">
+          <w:hyperlink w:anchor="_Toc455132961" w:history="1">
             <w:r>
               <w:rPr>
                 <w:rStyle w:val="Hyperlink"/>
@@ -1578,7 +1578,7 @@
                 <w:noProof/>
                 <w:webHidden/>
               </w:rPr>
-              <w:instrText xml:space="preserve"> PAGEREF _Toc454982780 \h </w:instrText>
+              <w:instrText xml:space="preserve"> PAGEREF _Toc455132961 \h </w:instrText>
             </w:r>
             <w:r>
               <w:rPr>
@@ -1624,7 +1624,7 @@
               <w:lang w:eastAsia="de-DE" w:bidi="ar-SA"/>
             </w:rPr>
           </w:pPr>
-          <w:hyperlink w:anchor="_Toc454982781" w:history="1">
+          <w:hyperlink w:anchor="_Toc455132962" w:history="1">
             <w:r>
               <w:rPr>
                 <w:rStyle w:val="Hyperlink"/>
@@ -1651,7 +1651,7 @@
                 <w:noProof/>
                 <w:webHidden/>
               </w:rPr>
-              <w:instrText xml:space="preserve"> PAGEREF _Toc454982781 \h </w:instrText>
+              <w:instrText xml:space="preserve"> PAGEREF _Toc455132962 \h </w:instrText>
             </w:r>
             <w:r>
               <w:rPr>
@@ -1697,7 +1697,7 @@
               <w:lang w:eastAsia="de-DE" w:bidi="ar-SA"/>
             </w:rPr>
           </w:pPr>
-          <w:hyperlink w:anchor="_Toc454982782" w:history="1">
+          <w:hyperlink w:anchor="_Toc455132963" w:history="1">
             <w:r>
               <w:rPr>
                 <w:rStyle w:val="Hyperlink"/>
@@ -1724,7 +1724,7 @@
                 <w:noProof/>
                 <w:webHidden/>
               </w:rPr>
-              <w:instrText xml:space="preserve"> PAGEREF _Toc454982782 \h </w:instrText>
+              <w:instrText xml:space="preserve"> PAGEREF _Toc455132963 \h </w:instrText>
             </w:r>
             <w:r>
               <w:rPr>
@@ -1770,7 +1770,7 @@
               <w:lang w:eastAsia="de-DE" w:bidi="ar-SA"/>
             </w:rPr>
           </w:pPr>
-          <w:hyperlink w:anchor="_Toc454982783" w:history="1">
+          <w:hyperlink w:anchor="_Toc455132964" w:history="1">
             <w:r>
               <w:rPr>
                 <w:rStyle w:val="Hyperlink"/>
@@ -1797,7 +1797,7 @@
                 <w:noProof/>
                 <w:webHidden/>
               </w:rPr>
-              <w:instrText xml:space="preserve"> PAGEREF _Toc454982783 \h </w:instrText>
+              <w:instrText xml:space="preserve"> PAGEREF _Toc455132964 \h </w:instrText>
             </w:r>
             <w:r>
               <w:rPr>
@@ -1843,7 +1843,7 @@
               <w:lang w:eastAsia="de-DE" w:bidi="ar-SA"/>
             </w:rPr>
           </w:pPr>
-          <w:hyperlink w:anchor="_Toc454982784" w:history="1">
+          <w:hyperlink w:anchor="_Toc455132965" w:history="1">
             <w:r>
               <w:rPr>
                 <w:rStyle w:val="Hyperlink"/>
@@ -1870,7 +1870,7 @@
                 <w:noProof/>
                 <w:webHidden/>
               </w:rPr>
-              <w:instrText xml:space="preserve"> PAGEREF _Toc454982784 \h </w:instrText>
+              <w:instrText xml:space="preserve"> PAGEREF _Toc455132965 \h </w:instrText>
             </w:r>
             <w:r>
               <w:rPr>
@@ -1916,7 +1916,7 @@
               <w:lang w:eastAsia="de-DE" w:bidi="ar-SA"/>
             </w:rPr>
           </w:pPr>
-          <w:hyperlink w:anchor="_Toc454982785" w:history="1">
+          <w:hyperlink w:anchor="_Toc455132966" w:history="1">
             <w:r>
               <w:rPr>
                 <w:rStyle w:val="Hyperlink"/>
@@ -1943,7 +1943,7 @@
                 <w:noProof/>
                 <w:webHidden/>
               </w:rPr>
-              <w:instrText xml:space="preserve"> PAGEREF _Toc454982785 \h </w:instrText>
+              <w:instrText xml:space="preserve"> PAGEREF _Toc455132966 \h </w:instrText>
             </w:r>
             <w:r>
               <w:rPr>
@@ -1989,7 +1989,7 @@
               <w:lang w:eastAsia="de-DE" w:bidi="ar-SA"/>
             </w:rPr>
           </w:pPr>
-          <w:hyperlink w:anchor="_Toc454982786" w:history="1">
+          <w:hyperlink w:anchor="_Toc455132967" w:history="1">
             <w:r>
               <w:rPr>
                 <w:rStyle w:val="Hyperlink"/>
@@ -2016,7 +2016,7 @@
                 <w:noProof/>
                 <w:webHidden/>
               </w:rPr>
-              <w:instrText xml:space="preserve"> PAGEREF _Toc454982786 \h </w:instrText>
+              <w:instrText xml:space="preserve"> PAGEREF _Toc455132967 \h </w:instrText>
             </w:r>
             <w:r>
               <w:rPr>
@@ -2062,7 +2062,7 @@
               <w:lang w:eastAsia="de-DE" w:bidi="ar-SA"/>
             </w:rPr>
           </w:pPr>
-          <w:hyperlink w:anchor="_Toc454982787" w:history="1">
+          <w:hyperlink w:anchor="_Toc455132968" w:history="1">
             <w:r>
               <w:rPr>
                 <w:rStyle w:val="Hyperlink"/>
@@ -2089,7 +2089,7 @@
                 <w:noProof/>
                 <w:webHidden/>
               </w:rPr>
-              <w:instrText xml:space="preserve"> PAGEREF _Toc454982787 \h </w:instrText>
+              <w:instrText xml:space="preserve"> PAGEREF _Toc455132968 \h </w:instrText>
             </w:r>
             <w:r>
               <w:rPr>
@@ -2135,7 +2135,7 @@
               <w:lang w:eastAsia="de-DE" w:bidi="ar-SA"/>
             </w:rPr>
           </w:pPr>
-          <w:hyperlink w:anchor="_Toc454982788" w:history="1">
+          <w:hyperlink w:anchor="_Toc455132969" w:history="1">
             <w:r>
               <w:rPr>
                 <w:rStyle w:val="Hyperlink"/>
@@ -2162,7 +2162,7 @@
                 <w:noProof/>
                 <w:webHidden/>
               </w:rPr>
-              <w:instrText xml:space="preserve"> PAGEREF _Toc454982788 \h </w:instrText>
+              <w:instrText xml:space="preserve"> PAGEREF _Toc455132969 \h </w:instrText>
             </w:r>
             <w:r>
               <w:rPr>
@@ -2208,7 +2208,7 @@
               <w:lang w:eastAsia="de-DE" w:bidi="ar-SA"/>
             </w:rPr>
           </w:pPr>
-          <w:hyperlink w:anchor="_Toc454982789" w:history="1">
+          <w:hyperlink w:anchor="_Toc455132970" w:history="1">
             <w:r>
               <w:rPr>
                 <w:rStyle w:val="Hyperlink"/>
@@ -2235,7 +2235,7 @@
                 <w:noProof/>
                 <w:webHidden/>
               </w:rPr>
-              <w:instrText xml:space="preserve"> PAGEREF _Toc454982789 \h </w:instrText>
+              <w:instrText xml:space="preserve"> PAGEREF _Toc455132970 \h </w:instrText>
             </w:r>
             <w:r>
               <w:rPr>
@@ -2255,7 +2255,7 @@
                 <w:noProof/>
                 <w:webHidden/>
               </w:rPr>
-              <w:t>16</w:t>
+              <w:t>17</w:t>
             </w:r>
             <w:r>
               <w:rPr>
@@ -2281,7 +2281,7 @@
               <w:lang w:eastAsia="de-DE" w:bidi="ar-SA"/>
             </w:rPr>
           </w:pPr>
-          <w:hyperlink w:anchor="_Toc454982790" w:history="1">
+          <w:hyperlink w:anchor="_Toc455132971" w:history="1">
             <w:r>
               <w:rPr>
                 <w:rStyle w:val="Hyperlink"/>
@@ -2309,7 +2309,7 @@
                 <w:noProof/>
                 <w:webHidden/>
               </w:rPr>
-              <w:instrText xml:space="preserve"> PAGEREF _Toc454982790 \h </w:instrText>
+              <w:instrText xml:space="preserve"> PAGEREF _Toc455132971 \h </w:instrText>
             </w:r>
             <w:r>
               <w:rPr>
@@ -2378,7 +2378,7 @@
       <w:pPr>
         <w:pStyle w:val="Niklas1"/>
       </w:pPr>
-      <w:bookmarkStart w:id="2" w:name="_Toc454982764"/>
+      <w:bookmarkStart w:id="2" w:name="_Toc455132945"/>
       <w:r>
         <w:lastRenderedPageBreak/>
         <w:t>Einleitung</w:t>
@@ -2410,7 +2410,7 @@
       <w:pPr>
         <w:pStyle w:val="Niklas2"/>
       </w:pPr>
-      <w:bookmarkStart w:id="3" w:name="_Toc454982765"/>
+      <w:bookmarkStart w:id="3" w:name="_Toc455132946"/>
       <w:r>
         <w:t>Ziele</w:t>
       </w:r>
@@ -2423,7 +2423,13 @@
         <w:jc w:val="both"/>
       </w:pPr>
       <w:r>
-        <w:t>Ziel des Projektes ist die Entwicklung einer nativen mobilen Applikation zum Versenden von Nachrichten zwischen 2 Klienten über Bluetooth. Zielplattform ist dabei Android. Wichtig ist dabei, dass die Verbindung über Bluetooth geschieht.</w:t>
+        <w:t xml:space="preserve">Ziel des Projektes ist die Entwicklung einer nativen mobilen Applikation zum Versenden von Nachrichten zwischen 2 </w:t>
+      </w:r>
+      <w:r>
+        <w:t>Endgeräten</w:t>
+      </w:r>
+      <w:r>
+        <w:t xml:space="preserve"> über Bluetooth. Zielplattform ist dabei Android. Wichtig ist dabei, dass die Verbindung über Bluetooth geschieht.</w:t>
       </w:r>
       <w:r>
         <w:t xml:space="preserve"> Alle Ziele im Detail sind den Anforderungen im folgendem Kapitel zu entnehmen</w:t>
@@ -2440,7 +2446,7 @@
       <w:pPr>
         <w:pStyle w:val="Niklas2"/>
       </w:pPr>
-      <w:bookmarkStart w:id="4" w:name="_Toc454982766"/>
+      <w:bookmarkStart w:id="4" w:name="_Toc455132947"/>
       <w:r>
         <w:t>Haupt-Meilensteine und grober Zeitplan</w:t>
       </w:r>
@@ -2463,28 +2469,555 @@
         <w:jc w:val="both"/>
       </w:pPr>
     </w:p>
-    <w:p>
-      <w:pPr>
-        <w:pStyle w:val="Textbody"/>
-        <w:ind w:left="709"/>
-        <w:jc w:val="both"/>
-        <w:rPr>
-          <w:i/>
-          <w:color w:val="FF0000"/>
-        </w:rPr>
-      </w:pPr>
-      <w:r>
-        <w:rPr>
-          <w:i/>
-          <w:color w:val="FF0000"/>
-        </w:rPr>
-        <w:t>Tabelle</w:t>
-      </w:r>
-    </w:p>
-    <w:p>
-      <w:pPr>
-        <w:pStyle w:val="Textbody"/>
-        <w:ind w:left="709"/>
+    <w:tbl>
+      <w:tblPr>
+        <w:tblW w:w="8979" w:type="dxa"/>
+        <w:tblInd w:w="706" w:type="dxa"/>
+        <w:tblLayout w:type="fixed"/>
+        <w:tblCellMar>
+          <w:left w:w="10" w:type="dxa"/>
+          <w:right w:w="10" w:type="dxa"/>
+        </w:tblCellMar>
+        <w:tblLook w:val="04A0" w:firstRow="1" w:lastRow="0" w:firstColumn="1" w:lastColumn="0" w:noHBand="0" w:noVBand="1"/>
+      </w:tblPr>
+      <w:tblGrid>
+        <w:gridCol w:w="2559"/>
+        <w:gridCol w:w="3210"/>
+        <w:gridCol w:w="3210"/>
+      </w:tblGrid>
+      <w:tr>
+        <w:tc>
+          <w:tcPr>
+            <w:tcW w:w="2559" w:type="dxa"/>
+            <w:tcBorders>
+              <w:top w:val="single" w:sz="2" w:space="0" w:color="000000"/>
+              <w:left w:val="single" w:sz="2" w:space="0" w:color="000000"/>
+              <w:bottom w:val="single" w:sz="2" w:space="0" w:color="000000"/>
+              <w:right w:val="nil"/>
+            </w:tcBorders>
+            <w:tcMar>
+              <w:top w:w="55" w:type="dxa"/>
+              <w:left w:w="55" w:type="dxa"/>
+              <w:bottom w:w="55" w:type="dxa"/>
+              <w:right w:w="55" w:type="dxa"/>
+            </w:tcMar>
+            <w:hideMark/>
+          </w:tcPr>
+          <w:p>
+            <w:pPr>
+              <w:pStyle w:val="TableHeading"/>
+            </w:pPr>
+            <w:r>
+              <w:t>Meilenstein</w:t>
+            </w:r>
+          </w:p>
+        </w:tc>
+        <w:tc>
+          <w:tcPr>
+            <w:tcW w:w="3210" w:type="dxa"/>
+            <w:tcBorders>
+              <w:top w:val="single" w:sz="2" w:space="0" w:color="000000"/>
+              <w:left w:val="single" w:sz="2" w:space="0" w:color="000000"/>
+              <w:bottom w:val="single" w:sz="2" w:space="0" w:color="000000"/>
+              <w:right w:val="nil"/>
+            </w:tcBorders>
+            <w:tcMar>
+              <w:top w:w="55" w:type="dxa"/>
+              <w:left w:w="55" w:type="dxa"/>
+              <w:bottom w:w="55" w:type="dxa"/>
+              <w:right w:w="55" w:type="dxa"/>
+            </w:tcMar>
+            <w:hideMark/>
+          </w:tcPr>
+          <w:p>
+            <w:pPr>
+              <w:pStyle w:val="TableHeading"/>
+            </w:pPr>
+            <w:r>
+              <w:t>Datum</w:t>
+            </w:r>
+          </w:p>
+        </w:tc>
+        <w:tc>
+          <w:tcPr>
+            <w:tcW w:w="3210" w:type="dxa"/>
+            <w:tcBorders>
+              <w:top w:val="single" w:sz="2" w:space="0" w:color="000000"/>
+              <w:left w:val="single" w:sz="2" w:space="0" w:color="000000"/>
+              <w:bottom w:val="single" w:sz="2" w:space="0" w:color="000000"/>
+              <w:right w:val="single" w:sz="2" w:space="0" w:color="000000"/>
+            </w:tcBorders>
+            <w:tcMar>
+              <w:top w:w="55" w:type="dxa"/>
+              <w:left w:w="55" w:type="dxa"/>
+              <w:bottom w:w="55" w:type="dxa"/>
+              <w:right w:w="55" w:type="dxa"/>
+            </w:tcMar>
+            <w:hideMark/>
+          </w:tcPr>
+          <w:p>
+            <w:pPr>
+              <w:pStyle w:val="TableHeading"/>
+            </w:pPr>
+            <w:r>
+              <w:t>Bezeichnung</w:t>
+            </w:r>
+          </w:p>
+        </w:tc>
+      </w:tr>
+      <w:tr>
+        <w:trPr>
+          <w:trHeight w:val="1023"/>
+        </w:trPr>
+        <w:tc>
+          <w:tcPr>
+            <w:tcW w:w="2559" w:type="dxa"/>
+            <w:tcBorders>
+              <w:top w:val="nil"/>
+              <w:left w:val="single" w:sz="2" w:space="0" w:color="000000"/>
+              <w:bottom w:val="single" w:sz="2" w:space="0" w:color="000000"/>
+              <w:right w:val="nil"/>
+            </w:tcBorders>
+            <w:tcMar>
+              <w:top w:w="55" w:type="dxa"/>
+              <w:left w:w="55" w:type="dxa"/>
+              <w:bottom w:w="55" w:type="dxa"/>
+              <w:right w:w="55" w:type="dxa"/>
+            </w:tcMar>
+          </w:tcPr>
+          <w:p>
+            <w:pPr>
+              <w:pStyle w:val="TableContents"/>
+              <w:jc w:val="center"/>
+            </w:pPr>
+          </w:p>
+          <w:p>
+            <w:pPr>
+              <w:pStyle w:val="TableContents"/>
+              <w:jc w:val="center"/>
+            </w:pPr>
+          </w:p>
+          <w:p>
+            <w:pPr>
+              <w:pStyle w:val="TableContents"/>
+              <w:jc w:val="center"/>
+            </w:pPr>
+            <w:r>
+              <w:t>M0</w:t>
+            </w:r>
+          </w:p>
+          <w:p>
+            <w:pPr>
+              <w:pStyle w:val="TableContents"/>
+              <w:jc w:val="center"/>
+            </w:pPr>
+          </w:p>
+          <w:p>
+            <w:pPr>
+              <w:pStyle w:val="TableContents"/>
+              <w:jc w:val="center"/>
+            </w:pPr>
+          </w:p>
+          <w:p>
+            <w:pPr>
+              <w:pStyle w:val="TableContents"/>
+              <w:jc w:val="center"/>
+            </w:pPr>
+          </w:p>
+          <w:p>
+            <w:pPr>
+              <w:pStyle w:val="TableContents"/>
+              <w:jc w:val="center"/>
+            </w:pPr>
+            <w:r>
+              <w:t>M1</w:t>
+            </w:r>
+          </w:p>
+          <w:p>
+            <w:pPr>
+              <w:pStyle w:val="TableContents"/>
+              <w:jc w:val="center"/>
+            </w:pPr>
+          </w:p>
+          <w:p>
+            <w:pPr>
+              <w:pStyle w:val="TableContents"/>
+              <w:jc w:val="center"/>
+            </w:pPr>
+          </w:p>
+          <w:p>
+            <w:pPr>
+              <w:pStyle w:val="TableContents"/>
+              <w:jc w:val="center"/>
+            </w:pPr>
+            <w:r>
+              <w:t>M2</w:t>
+            </w:r>
+          </w:p>
+          <w:p>
+            <w:pPr>
+              <w:pStyle w:val="TableContents"/>
+            </w:pPr>
+          </w:p>
+          <w:p>
+            <w:pPr>
+              <w:pStyle w:val="TableContents"/>
+              <w:jc w:val="center"/>
+            </w:pPr>
+            <w:r>
+              <w:t>M3</w:t>
+            </w:r>
+          </w:p>
+          <w:p>
+            <w:pPr>
+              <w:pStyle w:val="TableContents"/>
+              <w:jc w:val="center"/>
+            </w:pPr>
+          </w:p>
+          <w:p>
+            <w:pPr>
+              <w:pStyle w:val="TableContents"/>
+              <w:jc w:val="center"/>
+            </w:pPr>
+            <w:r>
+              <w:t>M4</w:t>
+            </w:r>
+          </w:p>
+          <w:p>
+            <w:pPr>
+              <w:pStyle w:val="TableContents"/>
+              <w:jc w:val="center"/>
+            </w:pPr>
+          </w:p>
+          <w:p>
+            <w:pPr>
+              <w:pStyle w:val="TableContents"/>
+              <w:jc w:val="center"/>
+            </w:pPr>
+            <w:r>
+              <w:t>M5</w:t>
+            </w:r>
+          </w:p>
+        </w:tc>
+        <w:tc>
+          <w:tcPr>
+            <w:tcW w:w="3210" w:type="dxa"/>
+            <w:tcBorders>
+              <w:top w:val="nil"/>
+              <w:left w:val="single" w:sz="2" w:space="0" w:color="000000"/>
+              <w:bottom w:val="single" w:sz="2" w:space="0" w:color="000000"/>
+              <w:right w:val="nil"/>
+            </w:tcBorders>
+            <w:tcMar>
+              <w:top w:w="55" w:type="dxa"/>
+              <w:left w:w="55" w:type="dxa"/>
+              <w:bottom w:w="55" w:type="dxa"/>
+              <w:right w:w="55" w:type="dxa"/>
+            </w:tcMar>
+          </w:tcPr>
+          <w:p>
+            <w:pPr>
+              <w:pStyle w:val="TableContents"/>
+              <w:jc w:val="center"/>
+            </w:pPr>
+            <w:r>
+              <w:t>12.04.16</w:t>
+            </w:r>
+          </w:p>
+          <w:p>
+            <w:pPr>
+              <w:pStyle w:val="TableContents"/>
+              <w:jc w:val="center"/>
+            </w:pPr>
+          </w:p>
+          <w:p>
+            <w:pPr>
+              <w:pStyle w:val="TableContents"/>
+              <w:jc w:val="center"/>
+            </w:pPr>
+            <w:r>
+              <w:t>12.04.16</w:t>
+            </w:r>
+          </w:p>
+          <w:p>
+            <w:pPr>
+              <w:pStyle w:val="TableContents"/>
+              <w:jc w:val="center"/>
+            </w:pPr>
+          </w:p>
+          <w:p>
+            <w:pPr>
+              <w:pStyle w:val="TableContents"/>
+              <w:jc w:val="center"/>
+            </w:pPr>
+            <w:r>
+              <w:t>19.04.16</w:t>
+            </w:r>
+          </w:p>
+          <w:p>
+            <w:pPr>
+              <w:pStyle w:val="TableContents"/>
+              <w:jc w:val="center"/>
+            </w:pPr>
+          </w:p>
+          <w:p>
+            <w:pPr>
+              <w:pStyle w:val="TableContents"/>
+              <w:jc w:val="center"/>
+            </w:pPr>
+            <w:r>
+              <w:t>04.05.16</w:t>
+            </w:r>
+          </w:p>
+          <w:p>
+            <w:pPr>
+              <w:pStyle w:val="TableContents"/>
+              <w:jc w:val="center"/>
+            </w:pPr>
+          </w:p>
+          <w:p>
+            <w:pPr>
+              <w:pStyle w:val="TableContents"/>
+              <w:jc w:val="center"/>
+            </w:pPr>
+          </w:p>
+          <w:p>
+            <w:pPr>
+              <w:pStyle w:val="TableContents"/>
+              <w:jc w:val="center"/>
+            </w:pPr>
+            <w:r>
+              <w:t>15.05.16</w:t>
+            </w:r>
+          </w:p>
+          <w:p>
+            <w:pPr>
+              <w:pStyle w:val="TableContents"/>
+            </w:pPr>
+          </w:p>
+          <w:p>
+            <w:pPr>
+              <w:pStyle w:val="TableContents"/>
+              <w:jc w:val="center"/>
+            </w:pPr>
+            <w:r>
+              <w:t>29.05.16</w:t>
+            </w:r>
+          </w:p>
+          <w:p>
+            <w:pPr>
+              <w:pStyle w:val="TableContents"/>
+              <w:jc w:val="center"/>
+            </w:pPr>
+          </w:p>
+          <w:p>
+            <w:pPr>
+              <w:pStyle w:val="TableContents"/>
+              <w:jc w:val="center"/>
+            </w:pPr>
+            <w:r>
+              <w:t>06.06.16</w:t>
+            </w:r>
+          </w:p>
+          <w:p>
+            <w:pPr>
+              <w:pStyle w:val="TableContents"/>
+              <w:jc w:val="center"/>
+            </w:pPr>
+          </w:p>
+          <w:p>
+            <w:pPr>
+              <w:pStyle w:val="TableContents"/>
+              <w:jc w:val="center"/>
+            </w:pPr>
+            <w:r>
+              <w:t>27.06.16</w:t>
+            </w:r>
+          </w:p>
+          <w:p>
+            <w:pPr>
+              <w:pStyle w:val="TableContents"/>
+              <w:jc w:val="center"/>
+            </w:pPr>
+          </w:p>
+          <w:p>
+            <w:pPr>
+              <w:pStyle w:val="TableContents"/>
+              <w:jc w:val="center"/>
+            </w:pPr>
+            <w:r>
+              <w:t>07.07.16</w:t>
+            </w:r>
+          </w:p>
+        </w:tc>
+        <w:tc>
+          <w:tcPr>
+            <w:tcW w:w="3210" w:type="dxa"/>
+            <w:tcBorders>
+              <w:top w:val="nil"/>
+              <w:left w:val="single" w:sz="2" w:space="0" w:color="000000"/>
+              <w:bottom w:val="single" w:sz="2" w:space="0" w:color="000000"/>
+              <w:right w:val="single" w:sz="2" w:space="0" w:color="000000"/>
+            </w:tcBorders>
+            <w:tcMar>
+              <w:top w:w="55" w:type="dxa"/>
+              <w:left w:w="55" w:type="dxa"/>
+              <w:bottom w:w="55" w:type="dxa"/>
+              <w:right w:w="55" w:type="dxa"/>
+            </w:tcMar>
+          </w:tcPr>
+          <w:p>
+            <w:pPr>
+              <w:pStyle w:val="TableContents"/>
+              <w:jc w:val="center"/>
+            </w:pPr>
+            <w:r>
+              <w:t>Projektbeginn</w:t>
+            </w:r>
+          </w:p>
+          <w:p>
+            <w:pPr>
+              <w:pStyle w:val="TableContents"/>
+              <w:jc w:val="center"/>
+            </w:pPr>
+          </w:p>
+          <w:p>
+            <w:pPr>
+              <w:pStyle w:val="TableContents"/>
+              <w:jc w:val="center"/>
+            </w:pPr>
+            <w:r>
+              <w:t>Anforderungsanalyse</w:t>
+            </w:r>
+          </w:p>
+          <w:p>
+            <w:pPr>
+              <w:pStyle w:val="TableContents"/>
+              <w:jc w:val="center"/>
+            </w:pPr>
+          </w:p>
+          <w:p>
+            <w:pPr>
+              <w:pStyle w:val="TableContents"/>
+              <w:jc w:val="center"/>
+            </w:pPr>
+            <w:r>
+              <w:t>Arbeitseinteilung</w:t>
+            </w:r>
+          </w:p>
+          <w:p>
+            <w:pPr>
+              <w:pStyle w:val="TableContents"/>
+              <w:jc w:val="center"/>
+            </w:pPr>
+          </w:p>
+          <w:p>
+            <w:pPr>
+              <w:pStyle w:val="TableContents"/>
+              <w:jc w:val="center"/>
+            </w:pPr>
+            <w:r>
+              <w:t>Grundfunktionalität Bluetooth und Nachrichtenaustausch</w:t>
+            </w:r>
+          </w:p>
+          <w:p>
+            <w:pPr>
+              <w:pStyle w:val="TableContents"/>
+              <w:jc w:val="center"/>
+            </w:pPr>
+          </w:p>
+          <w:p>
+            <w:pPr>
+              <w:pStyle w:val="TableContents"/>
+              <w:jc w:val="center"/>
+            </w:pPr>
+            <w:r>
+              <w:t>Verschlüsselung</w:t>
+            </w:r>
+          </w:p>
+          <w:p>
+            <w:pPr>
+              <w:pStyle w:val="TableContents"/>
+            </w:pPr>
+          </w:p>
+          <w:p>
+            <w:pPr>
+              <w:pStyle w:val="TableContents"/>
+              <w:jc w:val="center"/>
+            </w:pPr>
+            <w:r>
+              <w:t>Datenbank</w:t>
+            </w:r>
+          </w:p>
+          <w:p>
+            <w:pPr>
+              <w:pStyle w:val="TableContents"/>
+              <w:jc w:val="center"/>
+            </w:pPr>
+          </w:p>
+          <w:p>
+            <w:pPr>
+              <w:pStyle w:val="TableContents"/>
+              <w:jc w:val="center"/>
+            </w:pPr>
+            <w:r>
+              <w:t>GUI</w:t>
+            </w:r>
+          </w:p>
+          <w:p>
+            <w:pPr>
+              <w:pStyle w:val="TableContents"/>
+              <w:jc w:val="center"/>
+            </w:pPr>
+          </w:p>
+          <w:p>
+            <w:pPr>
+              <w:pStyle w:val="TableContents"/>
+              <w:jc w:val="center"/>
+            </w:pPr>
+            <w:r>
+              <w:t>Projektdokumentation</w:t>
+            </w:r>
+          </w:p>
+          <w:p>
+            <w:pPr>
+              <w:pStyle w:val="TableContents"/>
+              <w:jc w:val="center"/>
+            </w:pPr>
+          </w:p>
+          <w:p>
+            <w:pPr>
+              <w:pStyle w:val="TableContents"/>
+              <w:jc w:val="center"/>
+            </w:pPr>
+            <w:r>
+              <w:t>Projektabgabe</w:t>
+            </w:r>
+          </w:p>
+        </w:tc>
+      </w:tr>
+    </w:tbl>
+    <w:p>
+      <w:pPr>
+        <w:pStyle w:val="Textbody"/>
+        <w:jc w:val="both"/>
+      </w:pPr>
+    </w:p>
+    <w:p>
+      <w:pPr>
+        <w:pStyle w:val="Textbody"/>
+        <w:jc w:val="both"/>
+      </w:pPr>
+    </w:p>
+    <w:p>
+      <w:pPr>
+        <w:pStyle w:val="Textbody"/>
+        <w:jc w:val="both"/>
+      </w:pPr>
+    </w:p>
+    <w:p>
+      <w:pPr>
+        <w:pStyle w:val="Textbody"/>
         <w:jc w:val="both"/>
       </w:pPr>
     </w:p>
@@ -2492,8 +3025,9 @@
       <w:pPr>
         <w:pStyle w:val="Niklas2"/>
       </w:pPr>
-      <w:bookmarkStart w:id="5" w:name="_Toc454982767"/>
-      <w:r>
+      <w:bookmarkStart w:id="5" w:name="_Toc455132948"/>
+      <w:r>
+        <w:lastRenderedPageBreak/>
         <w:t>Benötigte Ressourcen</w:t>
       </w:r>
       <w:bookmarkEnd w:id="5"/>
@@ -2531,7 +3065,13 @@
         <w:jc w:val="both"/>
       </w:pPr>
       <w:r>
-        <w:t>Für das Projekt stehen 3 Entwickler zur Verfügung. Es wird davon ausgegangen, dass alle Entwickler durchschnittlich jeweils 10 Stunden die Woche ausschließlich an dem Projekt arbeiten.</w:t>
+        <w:t>Für das Projekt stehen 3 Entwickler zur Verfügung. Es wird davon ausgegangen, dass alle Entwickler durchschnittlich jeweils 1</w:t>
+      </w:r>
+      <w:r>
+        <w:t>2</w:t>
+      </w:r>
+      <w:r>
+        <w:t xml:space="preserve"> Stunden die Woche ausschließlich an dem Projekt arbeiten.</w:t>
       </w:r>
     </w:p>
     <w:p>
@@ -2563,126 +3103,44 @@
     </w:p>
     <w:p>
       <w:pPr>
-        <w:pStyle w:val="Textbody"/>
+        <w:pStyle w:val="Listenabsatz"/>
         <w:ind w:left="993"/>
         <w:jc w:val="both"/>
-        <w:rPr>
-          <w:kern w:val="0"/>
-        </w:rPr>
-      </w:pPr>
-      <w:r>
-        <w:rPr>
-          <w:kern w:val="0"/>
-        </w:rPr>
-        <w:t>Als Hardware we</w:t>
-      </w:r>
-      <w:r>
-        <w:rPr>
-          <w:kern w:val="0"/>
-        </w:rPr>
-        <w:t>rd</w:t>
-      </w:r>
-      <w:r>
-        <w:rPr>
-          <w:kern w:val="0"/>
-        </w:rPr>
-        <w:t>en</w:t>
-      </w:r>
-      <w:r>
-        <w:rPr>
-          <w:kern w:val="0"/>
-        </w:rPr>
-        <w:t xml:space="preserve"> </w:t>
-      </w:r>
-      <w:r>
-        <w:rPr>
-          <w:kern w:val="0"/>
-        </w:rPr>
-        <w:t>verschiedene</w:t>
-      </w:r>
-      <w:r>
-        <w:rPr>
-          <w:kern w:val="0"/>
-        </w:rPr>
-        <w:t xml:space="preserve"> </w:t>
-      </w:r>
-      <w:r>
-        <w:rPr>
-          <w:kern w:val="0"/>
-        </w:rPr>
-        <w:t>Android fähige mobile</w:t>
-      </w:r>
-      <w:r>
-        <w:rPr>
-          <w:kern w:val="0"/>
-        </w:rPr>
-        <w:t xml:space="preserve"> Endgerät</w:t>
-      </w:r>
-      <w:r>
-        <w:rPr>
-          <w:kern w:val="0"/>
-        </w:rPr>
-        <w:t>e</w:t>
-      </w:r>
-      <w:r>
-        <w:rPr>
-          <w:kern w:val="0"/>
-        </w:rPr>
-        <w:t xml:space="preserve"> benötigt. Hier fiel di</w:t>
-      </w:r>
-      <w:r>
-        <w:rPr>
-          <w:kern w:val="0"/>
-        </w:rPr>
-        <w:t xml:space="preserve">e Wahl auf ein Samsung </w:t>
-      </w:r>
-      <w:proofErr w:type="spellStart"/>
-      <w:r>
-        <w:rPr>
-          <w:kern w:val="0"/>
-        </w:rPr>
+      </w:pPr>
+      <w:r>
+        <w:t xml:space="preserve">Als Hardware wird ein mobiles Endgerät benötigt. Auf diesem muss Android laufen. Als Entwicklungsgeräte stehen zur Verfügung: HTC </w:t>
+      </w:r>
+      <w:proofErr w:type="spellStart"/>
+      <w:r>
+        <w:t>Desire</w:t>
+      </w:r>
+      <w:proofErr w:type="spellEnd"/>
+      <w:r>
+        <w:t xml:space="preserve"> S mit Android 4.4.4, Sony </w:t>
+      </w:r>
+      <w:proofErr w:type="spellStart"/>
+      <w:r>
+        <w:t>Xperia</w:t>
+      </w:r>
+      <w:proofErr w:type="spellEnd"/>
+      <w:r>
+        <w:t xml:space="preserve"> E3 mit Android 6.0.1, </w:t>
+      </w:r>
+      <w:proofErr w:type="spellStart"/>
+      <w:r>
         <w:t>Galaxy</w:t>
       </w:r>
       <w:proofErr w:type="spellEnd"/>
       <w:r>
-        <w:rPr>
-          <w:kern w:val="0"/>
-        </w:rPr>
-        <w:t xml:space="preserve"> S7 Edge</w:t>
-      </w:r>
-      <w:r>
-        <w:rPr>
-          <w:kern w:val="0"/>
-        </w:rPr>
-        <w:t xml:space="preserve">, HTC </w:t>
-      </w:r>
-      <w:proofErr w:type="spellStart"/>
-      <w:r>
-        <w:rPr>
-          <w:kern w:val="0"/>
-        </w:rPr>
+        <w:t xml:space="preserve"> S7 Edge mit Android 6.0.1 und HTC </w:t>
+      </w:r>
+      <w:proofErr w:type="spellStart"/>
+      <w:r>
         <w:t>One</w:t>
       </w:r>
       <w:proofErr w:type="spellEnd"/>
       <w:r>
-        <w:rPr>
-          <w:kern w:val="0"/>
-        </w:rPr>
-        <w:t xml:space="preserve"> M7 sowie ein HTC </w:t>
-      </w:r>
-      <w:proofErr w:type="spellStart"/>
-      <w:r>
-        <w:rPr>
-          <w:kern w:val="0"/>
-        </w:rPr>
-        <w:t>Desire</w:t>
-      </w:r>
-      <w:proofErr w:type="spellEnd"/>
-      <w:r>
-        <w:rPr>
-          <w:kern w:val="0"/>
-        </w:rPr>
-        <w:t>.</w:t>
+        <w:t xml:space="preserve"> M7 mit Android 5.0.2.</w:t>
       </w:r>
     </w:p>
     <w:p>
@@ -2745,7 +3203,7 @@
       <w:pPr>
         <w:pStyle w:val="Niklas2"/>
       </w:pPr>
-      <w:bookmarkStart w:id="6" w:name="_Toc454982768"/>
+      <w:bookmarkStart w:id="6" w:name="_Toc455132949"/>
       <w:r>
         <w:t>Mitarbeiter</w:t>
       </w:r>
@@ -2847,7 +3305,7 @@
       <w:pPr>
         <w:pStyle w:val="Niklas2"/>
       </w:pPr>
-      <w:bookmarkStart w:id="7" w:name="_Toc454982769"/>
+      <w:bookmarkStart w:id="7" w:name="_Toc455132950"/>
       <w:r>
         <w:t>Budget</w:t>
       </w:r>
@@ -2870,7 +3328,7 @@
         <w:jc w:val="both"/>
       </w:pPr>
       <w:r>
-        <w:t xml:space="preserve">An Arbeitszeit stehen insgesamt bei einer angenommenen Projektlaufzeit bis zum 30. Juli 2016, </w:t>
+        <w:t xml:space="preserve">An Arbeitszeit stehen insgesamt bei einer angenommenen Projektlaufzeit bis zum 7. Juli 2016, </w:t>
       </w:r>
       <w:proofErr w:type="spellStart"/>
       <w:r>
@@ -2878,8 +3336,23 @@
       </w:r>
       <w:proofErr w:type="spellEnd"/>
       <w:r>
-        <w:t xml:space="preserve"> 3 * 10 * Wochen = Entwicklerstunden zur Verfügung.</w:t>
-      </w:r>
+        <w:t xml:space="preserve"> 3 * 12 * 12 = 1296 Entwicklerstunden zur Verfügung.</w:t>
+      </w:r>
+    </w:p>
+    <w:p>
+      <w:pPr>
+        <w:jc w:val="both"/>
+      </w:pPr>
+    </w:p>
+    <w:p>
+      <w:pPr>
+        <w:jc w:val="both"/>
+      </w:pPr>
+    </w:p>
+    <w:p>
+      <w:pPr>
+        <w:jc w:val="both"/>
+      </w:pPr>
     </w:p>
     <w:p>
       <w:pPr>
@@ -2890,8 +3363,9 @@
       <w:pPr>
         <w:pStyle w:val="Niklas1"/>
       </w:pPr>
-      <w:bookmarkStart w:id="8" w:name="_Toc454982770"/>
-      <w:r>
+      <w:bookmarkStart w:id="8" w:name="_Toc455132951"/>
+      <w:r>
+        <w:lastRenderedPageBreak/>
         <w:t>Bluetooth</w:t>
       </w:r>
       <w:bookmarkEnd w:id="1"/>
@@ -2933,7 +3407,7 @@
         <w:pStyle w:val="Niklas1"/>
       </w:pPr>
       <w:bookmarkStart w:id="9" w:name="_Toc454807548"/>
-      <w:bookmarkStart w:id="10" w:name="_Toc454982771"/>
+      <w:bookmarkStart w:id="10" w:name="_Toc455132952"/>
       <w:r>
         <w:t>GUI</w:t>
       </w:r>
@@ -2983,7 +3457,7 @@
       <w:pPr>
         <w:pStyle w:val="Niklas2"/>
       </w:pPr>
-      <w:bookmarkStart w:id="11" w:name="_Toc454982772"/>
+      <w:bookmarkStart w:id="11" w:name="_Toc455132953"/>
       <w:r>
         <w:t>Material Design</w:t>
       </w:r>
@@ -3005,11 +3479,7 @@
         <w:t xml:space="preserve">zu erzeugen und unwichtige Aspekte in den Hintergrund zu versetzen. Somit kann der Benutzer sich auf die wichtigen Abschnitte konzentrieren. </w:t>
       </w:r>
       <w:r>
-        <w:t xml:space="preserve">Dieses Design wurde mit der LOLIPOP Version von </w:t>
-      </w:r>
-      <w:r>
-        <w:lastRenderedPageBreak/>
-        <w:t>Android bekannt gegeben.</w:t>
+        <w:t>Dieses Design wurde mit der LOLIPOP Version von Android bekannt gegeben.</w:t>
       </w:r>
     </w:p>
     <w:p>
@@ -3023,7 +3493,7 @@
       <w:pPr>
         <w:pStyle w:val="Niklas3"/>
       </w:pPr>
-      <w:bookmarkStart w:id="12" w:name="_Toc454982773"/>
+      <w:bookmarkStart w:id="12" w:name="_Toc455132954"/>
       <w:r>
         <w:t>Tabs</w:t>
       </w:r>
@@ -3096,6 +3566,7 @@
         <w:jc w:val="both"/>
       </w:pPr>
       <w:r>
+        <w:lastRenderedPageBreak/>
         <w:pict>
           <v:shapetype id="_x0000_t75" coordsize="21600,21600" o:spt="75" o:preferrelative="t" path="m@4@5l@4@11@9@11@9@5xe" filled="f" stroked="f">
             <v:stroke joinstyle="miter"/>
@@ -3128,18 +3599,31 @@
         <w:ind w:left="1560"/>
         <w:jc w:val="both"/>
       </w:pPr>
-      <w:bookmarkStart w:id="13" w:name="_Toc454996985"/>
+      <w:bookmarkStart w:id="13" w:name="_Toc455130478"/>
       <w:r>
         <w:t xml:space="preserve">Abbildung </w:t>
       </w:r>
-      <w:fldSimple w:instr=" SEQ Abbildung \* ARABIC ">
-        <w:r>
-          <w:rPr>
-            <w:noProof/>
-          </w:rPr>
-          <w:t>1</w:t>
-        </w:r>
-      </w:fldSimple>
+      <w:r>
+        <w:fldChar w:fldCharType="begin"/>
+      </w:r>
+      <w:r>
+        <w:instrText xml:space="preserve"> SEQ Abbildung \* ARABIC </w:instrText>
+      </w:r>
+      <w:r>
+        <w:fldChar w:fldCharType="separate"/>
+      </w:r>
+      <w:r>
+        <w:rPr>
+          <w:noProof/>
+        </w:rPr>
+        <w:t>1</w:t>
+      </w:r>
+      <w:r>
+        <w:rPr>
+          <w:noProof/>
+        </w:rPr>
+        <w:fldChar w:fldCharType="end"/>
+      </w:r>
       <w:r>
         <w:t>: Tabs</w:t>
       </w:r>
@@ -3207,7 +3691,6 @@
         <w:jc w:val="both"/>
       </w:pPr>
       <w:r>
-        <w:lastRenderedPageBreak/>
         <w:pict>
           <v:shape id="_x0000_i1026" type="#_x0000_t75" style="width:433.5pt;height:275.1pt">
             <v:imagedata r:id="rId13" o:title="FragmentPagerAdapter"/>
@@ -3221,18 +3704,31 @@
         <w:ind w:left="1560"/>
         <w:jc w:val="both"/>
       </w:pPr>
-      <w:bookmarkStart w:id="14" w:name="_Toc454996986"/>
+      <w:bookmarkStart w:id="14" w:name="_Toc455130479"/>
       <w:r>
         <w:t xml:space="preserve">Abbildung </w:t>
       </w:r>
-      <w:fldSimple w:instr=" SEQ Abbildung \* ARABIC ">
-        <w:r>
-          <w:rPr>
-            <w:noProof/>
-          </w:rPr>
-          <w:t>2</w:t>
-        </w:r>
-      </w:fldSimple>
+      <w:r>
+        <w:fldChar w:fldCharType="begin"/>
+      </w:r>
+      <w:r>
+        <w:instrText xml:space="preserve"> SEQ Abbildung \* ARABIC </w:instrText>
+      </w:r>
+      <w:r>
+        <w:fldChar w:fldCharType="separate"/>
+      </w:r>
+      <w:r>
+        <w:rPr>
+          <w:noProof/>
+        </w:rPr>
+        <w:t>2</w:t>
+      </w:r>
+      <w:r>
+        <w:rPr>
+          <w:noProof/>
+        </w:rPr>
+        <w:fldChar w:fldCharType="end"/>
+      </w:r>
       <w:r>
         <w:t xml:space="preserve">: </w:t>
       </w:r>
@@ -3315,7 +3811,11 @@
       </w:r>
       <w:proofErr w:type="spellEnd"/>
       <w:r>
-        <w:t xml:space="preserve"> in einer internen Liste speichert.</w:t>
+        <w:t xml:space="preserve"> in einer </w:t>
+      </w:r>
+      <w:r>
+        <w:lastRenderedPageBreak/>
+        <w:t>internen Liste speichert.</w:t>
       </w:r>
     </w:p>
     <w:p>
@@ -3326,7 +3826,6 @@
         <w:jc w:val="both"/>
       </w:pPr>
       <w:r>
-        <w:lastRenderedPageBreak/>
         <w:pict>
           <v:shape id="_x0000_i1027" type="#_x0000_t75" style="width:368.25pt;height:318pt">
             <v:imagedata r:id="rId14" o:title="Tabs in activity_main_nt"/>
@@ -3343,7 +3842,7 @@
           <w:lang w:val="en-US"/>
         </w:rPr>
       </w:pPr>
-      <w:bookmarkStart w:id="15" w:name="_Toc454996987"/>
+      <w:bookmarkStart w:id="15" w:name="_Toc455130480"/>
       <w:proofErr w:type="spellStart"/>
       <w:r>
         <w:rPr>
@@ -3505,9 +4004,16 @@
     </w:p>
     <w:p>
       <w:pPr>
+        <w:pStyle w:val="Textbody"/>
+        <w:ind w:left="1418"/>
+        <w:jc w:val="both"/>
+      </w:pPr>
+    </w:p>
+    <w:p>
+      <w:pPr>
         <w:pStyle w:val="Niklas3"/>
       </w:pPr>
-      <w:bookmarkStart w:id="16" w:name="_Toc454982774"/>
+      <w:bookmarkStart w:id="16" w:name="_Toc455132955"/>
       <w:proofErr w:type="spellStart"/>
       <w:r>
         <w:t>NavigationView</w:t>
@@ -3548,7 +4054,11 @@
         <w:t>der durch Antippen auf die drei Balken (Abbildung 1)</w:t>
       </w:r>
       <w:r>
-        <w:t xml:space="preserve"> ein Navigationsmenü angezeigt. </w:t>
+        <w:t xml:space="preserve"> ein </w:t>
+      </w:r>
+      <w:r>
+        <w:lastRenderedPageBreak/>
+        <w:t xml:space="preserve">Navigationsmenü angezeigt. </w:t>
       </w:r>
       <w:r>
         <w:t>Dort kann der Benutzer sein Profilbild erkennen und zwischen 2 Menüpunkten wählen: Profi</w:t>
@@ -3588,18 +4098,31 @@
         <w:ind w:left="1560"/>
         <w:jc w:val="both"/>
       </w:pPr>
-      <w:bookmarkStart w:id="17" w:name="_Toc454996988"/>
+      <w:bookmarkStart w:id="17" w:name="_Toc455130481"/>
       <w:r>
         <w:t xml:space="preserve">Abbildung </w:t>
       </w:r>
-      <w:fldSimple w:instr=" SEQ Abbildung \* ARABIC ">
-        <w:r>
-          <w:rPr>
-            <w:noProof/>
-          </w:rPr>
-          <w:t>4</w:t>
-        </w:r>
-      </w:fldSimple>
+      <w:r>
+        <w:fldChar w:fldCharType="begin"/>
+      </w:r>
+      <w:r>
+        <w:instrText xml:space="preserve"> SEQ Abbildung \* ARABIC </w:instrText>
+      </w:r>
+      <w:r>
+        <w:fldChar w:fldCharType="separate"/>
+      </w:r>
+      <w:r>
+        <w:rPr>
+          <w:noProof/>
+        </w:rPr>
+        <w:t>4</w:t>
+      </w:r>
+      <w:r>
+        <w:rPr>
+          <w:noProof/>
+        </w:rPr>
+        <w:fldChar w:fldCharType="end"/>
+      </w:r>
       <w:r>
         <w:t>:  Navigationsmenü</w:t>
       </w:r>
@@ -3649,6 +4172,7 @@
         <w:jc w:val="both"/>
       </w:pPr>
       <w:r>
+        <w:lastRenderedPageBreak/>
         <w:tab/>
       </w:r>
       <w:r>
@@ -3662,7 +4186,6 @@
         <w:jc w:val="both"/>
       </w:pPr>
       <w:r>
-        <w:lastRenderedPageBreak/>
         <w:t>Für die Navigation wird die Systemvariable „</w:t>
       </w:r>
       <w:proofErr w:type="spellStart"/>
@@ -3745,7 +4268,7 @@
       <w:pPr>
         <w:pStyle w:val="Niklas3"/>
       </w:pPr>
-      <w:bookmarkStart w:id="18" w:name="_Toc454982775"/>
+      <w:bookmarkStart w:id="18" w:name="_Toc455132956"/>
       <w:proofErr w:type="spellStart"/>
       <w:r>
         <w:t>SwipeRefreshLayout</w:t>
@@ -3808,18 +4331,31 @@
         <w:ind w:left="1418"/>
         <w:jc w:val="both"/>
       </w:pPr>
-      <w:bookmarkStart w:id="19" w:name="_Toc454996989"/>
+      <w:bookmarkStart w:id="19" w:name="_Toc455130482"/>
       <w:r>
         <w:t xml:space="preserve">Abbildung </w:t>
       </w:r>
-      <w:fldSimple w:instr=" SEQ Abbildung \* ARABIC ">
-        <w:r>
-          <w:rPr>
-            <w:noProof/>
-          </w:rPr>
-          <w:t>5</w:t>
-        </w:r>
-      </w:fldSimple>
+      <w:r>
+        <w:fldChar w:fldCharType="begin"/>
+      </w:r>
+      <w:r>
+        <w:instrText xml:space="preserve"> SEQ Abbildung \* ARABIC </w:instrText>
+      </w:r>
+      <w:r>
+        <w:fldChar w:fldCharType="separate"/>
+      </w:r>
+      <w:r>
+        <w:rPr>
+          <w:noProof/>
+        </w:rPr>
+        <w:t>5</w:t>
+      </w:r>
+      <w:r>
+        <w:rPr>
+          <w:noProof/>
+        </w:rPr>
+        <w:fldChar w:fldCharType="end"/>
+      </w:r>
       <w:r>
         <w:t xml:space="preserve">: </w:t>
       </w:r>
@@ -3882,18 +4418,31 @@
         <w:ind w:left="1418"/>
         <w:jc w:val="both"/>
       </w:pPr>
-      <w:bookmarkStart w:id="20" w:name="_Toc454996990"/>
+      <w:bookmarkStart w:id="20" w:name="_Toc455130483"/>
       <w:r>
         <w:t xml:space="preserve">Abbildung </w:t>
       </w:r>
-      <w:fldSimple w:instr=" SEQ Abbildung \* ARABIC ">
-        <w:r>
-          <w:rPr>
-            <w:noProof/>
-          </w:rPr>
-          <w:t>6</w:t>
-        </w:r>
-      </w:fldSimple>
+      <w:r>
+        <w:fldChar w:fldCharType="begin"/>
+      </w:r>
+      <w:r>
+        <w:instrText xml:space="preserve"> SEQ Abbildung \* ARABIC </w:instrText>
+      </w:r>
+      <w:r>
+        <w:fldChar w:fldCharType="separate"/>
+      </w:r>
+      <w:r>
+        <w:rPr>
+          <w:noProof/>
+        </w:rPr>
+        <w:t>6</w:t>
+      </w:r>
+      <w:r>
+        <w:rPr>
+          <w:noProof/>
+        </w:rPr>
+        <w:fldChar w:fldCharType="end"/>
+      </w:r>
       <w:r>
         <w:t xml:space="preserve">: </w:t>
       </w:r>
@@ -4022,18 +4571,31 @@
         <w:ind w:left="1418"/>
         <w:jc w:val="both"/>
       </w:pPr>
-      <w:bookmarkStart w:id="21" w:name="_Toc454996991"/>
+      <w:bookmarkStart w:id="21" w:name="_Toc455130484"/>
       <w:r>
         <w:t xml:space="preserve">Abbildung </w:t>
       </w:r>
-      <w:fldSimple w:instr=" SEQ Abbildung \* ARABIC ">
-        <w:r>
-          <w:rPr>
-            <w:noProof/>
-          </w:rPr>
-          <w:t>7</w:t>
-        </w:r>
-      </w:fldSimple>
+      <w:r>
+        <w:fldChar w:fldCharType="begin"/>
+      </w:r>
+      <w:r>
+        <w:instrText xml:space="preserve"> SEQ Abbildung \* ARABIC </w:instrText>
+      </w:r>
+      <w:r>
+        <w:fldChar w:fldCharType="separate"/>
+      </w:r>
+      <w:r>
+        <w:rPr>
+          <w:noProof/>
+        </w:rPr>
+        <w:t>7</w:t>
+      </w:r>
+      <w:r>
+        <w:rPr>
+          <w:noProof/>
+        </w:rPr>
+        <w:fldChar w:fldCharType="end"/>
+      </w:r>
       <w:r>
         <w:t xml:space="preserve">: Methode zum </w:t>
       </w:r>
@@ -4090,7 +4652,7 @@
       </w:pPr>
       <w:bookmarkStart w:id="22" w:name="__RefHeading___Toc403_898596544"/>
       <w:bookmarkStart w:id="23" w:name="_Toc454807549"/>
-      <w:bookmarkStart w:id="24" w:name="_Toc454982776"/>
+      <w:bookmarkStart w:id="24" w:name="_Toc455132957"/>
       <w:r>
         <w:t>Andere Geräte finden</w:t>
       </w:r>
@@ -4146,7 +4708,7 @@
           <w:lang w:eastAsia="de-DE" w:bidi="ar-SA"/>
         </w:rPr>
         <w:drawing>
-          <wp:inline distT="0" distB="0" distL="0" distR="0" wp14:anchorId="42AFB0A9" wp14:editId="69190D6C">
+          <wp:inline distT="0" distB="0" distL="0" distR="0" wp14:anchorId="40E5E1FA" wp14:editId="4E1B05CB">
             <wp:extent cx="2369820" cy="4057890"/>
             <wp:effectExtent l="0" t="0" r="0" b="0"/>
             <wp:docPr id="7" name="Bild1"/>
@@ -4192,18 +4754,31 @@
       <w:pPr>
         <w:pStyle w:val="Beschriftung"/>
       </w:pPr>
-      <w:bookmarkStart w:id="25" w:name="_Toc454996992"/>
+      <w:bookmarkStart w:id="25" w:name="_Toc455130485"/>
       <w:r>
         <w:t xml:space="preserve">Abbildung </w:t>
       </w:r>
-      <w:fldSimple w:instr=" SEQ Abbildung \* ARABIC ">
-        <w:r>
-          <w:rPr>
-            <w:noProof/>
-          </w:rPr>
-          <w:t>8</w:t>
-        </w:r>
-      </w:fldSimple>
+      <w:r>
+        <w:fldChar w:fldCharType="begin"/>
+      </w:r>
+      <w:r>
+        <w:instrText xml:space="preserve"> SEQ Abbildung \* ARABIC </w:instrText>
+      </w:r>
+      <w:r>
+        <w:fldChar w:fldCharType="separate"/>
+      </w:r>
+      <w:r>
+        <w:rPr>
+          <w:noProof/>
+        </w:rPr>
+        <w:t>8</w:t>
+      </w:r>
+      <w:r>
+        <w:rPr>
+          <w:noProof/>
+        </w:rPr>
+        <w:fldChar w:fldCharType="end"/>
+      </w:r>
       <w:r>
         <w:t>: Bluetooth-Scan in Android</w:t>
       </w:r>
@@ -4320,7 +4895,7 @@
         <mc:AlternateContent>
           <mc:Choice Requires="wps">
             <w:drawing>
-              <wp:anchor distT="0" distB="0" distL="114300" distR="114300" simplePos="0" relativeHeight="6" behindDoc="0" locked="0" layoutInCell="1" allowOverlap="1" wp14:anchorId="0124D3C3" wp14:editId="7CDC860D">
+              <wp:anchor distT="0" distB="0" distL="114300" distR="114300" simplePos="0" relativeHeight="6" behindDoc="0" locked="0" layoutInCell="1" allowOverlap="1" wp14:anchorId="7DBA0BA4" wp14:editId="655D9D0B">
                 <wp:simplePos x="0" y="0"/>
                 <wp:positionH relativeFrom="column">
                   <wp:posOffset>3810</wp:posOffset>
@@ -4363,7 +4938,7 @@
                                 <w:lang w:eastAsia="de-DE" w:bidi="ar-SA"/>
                               </w:rPr>
                               <w:drawing>
-                                <wp:inline distT="0" distB="0" distL="0" distR="0" wp14:anchorId="1A23B247" wp14:editId="667B0889">
+                                <wp:inline distT="0" distB="0" distL="0" distR="0" wp14:anchorId="752C6DD3" wp14:editId="447E2785">
                                   <wp:extent cx="6120000" cy="2974320"/>
                                   <wp:effectExtent l="0" t="0" r="0" b="0"/>
                                   <wp:docPr id="10" name="Bild4"/>
@@ -4411,18 +4986,34 @@
                               <w:ind w:left="1418"/>
                               <w:jc w:val="both"/>
                             </w:pPr>
-                            <w:bookmarkStart w:id="26" w:name="_Toc454996993"/>
+                            <w:bookmarkStart w:id="26" w:name="_Toc455130486"/>
                             <w:r>
                               <w:t xml:space="preserve">Abbildung </w:t>
                             </w:r>
-                            <w:fldSimple w:instr=" SEQ Abbildung \* ARABIC ">
-                              <w:r>
-                                <w:rPr>
-                                  <w:noProof/>
-                                </w:rPr>
-                                <w:t>9</w:t>
-                              </w:r>
-                            </w:fldSimple>
+                            <w:r>
+                              <w:fldChar w:fldCharType="begin"/>
+                            </w:r>
+                            <w:r>
+                              <w:instrText xml:space="preserve"> SEQ Abbildung \</w:instrText>
+                            </w:r>
+                            <w:r>
+                              <w:instrText xml:space="preserve">* ARABIC </w:instrText>
+                            </w:r>
+                            <w:r>
+                              <w:fldChar w:fldCharType="separate"/>
+                            </w:r>
+                            <w:r>
+                              <w:rPr>
+                                <w:noProof/>
+                              </w:rPr>
+                              <w:t>9</w:t>
+                            </w:r>
+                            <w:r>
+                              <w:rPr>
+                                <w:noProof/>
+                              </w:rPr>
+                              <w:fldChar w:fldCharType="end"/>
+                            </w:r>
                             <w:r>
                               <w:t xml:space="preserve">: Ein </w:t>
                             </w:r>
@@ -4470,7 +5061,7 @@
           </mc:Choice>
           <mc:Fallback>
             <w:pict>
-              <v:shapetype w14:anchorId="0124D3C3" id="_x0000_t202" coordsize="21600,21600" o:spt="202" path="m,l,21600r21600,l21600,xe">
+              <v:shapetype w14:anchorId="7DBA0BA4" id="_x0000_t202" coordsize="21600,21600" o:spt="202" path="m,l,21600r21600,l21600,xe">
                 <v:stroke joinstyle="miter"/>
                 <v:path gradientshapeok="t" o:connecttype="rect"/>
               </v:shapetype>
@@ -4488,7 +5079,7 @@
                           <w:lang w:eastAsia="de-DE" w:bidi="ar-SA"/>
                         </w:rPr>
                         <w:drawing>
-                          <wp:inline distT="0" distB="0" distL="0" distR="0" wp14:anchorId="1A23B247" wp14:editId="667B0889">
+                          <wp:inline distT="0" distB="0" distL="0" distR="0" wp14:anchorId="752C6DD3" wp14:editId="447E2785">
                             <wp:extent cx="6120000" cy="2974320"/>
                             <wp:effectExtent l="0" t="0" r="0" b="0"/>
                             <wp:docPr id="10" name="Bild4"/>
@@ -4536,18 +5127,34 @@
                         <w:ind w:left="1418"/>
                         <w:jc w:val="both"/>
                       </w:pPr>
-                      <w:bookmarkStart w:id="27" w:name="_Toc454996993"/>
+                      <w:bookmarkStart w:id="27" w:name="_Toc455130486"/>
                       <w:r>
                         <w:t xml:space="preserve">Abbildung </w:t>
                       </w:r>
-                      <w:fldSimple w:instr=" SEQ Abbildung \* ARABIC ">
-                        <w:r>
-                          <w:rPr>
-                            <w:noProof/>
-                          </w:rPr>
-                          <w:t>9</w:t>
-                        </w:r>
-                      </w:fldSimple>
+                      <w:r>
+                        <w:fldChar w:fldCharType="begin"/>
+                      </w:r>
+                      <w:r>
+                        <w:instrText xml:space="preserve"> SEQ Abbildung \</w:instrText>
+                      </w:r>
+                      <w:r>
+                        <w:instrText xml:space="preserve">* ARABIC </w:instrText>
+                      </w:r>
+                      <w:r>
+                        <w:fldChar w:fldCharType="separate"/>
+                      </w:r>
+                      <w:r>
+                        <w:rPr>
+                          <w:noProof/>
+                        </w:rPr>
+                        <w:t>9</w:t>
+                      </w:r>
+                      <w:r>
+                        <w:rPr>
+                          <w:noProof/>
+                        </w:rPr>
+                        <w:fldChar w:fldCharType="end"/>
+                      </w:r>
                       <w:r>
                         <w:t xml:space="preserve">: Ein </w:t>
                       </w:r>
@@ -4612,7 +5219,7 @@
       </w:pPr>
       <w:bookmarkStart w:id="28" w:name="__RefHeading___Toc405_898596544"/>
       <w:bookmarkStart w:id="29" w:name="_Toc454807550"/>
-      <w:bookmarkStart w:id="30" w:name="_Toc454982777"/>
+      <w:bookmarkStart w:id="30" w:name="_Toc455132958"/>
       <w:r>
         <w:t>Bluetooth in Android</w:t>
       </w:r>
@@ -4675,7 +5282,7 @@
         <mc:AlternateContent>
           <mc:Choice Requires="wps">
             <w:drawing>
-              <wp:anchor distT="0" distB="0" distL="114300" distR="114300" simplePos="0" relativeHeight="2" behindDoc="0" locked="0" layoutInCell="1" allowOverlap="1" wp14:anchorId="330F92FE" wp14:editId="7786D96F">
+              <wp:anchor distT="0" distB="0" distL="114300" distR="114300" simplePos="0" relativeHeight="2" behindDoc="0" locked="0" layoutInCell="1" allowOverlap="1" wp14:anchorId="535EA29C" wp14:editId="70911EEC">
                 <wp:simplePos x="0" y="0"/>
                 <wp:positionH relativeFrom="column">
                   <wp:align>center</wp:align>
@@ -4719,7 +5326,7 @@
                                 <w:lang w:eastAsia="de-DE" w:bidi="ar-SA"/>
                               </w:rPr>
                               <w:drawing>
-                                <wp:inline distT="0" distB="0" distL="0" distR="0" wp14:anchorId="0E54B5D3" wp14:editId="62D027CE">
+                                <wp:inline distT="0" distB="0" distL="0" distR="0" wp14:anchorId="230DEF41" wp14:editId="68A05C83">
                                   <wp:extent cx="5153040" cy="466560"/>
                                   <wp:effectExtent l="0" t="0" r="9510" b="0"/>
                                   <wp:docPr id="12" name="Bild2"/>
@@ -4766,18 +5373,31 @@
                               <w:pStyle w:val="Beschriftung"/>
                               <w:ind w:left="851"/>
                             </w:pPr>
-                            <w:bookmarkStart w:id="31" w:name="_Toc454996994"/>
+                            <w:bookmarkStart w:id="31" w:name="_Toc455130487"/>
                             <w:r>
                               <w:t xml:space="preserve">Abbildung </w:t>
                             </w:r>
-                            <w:fldSimple w:instr=" SEQ Abbildung \* ARABIC ">
-                              <w:r>
-                                <w:rPr>
-                                  <w:noProof/>
-                                </w:rPr>
-                                <w:t>10</w:t>
-                              </w:r>
-                            </w:fldSimple>
+                            <w:r>
+                              <w:fldChar w:fldCharType="begin"/>
+                            </w:r>
+                            <w:r>
+                              <w:instrText xml:space="preserve"> SEQ Abbildung \* ARABIC </w:instrText>
+                            </w:r>
+                            <w:r>
+                              <w:fldChar w:fldCharType="separate"/>
+                            </w:r>
+                            <w:r>
+                              <w:rPr>
+                                <w:noProof/>
+                              </w:rPr>
+                              <w:t>10</w:t>
+                            </w:r>
+                            <w:r>
+                              <w:rPr>
+                                <w:noProof/>
+                              </w:rPr>
+                              <w:fldChar w:fldCharType="end"/>
+                            </w:r>
                             <w:r>
                               <w:t>: Berechtigungen "AndroidManifest.xml"</w:t>
                             </w:r>
@@ -4796,7 +5416,7 @@
           </mc:Choice>
           <mc:Fallback>
             <w:pict>
-              <v:shape w14:anchorId="330F92FE" id="Rahmen2" o:spid="_x0000_s1027" type="#_x0000_t202" style="position:absolute;margin-left:0;margin-top:0;width:405.75pt;height:36.75pt;z-index:2;visibility:visible;mso-wrap-style:none;mso-wrap-distance-left:9pt;mso-wrap-distance-top:0;mso-wrap-distance-right:9pt;mso-wrap-distance-bottom:0;mso-position-horizontal:center;mso-position-horizontal-relative:text;mso-position-vertical:top;mso-position-vertical-relative:text;v-text-anchor:top" o:gfxdata="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" filled="f" stroked="f">
+              <v:shape w14:anchorId="535EA29C" id="Rahmen2" o:spid="_x0000_s1027" type="#_x0000_t202" style="position:absolute;margin-left:0;margin-top:0;width:405.75pt;height:36.75pt;z-index:2;visibility:visible;mso-wrap-style:none;mso-wrap-distance-left:9pt;mso-wrap-distance-top:0;mso-wrap-distance-right:9pt;mso-wrap-distance-bottom:0;mso-position-horizontal:center;mso-position-horizontal-relative:text;mso-position-vertical:top;mso-position-vertical-relative:text;v-text-anchor:top" o:gfxdata="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" filled="f" stroked="f">
                 <v:textbox style="mso-fit-shape-to-text:t" inset="0,0,0,0">
                   <w:txbxContent>
                     <w:p>
@@ -4811,7 +5431,7 @@
                           <w:lang w:eastAsia="de-DE" w:bidi="ar-SA"/>
                         </w:rPr>
                         <w:drawing>
-                          <wp:inline distT="0" distB="0" distL="0" distR="0" wp14:anchorId="0E54B5D3" wp14:editId="62D027CE">
+                          <wp:inline distT="0" distB="0" distL="0" distR="0" wp14:anchorId="230DEF41" wp14:editId="68A05C83">
                             <wp:extent cx="5153040" cy="466560"/>
                             <wp:effectExtent l="0" t="0" r="9510" b="0"/>
                             <wp:docPr id="12" name="Bild2"/>
@@ -4858,18 +5478,31 @@
                         <w:pStyle w:val="Beschriftung"/>
                         <w:ind w:left="851"/>
                       </w:pPr>
-                      <w:bookmarkStart w:id="32" w:name="_Toc454996994"/>
+                      <w:bookmarkStart w:id="32" w:name="_Toc455130487"/>
                       <w:r>
                         <w:t xml:space="preserve">Abbildung </w:t>
                       </w:r>
-                      <w:fldSimple w:instr=" SEQ Abbildung \* ARABIC ">
-                        <w:r>
-                          <w:rPr>
-                            <w:noProof/>
-                          </w:rPr>
-                          <w:t>10</w:t>
-                        </w:r>
-                      </w:fldSimple>
+                      <w:r>
+                        <w:fldChar w:fldCharType="begin"/>
+                      </w:r>
+                      <w:r>
+                        <w:instrText xml:space="preserve"> SEQ Abbildung \* ARABIC </w:instrText>
+                      </w:r>
+                      <w:r>
+                        <w:fldChar w:fldCharType="separate"/>
+                      </w:r>
+                      <w:r>
+                        <w:rPr>
+                          <w:noProof/>
+                        </w:rPr>
+                        <w:t>10</w:t>
+                      </w:r>
+                      <w:r>
+                        <w:rPr>
+                          <w:noProof/>
+                        </w:rPr>
+                        <w:fldChar w:fldCharType="end"/>
+                      </w:r>
                       <w:r>
                         <w:t>: Berechtigungen "AndroidManifest.xml"</w:t>
                       </w:r>
@@ -4999,7 +5632,7 @@
         <mc:AlternateContent>
           <mc:Choice Requires="wps">
             <w:drawing>
-              <wp:anchor distT="0" distB="0" distL="114300" distR="114300" simplePos="0" relativeHeight="4" behindDoc="0" locked="0" layoutInCell="1" allowOverlap="1" wp14:anchorId="0B507C40" wp14:editId="29BB5FB8">
+              <wp:anchor distT="0" distB="0" distL="114300" distR="114300" simplePos="0" relativeHeight="4" behindDoc="0" locked="0" layoutInCell="1" allowOverlap="1" wp14:anchorId="0A5C454A" wp14:editId="10DADD9C">
                 <wp:simplePos x="0" y="0"/>
                 <wp:positionH relativeFrom="column">
                   <wp:align>center</wp:align>
@@ -5043,7 +5676,7 @@
                                 <w:lang w:eastAsia="de-DE" w:bidi="ar-SA"/>
                               </w:rPr>
                               <w:drawing>
-                                <wp:inline distT="0" distB="0" distL="0" distR="0" wp14:anchorId="35EE657C" wp14:editId="15B808BC">
+                                <wp:inline distT="0" distB="0" distL="0" distR="0" wp14:anchorId="2DC648B7" wp14:editId="2AE05FA3">
                                   <wp:extent cx="4648320" cy="285840"/>
                                   <wp:effectExtent l="0" t="0" r="0" b="0"/>
                                   <wp:docPr id="13" name="Bild3"/>
@@ -5090,18 +5723,31 @@
                               <w:pStyle w:val="Beschriftung"/>
                               <w:ind w:left="851"/>
                             </w:pPr>
-                            <w:bookmarkStart w:id="33" w:name="_Toc454996995"/>
+                            <w:bookmarkStart w:id="33" w:name="_Toc455130488"/>
                             <w:r>
                               <w:t xml:space="preserve">Abbildung </w:t>
                             </w:r>
-                            <w:fldSimple w:instr=" SEQ Abbildung \* ARABIC ">
-                              <w:r>
-                                <w:rPr>
-                                  <w:noProof/>
-                                </w:rPr>
-                                <w:t>11</w:t>
-                              </w:r>
-                            </w:fldSimple>
+                            <w:r>
+                              <w:fldChar w:fldCharType="begin"/>
+                            </w:r>
+                            <w:r>
+                              <w:instrText xml:space="preserve"> SEQ Abbildung \* ARABIC </w:instrText>
+                            </w:r>
+                            <w:r>
+                              <w:fldChar w:fldCharType="separate"/>
+                            </w:r>
+                            <w:r>
+                              <w:rPr>
+                                <w:noProof/>
+                              </w:rPr>
+                              <w:t>11</w:t>
+                            </w:r>
+                            <w:r>
+                              <w:rPr>
+                                <w:noProof/>
+                              </w:rPr>
+                              <w:fldChar w:fldCharType="end"/>
+                            </w:r>
                             <w:r>
                               <w:t>: Registrierung des Broadcast-</w:t>
                             </w:r>
@@ -5125,7 +5771,7 @@
           </mc:Choice>
           <mc:Fallback>
             <w:pict>
-              <v:shape w14:anchorId="0B507C40" id="Rahmen3" o:spid="_x0000_s1028" type="#_x0000_t202" style="position:absolute;margin-left:0;margin-top:0;width:366pt;height:22.5pt;z-index:4;visibility:visible;mso-wrap-style:none;mso-wrap-distance-left:9pt;mso-wrap-distance-top:0;mso-wrap-distance-right:9pt;mso-wrap-distance-bottom:0;mso-position-horizontal:center;mso-position-horizontal-relative:text;mso-position-vertical:top;mso-position-vertical-relative:text;v-text-anchor:top" o:gfxdata="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" filled="f" stroked="f">
+              <v:shape w14:anchorId="0A5C454A" id="Rahmen3" o:spid="_x0000_s1028" type="#_x0000_t202" style="position:absolute;margin-left:0;margin-top:0;width:366pt;height:22.5pt;z-index:4;visibility:visible;mso-wrap-style:none;mso-wrap-distance-left:9pt;mso-wrap-distance-top:0;mso-wrap-distance-right:9pt;mso-wrap-distance-bottom:0;mso-position-horizontal:center;mso-position-horizontal-relative:text;mso-position-vertical:top;mso-position-vertical-relative:text;v-text-anchor:top" o:gfxdata="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" filled="f" stroked="f">
                 <v:textbox style="mso-fit-shape-to-text:t" inset="0,0,0,0">
                   <w:txbxContent>
                     <w:p>
@@ -5140,7 +5786,7 @@
                           <w:lang w:eastAsia="de-DE" w:bidi="ar-SA"/>
                         </w:rPr>
                         <w:drawing>
-                          <wp:inline distT="0" distB="0" distL="0" distR="0" wp14:anchorId="35EE657C" wp14:editId="15B808BC">
+                          <wp:inline distT="0" distB="0" distL="0" distR="0" wp14:anchorId="2DC648B7" wp14:editId="2AE05FA3">
                             <wp:extent cx="4648320" cy="285840"/>
                             <wp:effectExtent l="0" t="0" r="0" b="0"/>
                             <wp:docPr id="13" name="Bild3"/>
@@ -5187,18 +5833,31 @@
                         <w:pStyle w:val="Beschriftung"/>
                         <w:ind w:left="851"/>
                       </w:pPr>
-                      <w:bookmarkStart w:id="34" w:name="_Toc454996995"/>
+                      <w:bookmarkStart w:id="34" w:name="_Toc455130488"/>
                       <w:r>
                         <w:t xml:space="preserve">Abbildung </w:t>
                       </w:r>
-                      <w:fldSimple w:instr=" SEQ Abbildung \* ARABIC ">
-                        <w:r>
-                          <w:rPr>
-                            <w:noProof/>
-                          </w:rPr>
-                          <w:t>11</w:t>
-                        </w:r>
-                      </w:fldSimple>
+                      <w:r>
+                        <w:fldChar w:fldCharType="begin"/>
+                      </w:r>
+                      <w:r>
+                        <w:instrText xml:space="preserve"> SEQ Abbildung \* ARABIC </w:instrText>
+                      </w:r>
+                      <w:r>
+                        <w:fldChar w:fldCharType="separate"/>
+                      </w:r>
+                      <w:r>
+                        <w:rPr>
+                          <w:noProof/>
+                        </w:rPr>
+                        <w:t>11</w:t>
+                      </w:r>
+                      <w:r>
+                        <w:rPr>
+                          <w:noProof/>
+                        </w:rPr>
+                        <w:fldChar w:fldCharType="end"/>
+                      </w:r>
                       <w:r>
                         <w:t>: Registrierung des Broadcast-</w:t>
                       </w:r>
@@ -5275,7 +5934,7 @@
       </w:pPr>
       <w:bookmarkStart w:id="35" w:name="__RefHeading___Toc407_898596544"/>
       <w:bookmarkStart w:id="36" w:name="_Toc454807551"/>
-      <w:bookmarkStart w:id="37" w:name="_Toc454982778"/>
+      <w:bookmarkStart w:id="37" w:name="_Toc455132959"/>
       <w:r>
         <w:t>Services anbieten</w:t>
       </w:r>
@@ -5394,7 +6053,7 @@
       </w:pPr>
       <w:bookmarkStart w:id="38" w:name="__RefHeading___Toc409_898596544"/>
       <w:bookmarkStart w:id="39" w:name="_Toc454807552"/>
-      <w:bookmarkStart w:id="40" w:name="_Toc454982779"/>
+      <w:bookmarkStart w:id="40" w:name="_Toc455132960"/>
       <w:r>
         <w:t>Daten senden und empfangen</w:t>
       </w:r>
@@ -5491,7 +6150,7 @@
       <w:pPr>
         <w:pStyle w:val="Niklas3"/>
       </w:pPr>
-      <w:bookmarkStart w:id="41" w:name="_Toc454982780"/>
+      <w:bookmarkStart w:id="41" w:name="_Toc455132961"/>
       <w:r>
         <w:t>Interne und externe Nachrichten</w:t>
       </w:r>
@@ -5665,7 +6324,7 @@
       </w:pPr>
       <w:bookmarkStart w:id="42" w:name="__RefHeading___Toc411_898596544"/>
       <w:bookmarkStart w:id="43" w:name="_Toc454807553"/>
-      <w:bookmarkStart w:id="44" w:name="_Toc454982781"/>
+      <w:bookmarkStart w:id="44" w:name="_Toc455132962"/>
       <w:r>
         <w:t>Datenverarbeitung</w:t>
       </w:r>
@@ -5709,7 +6368,7 @@
           <w:lang w:eastAsia="de-DE" w:bidi="ar-SA"/>
         </w:rPr>
         <w:drawing>
-          <wp:inline distT="0" distB="0" distL="0" distR="0" wp14:anchorId="1453DFBA" wp14:editId="70BA99CA">
+          <wp:inline distT="0" distB="0" distL="0" distR="0" wp14:anchorId="37746637" wp14:editId="07821CD5">
             <wp:extent cx="6119494" cy="102238"/>
             <wp:effectExtent l="0" t="0" r="0" b="0"/>
             <wp:docPr id="9" name="Bild5"/>
@@ -5755,18 +6414,31 @@
       <w:pPr>
         <w:pStyle w:val="Beschriftung"/>
       </w:pPr>
-      <w:bookmarkStart w:id="45" w:name="_Toc454996996"/>
+      <w:bookmarkStart w:id="45" w:name="_Toc455130489"/>
       <w:r>
         <w:t xml:space="preserve">Abbildung </w:t>
       </w:r>
-      <w:fldSimple w:instr=" SEQ Abbildung \* ARABIC ">
-        <w:r>
-          <w:rPr>
-            <w:noProof/>
-          </w:rPr>
-          <w:t>12</w:t>
-        </w:r>
-      </w:fldSimple>
+      <w:r>
+        <w:fldChar w:fldCharType="begin"/>
+      </w:r>
+      <w:r>
+        <w:instrText xml:space="preserve"> SEQ Abbildung \* ARABIC </w:instrText>
+      </w:r>
+      <w:r>
+        <w:fldChar w:fldCharType="separate"/>
+      </w:r>
+      <w:r>
+        <w:rPr>
+          <w:noProof/>
+        </w:rPr>
+        <w:t>12</w:t>
+      </w:r>
+      <w:r>
+        <w:rPr>
+          <w:noProof/>
+        </w:rPr>
+        <w:fldChar w:fldCharType="end"/>
+      </w:r>
       <w:r>
         <w:t>: Beispiel einer mit JSON formatierten Nachricht</w:t>
       </w:r>
@@ -5776,7 +6448,7 @@
       <w:pPr>
         <w:pStyle w:val="Niklas1"/>
       </w:pPr>
-      <w:bookmarkStart w:id="46" w:name="_Toc454982782"/>
+      <w:bookmarkStart w:id="46" w:name="_Toc455132963"/>
       <w:r>
         <w:lastRenderedPageBreak/>
         <w:t>Verschlüsselung</w:t>
@@ -5811,7 +6483,7 @@
       <w:pPr>
         <w:pStyle w:val="Niklas2"/>
       </w:pPr>
-      <w:bookmarkStart w:id="47" w:name="_Toc454982783"/>
+      <w:bookmarkStart w:id="47" w:name="_Toc455132964"/>
       <w:r>
         <w:t>AES Verschlüsselung</w:t>
       </w:r>
@@ -5902,7 +6574,7 @@
       <w:pPr>
         <w:pStyle w:val="Niklas2"/>
       </w:pPr>
-      <w:bookmarkStart w:id="48" w:name="_Toc454982784"/>
+      <w:bookmarkStart w:id="48" w:name="_Toc455132965"/>
       <w:r>
         <w:t>RSA Verschlüsselung</w:t>
       </w:r>
@@ -5961,7 +6633,7 @@
       <w:pPr>
         <w:pStyle w:val="Niklas2"/>
       </w:pPr>
-      <w:bookmarkStart w:id="49" w:name="_Toc454982785"/>
+      <w:bookmarkStart w:id="49" w:name="_Toc455132966"/>
       <w:r>
         <w:t>Zusammenspiel RSA und AES</w:t>
       </w:r>
@@ -5996,7 +6668,7 @@
       <w:pPr>
         <w:pStyle w:val="Niklas2"/>
       </w:pPr>
-      <w:bookmarkStart w:id="50" w:name="_Toc454982786"/>
+      <w:bookmarkStart w:id="50" w:name="_Toc455132967"/>
       <w:r>
         <w:lastRenderedPageBreak/>
         <w:t>Implementierung</w:t>
@@ -6012,7 +6684,7 @@
       </w:pPr>
       <w:r>
         <w:pict>
-          <v:shape id="_x0000_i1033" type="#_x0000_t75" style="width:481.5pt;height:265.5pt">
+          <v:shape id="_x0000_i1033" type="#_x0000_t75" style="width:481.15pt;height:265.35pt">
             <v:imagedata r:id="rId25" o:title="UML-Klassendiagramm"/>
           </v:shape>
         </w:pict>
@@ -6024,7 +6696,7 @@
         <w:ind w:left="851"/>
         <w:jc w:val="both"/>
       </w:pPr>
-      <w:bookmarkStart w:id="51" w:name="_Toc454996997"/>
+      <w:bookmarkStart w:id="51" w:name="_Toc455130490"/>
       <w:r>
         <w:t xml:space="preserve">Abbildung </w:t>
       </w:r>
@@ -6101,7 +6773,7 @@
       <w:pPr>
         <w:pStyle w:val="Niklas2"/>
       </w:pPr>
-      <w:bookmarkStart w:id="52" w:name="_Toc454982787"/>
+      <w:bookmarkStart w:id="52" w:name="_Toc455132968"/>
       <w:r>
         <w:t>Encryption Klasse</w:t>
       </w:r>
@@ -6140,19 +6812,29 @@
       </w:r>
       <w:proofErr w:type="spellEnd"/>
       <w:r>
-        <w:t xml:space="preserve"> zurück.</w:t>
-      </w:r>
-    </w:p>
-    <w:p>
-      <w:pPr>
-        <w:pStyle w:val="Beschriftung"/>
+        <w:t xml:space="preserve"> zurück. Sie verfügt über Methoden zum </w:t>
+      </w:r>
+      <w:proofErr w:type="spellStart"/>
+      <w:r>
+        <w:t>Ver</w:t>
+      </w:r>
+      <w:proofErr w:type="spellEnd"/>
+      <w:r>
+        <w:t>- und Entschlüsseln und zum Generieren neuer Schlüssel. Dabei unterscheiden sich die Methoden von der AES-Verschlüsselung und RSA-Verschlüsselung.</w:t>
+      </w:r>
+    </w:p>
+    <w:p>
+      <w:pPr>
+        <w:pStyle w:val="Textbody"/>
+        <w:ind w:left="709"/>
+        <w:jc w:val="both"/>
       </w:pPr>
     </w:p>
     <w:p>
       <w:pPr>
         <w:pStyle w:val="Niklas1"/>
       </w:pPr>
-      <w:bookmarkStart w:id="53" w:name="_Toc454982788"/>
+      <w:bookmarkStart w:id="53" w:name="_Toc455132969"/>
       <w:r>
         <w:t>Lokale Speicherung von Daten</w:t>
       </w:r>
@@ -6226,7 +6908,11 @@
       </w:r>
       <w:proofErr w:type="spellEnd"/>
       <w:r>
-        <w:t>“ überschrieben werden, insbesondere die Methode „</w:t>
+        <w:t xml:space="preserve">“ überschrieben werden, insbesondere die Methode </w:t>
+      </w:r>
+      <w:r>
+        <w:lastRenderedPageBreak/>
+        <w:t>„</w:t>
       </w:r>
       <w:proofErr w:type="spellStart"/>
       <w:proofErr w:type="gramStart"/>
@@ -6271,14 +6957,13 @@
         <w:keepNext/>
         <w:jc w:val="both"/>
       </w:pPr>
-      <w:bookmarkStart w:id="54" w:name="_GoBack"/>
       <w:r>
         <w:rPr>
           <w:noProof/>
           <w:lang w:eastAsia="de-DE" w:bidi="ar-SA"/>
         </w:rPr>
         <w:drawing>
-          <wp:inline distT="0" distB="0" distL="0" distR="0" wp14:anchorId="41AAD591" wp14:editId="51CFE6D4">
+          <wp:inline distT="0" distB="0" distL="0" distR="0" wp14:anchorId="2598CA7B" wp14:editId="719CA5E0">
             <wp:extent cx="6119495" cy="3056890"/>
             <wp:effectExtent l="0" t="0" r="0" b="0"/>
             <wp:docPr id="1" name="Bild1"/>
@@ -6319,37 +7004,49 @@
           </wp:inline>
         </w:drawing>
       </w:r>
+    </w:p>
+    <w:p>
+      <w:pPr>
+        <w:pStyle w:val="Beschriftung"/>
+        <w:jc w:val="both"/>
+      </w:pPr>
+      <w:bookmarkStart w:id="54" w:name="_Toc455130491"/>
+      <w:r>
+        <w:t xml:space="preserve">Abbildung </w:t>
+      </w:r>
+      <w:r>
+        <w:fldChar w:fldCharType="begin"/>
+      </w:r>
+      <w:r>
+        <w:instrText xml:space="preserve"> SEQ Abbildung \* ARABIC </w:instrText>
+      </w:r>
+      <w:r>
+        <w:fldChar w:fldCharType="separate"/>
+      </w:r>
+      <w:r>
+        <w:rPr>
+          <w:noProof/>
+        </w:rPr>
+        <w:t>14</w:t>
+      </w:r>
+      <w:r>
+        <w:rPr>
+          <w:noProof/>
+        </w:rPr>
+        <w:fldChar w:fldCharType="end"/>
+      </w:r>
+      <w:r>
+        <w:t>: Entity-</w:t>
+      </w:r>
+      <w:proofErr w:type="spellStart"/>
+      <w:r>
+        <w:t>Relationship</w:t>
+      </w:r>
+      <w:proofErr w:type="spellEnd"/>
+      <w:r>
+        <w:t xml:space="preserve"> Diagramm der Datenbank</w:t>
+      </w:r>
       <w:bookmarkEnd w:id="54"/>
-    </w:p>
-    <w:p>
-      <w:pPr>
-        <w:pStyle w:val="Beschriftung"/>
-        <w:jc w:val="both"/>
-      </w:pPr>
-      <w:bookmarkStart w:id="55" w:name="_Toc454996998"/>
-      <w:r>
-        <w:t xml:space="preserve">Abbildung </w:t>
-      </w:r>
-      <w:fldSimple w:instr=" SEQ Abbildung \* ARABIC ">
-        <w:r>
-          <w:rPr>
-            <w:noProof/>
-          </w:rPr>
-          <w:t>14</w:t>
-        </w:r>
-      </w:fldSimple>
-      <w:r>
-        <w:t>: Entity-</w:t>
-      </w:r>
-      <w:proofErr w:type="spellStart"/>
-      <w:r>
-        <w:t>Relationship</w:t>
-      </w:r>
-      <w:proofErr w:type="spellEnd"/>
-      <w:r>
-        <w:t xml:space="preserve"> Diagramm der Datenbank</w:t>
-      </w:r>
-      <w:bookmarkEnd w:id="55"/>
     </w:p>
     <w:p>
       <w:pPr>
@@ -6440,16 +7137,41 @@
     </w:p>
     <w:p>
       <w:pPr>
+        <w:pStyle w:val="Textbody"/>
+        <w:jc w:val="both"/>
+      </w:pPr>
+    </w:p>
+    <w:p>
+      <w:pPr>
+        <w:pStyle w:val="Textbody"/>
+        <w:jc w:val="both"/>
+      </w:pPr>
+    </w:p>
+    <w:p>
+      <w:pPr>
+        <w:pStyle w:val="Textbody"/>
+        <w:jc w:val="both"/>
+      </w:pPr>
+    </w:p>
+    <w:p>
+      <w:pPr>
+        <w:pStyle w:val="Textbody"/>
+        <w:jc w:val="both"/>
+      </w:pPr>
+    </w:p>
+    <w:p>
+      <w:pPr>
         <w:pStyle w:val="Niklas1"/>
       </w:pPr>
-      <w:bookmarkStart w:id="56" w:name="_Toc454982789"/>
-      <w:r>
+      <w:bookmarkStart w:id="55" w:name="_Toc455132970"/>
+      <w:r>
+        <w:lastRenderedPageBreak/>
         <w:t>Abbildungsverzeichnis</w:t>
       </w:r>
-      <w:bookmarkEnd w:id="56"/>
-    </w:p>
-    <w:bookmarkStart w:id="57" w:name="__RefHeading___Toc641_898596544"/>
-    <w:bookmarkEnd w:id="57"/>
+      <w:bookmarkEnd w:id="55"/>
+    </w:p>
+    <w:bookmarkStart w:id="56" w:name="__RefHeading___Toc641_898596544"/>
+    <w:bookmarkEnd w:id="56"/>
     <w:p>
       <w:pPr>
         <w:pStyle w:val="Abbildungsverzeichnis"/>
@@ -6474,7 +7196,7 @@
       <w:r>
         <w:fldChar w:fldCharType="separate"/>
       </w:r>
-      <w:hyperlink w:anchor="_Toc454996985" w:history="1">
+      <w:hyperlink w:anchor="_Toc455130478" w:history="1">
         <w:r>
           <w:rPr>
             <w:rStyle w:val="Hyperlink"/>
@@ -6501,7 +7223,7 @@
             <w:noProof/>
             <w:webHidden/>
           </w:rPr>
-          <w:instrText xml:space="preserve"> PAGEREF _Toc454996985 \h </w:instrText>
+          <w:instrText xml:space="preserve"> PAGEREF _Toc455130478 \h </w:instrText>
         </w:r>
         <w:r>
           <w:rPr>
@@ -6521,7 +7243,7 @@
             <w:noProof/>
             <w:webHidden/>
           </w:rPr>
-          <w:t>4</w:t>
+          <w:t>5</w:t>
         </w:r>
         <w:r>
           <w:rPr>
@@ -6547,7 +7269,7 @@
           <w:lang w:eastAsia="de-DE" w:bidi="ar-SA"/>
         </w:rPr>
       </w:pPr>
-      <w:hyperlink w:anchor="_Toc454996986" w:history="1">
+      <w:hyperlink w:anchor="_Toc455130479" w:history="1">
         <w:r>
           <w:rPr>
             <w:rStyle w:val="Hyperlink"/>
@@ -6574,7 +7296,7 @@
             <w:noProof/>
             <w:webHidden/>
           </w:rPr>
-          <w:instrText xml:space="preserve"> PAGEREF _Toc454996986 \h </w:instrText>
+          <w:instrText xml:space="preserve"> PAGEREF _Toc455130479 \h </w:instrText>
         </w:r>
         <w:r>
           <w:rPr>
@@ -6620,7 +7342,7 @@
           <w:lang w:eastAsia="de-DE" w:bidi="ar-SA"/>
         </w:rPr>
       </w:pPr>
-      <w:hyperlink w:anchor="_Toc454996987" w:history="1">
+      <w:hyperlink w:anchor="_Toc455130480" w:history="1">
         <w:r>
           <w:rPr>
             <w:rStyle w:val="Hyperlink"/>
@@ -6648,7 +7370,7 @@
             <w:noProof/>
             <w:webHidden/>
           </w:rPr>
-          <w:instrText xml:space="preserve"> PAGEREF _Toc454996987 \h </w:instrText>
+          <w:instrText xml:space="preserve"> PAGEREF _Toc455130480 \h </w:instrText>
         </w:r>
         <w:r>
           <w:rPr>
@@ -6694,7 +7416,7 @@
           <w:lang w:eastAsia="de-DE" w:bidi="ar-SA"/>
         </w:rPr>
       </w:pPr>
-      <w:hyperlink w:anchor="_Toc454996988" w:history="1">
+      <w:hyperlink w:anchor="_Toc455130481" w:history="1">
         <w:r>
           <w:rPr>
             <w:rStyle w:val="Hyperlink"/>
@@ -6721,7 +7443,7 @@
             <w:noProof/>
             <w:webHidden/>
           </w:rPr>
-          <w:instrText xml:space="preserve"> PAGEREF _Toc454996988 \h </w:instrText>
+          <w:instrText xml:space="preserve"> PAGEREF _Toc455130481 \h </w:instrText>
         </w:r>
         <w:r>
           <w:rPr>
@@ -6767,7 +7489,7 @@
           <w:lang w:eastAsia="de-DE" w:bidi="ar-SA"/>
         </w:rPr>
       </w:pPr>
-      <w:hyperlink w:anchor="_Toc454996989" w:history="1">
+      <w:hyperlink w:anchor="_Toc455130482" w:history="1">
         <w:r>
           <w:rPr>
             <w:rStyle w:val="Hyperlink"/>
@@ -6794,7 +7516,7 @@
             <w:noProof/>
             <w:webHidden/>
           </w:rPr>
-          <w:instrText xml:space="preserve"> PAGEREF _Toc454996989 \h </w:instrText>
+          <w:instrText xml:space="preserve"> PAGEREF _Toc455130482 \h </w:instrText>
         </w:r>
         <w:r>
           <w:rPr>
@@ -6840,7 +7562,7 @@
           <w:lang w:eastAsia="de-DE" w:bidi="ar-SA"/>
         </w:rPr>
       </w:pPr>
-      <w:hyperlink w:anchor="_Toc454996990" w:history="1">
+      <w:hyperlink w:anchor="_Toc455130483" w:history="1">
         <w:r>
           <w:rPr>
             <w:rStyle w:val="Hyperlink"/>
@@ -6867,7 +7589,7 @@
             <w:noProof/>
             <w:webHidden/>
           </w:rPr>
-          <w:instrText xml:space="preserve"> PAGEREF _Toc454996990 \h </w:instrText>
+          <w:instrText xml:space="preserve"> PAGEREF _Toc455130483 \h </w:instrText>
         </w:r>
         <w:r>
           <w:rPr>
@@ -6913,7 +7635,7 @@
           <w:lang w:eastAsia="de-DE" w:bidi="ar-SA"/>
         </w:rPr>
       </w:pPr>
-      <w:hyperlink w:anchor="_Toc454996991" w:history="1">
+      <w:hyperlink w:anchor="_Toc455130484" w:history="1">
         <w:r>
           <w:rPr>
             <w:rStyle w:val="Hyperlink"/>
@@ -6940,7 +7662,7 @@
             <w:noProof/>
             <w:webHidden/>
           </w:rPr>
-          <w:instrText xml:space="preserve"> PAGEREF _Toc454996991 \h </w:instrText>
+          <w:instrText xml:space="preserve"> PAGEREF _Toc455130484 \h </w:instrText>
         </w:r>
         <w:r>
           <w:rPr>
@@ -6986,7 +7708,7 @@
           <w:lang w:eastAsia="de-DE" w:bidi="ar-SA"/>
         </w:rPr>
       </w:pPr>
-      <w:hyperlink w:anchor="_Toc454996992" w:history="1">
+      <w:hyperlink w:anchor="_Toc455130485" w:history="1">
         <w:r>
           <w:rPr>
             <w:rStyle w:val="Hyperlink"/>
@@ -7013,7 +7735,7 @@
             <w:noProof/>
             <w:webHidden/>
           </w:rPr>
-          <w:instrText xml:space="preserve"> PAGEREF _Toc454996992 \h </w:instrText>
+          <w:instrText xml:space="preserve"> PAGEREF _Toc455130485 \h </w:instrText>
         </w:r>
         <w:r>
           <w:rPr>
@@ -7059,7 +7781,7 @@
           <w:lang w:eastAsia="de-DE" w:bidi="ar-SA"/>
         </w:rPr>
       </w:pPr>
-      <w:hyperlink r:id="rId27" w:anchor="_Toc454996993" w:history="1">
+      <w:hyperlink r:id="rId27" w:anchor="_Toc455130486" w:history="1">
         <w:r>
           <w:rPr>
             <w:rStyle w:val="Hyperlink"/>
@@ -7086,7 +7808,7 @@
             <w:noProof/>
             <w:webHidden/>
           </w:rPr>
-          <w:instrText xml:space="preserve"> PAGEREF _Toc454996993 \h </w:instrText>
+          <w:instrText xml:space="preserve"> PAGEREF _Toc455130486 \h </w:instrText>
         </w:r>
         <w:r>
           <w:rPr>
@@ -7132,7 +7854,7 @@
           <w:lang w:eastAsia="de-DE" w:bidi="ar-SA"/>
         </w:rPr>
       </w:pPr>
-      <w:hyperlink r:id="rId28" w:anchor="_Toc454996994" w:history="1">
+      <w:hyperlink r:id="rId28" w:anchor="_Toc455130487" w:history="1">
         <w:r>
           <w:rPr>
             <w:rStyle w:val="Hyperlink"/>
@@ -7159,7 +7881,7 @@
             <w:noProof/>
             <w:webHidden/>
           </w:rPr>
-          <w:instrText xml:space="preserve"> PAGEREF _Toc454996994 \h </w:instrText>
+          <w:instrText xml:space="preserve"> PAGEREF _Toc455130487 \h </w:instrText>
         </w:r>
         <w:r>
           <w:rPr>
@@ -7205,7 +7927,7 @@
           <w:lang w:eastAsia="de-DE" w:bidi="ar-SA"/>
         </w:rPr>
       </w:pPr>
-      <w:hyperlink r:id="rId29" w:anchor="_Toc454996995" w:history="1">
+      <w:hyperlink r:id="rId29" w:anchor="_Toc455130488" w:history="1">
         <w:r>
           <w:rPr>
             <w:rStyle w:val="Hyperlink"/>
@@ -7232,7 +7954,7 @@
             <w:noProof/>
             <w:webHidden/>
           </w:rPr>
-          <w:instrText xml:space="preserve"> PAGEREF _Toc454996995 \h </w:instrText>
+          <w:instrText xml:space="preserve"> PAGEREF _Toc455130488 \h </w:instrText>
         </w:r>
         <w:r>
           <w:rPr>
@@ -7278,7 +8000,7 @@
           <w:lang w:eastAsia="de-DE" w:bidi="ar-SA"/>
         </w:rPr>
       </w:pPr>
-      <w:hyperlink w:anchor="_Toc454996996" w:history="1">
+      <w:hyperlink w:anchor="_Toc455130489" w:history="1">
         <w:r>
           <w:rPr>
             <w:rStyle w:val="Hyperlink"/>
@@ -7305,7 +8027,7 @@
             <w:noProof/>
             <w:webHidden/>
           </w:rPr>
-          <w:instrText xml:space="preserve"> PAGEREF _Toc454996996 \h </w:instrText>
+          <w:instrText xml:space="preserve"> PAGEREF _Toc455130489 \h </w:instrText>
         </w:r>
         <w:r>
           <w:rPr>
@@ -7351,7 +8073,7 @@
           <w:lang w:eastAsia="de-DE" w:bidi="ar-SA"/>
         </w:rPr>
       </w:pPr>
-      <w:hyperlink w:anchor="_Toc454996997" w:history="1">
+      <w:hyperlink w:anchor="_Toc455130490" w:history="1">
         <w:r>
           <w:rPr>
             <w:rStyle w:val="Hyperlink"/>
@@ -7378,7 +8100,7 @@
             <w:noProof/>
             <w:webHidden/>
           </w:rPr>
-          <w:instrText xml:space="preserve"> PAGEREF _Toc454996997 \h </w:instrText>
+          <w:instrText xml:space="preserve"> PAGEREF _Toc455130490 \h </w:instrText>
         </w:r>
         <w:r>
           <w:rPr>
@@ -7416,15 +8138,10 @@
           <w:tab w:val="right" w:leader="dot" w:pos="9628"/>
         </w:tabs>
         <w:rPr>
-          <w:rFonts w:asciiTheme="minorHAnsi" w:eastAsiaTheme="minorEastAsia" w:hAnsiTheme="minorHAnsi" w:cstheme="minorBidi"/>
           <w:noProof/>
-          <w:kern w:val="0"/>
-          <w:sz w:val="22"/>
-          <w:szCs w:val="22"/>
-          <w:lang w:eastAsia="de-DE" w:bidi="ar-SA"/>
         </w:rPr>
       </w:pPr>
-      <w:hyperlink w:anchor="_Toc454996998" w:history="1">
+      <w:hyperlink w:anchor="_Toc455130491" w:history="1">
         <w:r>
           <w:rPr>
             <w:rStyle w:val="Hyperlink"/>
@@ -7451,7 +8168,7 @@
             <w:noProof/>
             <w:webHidden/>
           </w:rPr>
-          <w:instrText xml:space="preserve"> PAGEREF _Toc454996998 \h </w:instrText>
+          <w:instrText xml:space="preserve"> PAGEREF _Toc455130491 \h </w:instrText>
         </w:r>
         <w:r>
           <w:rPr>
@@ -7482,6 +8199,7 @@
         </w:r>
       </w:hyperlink>
     </w:p>
+    <w:p/>
     <w:p>
       <w:pPr>
         <w:pStyle w:val="Niklas1"/>
@@ -7492,9 +8210,9 @@
       <w:r>
         <w:fldChar w:fldCharType="end"/>
       </w:r>
-      <w:bookmarkStart w:id="58" w:name="__RefHeading___Toc643_898596544"/>
-      <w:bookmarkStart w:id="59" w:name="_Toc454982790"/>
-      <w:bookmarkEnd w:id="58"/>
+      <w:bookmarkStart w:id="57" w:name="__RefHeading___Toc643_898596544"/>
+      <w:bookmarkStart w:id="58" w:name="_Toc455132971"/>
+      <w:bookmarkEnd w:id="57"/>
       <w:proofErr w:type="spellStart"/>
       <w:r>
         <w:rPr>
@@ -7502,7 +8220,7 @@
         </w:rPr>
         <w:t>Literaturverzeichnis</w:t>
       </w:r>
-      <w:bookmarkEnd w:id="59"/>
+      <w:bookmarkEnd w:id="58"/>
       <w:proofErr w:type="spellEnd"/>
     </w:p>
     <w:p>
@@ -7594,6 +8312,8 @@
         </w:rPr>
         <w:t xml:space="preserve"> from Bluetooth scans, 2009</w:t>
       </w:r>
+      <w:bookmarkStart w:id="59" w:name="_GoBack"/>
+      <w:bookmarkEnd w:id="59"/>
     </w:p>
     <w:sectPr>
       <w:headerReference w:type="default" r:id="rId30"/>
@@ -7687,7 +8407,7 @@
                 <w:bCs/>
                 <w:noProof/>
               </w:rPr>
-              <w:t>13</w:t>
+              <w:t>17</w:t>
             </w:r>
             <w:r>
               <w:rPr>
@@ -8991,6 +9711,31 @@
       <w:color w:val="808080"/>
     </w:rPr>
   </w:style>
+  <w:style w:type="paragraph" w:customStyle="1" w:styleId="TableContents">
+    <w:name w:val="Table Contents"/>
+    <w:basedOn w:val="Standard"/>
+    <w:rsid w:val="004930C6"/>
+    <w:pPr>
+      <w:suppressLineNumbers/>
+      <w:textAlignment w:val="auto"/>
+    </w:pPr>
+    <w:rPr>
+      <w:rFonts w:ascii="Times New Roman" w:eastAsia="Andale Sans UI" w:hAnsi="Times New Roman" w:cs="Tahoma"/>
+      <w:lang w:eastAsia="ja-JP" w:bidi="fa-IR"/>
+    </w:rPr>
+  </w:style>
+  <w:style w:type="paragraph" w:customStyle="1" w:styleId="TableHeading">
+    <w:name w:val="Table Heading"/>
+    <w:basedOn w:val="TableContents"/>
+    <w:rsid w:val="004930C6"/>
+    <w:pPr>
+      <w:jc w:val="center"/>
+    </w:pPr>
+    <w:rPr>
+      <w:b/>
+      <w:bCs/>
+    </w:rPr>
+  </w:style>
 </w:styles>
 </file>
 
@@ -9248,6 +9993,18 @@
     <w:pitch w:val="variable"/>
     <w:sig w:usb0="E00002FF" w:usb1="4000ACFF" w:usb2="00000001" w:usb3="00000000" w:csb0="0000019F" w:csb1="00000000"/>
   </w:font>
+  <w:font w:name="Andale Sans UI">
+    <w:charset w:val="00"/>
+    <w:family w:val="auto"/>
+    <w:pitch w:val="variable"/>
+  </w:font>
+  <w:font w:name="Tahoma">
+    <w:panose1 w:val="020B0604030504040204"/>
+    <w:charset w:val="00"/>
+    <w:family w:val="swiss"/>
+    <w:pitch w:val="variable"/>
+    <w:sig w:usb0="E1002EFF" w:usb1="C000605B" w:usb2="00000029" w:usb3="00000000" w:csb0="000101FF" w:csb1="00000000"/>
+  </w:font>
 </w:fonts>
 </file>
 
@@ -9267,6 +10024,7 @@
   </w:compat>
   <w:rsids>
     <w:rsidRoot w:val="00591371"/>
+    <w:rsid w:val="000C4887"/>
     <w:rsid w:val="0049222F"/>
     <w:rsid w:val="00591371"/>
     <w:rsid w:val="006B7ECF"/>
@@ -9280,6 +10038,7 @@
     <w:rsid w:val="00CB7882"/>
     <w:rsid w:val="00CE2FEF"/>
     <w:rsid w:val="00D17521"/>
+    <w:rsid w:val="00F0327F"/>
   </w:rsids>
   <m:mathPr>
     <m:mathFont m:val="Cambria Math"/>
@@ -10087,7 +10846,7 @@
 </file>
 
 <file path=customXml/itemProps2.xml><?xml version="1.0" encoding="utf-8"?>
-<ds:datastoreItem xmlns:ds="http://schemas.openxmlformats.org/officeDocument/2006/customXml" ds:itemID="{5F50C347-ECFE-4437-BFCB-99B57299B446}">
+<ds:datastoreItem xmlns:ds="http://schemas.openxmlformats.org/officeDocument/2006/customXml" ds:itemID="{6600051F-1E40-441F-8301-1137E76BCAE3}">
   <ds:schemaRefs>
     <ds:schemaRef ds:uri="http://schemas.openxmlformats.org/officeDocument/2006/bibliography"/>
   </ds:schemaRefs>

</xml_diff>

<commit_message>
Einleitung and verschlüsselung updated
</commit_message>
<xml_diff>
--- a/doc/Doku_Niklas.docx
+++ b/doc/Doku_Niklas.docx
@@ -383,7 +383,7 @@
           <w:r>
             <w:fldChar w:fldCharType="separate"/>
           </w:r>
-          <w:hyperlink w:anchor="_Toc455132945" w:history="1">
+          <w:hyperlink w:anchor="_Toc455134072" w:history="1">
             <w:r>
               <w:rPr>
                 <w:rStyle w:val="Hyperlink"/>
@@ -410,7 +410,7 @@
                 <w:noProof/>
                 <w:webHidden/>
               </w:rPr>
-              <w:instrText xml:space="preserve"> PAGEREF _Toc455132945 \h </w:instrText>
+              <w:instrText xml:space="preserve"> PAGEREF _Toc455134072 \h </w:instrText>
             </w:r>
             <w:r>
               <w:rPr>
@@ -456,7 +456,7 @@
               <w:lang w:eastAsia="de-DE" w:bidi="ar-SA"/>
             </w:rPr>
           </w:pPr>
-          <w:hyperlink w:anchor="_Toc455132946" w:history="1">
+          <w:hyperlink w:anchor="_Toc455134073" w:history="1">
             <w:r>
               <w:rPr>
                 <w:rStyle w:val="Hyperlink"/>
@@ -483,7 +483,7 @@
                 <w:noProof/>
                 <w:webHidden/>
               </w:rPr>
-              <w:instrText xml:space="preserve"> PAGEREF _Toc455132946 \h </w:instrText>
+              <w:instrText xml:space="preserve"> PAGEREF _Toc455134073 \h </w:instrText>
             </w:r>
             <w:r>
               <w:rPr>
@@ -529,7 +529,7 @@
               <w:lang w:eastAsia="de-DE" w:bidi="ar-SA"/>
             </w:rPr>
           </w:pPr>
-          <w:hyperlink w:anchor="_Toc455132947" w:history="1">
+          <w:hyperlink w:anchor="_Toc455134074" w:history="1">
             <w:r>
               <w:rPr>
                 <w:rStyle w:val="Hyperlink"/>
@@ -556,7 +556,7 @@
                 <w:noProof/>
                 <w:webHidden/>
               </w:rPr>
-              <w:instrText xml:space="preserve"> PAGEREF _Toc455132947 \h </w:instrText>
+              <w:instrText xml:space="preserve"> PAGEREF _Toc455134074 \h </w:instrText>
             </w:r>
             <w:r>
               <w:rPr>
@@ -602,7 +602,7 @@
               <w:lang w:eastAsia="de-DE" w:bidi="ar-SA"/>
             </w:rPr>
           </w:pPr>
-          <w:hyperlink w:anchor="_Toc455132948" w:history="1">
+          <w:hyperlink w:anchor="_Toc455134075" w:history="1">
             <w:r>
               <w:rPr>
                 <w:rStyle w:val="Hyperlink"/>
@@ -629,7 +629,82 @@
                 <w:noProof/>
                 <w:webHidden/>
               </w:rPr>
-              <w:instrText xml:space="preserve"> PAGEREF _Toc455132948 \h </w:instrText>
+              <w:instrText xml:space="preserve"> PAGEREF _Toc455134075 \h </w:instrText>
+            </w:r>
+            <w:r>
+              <w:rPr>
+                <w:noProof/>
+                <w:webHidden/>
+              </w:rPr>
+            </w:r>
+            <w:r>
+              <w:rPr>
+                <w:noProof/>
+                <w:webHidden/>
+              </w:rPr>
+              <w:fldChar w:fldCharType="separate"/>
+            </w:r>
+            <w:r>
+              <w:rPr>
+                <w:noProof/>
+                <w:webHidden/>
+              </w:rPr>
+              <w:t>3</w:t>
+            </w:r>
+            <w:r>
+              <w:rPr>
+                <w:noProof/>
+                <w:webHidden/>
+              </w:rPr>
+              <w:fldChar w:fldCharType="end"/>
+            </w:r>
+          </w:hyperlink>
+          <w:bookmarkStart w:id="0" w:name="_GoBack"/>
+          <w:bookmarkEnd w:id="0"/>
+        </w:p>
+        <w:p>
+          <w:pPr>
+            <w:pStyle w:val="Verzeichnis2"/>
+            <w:tabs>
+              <w:tab w:val="right" w:leader="dot" w:pos="9628"/>
+            </w:tabs>
+            <w:rPr>
+              <w:rFonts w:asciiTheme="minorHAnsi" w:eastAsiaTheme="minorEastAsia" w:hAnsiTheme="minorHAnsi" w:cstheme="minorBidi"/>
+              <w:noProof/>
+              <w:kern w:val="0"/>
+              <w:sz w:val="22"/>
+              <w:szCs w:val="22"/>
+              <w:lang w:eastAsia="de-DE" w:bidi="ar-SA"/>
+            </w:rPr>
+          </w:pPr>
+          <w:hyperlink w:anchor="_Toc455134076" w:history="1">
+            <w:r>
+              <w:rPr>
+                <w:rStyle w:val="Hyperlink"/>
+                <w:noProof/>
+              </w:rPr>
+              <w:t>Mitarbeiter</w:t>
+            </w:r>
+            <w:r>
+              <w:rPr>
+                <w:noProof/>
+                <w:webHidden/>
+              </w:rPr>
+              <w:tab/>
+            </w:r>
+            <w:r>
+              <w:rPr>
+                <w:noProof/>
+                <w:webHidden/>
+              </w:rPr>
+              <w:fldChar w:fldCharType="begin"/>
+            </w:r>
+            <w:r>
+              <w:rPr>
+                <w:noProof/>
+                <w:webHidden/>
+              </w:rPr>
+              <w:instrText xml:space="preserve"> PAGEREF _Toc455134076 \h </w:instrText>
             </w:r>
             <w:r>
               <w:rPr>
@@ -675,13 +750,13 @@
               <w:lang w:eastAsia="de-DE" w:bidi="ar-SA"/>
             </w:rPr>
           </w:pPr>
-          <w:hyperlink w:anchor="_Toc455132949" w:history="1">
+          <w:hyperlink w:anchor="_Toc455134077" w:history="1">
             <w:r>
               <w:rPr>
                 <w:rStyle w:val="Hyperlink"/>
                 <w:noProof/>
               </w:rPr>
-              <w:t>Mitarbeiter</w:t>
+              <w:t>Budget</w:t>
             </w:r>
             <w:r>
               <w:rPr>
@@ -702,7 +777,7 @@
                 <w:noProof/>
                 <w:webHidden/>
               </w:rPr>
-              <w:instrText xml:space="preserve"> PAGEREF _Toc455132949 \h </w:instrText>
+              <w:instrText xml:space="preserve"> PAGEREF _Toc455134077 \h </w:instrText>
             </w:r>
             <w:r>
               <w:rPr>
@@ -723,6 +798,152 @@
                 <w:webHidden/>
               </w:rPr>
               <w:t>3</w:t>
+            </w:r>
+            <w:r>
+              <w:rPr>
+                <w:noProof/>
+                <w:webHidden/>
+              </w:rPr>
+              <w:fldChar w:fldCharType="end"/>
+            </w:r>
+          </w:hyperlink>
+        </w:p>
+        <w:p>
+          <w:pPr>
+            <w:pStyle w:val="Verzeichnis1"/>
+            <w:tabs>
+              <w:tab w:val="right" w:leader="dot" w:pos="9628"/>
+            </w:tabs>
+            <w:rPr>
+              <w:rFonts w:asciiTheme="minorHAnsi" w:eastAsiaTheme="minorEastAsia" w:hAnsiTheme="minorHAnsi" w:cstheme="minorBidi"/>
+              <w:noProof/>
+              <w:kern w:val="0"/>
+              <w:sz w:val="22"/>
+              <w:szCs w:val="22"/>
+              <w:lang w:eastAsia="de-DE" w:bidi="ar-SA"/>
+            </w:rPr>
+          </w:pPr>
+          <w:hyperlink w:anchor="_Toc455134078" w:history="1">
+            <w:r>
+              <w:rPr>
+                <w:rStyle w:val="Hyperlink"/>
+                <w:noProof/>
+              </w:rPr>
+              <w:t>Bluetooth</w:t>
+            </w:r>
+            <w:r>
+              <w:rPr>
+                <w:noProof/>
+                <w:webHidden/>
+              </w:rPr>
+              <w:tab/>
+            </w:r>
+            <w:r>
+              <w:rPr>
+                <w:noProof/>
+                <w:webHidden/>
+              </w:rPr>
+              <w:fldChar w:fldCharType="begin"/>
+            </w:r>
+            <w:r>
+              <w:rPr>
+                <w:noProof/>
+                <w:webHidden/>
+              </w:rPr>
+              <w:instrText xml:space="preserve"> PAGEREF _Toc455134078 \h </w:instrText>
+            </w:r>
+            <w:r>
+              <w:rPr>
+                <w:noProof/>
+                <w:webHidden/>
+              </w:rPr>
+            </w:r>
+            <w:r>
+              <w:rPr>
+                <w:noProof/>
+                <w:webHidden/>
+              </w:rPr>
+              <w:fldChar w:fldCharType="separate"/>
+            </w:r>
+            <w:r>
+              <w:rPr>
+                <w:noProof/>
+                <w:webHidden/>
+              </w:rPr>
+              <w:t>4</w:t>
+            </w:r>
+            <w:r>
+              <w:rPr>
+                <w:noProof/>
+                <w:webHidden/>
+              </w:rPr>
+              <w:fldChar w:fldCharType="end"/>
+            </w:r>
+          </w:hyperlink>
+        </w:p>
+        <w:p>
+          <w:pPr>
+            <w:pStyle w:val="Verzeichnis1"/>
+            <w:tabs>
+              <w:tab w:val="right" w:leader="dot" w:pos="9628"/>
+            </w:tabs>
+            <w:rPr>
+              <w:rFonts w:asciiTheme="minorHAnsi" w:eastAsiaTheme="minorEastAsia" w:hAnsiTheme="minorHAnsi" w:cstheme="minorBidi"/>
+              <w:noProof/>
+              <w:kern w:val="0"/>
+              <w:sz w:val="22"/>
+              <w:szCs w:val="22"/>
+              <w:lang w:eastAsia="de-DE" w:bidi="ar-SA"/>
+            </w:rPr>
+          </w:pPr>
+          <w:hyperlink w:anchor="_Toc455134079" w:history="1">
+            <w:r>
+              <w:rPr>
+                <w:rStyle w:val="Hyperlink"/>
+                <w:noProof/>
+              </w:rPr>
+              <w:t>GUI</w:t>
+            </w:r>
+            <w:r>
+              <w:rPr>
+                <w:noProof/>
+                <w:webHidden/>
+              </w:rPr>
+              <w:tab/>
+            </w:r>
+            <w:r>
+              <w:rPr>
+                <w:noProof/>
+                <w:webHidden/>
+              </w:rPr>
+              <w:fldChar w:fldCharType="begin"/>
+            </w:r>
+            <w:r>
+              <w:rPr>
+                <w:noProof/>
+                <w:webHidden/>
+              </w:rPr>
+              <w:instrText xml:space="preserve"> PAGEREF _Toc455134079 \h </w:instrText>
+            </w:r>
+            <w:r>
+              <w:rPr>
+                <w:noProof/>
+                <w:webHidden/>
+              </w:rPr>
+            </w:r>
+            <w:r>
+              <w:rPr>
+                <w:noProof/>
+                <w:webHidden/>
+              </w:rPr>
+              <w:fldChar w:fldCharType="separate"/>
+            </w:r>
+            <w:r>
+              <w:rPr>
+                <w:noProof/>
+                <w:webHidden/>
+              </w:rPr>
+              <w:t>4</w:t>
             </w:r>
             <w:r>
               <w:rPr>
@@ -748,13 +969,13 @@
               <w:lang w:eastAsia="de-DE" w:bidi="ar-SA"/>
             </w:rPr>
           </w:pPr>
-          <w:hyperlink w:anchor="_Toc455132950" w:history="1">
+          <w:hyperlink w:anchor="_Toc455134080" w:history="1">
             <w:r>
               <w:rPr>
                 <w:rStyle w:val="Hyperlink"/>
                 <w:noProof/>
               </w:rPr>
-              <w:t>Budget</w:t>
+              <w:t>Material Design</w:t>
             </w:r>
             <w:r>
               <w:rPr>
@@ -775,7 +996,7 @@
                 <w:noProof/>
                 <w:webHidden/>
               </w:rPr>
-              <w:instrText xml:space="preserve"> PAGEREF _Toc455132950 \h </w:instrText>
+              <w:instrText xml:space="preserve"> PAGEREF _Toc455134080 \h </w:instrText>
             </w:r>
             <w:r>
               <w:rPr>
@@ -795,7 +1016,226 @@
                 <w:noProof/>
                 <w:webHidden/>
               </w:rPr>
-              <w:t>3</w:t>
+              <w:t>4</w:t>
+            </w:r>
+            <w:r>
+              <w:rPr>
+                <w:noProof/>
+                <w:webHidden/>
+              </w:rPr>
+              <w:fldChar w:fldCharType="end"/>
+            </w:r>
+          </w:hyperlink>
+        </w:p>
+        <w:p>
+          <w:pPr>
+            <w:pStyle w:val="Verzeichnis3"/>
+            <w:tabs>
+              <w:tab w:val="right" w:leader="dot" w:pos="9628"/>
+            </w:tabs>
+            <w:rPr>
+              <w:rFonts w:asciiTheme="minorHAnsi" w:eastAsiaTheme="minorEastAsia" w:hAnsiTheme="minorHAnsi" w:cstheme="minorBidi"/>
+              <w:noProof/>
+              <w:kern w:val="0"/>
+              <w:sz w:val="22"/>
+              <w:szCs w:val="22"/>
+              <w:lang w:eastAsia="de-DE" w:bidi="ar-SA"/>
+            </w:rPr>
+          </w:pPr>
+          <w:hyperlink w:anchor="_Toc455134081" w:history="1">
+            <w:r>
+              <w:rPr>
+                <w:rStyle w:val="Hyperlink"/>
+                <w:noProof/>
+              </w:rPr>
+              <w:t>Tabs</w:t>
+            </w:r>
+            <w:r>
+              <w:rPr>
+                <w:noProof/>
+                <w:webHidden/>
+              </w:rPr>
+              <w:tab/>
+            </w:r>
+            <w:r>
+              <w:rPr>
+                <w:noProof/>
+                <w:webHidden/>
+              </w:rPr>
+              <w:fldChar w:fldCharType="begin"/>
+            </w:r>
+            <w:r>
+              <w:rPr>
+                <w:noProof/>
+                <w:webHidden/>
+              </w:rPr>
+              <w:instrText xml:space="preserve"> PAGEREF _Toc455134081 \h </w:instrText>
+            </w:r>
+            <w:r>
+              <w:rPr>
+                <w:noProof/>
+                <w:webHidden/>
+              </w:rPr>
+            </w:r>
+            <w:r>
+              <w:rPr>
+                <w:noProof/>
+                <w:webHidden/>
+              </w:rPr>
+              <w:fldChar w:fldCharType="separate"/>
+            </w:r>
+            <w:r>
+              <w:rPr>
+                <w:noProof/>
+                <w:webHidden/>
+              </w:rPr>
+              <w:t>4</w:t>
+            </w:r>
+            <w:r>
+              <w:rPr>
+                <w:noProof/>
+                <w:webHidden/>
+              </w:rPr>
+              <w:fldChar w:fldCharType="end"/>
+            </w:r>
+          </w:hyperlink>
+        </w:p>
+        <w:p>
+          <w:pPr>
+            <w:pStyle w:val="Verzeichnis3"/>
+            <w:tabs>
+              <w:tab w:val="right" w:leader="dot" w:pos="9628"/>
+            </w:tabs>
+            <w:rPr>
+              <w:rFonts w:asciiTheme="minorHAnsi" w:eastAsiaTheme="minorEastAsia" w:hAnsiTheme="minorHAnsi" w:cstheme="minorBidi"/>
+              <w:noProof/>
+              <w:kern w:val="0"/>
+              <w:sz w:val="22"/>
+              <w:szCs w:val="22"/>
+              <w:lang w:eastAsia="de-DE" w:bidi="ar-SA"/>
+            </w:rPr>
+          </w:pPr>
+          <w:hyperlink w:anchor="_Toc455134082" w:history="1">
+            <w:r>
+              <w:rPr>
+                <w:rStyle w:val="Hyperlink"/>
+                <w:noProof/>
+              </w:rPr>
+              <w:t>NavigationView</w:t>
+            </w:r>
+            <w:r>
+              <w:rPr>
+                <w:noProof/>
+                <w:webHidden/>
+              </w:rPr>
+              <w:tab/>
+            </w:r>
+            <w:r>
+              <w:rPr>
+                <w:noProof/>
+                <w:webHidden/>
+              </w:rPr>
+              <w:fldChar w:fldCharType="begin"/>
+            </w:r>
+            <w:r>
+              <w:rPr>
+                <w:noProof/>
+                <w:webHidden/>
+              </w:rPr>
+              <w:instrText xml:space="preserve"> PAGEREF _Toc455134082 \h </w:instrText>
+            </w:r>
+            <w:r>
+              <w:rPr>
+                <w:noProof/>
+                <w:webHidden/>
+              </w:rPr>
+            </w:r>
+            <w:r>
+              <w:rPr>
+                <w:noProof/>
+                <w:webHidden/>
+              </w:rPr>
+              <w:fldChar w:fldCharType="separate"/>
+            </w:r>
+            <w:r>
+              <w:rPr>
+                <w:noProof/>
+                <w:webHidden/>
+              </w:rPr>
+              <w:t>6</w:t>
+            </w:r>
+            <w:r>
+              <w:rPr>
+                <w:noProof/>
+                <w:webHidden/>
+              </w:rPr>
+              <w:fldChar w:fldCharType="end"/>
+            </w:r>
+          </w:hyperlink>
+        </w:p>
+        <w:p>
+          <w:pPr>
+            <w:pStyle w:val="Verzeichnis3"/>
+            <w:tabs>
+              <w:tab w:val="right" w:leader="dot" w:pos="9628"/>
+            </w:tabs>
+            <w:rPr>
+              <w:rFonts w:asciiTheme="minorHAnsi" w:eastAsiaTheme="minorEastAsia" w:hAnsiTheme="minorHAnsi" w:cstheme="minorBidi"/>
+              <w:noProof/>
+              <w:kern w:val="0"/>
+              <w:sz w:val="22"/>
+              <w:szCs w:val="22"/>
+              <w:lang w:eastAsia="de-DE" w:bidi="ar-SA"/>
+            </w:rPr>
+          </w:pPr>
+          <w:hyperlink w:anchor="_Toc455134083" w:history="1">
+            <w:r>
+              <w:rPr>
+                <w:rStyle w:val="Hyperlink"/>
+                <w:noProof/>
+              </w:rPr>
+              <w:t>SwipeRefreshLayout</w:t>
+            </w:r>
+            <w:r>
+              <w:rPr>
+                <w:noProof/>
+                <w:webHidden/>
+              </w:rPr>
+              <w:tab/>
+            </w:r>
+            <w:r>
+              <w:rPr>
+                <w:noProof/>
+                <w:webHidden/>
+              </w:rPr>
+              <w:fldChar w:fldCharType="begin"/>
+            </w:r>
+            <w:r>
+              <w:rPr>
+                <w:noProof/>
+                <w:webHidden/>
+              </w:rPr>
+              <w:instrText xml:space="preserve"> PAGEREF _Toc455134083 \h </w:instrText>
+            </w:r>
+            <w:r>
+              <w:rPr>
+                <w:noProof/>
+                <w:webHidden/>
+              </w:rPr>
+            </w:r>
+            <w:r>
+              <w:rPr>
+                <w:noProof/>
+                <w:webHidden/>
+              </w:rPr>
+              <w:fldChar w:fldCharType="separate"/>
+            </w:r>
+            <w:r>
+              <w:rPr>
+                <w:noProof/>
+                <w:webHidden/>
+              </w:rPr>
+              <w:t>8</w:t>
             </w:r>
             <w:r>
               <w:rPr>
@@ -821,13 +1261,13 @@
               <w:lang w:eastAsia="de-DE" w:bidi="ar-SA"/>
             </w:rPr>
           </w:pPr>
-          <w:hyperlink w:anchor="_Toc455132951" w:history="1">
+          <w:hyperlink w:anchor="_Toc455134084" w:history="1">
             <w:r>
               <w:rPr>
                 <w:rStyle w:val="Hyperlink"/>
                 <w:noProof/>
               </w:rPr>
-              <w:t>Bluetooth</w:t>
+              <w:t>Andere Geräte finden</w:t>
             </w:r>
             <w:r>
               <w:rPr>
@@ -848,7 +1288,7 @@
                 <w:noProof/>
                 <w:webHidden/>
               </w:rPr>
-              <w:instrText xml:space="preserve"> PAGEREF _Toc455132951 \h </w:instrText>
+              <w:instrText xml:space="preserve"> PAGEREF _Toc455134084 \h </w:instrText>
             </w:r>
             <w:r>
               <w:rPr>
@@ -868,7 +1308,372 @@
                 <w:noProof/>
                 <w:webHidden/>
               </w:rPr>
-              <w:t>4</w:t>
+              <w:t>10</w:t>
+            </w:r>
+            <w:r>
+              <w:rPr>
+                <w:noProof/>
+                <w:webHidden/>
+              </w:rPr>
+              <w:fldChar w:fldCharType="end"/>
+            </w:r>
+          </w:hyperlink>
+        </w:p>
+        <w:p>
+          <w:pPr>
+            <w:pStyle w:val="Verzeichnis2"/>
+            <w:tabs>
+              <w:tab w:val="right" w:leader="dot" w:pos="9628"/>
+            </w:tabs>
+            <w:rPr>
+              <w:rFonts w:asciiTheme="minorHAnsi" w:eastAsiaTheme="minorEastAsia" w:hAnsiTheme="minorHAnsi" w:cstheme="minorBidi"/>
+              <w:noProof/>
+              <w:kern w:val="0"/>
+              <w:sz w:val="22"/>
+              <w:szCs w:val="22"/>
+              <w:lang w:eastAsia="de-DE" w:bidi="ar-SA"/>
+            </w:rPr>
+          </w:pPr>
+          <w:hyperlink w:anchor="_Toc455134085" w:history="1">
+            <w:r>
+              <w:rPr>
+                <w:rStyle w:val="Hyperlink"/>
+                <w:noProof/>
+              </w:rPr>
+              <w:t>Bluetooth in Android</w:t>
+            </w:r>
+            <w:r>
+              <w:rPr>
+                <w:noProof/>
+                <w:webHidden/>
+              </w:rPr>
+              <w:tab/>
+            </w:r>
+            <w:r>
+              <w:rPr>
+                <w:noProof/>
+                <w:webHidden/>
+              </w:rPr>
+              <w:fldChar w:fldCharType="begin"/>
+            </w:r>
+            <w:r>
+              <w:rPr>
+                <w:noProof/>
+                <w:webHidden/>
+              </w:rPr>
+              <w:instrText xml:space="preserve"> PAGEREF _Toc455134085 \h </w:instrText>
+            </w:r>
+            <w:r>
+              <w:rPr>
+                <w:noProof/>
+                <w:webHidden/>
+              </w:rPr>
+            </w:r>
+            <w:r>
+              <w:rPr>
+                <w:noProof/>
+                <w:webHidden/>
+              </w:rPr>
+              <w:fldChar w:fldCharType="separate"/>
+            </w:r>
+            <w:r>
+              <w:rPr>
+                <w:noProof/>
+                <w:webHidden/>
+              </w:rPr>
+              <w:t>11</w:t>
+            </w:r>
+            <w:r>
+              <w:rPr>
+                <w:noProof/>
+                <w:webHidden/>
+              </w:rPr>
+              <w:fldChar w:fldCharType="end"/>
+            </w:r>
+          </w:hyperlink>
+        </w:p>
+        <w:p>
+          <w:pPr>
+            <w:pStyle w:val="Verzeichnis3"/>
+            <w:tabs>
+              <w:tab w:val="right" w:leader="dot" w:pos="9628"/>
+            </w:tabs>
+            <w:rPr>
+              <w:rFonts w:asciiTheme="minorHAnsi" w:eastAsiaTheme="minorEastAsia" w:hAnsiTheme="minorHAnsi" w:cstheme="minorBidi"/>
+              <w:noProof/>
+              <w:kern w:val="0"/>
+              <w:sz w:val="22"/>
+              <w:szCs w:val="22"/>
+              <w:lang w:eastAsia="de-DE" w:bidi="ar-SA"/>
+            </w:rPr>
+          </w:pPr>
+          <w:hyperlink w:anchor="_Toc455134086" w:history="1">
+            <w:r>
+              <w:rPr>
+                <w:rStyle w:val="Hyperlink"/>
+                <w:noProof/>
+              </w:rPr>
+              <w:t>Services anbieten</w:t>
+            </w:r>
+            <w:r>
+              <w:rPr>
+                <w:noProof/>
+                <w:webHidden/>
+              </w:rPr>
+              <w:tab/>
+            </w:r>
+            <w:r>
+              <w:rPr>
+                <w:noProof/>
+                <w:webHidden/>
+              </w:rPr>
+              <w:fldChar w:fldCharType="begin"/>
+            </w:r>
+            <w:r>
+              <w:rPr>
+                <w:noProof/>
+                <w:webHidden/>
+              </w:rPr>
+              <w:instrText xml:space="preserve"> PAGEREF _Toc455134086 \h </w:instrText>
+            </w:r>
+            <w:r>
+              <w:rPr>
+                <w:noProof/>
+                <w:webHidden/>
+              </w:rPr>
+            </w:r>
+            <w:r>
+              <w:rPr>
+                <w:noProof/>
+                <w:webHidden/>
+              </w:rPr>
+              <w:fldChar w:fldCharType="separate"/>
+            </w:r>
+            <w:r>
+              <w:rPr>
+                <w:noProof/>
+                <w:webHidden/>
+              </w:rPr>
+              <w:t>12</w:t>
+            </w:r>
+            <w:r>
+              <w:rPr>
+                <w:noProof/>
+                <w:webHidden/>
+              </w:rPr>
+              <w:fldChar w:fldCharType="end"/>
+            </w:r>
+          </w:hyperlink>
+        </w:p>
+        <w:p>
+          <w:pPr>
+            <w:pStyle w:val="Verzeichnis3"/>
+            <w:tabs>
+              <w:tab w:val="right" w:leader="dot" w:pos="9628"/>
+            </w:tabs>
+            <w:rPr>
+              <w:rFonts w:asciiTheme="minorHAnsi" w:eastAsiaTheme="minorEastAsia" w:hAnsiTheme="minorHAnsi" w:cstheme="minorBidi"/>
+              <w:noProof/>
+              <w:kern w:val="0"/>
+              <w:sz w:val="22"/>
+              <w:szCs w:val="22"/>
+              <w:lang w:eastAsia="de-DE" w:bidi="ar-SA"/>
+            </w:rPr>
+          </w:pPr>
+          <w:hyperlink w:anchor="_Toc455134087" w:history="1">
+            <w:r>
+              <w:rPr>
+                <w:rStyle w:val="Hyperlink"/>
+                <w:noProof/>
+              </w:rPr>
+              <w:t>Daten senden und empfangen</w:t>
+            </w:r>
+            <w:r>
+              <w:rPr>
+                <w:noProof/>
+                <w:webHidden/>
+              </w:rPr>
+              <w:tab/>
+            </w:r>
+            <w:r>
+              <w:rPr>
+                <w:noProof/>
+                <w:webHidden/>
+              </w:rPr>
+              <w:fldChar w:fldCharType="begin"/>
+            </w:r>
+            <w:r>
+              <w:rPr>
+                <w:noProof/>
+                <w:webHidden/>
+              </w:rPr>
+              <w:instrText xml:space="preserve"> PAGEREF _Toc455134087 \h </w:instrText>
+            </w:r>
+            <w:r>
+              <w:rPr>
+                <w:noProof/>
+                <w:webHidden/>
+              </w:rPr>
+            </w:r>
+            <w:r>
+              <w:rPr>
+                <w:noProof/>
+                <w:webHidden/>
+              </w:rPr>
+              <w:fldChar w:fldCharType="separate"/>
+            </w:r>
+            <w:r>
+              <w:rPr>
+                <w:noProof/>
+                <w:webHidden/>
+              </w:rPr>
+              <w:t>12</w:t>
+            </w:r>
+            <w:r>
+              <w:rPr>
+                <w:noProof/>
+                <w:webHidden/>
+              </w:rPr>
+              <w:fldChar w:fldCharType="end"/>
+            </w:r>
+          </w:hyperlink>
+        </w:p>
+        <w:p>
+          <w:pPr>
+            <w:pStyle w:val="Verzeichnis3"/>
+            <w:tabs>
+              <w:tab w:val="right" w:leader="dot" w:pos="9628"/>
+            </w:tabs>
+            <w:rPr>
+              <w:rFonts w:asciiTheme="minorHAnsi" w:eastAsiaTheme="minorEastAsia" w:hAnsiTheme="minorHAnsi" w:cstheme="minorBidi"/>
+              <w:noProof/>
+              <w:kern w:val="0"/>
+              <w:sz w:val="22"/>
+              <w:szCs w:val="22"/>
+              <w:lang w:eastAsia="de-DE" w:bidi="ar-SA"/>
+            </w:rPr>
+          </w:pPr>
+          <w:hyperlink w:anchor="_Toc455134088" w:history="1">
+            <w:r>
+              <w:rPr>
+                <w:rStyle w:val="Hyperlink"/>
+                <w:noProof/>
+              </w:rPr>
+              <w:t>Interne und externe Nachrichten</w:t>
+            </w:r>
+            <w:r>
+              <w:rPr>
+                <w:noProof/>
+                <w:webHidden/>
+              </w:rPr>
+              <w:tab/>
+            </w:r>
+            <w:r>
+              <w:rPr>
+                <w:noProof/>
+                <w:webHidden/>
+              </w:rPr>
+              <w:fldChar w:fldCharType="begin"/>
+            </w:r>
+            <w:r>
+              <w:rPr>
+                <w:noProof/>
+                <w:webHidden/>
+              </w:rPr>
+              <w:instrText xml:space="preserve"> PAGEREF _Toc455134088 \h </w:instrText>
+            </w:r>
+            <w:r>
+              <w:rPr>
+                <w:noProof/>
+                <w:webHidden/>
+              </w:rPr>
+            </w:r>
+            <w:r>
+              <w:rPr>
+                <w:noProof/>
+                <w:webHidden/>
+              </w:rPr>
+              <w:fldChar w:fldCharType="separate"/>
+            </w:r>
+            <w:r>
+              <w:rPr>
+                <w:noProof/>
+                <w:webHidden/>
+              </w:rPr>
+              <w:t>13</w:t>
+            </w:r>
+            <w:r>
+              <w:rPr>
+                <w:noProof/>
+                <w:webHidden/>
+              </w:rPr>
+              <w:fldChar w:fldCharType="end"/>
+            </w:r>
+          </w:hyperlink>
+        </w:p>
+        <w:p>
+          <w:pPr>
+            <w:pStyle w:val="Verzeichnis3"/>
+            <w:tabs>
+              <w:tab w:val="right" w:leader="dot" w:pos="9628"/>
+            </w:tabs>
+            <w:rPr>
+              <w:rFonts w:asciiTheme="minorHAnsi" w:eastAsiaTheme="minorEastAsia" w:hAnsiTheme="minorHAnsi" w:cstheme="minorBidi"/>
+              <w:noProof/>
+              <w:kern w:val="0"/>
+              <w:sz w:val="22"/>
+              <w:szCs w:val="22"/>
+              <w:lang w:eastAsia="de-DE" w:bidi="ar-SA"/>
+            </w:rPr>
+          </w:pPr>
+          <w:hyperlink w:anchor="_Toc455134089" w:history="1">
+            <w:r>
+              <w:rPr>
+                <w:rStyle w:val="Hyperlink"/>
+                <w:noProof/>
+              </w:rPr>
+              <w:t>Datenverarbeitung</w:t>
+            </w:r>
+            <w:r>
+              <w:rPr>
+                <w:noProof/>
+                <w:webHidden/>
+              </w:rPr>
+              <w:tab/>
+            </w:r>
+            <w:r>
+              <w:rPr>
+                <w:noProof/>
+                <w:webHidden/>
+              </w:rPr>
+              <w:fldChar w:fldCharType="begin"/>
+            </w:r>
+            <w:r>
+              <w:rPr>
+                <w:noProof/>
+                <w:webHidden/>
+              </w:rPr>
+              <w:instrText xml:space="preserve"> PAGEREF _Toc455134089 \h </w:instrText>
+            </w:r>
+            <w:r>
+              <w:rPr>
+                <w:noProof/>
+                <w:webHidden/>
+              </w:rPr>
+            </w:r>
+            <w:r>
+              <w:rPr>
+                <w:noProof/>
+                <w:webHidden/>
+              </w:rPr>
+              <w:fldChar w:fldCharType="separate"/>
+            </w:r>
+            <w:r>
+              <w:rPr>
+                <w:noProof/>
+                <w:webHidden/>
+              </w:rPr>
+              <w:t>13</w:t>
             </w:r>
             <w:r>
               <w:rPr>
@@ -894,13 +1699,13 @@
               <w:lang w:eastAsia="de-DE" w:bidi="ar-SA"/>
             </w:rPr>
           </w:pPr>
-          <w:hyperlink w:anchor="_Toc455132952" w:history="1">
+          <w:hyperlink w:anchor="_Toc455134090" w:history="1">
             <w:r>
               <w:rPr>
                 <w:rStyle w:val="Hyperlink"/>
                 <w:noProof/>
               </w:rPr>
-              <w:t>GUI</w:t>
+              <w:t>Verschlüsselung</w:t>
             </w:r>
             <w:r>
               <w:rPr>
@@ -921,7 +1726,7 @@
                 <w:noProof/>
                 <w:webHidden/>
               </w:rPr>
-              <w:instrText xml:space="preserve"> PAGEREF _Toc455132952 \h </w:instrText>
+              <w:instrText xml:space="preserve"> PAGEREF _Toc455134090 \h </w:instrText>
             </w:r>
             <w:r>
               <w:rPr>
@@ -941,7 +1746,7 @@
                 <w:noProof/>
                 <w:webHidden/>
               </w:rPr>
-              <w:t>4</w:t>
+              <w:t>14</w:t>
             </w:r>
             <w:r>
               <w:rPr>
@@ -967,13 +1772,13 @@
               <w:lang w:eastAsia="de-DE" w:bidi="ar-SA"/>
             </w:rPr>
           </w:pPr>
-          <w:hyperlink w:anchor="_Toc455132953" w:history="1">
+          <w:hyperlink w:anchor="_Toc455134091" w:history="1">
             <w:r>
               <w:rPr>
                 <w:rStyle w:val="Hyperlink"/>
                 <w:noProof/>
               </w:rPr>
-              <w:t>Material Design</w:t>
+              <w:t>AES Verschlüsselung</w:t>
             </w:r>
             <w:r>
               <w:rPr>
@@ -994,7 +1799,7 @@
                 <w:noProof/>
                 <w:webHidden/>
               </w:rPr>
-              <w:instrText xml:space="preserve"> PAGEREF _Toc455132953 \h </w:instrText>
+              <w:instrText xml:space="preserve"> PAGEREF _Toc455134091 \h </w:instrText>
             </w:r>
             <w:r>
               <w:rPr>
@@ -1014,7 +1819,7 @@
                 <w:noProof/>
                 <w:webHidden/>
               </w:rPr>
-              <w:t>4</w:t>
+              <w:t>14</w:t>
             </w:r>
             <w:r>
               <w:rPr>
@@ -1027,7 +1832,7 @@
         </w:p>
         <w:p>
           <w:pPr>
-            <w:pStyle w:val="Verzeichnis3"/>
+            <w:pStyle w:val="Verzeichnis2"/>
             <w:tabs>
               <w:tab w:val="right" w:leader="dot" w:pos="9628"/>
             </w:tabs>
@@ -1040,13 +1845,13 @@
               <w:lang w:eastAsia="de-DE" w:bidi="ar-SA"/>
             </w:rPr>
           </w:pPr>
-          <w:hyperlink w:anchor="_Toc455132954" w:history="1">
+          <w:hyperlink w:anchor="_Toc455134092" w:history="1">
             <w:r>
               <w:rPr>
                 <w:rStyle w:val="Hyperlink"/>
                 <w:noProof/>
               </w:rPr>
-              <w:t>Tabs</w:t>
+              <w:t>RSA Verschlüsselung</w:t>
             </w:r>
             <w:r>
               <w:rPr>
@@ -1067,7 +1872,7 @@
                 <w:noProof/>
                 <w:webHidden/>
               </w:rPr>
-              <w:instrText xml:space="preserve"> PAGEREF _Toc455132954 \h </w:instrText>
+              <w:instrText xml:space="preserve"> PAGEREF _Toc455134092 \h </w:instrText>
             </w:r>
             <w:r>
               <w:rPr>
@@ -1087,7 +1892,7 @@
                 <w:noProof/>
                 <w:webHidden/>
               </w:rPr>
-              <w:t>4</w:t>
+              <w:t>14</w:t>
             </w:r>
             <w:r>
               <w:rPr>
@@ -1100,7 +1905,7 @@
         </w:p>
         <w:p>
           <w:pPr>
-            <w:pStyle w:val="Verzeichnis3"/>
+            <w:pStyle w:val="Verzeichnis2"/>
             <w:tabs>
               <w:tab w:val="right" w:leader="dot" w:pos="9628"/>
             </w:tabs>
@@ -1113,13 +1918,13 @@
               <w:lang w:eastAsia="de-DE" w:bidi="ar-SA"/>
             </w:rPr>
           </w:pPr>
-          <w:hyperlink w:anchor="_Toc455132955" w:history="1">
+          <w:hyperlink w:anchor="_Toc455134093" w:history="1">
             <w:r>
               <w:rPr>
                 <w:rStyle w:val="Hyperlink"/>
                 <w:noProof/>
               </w:rPr>
-              <w:t>NavigationView</w:t>
+              <w:t>Zusammenspiel RSA und AES</w:t>
             </w:r>
             <w:r>
               <w:rPr>
@@ -1140,7 +1945,7 @@
                 <w:noProof/>
                 <w:webHidden/>
               </w:rPr>
-              <w:instrText xml:space="preserve"> PAGEREF _Toc455132955 \h </w:instrText>
+              <w:instrText xml:space="preserve"> PAGEREF _Toc455134093 \h </w:instrText>
             </w:r>
             <w:r>
               <w:rPr>
@@ -1160,7 +1965,7 @@
                 <w:noProof/>
                 <w:webHidden/>
               </w:rPr>
-              <w:t>6</w:t>
+              <w:t>14</w:t>
             </w:r>
             <w:r>
               <w:rPr>
@@ -1173,7 +1978,7 @@
         </w:p>
         <w:p>
           <w:pPr>
-            <w:pStyle w:val="Verzeichnis3"/>
+            <w:pStyle w:val="Verzeichnis2"/>
             <w:tabs>
               <w:tab w:val="right" w:leader="dot" w:pos="9628"/>
             </w:tabs>
@@ -1186,13 +1991,13 @@
               <w:lang w:eastAsia="de-DE" w:bidi="ar-SA"/>
             </w:rPr>
           </w:pPr>
-          <w:hyperlink w:anchor="_Toc455132956" w:history="1">
+          <w:hyperlink w:anchor="_Toc455134094" w:history="1">
             <w:r>
               <w:rPr>
                 <w:rStyle w:val="Hyperlink"/>
                 <w:noProof/>
               </w:rPr>
-              <w:t>SwipeRefreshLayout</w:t>
+              <w:t>Schlüsseltausch</w:t>
             </w:r>
             <w:r>
               <w:rPr>
@@ -1213,7 +2018,7 @@
                 <w:noProof/>
                 <w:webHidden/>
               </w:rPr>
-              <w:instrText xml:space="preserve"> PAGEREF _Toc455132956 \h </w:instrText>
+              <w:instrText xml:space="preserve"> PAGEREF _Toc455134094 \h </w:instrText>
             </w:r>
             <w:r>
               <w:rPr>
@@ -1233,7 +2038,153 @@
                 <w:noProof/>
                 <w:webHidden/>
               </w:rPr>
-              <w:t>8</w:t>
+              <w:t>14</w:t>
+            </w:r>
+            <w:r>
+              <w:rPr>
+                <w:noProof/>
+                <w:webHidden/>
+              </w:rPr>
+              <w:fldChar w:fldCharType="end"/>
+            </w:r>
+          </w:hyperlink>
+        </w:p>
+        <w:p>
+          <w:pPr>
+            <w:pStyle w:val="Verzeichnis2"/>
+            <w:tabs>
+              <w:tab w:val="right" w:leader="dot" w:pos="9628"/>
+            </w:tabs>
+            <w:rPr>
+              <w:rFonts w:asciiTheme="minorHAnsi" w:eastAsiaTheme="minorEastAsia" w:hAnsiTheme="minorHAnsi" w:cstheme="minorBidi"/>
+              <w:noProof/>
+              <w:kern w:val="0"/>
+              <w:sz w:val="22"/>
+              <w:szCs w:val="22"/>
+              <w:lang w:eastAsia="de-DE" w:bidi="ar-SA"/>
+            </w:rPr>
+          </w:pPr>
+          <w:hyperlink w:anchor="_Toc455134095" w:history="1">
+            <w:r>
+              <w:rPr>
+                <w:rStyle w:val="Hyperlink"/>
+                <w:noProof/>
+              </w:rPr>
+              <w:t>Implementierung</w:t>
+            </w:r>
+            <w:r>
+              <w:rPr>
+                <w:noProof/>
+                <w:webHidden/>
+              </w:rPr>
+              <w:tab/>
+            </w:r>
+            <w:r>
+              <w:rPr>
+                <w:noProof/>
+                <w:webHidden/>
+              </w:rPr>
+              <w:fldChar w:fldCharType="begin"/>
+            </w:r>
+            <w:r>
+              <w:rPr>
+                <w:noProof/>
+                <w:webHidden/>
+              </w:rPr>
+              <w:instrText xml:space="preserve"> PAGEREF _Toc455134095 \h </w:instrText>
+            </w:r>
+            <w:r>
+              <w:rPr>
+                <w:noProof/>
+                <w:webHidden/>
+              </w:rPr>
+            </w:r>
+            <w:r>
+              <w:rPr>
+                <w:noProof/>
+                <w:webHidden/>
+              </w:rPr>
+              <w:fldChar w:fldCharType="separate"/>
+            </w:r>
+            <w:r>
+              <w:rPr>
+                <w:noProof/>
+                <w:webHidden/>
+              </w:rPr>
+              <w:t>15</w:t>
+            </w:r>
+            <w:r>
+              <w:rPr>
+                <w:noProof/>
+                <w:webHidden/>
+              </w:rPr>
+              <w:fldChar w:fldCharType="end"/>
+            </w:r>
+          </w:hyperlink>
+        </w:p>
+        <w:p>
+          <w:pPr>
+            <w:pStyle w:val="Verzeichnis2"/>
+            <w:tabs>
+              <w:tab w:val="right" w:leader="dot" w:pos="9628"/>
+            </w:tabs>
+            <w:rPr>
+              <w:rFonts w:asciiTheme="minorHAnsi" w:eastAsiaTheme="minorEastAsia" w:hAnsiTheme="minorHAnsi" w:cstheme="minorBidi"/>
+              <w:noProof/>
+              <w:kern w:val="0"/>
+              <w:sz w:val="22"/>
+              <w:szCs w:val="22"/>
+              <w:lang w:eastAsia="de-DE" w:bidi="ar-SA"/>
+            </w:rPr>
+          </w:pPr>
+          <w:hyperlink w:anchor="_Toc455134096" w:history="1">
+            <w:r>
+              <w:rPr>
+                <w:rStyle w:val="Hyperlink"/>
+                <w:noProof/>
+              </w:rPr>
+              <w:t>Encryption Klasse</w:t>
+            </w:r>
+            <w:r>
+              <w:rPr>
+                <w:noProof/>
+                <w:webHidden/>
+              </w:rPr>
+              <w:tab/>
+            </w:r>
+            <w:r>
+              <w:rPr>
+                <w:noProof/>
+                <w:webHidden/>
+              </w:rPr>
+              <w:fldChar w:fldCharType="begin"/>
+            </w:r>
+            <w:r>
+              <w:rPr>
+                <w:noProof/>
+                <w:webHidden/>
+              </w:rPr>
+              <w:instrText xml:space="preserve"> PAGEREF _Toc455134096 \h </w:instrText>
+            </w:r>
+            <w:r>
+              <w:rPr>
+                <w:noProof/>
+                <w:webHidden/>
+              </w:rPr>
+            </w:r>
+            <w:r>
+              <w:rPr>
+                <w:noProof/>
+                <w:webHidden/>
+              </w:rPr>
+              <w:fldChar w:fldCharType="separate"/>
+            </w:r>
+            <w:r>
+              <w:rPr>
+                <w:noProof/>
+                <w:webHidden/>
+              </w:rPr>
+              <w:t>15</w:t>
             </w:r>
             <w:r>
               <w:rPr>
@@ -1259,13 +2210,13 @@
               <w:lang w:eastAsia="de-DE" w:bidi="ar-SA"/>
             </w:rPr>
           </w:pPr>
-          <w:hyperlink w:anchor="_Toc455132957" w:history="1">
+          <w:hyperlink w:anchor="_Toc455134097" w:history="1">
             <w:r>
               <w:rPr>
                 <w:rStyle w:val="Hyperlink"/>
                 <w:noProof/>
               </w:rPr>
-              <w:t>Andere Geräte finden</w:t>
+              <w:t>Lokale Speicherung von Daten</w:t>
             </w:r>
             <w:r>
               <w:rPr>
@@ -1286,7 +2237,7 @@
                 <w:noProof/>
                 <w:webHidden/>
               </w:rPr>
-              <w:instrText xml:space="preserve"> PAGEREF _Toc455132957 \h </w:instrText>
+              <w:instrText xml:space="preserve"> PAGEREF _Toc455134097 \h </w:instrText>
             </w:r>
             <w:r>
               <w:rPr>
@@ -1306,372 +2257,7 @@
                 <w:noProof/>
                 <w:webHidden/>
               </w:rPr>
-              <w:t>10</w:t>
-            </w:r>
-            <w:r>
-              <w:rPr>
-                <w:noProof/>
-                <w:webHidden/>
-              </w:rPr>
-              <w:fldChar w:fldCharType="end"/>
-            </w:r>
-          </w:hyperlink>
-        </w:p>
-        <w:p>
-          <w:pPr>
-            <w:pStyle w:val="Verzeichnis2"/>
-            <w:tabs>
-              <w:tab w:val="right" w:leader="dot" w:pos="9628"/>
-            </w:tabs>
-            <w:rPr>
-              <w:rFonts w:asciiTheme="minorHAnsi" w:eastAsiaTheme="minorEastAsia" w:hAnsiTheme="minorHAnsi" w:cstheme="minorBidi"/>
-              <w:noProof/>
-              <w:kern w:val="0"/>
-              <w:sz w:val="22"/>
-              <w:szCs w:val="22"/>
-              <w:lang w:eastAsia="de-DE" w:bidi="ar-SA"/>
-            </w:rPr>
-          </w:pPr>
-          <w:hyperlink w:anchor="_Toc455132958" w:history="1">
-            <w:r>
-              <w:rPr>
-                <w:rStyle w:val="Hyperlink"/>
-                <w:noProof/>
-              </w:rPr>
-              <w:t>Bluetooth in Android</w:t>
-            </w:r>
-            <w:r>
-              <w:rPr>
-                <w:noProof/>
-                <w:webHidden/>
-              </w:rPr>
-              <w:tab/>
-            </w:r>
-            <w:r>
-              <w:rPr>
-                <w:noProof/>
-                <w:webHidden/>
-              </w:rPr>
-              <w:fldChar w:fldCharType="begin"/>
-            </w:r>
-            <w:r>
-              <w:rPr>
-                <w:noProof/>
-                <w:webHidden/>
-              </w:rPr>
-              <w:instrText xml:space="preserve"> PAGEREF _Toc455132958 \h </w:instrText>
-            </w:r>
-            <w:r>
-              <w:rPr>
-                <w:noProof/>
-                <w:webHidden/>
-              </w:rPr>
-            </w:r>
-            <w:r>
-              <w:rPr>
-                <w:noProof/>
-                <w:webHidden/>
-              </w:rPr>
-              <w:fldChar w:fldCharType="separate"/>
-            </w:r>
-            <w:r>
-              <w:rPr>
-                <w:noProof/>
-                <w:webHidden/>
-              </w:rPr>
-              <w:t>11</w:t>
-            </w:r>
-            <w:r>
-              <w:rPr>
-                <w:noProof/>
-                <w:webHidden/>
-              </w:rPr>
-              <w:fldChar w:fldCharType="end"/>
-            </w:r>
-          </w:hyperlink>
-        </w:p>
-        <w:p>
-          <w:pPr>
-            <w:pStyle w:val="Verzeichnis3"/>
-            <w:tabs>
-              <w:tab w:val="right" w:leader="dot" w:pos="9628"/>
-            </w:tabs>
-            <w:rPr>
-              <w:rFonts w:asciiTheme="minorHAnsi" w:eastAsiaTheme="minorEastAsia" w:hAnsiTheme="minorHAnsi" w:cstheme="minorBidi"/>
-              <w:noProof/>
-              <w:kern w:val="0"/>
-              <w:sz w:val="22"/>
-              <w:szCs w:val="22"/>
-              <w:lang w:eastAsia="de-DE" w:bidi="ar-SA"/>
-            </w:rPr>
-          </w:pPr>
-          <w:hyperlink w:anchor="_Toc455132959" w:history="1">
-            <w:r>
-              <w:rPr>
-                <w:rStyle w:val="Hyperlink"/>
-                <w:noProof/>
-              </w:rPr>
-              <w:t>Services anbieten</w:t>
-            </w:r>
-            <w:r>
-              <w:rPr>
-                <w:noProof/>
-                <w:webHidden/>
-              </w:rPr>
-              <w:tab/>
-            </w:r>
-            <w:r>
-              <w:rPr>
-                <w:noProof/>
-                <w:webHidden/>
-              </w:rPr>
-              <w:fldChar w:fldCharType="begin"/>
-            </w:r>
-            <w:r>
-              <w:rPr>
-                <w:noProof/>
-                <w:webHidden/>
-              </w:rPr>
-              <w:instrText xml:space="preserve"> PAGEREF _Toc455132959 \h </w:instrText>
-            </w:r>
-            <w:r>
-              <w:rPr>
-                <w:noProof/>
-                <w:webHidden/>
-              </w:rPr>
-            </w:r>
-            <w:r>
-              <w:rPr>
-                <w:noProof/>
-                <w:webHidden/>
-              </w:rPr>
-              <w:fldChar w:fldCharType="separate"/>
-            </w:r>
-            <w:r>
-              <w:rPr>
-                <w:noProof/>
-                <w:webHidden/>
-              </w:rPr>
-              <w:t>12</w:t>
-            </w:r>
-            <w:r>
-              <w:rPr>
-                <w:noProof/>
-                <w:webHidden/>
-              </w:rPr>
-              <w:fldChar w:fldCharType="end"/>
-            </w:r>
-          </w:hyperlink>
-        </w:p>
-        <w:p>
-          <w:pPr>
-            <w:pStyle w:val="Verzeichnis3"/>
-            <w:tabs>
-              <w:tab w:val="right" w:leader="dot" w:pos="9628"/>
-            </w:tabs>
-            <w:rPr>
-              <w:rFonts w:asciiTheme="minorHAnsi" w:eastAsiaTheme="minorEastAsia" w:hAnsiTheme="minorHAnsi" w:cstheme="minorBidi"/>
-              <w:noProof/>
-              <w:kern w:val="0"/>
-              <w:sz w:val="22"/>
-              <w:szCs w:val="22"/>
-              <w:lang w:eastAsia="de-DE" w:bidi="ar-SA"/>
-            </w:rPr>
-          </w:pPr>
-          <w:hyperlink w:anchor="_Toc455132960" w:history="1">
-            <w:r>
-              <w:rPr>
-                <w:rStyle w:val="Hyperlink"/>
-                <w:noProof/>
-              </w:rPr>
-              <w:t>Daten senden und empfangen</w:t>
-            </w:r>
-            <w:r>
-              <w:rPr>
-                <w:noProof/>
-                <w:webHidden/>
-              </w:rPr>
-              <w:tab/>
-            </w:r>
-            <w:r>
-              <w:rPr>
-                <w:noProof/>
-                <w:webHidden/>
-              </w:rPr>
-              <w:fldChar w:fldCharType="begin"/>
-            </w:r>
-            <w:r>
-              <w:rPr>
-                <w:noProof/>
-                <w:webHidden/>
-              </w:rPr>
-              <w:instrText xml:space="preserve"> PAGEREF _Toc455132960 \h </w:instrText>
-            </w:r>
-            <w:r>
-              <w:rPr>
-                <w:noProof/>
-                <w:webHidden/>
-              </w:rPr>
-            </w:r>
-            <w:r>
-              <w:rPr>
-                <w:noProof/>
-                <w:webHidden/>
-              </w:rPr>
-              <w:fldChar w:fldCharType="separate"/>
-            </w:r>
-            <w:r>
-              <w:rPr>
-                <w:noProof/>
-                <w:webHidden/>
-              </w:rPr>
-              <w:t>12</w:t>
-            </w:r>
-            <w:r>
-              <w:rPr>
-                <w:noProof/>
-                <w:webHidden/>
-              </w:rPr>
-              <w:fldChar w:fldCharType="end"/>
-            </w:r>
-          </w:hyperlink>
-        </w:p>
-        <w:p>
-          <w:pPr>
-            <w:pStyle w:val="Verzeichnis3"/>
-            <w:tabs>
-              <w:tab w:val="right" w:leader="dot" w:pos="9628"/>
-            </w:tabs>
-            <w:rPr>
-              <w:rFonts w:asciiTheme="minorHAnsi" w:eastAsiaTheme="minorEastAsia" w:hAnsiTheme="minorHAnsi" w:cstheme="minorBidi"/>
-              <w:noProof/>
-              <w:kern w:val="0"/>
-              <w:sz w:val="22"/>
-              <w:szCs w:val="22"/>
-              <w:lang w:eastAsia="de-DE" w:bidi="ar-SA"/>
-            </w:rPr>
-          </w:pPr>
-          <w:hyperlink w:anchor="_Toc455132961" w:history="1">
-            <w:r>
-              <w:rPr>
-                <w:rStyle w:val="Hyperlink"/>
-                <w:noProof/>
-              </w:rPr>
-              <w:t>Interne und externe Nachrichten</w:t>
-            </w:r>
-            <w:r>
-              <w:rPr>
-                <w:noProof/>
-                <w:webHidden/>
-              </w:rPr>
-              <w:tab/>
-            </w:r>
-            <w:r>
-              <w:rPr>
-                <w:noProof/>
-                <w:webHidden/>
-              </w:rPr>
-              <w:fldChar w:fldCharType="begin"/>
-            </w:r>
-            <w:r>
-              <w:rPr>
-                <w:noProof/>
-                <w:webHidden/>
-              </w:rPr>
-              <w:instrText xml:space="preserve"> PAGEREF _Toc455132961 \h </w:instrText>
-            </w:r>
-            <w:r>
-              <w:rPr>
-                <w:noProof/>
-                <w:webHidden/>
-              </w:rPr>
-            </w:r>
-            <w:r>
-              <w:rPr>
-                <w:noProof/>
-                <w:webHidden/>
-              </w:rPr>
-              <w:fldChar w:fldCharType="separate"/>
-            </w:r>
-            <w:r>
-              <w:rPr>
-                <w:noProof/>
-                <w:webHidden/>
-              </w:rPr>
-              <w:t>13</w:t>
-            </w:r>
-            <w:r>
-              <w:rPr>
-                <w:noProof/>
-                <w:webHidden/>
-              </w:rPr>
-              <w:fldChar w:fldCharType="end"/>
-            </w:r>
-          </w:hyperlink>
-        </w:p>
-        <w:p>
-          <w:pPr>
-            <w:pStyle w:val="Verzeichnis3"/>
-            <w:tabs>
-              <w:tab w:val="right" w:leader="dot" w:pos="9628"/>
-            </w:tabs>
-            <w:rPr>
-              <w:rFonts w:asciiTheme="minorHAnsi" w:eastAsiaTheme="minorEastAsia" w:hAnsiTheme="minorHAnsi" w:cstheme="minorBidi"/>
-              <w:noProof/>
-              <w:kern w:val="0"/>
-              <w:sz w:val="22"/>
-              <w:szCs w:val="22"/>
-              <w:lang w:eastAsia="de-DE" w:bidi="ar-SA"/>
-            </w:rPr>
-          </w:pPr>
-          <w:hyperlink w:anchor="_Toc455132962" w:history="1">
-            <w:r>
-              <w:rPr>
-                <w:rStyle w:val="Hyperlink"/>
-                <w:noProof/>
-              </w:rPr>
-              <w:t>Datenverarbeitung</w:t>
-            </w:r>
-            <w:r>
-              <w:rPr>
-                <w:noProof/>
-                <w:webHidden/>
-              </w:rPr>
-              <w:tab/>
-            </w:r>
-            <w:r>
-              <w:rPr>
-                <w:noProof/>
-                <w:webHidden/>
-              </w:rPr>
-              <w:fldChar w:fldCharType="begin"/>
-            </w:r>
-            <w:r>
-              <w:rPr>
-                <w:noProof/>
-                <w:webHidden/>
-              </w:rPr>
-              <w:instrText xml:space="preserve"> PAGEREF _Toc455132962 \h </w:instrText>
-            </w:r>
-            <w:r>
-              <w:rPr>
-                <w:noProof/>
-                <w:webHidden/>
-              </w:rPr>
-            </w:r>
-            <w:r>
-              <w:rPr>
-                <w:noProof/>
-                <w:webHidden/>
-              </w:rPr>
-              <w:fldChar w:fldCharType="separate"/>
-            </w:r>
-            <w:r>
-              <w:rPr>
-                <w:noProof/>
-                <w:webHidden/>
-              </w:rPr>
-              <w:t>13</w:t>
+              <w:t>15</w:t>
             </w:r>
             <w:r>
               <w:rPr>
@@ -1697,13 +2283,13 @@
               <w:lang w:eastAsia="de-DE" w:bidi="ar-SA"/>
             </w:rPr>
           </w:pPr>
-          <w:hyperlink w:anchor="_Toc455132963" w:history="1">
+          <w:hyperlink w:anchor="_Toc455134098" w:history="1">
             <w:r>
               <w:rPr>
                 <w:rStyle w:val="Hyperlink"/>
                 <w:noProof/>
               </w:rPr>
-              <w:t>Verschlüsselung</w:t>
+              <w:t>Abbildungsverzeichnis</w:t>
             </w:r>
             <w:r>
               <w:rPr>
@@ -1724,7 +2310,7 @@
                 <w:noProof/>
                 <w:webHidden/>
               </w:rPr>
-              <w:instrText xml:space="preserve"> PAGEREF _Toc455132963 \h </w:instrText>
+              <w:instrText xml:space="preserve"> PAGEREF _Toc455134098 \h </w:instrText>
             </w:r>
             <w:r>
               <w:rPr>
@@ -1744,372 +2330,7 @@
                 <w:noProof/>
                 <w:webHidden/>
               </w:rPr>
-              <w:t>14</w:t>
-            </w:r>
-            <w:r>
-              <w:rPr>
-                <w:noProof/>
-                <w:webHidden/>
-              </w:rPr>
-              <w:fldChar w:fldCharType="end"/>
-            </w:r>
-          </w:hyperlink>
-        </w:p>
-        <w:p>
-          <w:pPr>
-            <w:pStyle w:val="Verzeichnis2"/>
-            <w:tabs>
-              <w:tab w:val="right" w:leader="dot" w:pos="9628"/>
-            </w:tabs>
-            <w:rPr>
-              <w:rFonts w:asciiTheme="minorHAnsi" w:eastAsiaTheme="minorEastAsia" w:hAnsiTheme="minorHAnsi" w:cstheme="minorBidi"/>
-              <w:noProof/>
-              <w:kern w:val="0"/>
-              <w:sz w:val="22"/>
-              <w:szCs w:val="22"/>
-              <w:lang w:eastAsia="de-DE" w:bidi="ar-SA"/>
-            </w:rPr>
-          </w:pPr>
-          <w:hyperlink w:anchor="_Toc455132964" w:history="1">
-            <w:r>
-              <w:rPr>
-                <w:rStyle w:val="Hyperlink"/>
-                <w:noProof/>
-              </w:rPr>
-              <w:t>AES Verschlüsselung</w:t>
-            </w:r>
-            <w:r>
-              <w:rPr>
-                <w:noProof/>
-                <w:webHidden/>
-              </w:rPr>
-              <w:tab/>
-            </w:r>
-            <w:r>
-              <w:rPr>
-                <w:noProof/>
-                <w:webHidden/>
-              </w:rPr>
-              <w:fldChar w:fldCharType="begin"/>
-            </w:r>
-            <w:r>
-              <w:rPr>
-                <w:noProof/>
-                <w:webHidden/>
-              </w:rPr>
-              <w:instrText xml:space="preserve"> PAGEREF _Toc455132964 \h </w:instrText>
-            </w:r>
-            <w:r>
-              <w:rPr>
-                <w:noProof/>
-                <w:webHidden/>
-              </w:rPr>
-            </w:r>
-            <w:r>
-              <w:rPr>
-                <w:noProof/>
-                <w:webHidden/>
-              </w:rPr>
-              <w:fldChar w:fldCharType="separate"/>
-            </w:r>
-            <w:r>
-              <w:rPr>
-                <w:noProof/>
-                <w:webHidden/>
-              </w:rPr>
-              <w:t>14</w:t>
-            </w:r>
-            <w:r>
-              <w:rPr>
-                <w:noProof/>
-                <w:webHidden/>
-              </w:rPr>
-              <w:fldChar w:fldCharType="end"/>
-            </w:r>
-          </w:hyperlink>
-        </w:p>
-        <w:p>
-          <w:pPr>
-            <w:pStyle w:val="Verzeichnis2"/>
-            <w:tabs>
-              <w:tab w:val="right" w:leader="dot" w:pos="9628"/>
-            </w:tabs>
-            <w:rPr>
-              <w:rFonts w:asciiTheme="minorHAnsi" w:eastAsiaTheme="minorEastAsia" w:hAnsiTheme="minorHAnsi" w:cstheme="minorBidi"/>
-              <w:noProof/>
-              <w:kern w:val="0"/>
-              <w:sz w:val="22"/>
-              <w:szCs w:val="22"/>
-              <w:lang w:eastAsia="de-DE" w:bidi="ar-SA"/>
-            </w:rPr>
-          </w:pPr>
-          <w:hyperlink w:anchor="_Toc455132965" w:history="1">
-            <w:r>
-              <w:rPr>
-                <w:rStyle w:val="Hyperlink"/>
-                <w:noProof/>
-              </w:rPr>
-              <w:t>RSA Verschlüsselung</w:t>
-            </w:r>
-            <w:r>
-              <w:rPr>
-                <w:noProof/>
-                <w:webHidden/>
-              </w:rPr>
-              <w:tab/>
-            </w:r>
-            <w:r>
-              <w:rPr>
-                <w:noProof/>
-                <w:webHidden/>
-              </w:rPr>
-              <w:fldChar w:fldCharType="begin"/>
-            </w:r>
-            <w:r>
-              <w:rPr>
-                <w:noProof/>
-                <w:webHidden/>
-              </w:rPr>
-              <w:instrText xml:space="preserve"> PAGEREF _Toc455132965 \h </w:instrText>
-            </w:r>
-            <w:r>
-              <w:rPr>
-                <w:noProof/>
-                <w:webHidden/>
-              </w:rPr>
-            </w:r>
-            <w:r>
-              <w:rPr>
-                <w:noProof/>
-                <w:webHidden/>
-              </w:rPr>
-              <w:fldChar w:fldCharType="separate"/>
-            </w:r>
-            <w:r>
-              <w:rPr>
-                <w:noProof/>
-                <w:webHidden/>
-              </w:rPr>
-              <w:t>14</w:t>
-            </w:r>
-            <w:r>
-              <w:rPr>
-                <w:noProof/>
-                <w:webHidden/>
-              </w:rPr>
-              <w:fldChar w:fldCharType="end"/>
-            </w:r>
-          </w:hyperlink>
-        </w:p>
-        <w:p>
-          <w:pPr>
-            <w:pStyle w:val="Verzeichnis2"/>
-            <w:tabs>
-              <w:tab w:val="right" w:leader="dot" w:pos="9628"/>
-            </w:tabs>
-            <w:rPr>
-              <w:rFonts w:asciiTheme="minorHAnsi" w:eastAsiaTheme="minorEastAsia" w:hAnsiTheme="minorHAnsi" w:cstheme="minorBidi"/>
-              <w:noProof/>
-              <w:kern w:val="0"/>
-              <w:sz w:val="22"/>
-              <w:szCs w:val="22"/>
-              <w:lang w:eastAsia="de-DE" w:bidi="ar-SA"/>
-            </w:rPr>
-          </w:pPr>
-          <w:hyperlink w:anchor="_Toc455132966" w:history="1">
-            <w:r>
-              <w:rPr>
-                <w:rStyle w:val="Hyperlink"/>
-                <w:noProof/>
-              </w:rPr>
-              <w:t>Zusammenspiel RSA und AES</w:t>
-            </w:r>
-            <w:r>
-              <w:rPr>
-                <w:noProof/>
-                <w:webHidden/>
-              </w:rPr>
-              <w:tab/>
-            </w:r>
-            <w:r>
-              <w:rPr>
-                <w:noProof/>
-                <w:webHidden/>
-              </w:rPr>
-              <w:fldChar w:fldCharType="begin"/>
-            </w:r>
-            <w:r>
-              <w:rPr>
-                <w:noProof/>
-                <w:webHidden/>
-              </w:rPr>
-              <w:instrText xml:space="preserve"> PAGEREF _Toc455132966 \h </w:instrText>
-            </w:r>
-            <w:r>
-              <w:rPr>
-                <w:noProof/>
-                <w:webHidden/>
-              </w:rPr>
-            </w:r>
-            <w:r>
-              <w:rPr>
-                <w:noProof/>
-                <w:webHidden/>
-              </w:rPr>
-              <w:fldChar w:fldCharType="separate"/>
-            </w:r>
-            <w:r>
-              <w:rPr>
-                <w:noProof/>
-                <w:webHidden/>
-              </w:rPr>
-              <w:t>14</w:t>
-            </w:r>
-            <w:r>
-              <w:rPr>
-                <w:noProof/>
-                <w:webHidden/>
-              </w:rPr>
-              <w:fldChar w:fldCharType="end"/>
-            </w:r>
-          </w:hyperlink>
-        </w:p>
-        <w:p>
-          <w:pPr>
-            <w:pStyle w:val="Verzeichnis2"/>
-            <w:tabs>
-              <w:tab w:val="right" w:leader="dot" w:pos="9628"/>
-            </w:tabs>
-            <w:rPr>
-              <w:rFonts w:asciiTheme="minorHAnsi" w:eastAsiaTheme="minorEastAsia" w:hAnsiTheme="minorHAnsi" w:cstheme="minorBidi"/>
-              <w:noProof/>
-              <w:kern w:val="0"/>
-              <w:sz w:val="22"/>
-              <w:szCs w:val="22"/>
-              <w:lang w:eastAsia="de-DE" w:bidi="ar-SA"/>
-            </w:rPr>
-          </w:pPr>
-          <w:hyperlink w:anchor="_Toc455132967" w:history="1">
-            <w:r>
-              <w:rPr>
-                <w:rStyle w:val="Hyperlink"/>
-                <w:noProof/>
-              </w:rPr>
-              <w:t>Implementierung</w:t>
-            </w:r>
-            <w:r>
-              <w:rPr>
-                <w:noProof/>
-                <w:webHidden/>
-              </w:rPr>
-              <w:tab/>
-            </w:r>
-            <w:r>
-              <w:rPr>
-                <w:noProof/>
-                <w:webHidden/>
-              </w:rPr>
-              <w:fldChar w:fldCharType="begin"/>
-            </w:r>
-            <w:r>
-              <w:rPr>
-                <w:noProof/>
-                <w:webHidden/>
-              </w:rPr>
-              <w:instrText xml:space="preserve"> PAGEREF _Toc455132967 \h </w:instrText>
-            </w:r>
-            <w:r>
-              <w:rPr>
-                <w:noProof/>
-                <w:webHidden/>
-              </w:rPr>
-            </w:r>
-            <w:r>
-              <w:rPr>
-                <w:noProof/>
-                <w:webHidden/>
-              </w:rPr>
-              <w:fldChar w:fldCharType="separate"/>
-            </w:r>
-            <w:r>
-              <w:rPr>
-                <w:noProof/>
-                <w:webHidden/>
-              </w:rPr>
-              <w:t>15</w:t>
-            </w:r>
-            <w:r>
-              <w:rPr>
-                <w:noProof/>
-                <w:webHidden/>
-              </w:rPr>
-              <w:fldChar w:fldCharType="end"/>
-            </w:r>
-          </w:hyperlink>
-        </w:p>
-        <w:p>
-          <w:pPr>
-            <w:pStyle w:val="Verzeichnis2"/>
-            <w:tabs>
-              <w:tab w:val="right" w:leader="dot" w:pos="9628"/>
-            </w:tabs>
-            <w:rPr>
-              <w:rFonts w:asciiTheme="minorHAnsi" w:eastAsiaTheme="minorEastAsia" w:hAnsiTheme="minorHAnsi" w:cstheme="minorBidi"/>
-              <w:noProof/>
-              <w:kern w:val="0"/>
-              <w:sz w:val="22"/>
-              <w:szCs w:val="22"/>
-              <w:lang w:eastAsia="de-DE" w:bidi="ar-SA"/>
-            </w:rPr>
-          </w:pPr>
-          <w:hyperlink w:anchor="_Toc455132968" w:history="1">
-            <w:r>
-              <w:rPr>
-                <w:rStyle w:val="Hyperlink"/>
-                <w:noProof/>
-              </w:rPr>
-              <w:t>Encryption Klasse</w:t>
-            </w:r>
-            <w:r>
-              <w:rPr>
-                <w:noProof/>
-                <w:webHidden/>
-              </w:rPr>
-              <w:tab/>
-            </w:r>
-            <w:r>
-              <w:rPr>
-                <w:noProof/>
-                <w:webHidden/>
-              </w:rPr>
-              <w:fldChar w:fldCharType="begin"/>
-            </w:r>
-            <w:r>
-              <w:rPr>
-                <w:noProof/>
-                <w:webHidden/>
-              </w:rPr>
-              <w:instrText xml:space="preserve"> PAGEREF _Toc455132968 \h </w:instrText>
-            </w:r>
-            <w:r>
-              <w:rPr>
-                <w:noProof/>
-                <w:webHidden/>
-              </w:rPr>
-            </w:r>
-            <w:r>
-              <w:rPr>
-                <w:noProof/>
-                <w:webHidden/>
-              </w:rPr>
-              <w:fldChar w:fldCharType="separate"/>
-            </w:r>
-            <w:r>
-              <w:rPr>
-                <w:noProof/>
-                <w:webHidden/>
-              </w:rPr>
-              <w:t>15</w:t>
+              <w:t>16</w:t>
             </w:r>
             <w:r>
               <w:rPr>
@@ -2135,13 +2356,14 @@
               <w:lang w:eastAsia="de-DE" w:bidi="ar-SA"/>
             </w:rPr>
           </w:pPr>
-          <w:hyperlink w:anchor="_Toc455132969" w:history="1">
+          <w:hyperlink w:anchor="_Toc455134099" w:history="1">
             <w:r>
               <w:rPr>
                 <w:rStyle w:val="Hyperlink"/>
                 <w:noProof/>
-              </w:rPr>
-              <w:t>Lokale Speicherung von Daten</w:t>
+                <w:lang w:val="en-US"/>
+              </w:rPr>
+              <w:t>Literaturverzeichnis</w:t>
             </w:r>
             <w:r>
               <w:rPr>
@@ -2162,154 +2384,7 @@
                 <w:noProof/>
                 <w:webHidden/>
               </w:rPr>
-              <w:instrText xml:space="preserve"> PAGEREF _Toc455132969 \h </w:instrText>
-            </w:r>
-            <w:r>
-              <w:rPr>
-                <w:noProof/>
-                <w:webHidden/>
-              </w:rPr>
-            </w:r>
-            <w:r>
-              <w:rPr>
-                <w:noProof/>
-                <w:webHidden/>
-              </w:rPr>
-              <w:fldChar w:fldCharType="separate"/>
-            </w:r>
-            <w:r>
-              <w:rPr>
-                <w:noProof/>
-                <w:webHidden/>
-              </w:rPr>
-              <w:t>15</w:t>
-            </w:r>
-            <w:r>
-              <w:rPr>
-                <w:noProof/>
-                <w:webHidden/>
-              </w:rPr>
-              <w:fldChar w:fldCharType="end"/>
-            </w:r>
-          </w:hyperlink>
-        </w:p>
-        <w:p>
-          <w:pPr>
-            <w:pStyle w:val="Verzeichnis1"/>
-            <w:tabs>
-              <w:tab w:val="right" w:leader="dot" w:pos="9628"/>
-            </w:tabs>
-            <w:rPr>
-              <w:rFonts w:asciiTheme="minorHAnsi" w:eastAsiaTheme="minorEastAsia" w:hAnsiTheme="minorHAnsi" w:cstheme="minorBidi"/>
-              <w:noProof/>
-              <w:kern w:val="0"/>
-              <w:sz w:val="22"/>
-              <w:szCs w:val="22"/>
-              <w:lang w:eastAsia="de-DE" w:bidi="ar-SA"/>
-            </w:rPr>
-          </w:pPr>
-          <w:hyperlink w:anchor="_Toc455132970" w:history="1">
-            <w:r>
-              <w:rPr>
-                <w:rStyle w:val="Hyperlink"/>
-                <w:noProof/>
-              </w:rPr>
-              <w:t>Abbildungsverzeichnis</w:t>
-            </w:r>
-            <w:r>
-              <w:rPr>
-                <w:noProof/>
-                <w:webHidden/>
-              </w:rPr>
-              <w:tab/>
-            </w:r>
-            <w:r>
-              <w:rPr>
-                <w:noProof/>
-                <w:webHidden/>
-              </w:rPr>
-              <w:fldChar w:fldCharType="begin"/>
-            </w:r>
-            <w:r>
-              <w:rPr>
-                <w:noProof/>
-                <w:webHidden/>
-              </w:rPr>
-              <w:instrText xml:space="preserve"> PAGEREF _Toc455132970 \h </w:instrText>
-            </w:r>
-            <w:r>
-              <w:rPr>
-                <w:noProof/>
-                <w:webHidden/>
-              </w:rPr>
-            </w:r>
-            <w:r>
-              <w:rPr>
-                <w:noProof/>
-                <w:webHidden/>
-              </w:rPr>
-              <w:fldChar w:fldCharType="separate"/>
-            </w:r>
-            <w:r>
-              <w:rPr>
-                <w:noProof/>
-                <w:webHidden/>
-              </w:rPr>
-              <w:t>17</w:t>
-            </w:r>
-            <w:r>
-              <w:rPr>
-                <w:noProof/>
-                <w:webHidden/>
-              </w:rPr>
-              <w:fldChar w:fldCharType="end"/>
-            </w:r>
-          </w:hyperlink>
-        </w:p>
-        <w:p>
-          <w:pPr>
-            <w:pStyle w:val="Verzeichnis1"/>
-            <w:tabs>
-              <w:tab w:val="right" w:leader="dot" w:pos="9628"/>
-            </w:tabs>
-            <w:rPr>
-              <w:rFonts w:asciiTheme="minorHAnsi" w:eastAsiaTheme="minorEastAsia" w:hAnsiTheme="minorHAnsi" w:cstheme="minorBidi"/>
-              <w:noProof/>
-              <w:kern w:val="0"/>
-              <w:sz w:val="22"/>
-              <w:szCs w:val="22"/>
-              <w:lang w:eastAsia="de-DE" w:bidi="ar-SA"/>
-            </w:rPr>
-          </w:pPr>
-          <w:hyperlink w:anchor="_Toc455132971" w:history="1">
-            <w:r>
-              <w:rPr>
-                <w:rStyle w:val="Hyperlink"/>
-                <w:noProof/>
-                <w:lang w:val="en-US"/>
-              </w:rPr>
-              <w:t>Literaturverzeichnis</w:t>
-            </w:r>
-            <w:r>
-              <w:rPr>
-                <w:noProof/>
-                <w:webHidden/>
-              </w:rPr>
-              <w:tab/>
-            </w:r>
-            <w:r>
-              <w:rPr>
-                <w:noProof/>
-                <w:webHidden/>
-              </w:rPr>
-              <w:fldChar w:fldCharType="begin"/>
-            </w:r>
-            <w:r>
-              <w:rPr>
-                <w:noProof/>
-                <w:webHidden/>
-              </w:rPr>
-              <w:instrText xml:space="preserve"> PAGEREF _Toc455132971 \h </w:instrText>
+              <w:instrText xml:space="preserve"> PAGEREF _Toc455134099 \h </w:instrText>
             </w:r>
             <w:r>
               <w:rPr>
@@ -2372,18 +2447,18 @@
         </w:p>
       </w:sdtContent>
     </w:sdt>
-    <w:bookmarkStart w:id="0" w:name="_Toc454807547" w:displacedByCustomXml="prev"/>
     <w:bookmarkStart w:id="1" w:name="__RefHeading___Toc401_898596544" w:displacedByCustomXml="prev"/>
+    <w:bookmarkStart w:id="2" w:name="_Toc454807547" w:displacedByCustomXml="prev"/>
     <w:p>
       <w:pPr>
         <w:pStyle w:val="Niklas1"/>
       </w:pPr>
-      <w:bookmarkStart w:id="2" w:name="_Toc455132945"/>
+      <w:bookmarkStart w:id="3" w:name="_Toc455134072"/>
       <w:r>
         <w:lastRenderedPageBreak/>
         <w:t>Einleitung</w:t>
       </w:r>
-      <w:bookmarkEnd w:id="2"/>
+      <w:bookmarkEnd w:id="3"/>
     </w:p>
     <w:p>
       <w:pPr>
@@ -2410,11 +2485,11 @@
       <w:pPr>
         <w:pStyle w:val="Niklas2"/>
       </w:pPr>
-      <w:bookmarkStart w:id="3" w:name="_Toc455132946"/>
+      <w:bookmarkStart w:id="4" w:name="_Toc455134073"/>
       <w:r>
         <w:t>Ziele</w:t>
       </w:r>
-      <w:bookmarkEnd w:id="3"/>
+      <w:bookmarkEnd w:id="4"/>
     </w:p>
     <w:p>
       <w:pPr>
@@ -2446,11 +2521,11 @@
       <w:pPr>
         <w:pStyle w:val="Niklas2"/>
       </w:pPr>
-      <w:bookmarkStart w:id="4" w:name="_Toc455132947"/>
+      <w:bookmarkStart w:id="5" w:name="_Toc455134074"/>
       <w:r>
         <w:t>Haupt-Meilensteine und grober Zeitplan</w:t>
       </w:r>
-      <w:bookmarkEnd w:id="4"/>
+      <w:bookmarkEnd w:id="5"/>
     </w:p>
     <w:p>
       <w:pPr>
@@ -3025,12 +3100,12 @@
       <w:pPr>
         <w:pStyle w:val="Niklas2"/>
       </w:pPr>
-      <w:bookmarkStart w:id="5" w:name="_Toc455132948"/>
+      <w:bookmarkStart w:id="6" w:name="_Toc455134075"/>
       <w:r>
         <w:lastRenderedPageBreak/>
         <w:t>Benötigte Ressourcen</w:t>
       </w:r>
-      <w:bookmarkEnd w:id="5"/>
+      <w:bookmarkEnd w:id="6"/>
     </w:p>
     <w:p>
       <w:pPr>
@@ -3203,11 +3278,11 @@
       <w:pPr>
         <w:pStyle w:val="Niklas2"/>
       </w:pPr>
-      <w:bookmarkStart w:id="6" w:name="_Toc455132949"/>
+      <w:bookmarkStart w:id="7" w:name="_Toc455134076"/>
       <w:r>
         <w:t>Mitarbeiter</w:t>
       </w:r>
-      <w:bookmarkEnd w:id="6"/>
+      <w:bookmarkEnd w:id="7"/>
     </w:p>
     <w:p>
       <w:pPr>
@@ -3305,11 +3380,11 @@
       <w:pPr>
         <w:pStyle w:val="Niklas2"/>
       </w:pPr>
-      <w:bookmarkStart w:id="7" w:name="_Toc455132950"/>
+      <w:bookmarkStart w:id="8" w:name="_Toc455134077"/>
       <w:r>
         <w:t>Budget</w:t>
       </w:r>
-      <w:bookmarkEnd w:id="7"/>
+      <w:bookmarkEnd w:id="8"/>
     </w:p>
     <w:p>
       <w:pPr>
@@ -3363,14 +3438,14 @@
       <w:pPr>
         <w:pStyle w:val="Niklas1"/>
       </w:pPr>
-      <w:bookmarkStart w:id="8" w:name="_Toc455132951"/>
+      <w:bookmarkStart w:id="9" w:name="_Toc455134078"/>
       <w:r>
         <w:lastRenderedPageBreak/>
         <w:t>Bluetooth</w:t>
       </w:r>
+      <w:bookmarkEnd w:id="2"/>
       <w:bookmarkEnd w:id="1"/>
-      <w:bookmarkEnd w:id="0"/>
-      <w:bookmarkEnd w:id="8"/>
+      <w:bookmarkEnd w:id="9"/>
     </w:p>
     <w:p>
       <w:pPr>
@@ -3406,13 +3481,13 @@
       <w:pPr>
         <w:pStyle w:val="Niklas1"/>
       </w:pPr>
-      <w:bookmarkStart w:id="9" w:name="_Toc454807548"/>
-      <w:bookmarkStart w:id="10" w:name="_Toc455132952"/>
+      <w:bookmarkStart w:id="10" w:name="_Toc454807548"/>
+      <w:bookmarkStart w:id="11" w:name="_Toc455134079"/>
       <w:r>
         <w:t>GUI</w:t>
       </w:r>
-      <w:bookmarkEnd w:id="9"/>
       <w:bookmarkEnd w:id="10"/>
+      <w:bookmarkEnd w:id="11"/>
     </w:p>
     <w:p>
       <w:pPr>
@@ -3457,11 +3532,11 @@
       <w:pPr>
         <w:pStyle w:val="Niklas2"/>
       </w:pPr>
-      <w:bookmarkStart w:id="11" w:name="_Toc455132953"/>
+      <w:bookmarkStart w:id="12" w:name="_Toc455134080"/>
       <w:r>
         <w:t>Material Design</w:t>
       </w:r>
-      <w:bookmarkEnd w:id="11"/>
+      <w:bookmarkEnd w:id="12"/>
     </w:p>
     <w:p>
       <w:pPr>
@@ -3493,11 +3568,11 @@
       <w:pPr>
         <w:pStyle w:val="Niklas3"/>
       </w:pPr>
-      <w:bookmarkStart w:id="12" w:name="_Toc455132954"/>
+      <w:bookmarkStart w:id="13" w:name="_Toc455134081"/>
       <w:r>
         <w:t>Tabs</w:t>
       </w:r>
-      <w:bookmarkEnd w:id="12"/>
+      <w:bookmarkEnd w:id="13"/>
     </w:p>
     <w:p>
       <w:pPr>
@@ -3599,35 +3674,22 @@
         <w:ind w:left="1560"/>
         <w:jc w:val="both"/>
       </w:pPr>
-      <w:bookmarkStart w:id="13" w:name="_Toc455130478"/>
+      <w:bookmarkStart w:id="14" w:name="_Toc455134050"/>
       <w:r>
         <w:t xml:space="preserve">Abbildung </w:t>
       </w:r>
-      <w:r>
-        <w:fldChar w:fldCharType="begin"/>
-      </w:r>
-      <w:r>
-        <w:instrText xml:space="preserve"> SEQ Abbildung \* ARABIC </w:instrText>
-      </w:r>
-      <w:r>
-        <w:fldChar w:fldCharType="separate"/>
-      </w:r>
-      <w:r>
-        <w:rPr>
-          <w:noProof/>
-        </w:rPr>
-        <w:t>1</w:t>
-      </w:r>
-      <w:r>
-        <w:rPr>
-          <w:noProof/>
-        </w:rPr>
-        <w:fldChar w:fldCharType="end"/>
-      </w:r>
+      <w:fldSimple w:instr=" SEQ Abbildung \* ARABIC ">
+        <w:r>
+          <w:rPr>
+            <w:noProof/>
+          </w:rPr>
+          <w:t>1</w:t>
+        </w:r>
+      </w:fldSimple>
       <w:r>
         <w:t>: Tabs</w:t>
       </w:r>
-      <w:bookmarkEnd w:id="13"/>
+      <w:bookmarkEnd w:id="14"/>
     </w:p>
     <w:p>
       <w:pPr>
@@ -3704,31 +3766,18 @@
         <w:ind w:left="1560"/>
         <w:jc w:val="both"/>
       </w:pPr>
-      <w:bookmarkStart w:id="14" w:name="_Toc455130479"/>
+      <w:bookmarkStart w:id="15" w:name="_Toc455134051"/>
       <w:r>
         <w:t xml:space="preserve">Abbildung </w:t>
       </w:r>
-      <w:r>
-        <w:fldChar w:fldCharType="begin"/>
-      </w:r>
-      <w:r>
-        <w:instrText xml:space="preserve"> SEQ Abbildung \* ARABIC </w:instrText>
-      </w:r>
-      <w:r>
-        <w:fldChar w:fldCharType="separate"/>
-      </w:r>
-      <w:r>
-        <w:rPr>
-          <w:noProof/>
-        </w:rPr>
-        <w:t>2</w:t>
-      </w:r>
-      <w:r>
-        <w:rPr>
-          <w:noProof/>
-        </w:rPr>
-        <w:fldChar w:fldCharType="end"/>
-      </w:r>
+      <w:fldSimple w:instr=" SEQ Abbildung \* ARABIC ">
+        <w:r>
+          <w:rPr>
+            <w:noProof/>
+          </w:rPr>
+          <w:t>2</w:t>
+        </w:r>
+      </w:fldSimple>
       <w:r>
         <w:t xml:space="preserve">: </w:t>
       </w:r>
@@ -3736,7 +3785,7 @@
       <w:r>
         <w:t>FragmentPagerAdapter</w:t>
       </w:r>
-      <w:bookmarkEnd w:id="14"/>
+      <w:bookmarkEnd w:id="15"/>
       <w:proofErr w:type="spellEnd"/>
     </w:p>
     <w:p>
@@ -3842,7 +3891,7 @@
           <w:lang w:val="en-US"/>
         </w:rPr>
       </w:pPr>
-      <w:bookmarkStart w:id="15" w:name="_Toc455130480"/>
+      <w:bookmarkStart w:id="16" w:name="_Toc455134052"/>
       <w:proofErr w:type="spellStart"/>
       <w:r>
         <w:rPr>
@@ -3885,7 +3934,7 @@
         </w:rPr>
         <w:t>: Tabs in activity_main_nt.xml</w:t>
       </w:r>
-      <w:bookmarkEnd w:id="15"/>
+      <w:bookmarkEnd w:id="16"/>
     </w:p>
     <w:p>
       <w:pPr>
@@ -4013,12 +4062,12 @@
       <w:pPr>
         <w:pStyle w:val="Niklas3"/>
       </w:pPr>
-      <w:bookmarkStart w:id="16" w:name="_Toc455132955"/>
+      <w:bookmarkStart w:id="17" w:name="_Toc455134082"/>
       <w:proofErr w:type="spellStart"/>
       <w:r>
         <w:t>NavigationView</w:t>
       </w:r>
-      <w:bookmarkEnd w:id="16"/>
+      <w:bookmarkEnd w:id="17"/>
       <w:proofErr w:type="spellEnd"/>
     </w:p>
     <w:p>
@@ -4098,35 +4147,22 @@
         <w:ind w:left="1560"/>
         <w:jc w:val="both"/>
       </w:pPr>
-      <w:bookmarkStart w:id="17" w:name="_Toc455130481"/>
+      <w:bookmarkStart w:id="18" w:name="_Toc455134053"/>
       <w:r>
         <w:t xml:space="preserve">Abbildung </w:t>
       </w:r>
-      <w:r>
-        <w:fldChar w:fldCharType="begin"/>
-      </w:r>
-      <w:r>
-        <w:instrText xml:space="preserve"> SEQ Abbildung \* ARABIC </w:instrText>
-      </w:r>
-      <w:r>
-        <w:fldChar w:fldCharType="separate"/>
-      </w:r>
-      <w:r>
-        <w:rPr>
-          <w:noProof/>
-        </w:rPr>
-        <w:t>4</w:t>
-      </w:r>
-      <w:r>
-        <w:rPr>
-          <w:noProof/>
-        </w:rPr>
-        <w:fldChar w:fldCharType="end"/>
-      </w:r>
+      <w:fldSimple w:instr=" SEQ Abbildung \* ARABIC ">
+        <w:r>
+          <w:rPr>
+            <w:noProof/>
+          </w:rPr>
+          <w:t>4</w:t>
+        </w:r>
+      </w:fldSimple>
       <w:r>
         <w:t>:  Navigationsmenü</w:t>
       </w:r>
-      <w:bookmarkEnd w:id="17"/>
+      <w:bookmarkEnd w:id="18"/>
     </w:p>
     <w:p>
       <w:pPr>
@@ -4268,12 +4304,12 @@
       <w:pPr>
         <w:pStyle w:val="Niklas3"/>
       </w:pPr>
-      <w:bookmarkStart w:id="18" w:name="_Toc455132956"/>
+      <w:bookmarkStart w:id="19" w:name="_Toc455134083"/>
       <w:proofErr w:type="spellStart"/>
       <w:r>
         <w:t>SwipeRefreshLayout</w:t>
       </w:r>
-      <w:bookmarkEnd w:id="18"/>
+      <w:bookmarkEnd w:id="19"/>
       <w:proofErr w:type="spellEnd"/>
     </w:p>
     <w:p>
@@ -4331,31 +4367,18 @@
         <w:ind w:left="1418"/>
         <w:jc w:val="both"/>
       </w:pPr>
-      <w:bookmarkStart w:id="19" w:name="_Toc455130482"/>
+      <w:bookmarkStart w:id="20" w:name="_Toc455134054"/>
       <w:r>
         <w:t xml:space="preserve">Abbildung </w:t>
       </w:r>
-      <w:r>
-        <w:fldChar w:fldCharType="begin"/>
-      </w:r>
-      <w:r>
-        <w:instrText xml:space="preserve"> SEQ Abbildung \* ARABIC </w:instrText>
-      </w:r>
-      <w:r>
-        <w:fldChar w:fldCharType="separate"/>
-      </w:r>
-      <w:r>
-        <w:rPr>
-          <w:noProof/>
-        </w:rPr>
-        <w:t>5</w:t>
-      </w:r>
-      <w:r>
-        <w:rPr>
-          <w:noProof/>
-        </w:rPr>
-        <w:fldChar w:fldCharType="end"/>
-      </w:r>
+      <w:fldSimple w:instr=" SEQ Abbildung \* ARABIC ">
+        <w:r>
+          <w:rPr>
+            <w:noProof/>
+          </w:rPr>
+          <w:t>5</w:t>
+        </w:r>
+      </w:fldSimple>
       <w:r>
         <w:t xml:space="preserve">: </w:t>
       </w:r>
@@ -4367,7 +4390,7 @@
       <w:r>
         <w:t xml:space="preserve"> Visualisierung</w:t>
       </w:r>
-      <w:bookmarkEnd w:id="19"/>
+      <w:bookmarkEnd w:id="20"/>
     </w:p>
     <w:p>
       <w:pPr>
@@ -4418,31 +4441,18 @@
         <w:ind w:left="1418"/>
         <w:jc w:val="both"/>
       </w:pPr>
-      <w:bookmarkStart w:id="20" w:name="_Toc455130483"/>
+      <w:bookmarkStart w:id="21" w:name="_Toc455134055"/>
       <w:r>
         <w:t xml:space="preserve">Abbildung </w:t>
       </w:r>
-      <w:r>
-        <w:fldChar w:fldCharType="begin"/>
-      </w:r>
-      <w:r>
-        <w:instrText xml:space="preserve"> SEQ Abbildung \* ARABIC </w:instrText>
-      </w:r>
-      <w:r>
-        <w:fldChar w:fldCharType="separate"/>
-      </w:r>
-      <w:r>
-        <w:rPr>
-          <w:noProof/>
-        </w:rPr>
-        <w:t>6</w:t>
-      </w:r>
-      <w:r>
-        <w:rPr>
-          <w:noProof/>
-        </w:rPr>
-        <w:fldChar w:fldCharType="end"/>
-      </w:r>
+      <w:fldSimple w:instr=" SEQ Abbildung \* ARABIC ">
+        <w:r>
+          <w:rPr>
+            <w:noProof/>
+          </w:rPr>
+          <w:t>6</w:t>
+        </w:r>
+      </w:fldSimple>
       <w:r>
         <w:t xml:space="preserve">: </w:t>
       </w:r>
@@ -4458,7 +4468,7 @@
       <w:r>
         <w:t>SwipeRefreshLayout</w:t>
       </w:r>
-      <w:bookmarkEnd w:id="20"/>
+      <w:bookmarkEnd w:id="21"/>
       <w:proofErr w:type="spellEnd"/>
     </w:p>
     <w:p>
@@ -4571,31 +4581,18 @@
         <w:ind w:left="1418"/>
         <w:jc w:val="both"/>
       </w:pPr>
-      <w:bookmarkStart w:id="21" w:name="_Toc455130484"/>
+      <w:bookmarkStart w:id="22" w:name="_Toc455134056"/>
       <w:r>
         <w:t xml:space="preserve">Abbildung </w:t>
       </w:r>
-      <w:r>
-        <w:fldChar w:fldCharType="begin"/>
-      </w:r>
-      <w:r>
-        <w:instrText xml:space="preserve"> SEQ Abbildung \* ARABIC </w:instrText>
-      </w:r>
-      <w:r>
-        <w:fldChar w:fldCharType="separate"/>
-      </w:r>
-      <w:r>
-        <w:rPr>
-          <w:noProof/>
-        </w:rPr>
-        <w:t>7</w:t>
-      </w:r>
-      <w:r>
-        <w:rPr>
-          <w:noProof/>
-        </w:rPr>
-        <w:fldChar w:fldCharType="end"/>
-      </w:r>
+      <w:fldSimple w:instr=" SEQ Abbildung \* ARABIC ">
+        <w:r>
+          <w:rPr>
+            <w:noProof/>
+          </w:rPr>
+          <w:t>7</w:t>
+        </w:r>
+      </w:fldSimple>
       <w:r>
         <w:t xml:space="preserve">: Methode zum </w:t>
       </w:r>
@@ -4605,7 +4602,7 @@
       <w:r>
         <w:t xml:space="preserve"> der gefundenen Geräte</w:t>
       </w:r>
-      <w:bookmarkEnd w:id="21"/>
+      <w:bookmarkEnd w:id="22"/>
     </w:p>
     <w:p>
       <w:pPr>
@@ -4650,15 +4647,15 @@
       <w:pPr>
         <w:pStyle w:val="Niklas1"/>
       </w:pPr>
-      <w:bookmarkStart w:id="22" w:name="__RefHeading___Toc403_898596544"/>
-      <w:bookmarkStart w:id="23" w:name="_Toc454807549"/>
-      <w:bookmarkStart w:id="24" w:name="_Toc455132957"/>
+      <w:bookmarkStart w:id="23" w:name="__RefHeading___Toc403_898596544"/>
+      <w:bookmarkStart w:id="24" w:name="_Toc454807549"/>
+      <w:bookmarkStart w:id="25" w:name="_Toc455134084"/>
       <w:r>
         <w:t>Andere Geräte finden</w:t>
       </w:r>
-      <w:bookmarkEnd w:id="22"/>
       <w:bookmarkEnd w:id="23"/>
       <w:bookmarkEnd w:id="24"/>
+      <w:bookmarkEnd w:id="25"/>
     </w:p>
     <w:p>
       <w:pPr>
@@ -4708,7 +4705,7 @@
           <w:lang w:eastAsia="de-DE" w:bidi="ar-SA"/>
         </w:rPr>
         <w:drawing>
-          <wp:inline distT="0" distB="0" distL="0" distR="0" wp14:anchorId="40E5E1FA" wp14:editId="4E1B05CB">
+          <wp:inline distT="0" distB="0" distL="0" distR="0" wp14:anchorId="218A002A" wp14:editId="4634FFDC">
             <wp:extent cx="2369820" cy="4057890"/>
             <wp:effectExtent l="0" t="0" r="0" b="0"/>
             <wp:docPr id="7" name="Bild1"/>
@@ -4754,35 +4751,22 @@
       <w:pPr>
         <w:pStyle w:val="Beschriftung"/>
       </w:pPr>
-      <w:bookmarkStart w:id="25" w:name="_Toc455130485"/>
+      <w:bookmarkStart w:id="26" w:name="_Toc455134057"/>
       <w:r>
         <w:t xml:space="preserve">Abbildung </w:t>
       </w:r>
-      <w:r>
-        <w:fldChar w:fldCharType="begin"/>
-      </w:r>
-      <w:r>
-        <w:instrText xml:space="preserve"> SEQ Abbildung \* ARABIC </w:instrText>
-      </w:r>
-      <w:r>
-        <w:fldChar w:fldCharType="separate"/>
-      </w:r>
-      <w:r>
-        <w:rPr>
-          <w:noProof/>
-        </w:rPr>
-        <w:t>8</w:t>
-      </w:r>
-      <w:r>
-        <w:rPr>
-          <w:noProof/>
-        </w:rPr>
-        <w:fldChar w:fldCharType="end"/>
-      </w:r>
+      <w:fldSimple w:instr=" SEQ Abbildung \* ARABIC ">
+        <w:r>
+          <w:rPr>
+            <w:noProof/>
+          </w:rPr>
+          <w:t>8</w:t>
+        </w:r>
+      </w:fldSimple>
       <w:r>
         <w:t>: Bluetooth-Scan in Android</w:t>
       </w:r>
-      <w:bookmarkEnd w:id="25"/>
+      <w:bookmarkEnd w:id="26"/>
     </w:p>
     <w:p>
       <w:pPr>
@@ -4895,7 +4879,7 @@
         <mc:AlternateContent>
           <mc:Choice Requires="wps">
             <w:drawing>
-              <wp:anchor distT="0" distB="0" distL="114300" distR="114300" simplePos="0" relativeHeight="6" behindDoc="0" locked="0" layoutInCell="1" allowOverlap="1" wp14:anchorId="7DBA0BA4" wp14:editId="655D9D0B">
+              <wp:anchor distT="0" distB="0" distL="114300" distR="114300" simplePos="0" relativeHeight="6" behindDoc="0" locked="0" layoutInCell="1" allowOverlap="1" wp14:anchorId="7A486207" wp14:editId="45E58ED8">
                 <wp:simplePos x="0" y="0"/>
                 <wp:positionH relativeFrom="column">
                   <wp:posOffset>3810</wp:posOffset>
@@ -4938,7 +4922,7 @@
                                 <w:lang w:eastAsia="de-DE" w:bidi="ar-SA"/>
                               </w:rPr>
                               <w:drawing>
-                                <wp:inline distT="0" distB="0" distL="0" distR="0" wp14:anchorId="752C6DD3" wp14:editId="447E2785">
+                                <wp:inline distT="0" distB="0" distL="0" distR="0" wp14:anchorId="057BD957" wp14:editId="7B4D851E">
                                   <wp:extent cx="6120000" cy="2974320"/>
                                   <wp:effectExtent l="0" t="0" r="0" b="0"/>
                                   <wp:docPr id="10" name="Bild4"/>
@@ -4986,34 +4970,18 @@
                               <w:ind w:left="1418"/>
                               <w:jc w:val="both"/>
                             </w:pPr>
-                            <w:bookmarkStart w:id="26" w:name="_Toc455130486"/>
+                            <w:bookmarkStart w:id="27" w:name="_Toc455134058"/>
                             <w:r>
                               <w:t xml:space="preserve">Abbildung </w:t>
                             </w:r>
-                            <w:r>
-                              <w:fldChar w:fldCharType="begin"/>
-                            </w:r>
-                            <w:r>
-                              <w:instrText xml:space="preserve"> SEQ Abbildung \</w:instrText>
-                            </w:r>
-                            <w:r>
-                              <w:instrText xml:space="preserve">* ARABIC </w:instrText>
-                            </w:r>
-                            <w:r>
-                              <w:fldChar w:fldCharType="separate"/>
-                            </w:r>
-                            <w:r>
-                              <w:rPr>
-                                <w:noProof/>
-                              </w:rPr>
-                              <w:t>9</w:t>
-                            </w:r>
-                            <w:r>
-                              <w:rPr>
-                                <w:noProof/>
-                              </w:rPr>
-                              <w:fldChar w:fldCharType="end"/>
-                            </w:r>
+                            <w:fldSimple w:instr=" SEQ Abbildung \* ARABIC ">
+                              <w:r>
+                                <w:rPr>
+                                  <w:noProof/>
+                                </w:rPr>
+                                <w:t>9</w:t>
+                              </w:r>
+                            </w:fldSimple>
                             <w:r>
                               <w:t xml:space="preserve">: Ein </w:t>
                             </w:r>
@@ -5037,7 +5005,7 @@
                             <w:r>
                               <w:t>Wireshark</w:t>
                             </w:r>
-                            <w:bookmarkEnd w:id="26"/>
+                            <w:bookmarkEnd w:id="27"/>
                             <w:proofErr w:type="spellEnd"/>
                           </w:p>
                           <w:p>
@@ -5061,7 +5029,7 @@
           </mc:Choice>
           <mc:Fallback>
             <w:pict>
-              <v:shapetype w14:anchorId="7DBA0BA4" id="_x0000_t202" coordsize="21600,21600" o:spt="202" path="m,l,21600r21600,l21600,xe">
+              <v:shapetype w14:anchorId="7A486207" id="_x0000_t202" coordsize="21600,21600" o:spt="202" path="m,l,21600r21600,l21600,xe">
                 <v:stroke joinstyle="miter"/>
                 <v:path gradientshapeok="t" o:connecttype="rect"/>
               </v:shapetype>
@@ -5079,7 +5047,7 @@
                           <w:lang w:eastAsia="de-DE" w:bidi="ar-SA"/>
                         </w:rPr>
                         <w:drawing>
-                          <wp:inline distT="0" distB="0" distL="0" distR="0" wp14:anchorId="752C6DD3" wp14:editId="447E2785">
+                          <wp:inline distT="0" distB="0" distL="0" distR="0" wp14:anchorId="057BD957" wp14:editId="7B4D851E">
                             <wp:extent cx="6120000" cy="2974320"/>
                             <wp:effectExtent l="0" t="0" r="0" b="0"/>
                             <wp:docPr id="10" name="Bild4"/>
@@ -5127,34 +5095,18 @@
                         <w:ind w:left="1418"/>
                         <w:jc w:val="both"/>
                       </w:pPr>
-                      <w:bookmarkStart w:id="27" w:name="_Toc455130486"/>
+                      <w:bookmarkStart w:id="28" w:name="_Toc455134058"/>
                       <w:r>
                         <w:t xml:space="preserve">Abbildung </w:t>
                       </w:r>
-                      <w:r>
-                        <w:fldChar w:fldCharType="begin"/>
-                      </w:r>
-                      <w:r>
-                        <w:instrText xml:space="preserve"> SEQ Abbildung \</w:instrText>
-                      </w:r>
-                      <w:r>
-                        <w:instrText xml:space="preserve">* ARABIC </w:instrText>
-                      </w:r>
-                      <w:r>
-                        <w:fldChar w:fldCharType="separate"/>
-                      </w:r>
-                      <w:r>
-                        <w:rPr>
-                          <w:noProof/>
-                        </w:rPr>
-                        <w:t>9</w:t>
-                      </w:r>
-                      <w:r>
-                        <w:rPr>
-                          <w:noProof/>
-                        </w:rPr>
-                        <w:fldChar w:fldCharType="end"/>
-                      </w:r>
+                      <w:fldSimple w:instr=" SEQ Abbildung \* ARABIC ">
+                        <w:r>
+                          <w:rPr>
+                            <w:noProof/>
+                          </w:rPr>
+                          <w:t>9</w:t>
+                        </w:r>
+                      </w:fldSimple>
                       <w:r>
                         <w:t xml:space="preserve">: Ein </w:t>
                       </w:r>
@@ -5178,7 +5130,7 @@
                       <w:r>
                         <w:t>Wireshark</w:t>
                       </w:r>
-                      <w:bookmarkEnd w:id="27"/>
+                      <w:bookmarkEnd w:id="28"/>
                       <w:proofErr w:type="spellEnd"/>
                     </w:p>
                     <w:p>
@@ -5217,15 +5169,15 @@
       <w:pPr>
         <w:pStyle w:val="Niklas2"/>
       </w:pPr>
-      <w:bookmarkStart w:id="28" w:name="__RefHeading___Toc405_898596544"/>
-      <w:bookmarkStart w:id="29" w:name="_Toc454807550"/>
-      <w:bookmarkStart w:id="30" w:name="_Toc455132958"/>
+      <w:bookmarkStart w:id="29" w:name="__RefHeading___Toc405_898596544"/>
+      <w:bookmarkStart w:id="30" w:name="_Toc454807550"/>
+      <w:bookmarkStart w:id="31" w:name="_Toc455134085"/>
       <w:r>
         <w:t>Bluetooth in Android</w:t>
       </w:r>
-      <w:bookmarkEnd w:id="28"/>
       <w:bookmarkEnd w:id="29"/>
       <w:bookmarkEnd w:id="30"/>
+      <w:bookmarkEnd w:id="31"/>
     </w:p>
     <w:p>
       <w:pPr>
@@ -5282,7 +5234,7 @@
         <mc:AlternateContent>
           <mc:Choice Requires="wps">
             <w:drawing>
-              <wp:anchor distT="0" distB="0" distL="114300" distR="114300" simplePos="0" relativeHeight="2" behindDoc="0" locked="0" layoutInCell="1" allowOverlap="1" wp14:anchorId="535EA29C" wp14:editId="70911EEC">
+              <wp:anchor distT="0" distB="0" distL="114300" distR="114300" simplePos="0" relativeHeight="2" behindDoc="0" locked="0" layoutInCell="1" allowOverlap="1" wp14:anchorId="12A5C851" wp14:editId="7D0288B7">
                 <wp:simplePos x="0" y="0"/>
                 <wp:positionH relativeFrom="column">
                   <wp:align>center</wp:align>
@@ -5326,7 +5278,7 @@
                                 <w:lang w:eastAsia="de-DE" w:bidi="ar-SA"/>
                               </w:rPr>
                               <w:drawing>
-                                <wp:inline distT="0" distB="0" distL="0" distR="0" wp14:anchorId="230DEF41" wp14:editId="68A05C83">
+                                <wp:inline distT="0" distB="0" distL="0" distR="0" wp14:anchorId="67F8B7AC" wp14:editId="4BAB315A">
                                   <wp:extent cx="5153040" cy="466560"/>
                                   <wp:effectExtent l="0" t="0" r="9510" b="0"/>
                                   <wp:docPr id="12" name="Bild2"/>
@@ -5373,35 +5325,22 @@
                               <w:pStyle w:val="Beschriftung"/>
                               <w:ind w:left="851"/>
                             </w:pPr>
-                            <w:bookmarkStart w:id="31" w:name="_Toc455130487"/>
+                            <w:bookmarkStart w:id="32" w:name="_Toc455134059"/>
                             <w:r>
                               <w:t xml:space="preserve">Abbildung </w:t>
                             </w:r>
-                            <w:r>
-                              <w:fldChar w:fldCharType="begin"/>
-                            </w:r>
-                            <w:r>
-                              <w:instrText xml:space="preserve"> SEQ Abbildung \* ARABIC </w:instrText>
-                            </w:r>
-                            <w:r>
-                              <w:fldChar w:fldCharType="separate"/>
-                            </w:r>
-                            <w:r>
-                              <w:rPr>
-                                <w:noProof/>
-                              </w:rPr>
-                              <w:t>10</w:t>
-                            </w:r>
-                            <w:r>
-                              <w:rPr>
-                                <w:noProof/>
-                              </w:rPr>
-                              <w:fldChar w:fldCharType="end"/>
-                            </w:r>
+                            <w:fldSimple w:instr=" SEQ Abbildung \* ARABIC ">
+                              <w:r>
+                                <w:rPr>
+                                  <w:noProof/>
+                                </w:rPr>
+                                <w:t>10</w:t>
+                              </w:r>
+                            </w:fldSimple>
                             <w:r>
                               <w:t>: Berechtigungen "AndroidManifest.xml"</w:t>
                             </w:r>
-                            <w:bookmarkEnd w:id="31"/>
+                            <w:bookmarkEnd w:id="32"/>
                           </w:p>
                         </w:txbxContent>
                       </wps:txbx>
@@ -5416,7 +5355,7 @@
           </mc:Choice>
           <mc:Fallback>
             <w:pict>
-              <v:shape w14:anchorId="535EA29C" id="Rahmen2" o:spid="_x0000_s1027" type="#_x0000_t202" style="position:absolute;margin-left:0;margin-top:0;width:405.75pt;height:36.75pt;z-index:2;visibility:visible;mso-wrap-style:none;mso-wrap-distance-left:9pt;mso-wrap-distance-top:0;mso-wrap-distance-right:9pt;mso-wrap-distance-bottom:0;mso-position-horizontal:center;mso-position-horizontal-relative:text;mso-position-vertical:top;mso-position-vertical-relative:text;v-text-anchor:top" o:gfxdata="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" filled="f" stroked="f">
+              <v:shape w14:anchorId="12A5C851" id="Rahmen2" o:spid="_x0000_s1027" type="#_x0000_t202" style="position:absolute;margin-left:0;margin-top:0;width:405.75pt;height:36.75pt;z-index:2;visibility:visible;mso-wrap-style:none;mso-wrap-distance-left:9pt;mso-wrap-distance-top:0;mso-wrap-distance-right:9pt;mso-wrap-distance-bottom:0;mso-position-horizontal:center;mso-position-horizontal-relative:text;mso-position-vertical:top;mso-position-vertical-relative:text;v-text-anchor:top" o:gfxdata="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" filled="f" stroked="f">
                 <v:textbox style="mso-fit-shape-to-text:t" inset="0,0,0,0">
                   <w:txbxContent>
                     <w:p>
@@ -5431,7 +5370,7 @@
                           <w:lang w:eastAsia="de-DE" w:bidi="ar-SA"/>
                         </w:rPr>
                         <w:drawing>
-                          <wp:inline distT="0" distB="0" distL="0" distR="0" wp14:anchorId="230DEF41" wp14:editId="68A05C83">
+                          <wp:inline distT="0" distB="0" distL="0" distR="0" wp14:anchorId="67F8B7AC" wp14:editId="4BAB315A">
                             <wp:extent cx="5153040" cy="466560"/>
                             <wp:effectExtent l="0" t="0" r="9510" b="0"/>
                             <wp:docPr id="12" name="Bild2"/>
@@ -5478,35 +5417,22 @@
                         <w:pStyle w:val="Beschriftung"/>
                         <w:ind w:left="851"/>
                       </w:pPr>
-                      <w:bookmarkStart w:id="32" w:name="_Toc455130487"/>
+                      <w:bookmarkStart w:id="33" w:name="_Toc455134059"/>
                       <w:r>
                         <w:t xml:space="preserve">Abbildung </w:t>
                       </w:r>
-                      <w:r>
-                        <w:fldChar w:fldCharType="begin"/>
-                      </w:r>
-                      <w:r>
-                        <w:instrText xml:space="preserve"> SEQ Abbildung \* ARABIC </w:instrText>
-                      </w:r>
-                      <w:r>
-                        <w:fldChar w:fldCharType="separate"/>
-                      </w:r>
-                      <w:r>
-                        <w:rPr>
-                          <w:noProof/>
-                        </w:rPr>
-                        <w:t>10</w:t>
-                      </w:r>
-                      <w:r>
-                        <w:rPr>
-                          <w:noProof/>
-                        </w:rPr>
-                        <w:fldChar w:fldCharType="end"/>
-                      </w:r>
+                      <w:fldSimple w:instr=" SEQ Abbildung \* ARABIC ">
+                        <w:r>
+                          <w:rPr>
+                            <w:noProof/>
+                          </w:rPr>
+                          <w:t>10</w:t>
+                        </w:r>
+                      </w:fldSimple>
                       <w:r>
                         <w:t>: Berechtigungen "AndroidManifest.xml"</w:t>
                       </w:r>
-                      <w:bookmarkEnd w:id="32"/>
+                      <w:bookmarkEnd w:id="33"/>
                     </w:p>
                   </w:txbxContent>
                 </v:textbox>
@@ -5632,7 +5558,7 @@
         <mc:AlternateContent>
           <mc:Choice Requires="wps">
             <w:drawing>
-              <wp:anchor distT="0" distB="0" distL="114300" distR="114300" simplePos="0" relativeHeight="4" behindDoc="0" locked="0" layoutInCell="1" allowOverlap="1" wp14:anchorId="0A5C454A" wp14:editId="10DADD9C">
+              <wp:anchor distT="0" distB="0" distL="114300" distR="114300" simplePos="0" relativeHeight="4" behindDoc="0" locked="0" layoutInCell="1" allowOverlap="1" wp14:anchorId="6543C4A5" wp14:editId="73DBEAFE">
                 <wp:simplePos x="0" y="0"/>
                 <wp:positionH relativeFrom="column">
                   <wp:align>center</wp:align>
@@ -5676,7 +5602,7 @@
                                 <w:lang w:eastAsia="de-DE" w:bidi="ar-SA"/>
                               </w:rPr>
                               <w:drawing>
-                                <wp:inline distT="0" distB="0" distL="0" distR="0" wp14:anchorId="2DC648B7" wp14:editId="2AE05FA3">
+                                <wp:inline distT="0" distB="0" distL="0" distR="0" wp14:anchorId="01912ACE" wp14:editId="3923E3E6">
                                   <wp:extent cx="4648320" cy="285840"/>
                                   <wp:effectExtent l="0" t="0" r="0" b="0"/>
                                   <wp:docPr id="13" name="Bild3"/>
@@ -5723,31 +5649,18 @@
                               <w:pStyle w:val="Beschriftung"/>
                               <w:ind w:left="851"/>
                             </w:pPr>
-                            <w:bookmarkStart w:id="33" w:name="_Toc455130488"/>
+                            <w:bookmarkStart w:id="34" w:name="_Toc455134060"/>
                             <w:r>
                               <w:t xml:space="preserve">Abbildung </w:t>
                             </w:r>
-                            <w:r>
-                              <w:fldChar w:fldCharType="begin"/>
-                            </w:r>
-                            <w:r>
-                              <w:instrText xml:space="preserve"> SEQ Abbildung \* ARABIC </w:instrText>
-                            </w:r>
-                            <w:r>
-                              <w:fldChar w:fldCharType="separate"/>
-                            </w:r>
-                            <w:r>
-                              <w:rPr>
-                                <w:noProof/>
-                              </w:rPr>
-                              <w:t>11</w:t>
-                            </w:r>
-                            <w:r>
-                              <w:rPr>
-                                <w:noProof/>
-                              </w:rPr>
-                              <w:fldChar w:fldCharType="end"/>
-                            </w:r>
+                            <w:fldSimple w:instr=" SEQ Abbildung \* ARABIC ">
+                              <w:r>
+                                <w:rPr>
+                                  <w:noProof/>
+                                </w:rPr>
+                                <w:t>11</w:t>
+                              </w:r>
+                            </w:fldSimple>
                             <w:r>
                               <w:t>: Registrierung des Broadcast-</w:t>
                             </w:r>
@@ -5755,7 +5668,7 @@
                             <w:r>
                               <w:t>Recievers</w:t>
                             </w:r>
-                            <w:bookmarkEnd w:id="33"/>
+                            <w:bookmarkEnd w:id="34"/>
                             <w:proofErr w:type="spellEnd"/>
                           </w:p>
                         </w:txbxContent>
@@ -5771,7 +5684,7 @@
           </mc:Choice>
           <mc:Fallback>
             <w:pict>
-              <v:shape w14:anchorId="0A5C454A" id="Rahmen3" o:spid="_x0000_s1028" type="#_x0000_t202" style="position:absolute;margin-left:0;margin-top:0;width:366pt;height:22.5pt;z-index:4;visibility:visible;mso-wrap-style:none;mso-wrap-distance-left:9pt;mso-wrap-distance-top:0;mso-wrap-distance-right:9pt;mso-wrap-distance-bottom:0;mso-position-horizontal:center;mso-position-horizontal-relative:text;mso-position-vertical:top;mso-position-vertical-relative:text;v-text-anchor:top" o:gfxdata="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" filled="f" stroked="f">
+              <v:shape w14:anchorId="6543C4A5" id="Rahmen3" o:spid="_x0000_s1028" type="#_x0000_t202" style="position:absolute;margin-left:0;margin-top:0;width:366pt;height:22.5pt;z-index:4;visibility:visible;mso-wrap-style:none;mso-wrap-distance-left:9pt;mso-wrap-distance-top:0;mso-wrap-distance-right:9pt;mso-wrap-distance-bottom:0;mso-position-horizontal:center;mso-position-horizontal-relative:text;mso-position-vertical:top;mso-position-vertical-relative:text;v-text-anchor:top" o:gfxdata="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" filled="f" stroked="f">
                 <v:textbox style="mso-fit-shape-to-text:t" inset="0,0,0,0">
                   <w:txbxContent>
                     <w:p>
@@ -5786,7 +5699,7 @@
                           <w:lang w:eastAsia="de-DE" w:bidi="ar-SA"/>
                         </w:rPr>
                         <w:drawing>
-                          <wp:inline distT="0" distB="0" distL="0" distR="0" wp14:anchorId="2DC648B7" wp14:editId="2AE05FA3">
+                          <wp:inline distT="0" distB="0" distL="0" distR="0" wp14:anchorId="01912ACE" wp14:editId="3923E3E6">
                             <wp:extent cx="4648320" cy="285840"/>
                             <wp:effectExtent l="0" t="0" r="0" b="0"/>
                             <wp:docPr id="13" name="Bild3"/>
@@ -5833,31 +5746,18 @@
                         <w:pStyle w:val="Beschriftung"/>
                         <w:ind w:left="851"/>
                       </w:pPr>
-                      <w:bookmarkStart w:id="34" w:name="_Toc455130488"/>
+                      <w:bookmarkStart w:id="35" w:name="_Toc455134060"/>
                       <w:r>
                         <w:t xml:space="preserve">Abbildung </w:t>
                       </w:r>
-                      <w:r>
-                        <w:fldChar w:fldCharType="begin"/>
-                      </w:r>
-                      <w:r>
-                        <w:instrText xml:space="preserve"> SEQ Abbildung \* ARABIC </w:instrText>
-                      </w:r>
-                      <w:r>
-                        <w:fldChar w:fldCharType="separate"/>
-                      </w:r>
-                      <w:r>
-                        <w:rPr>
-                          <w:noProof/>
-                        </w:rPr>
-                        <w:t>11</w:t>
-                      </w:r>
-                      <w:r>
-                        <w:rPr>
-                          <w:noProof/>
-                        </w:rPr>
-                        <w:fldChar w:fldCharType="end"/>
-                      </w:r>
+                      <w:fldSimple w:instr=" SEQ Abbildung \* ARABIC ">
+                        <w:r>
+                          <w:rPr>
+                            <w:noProof/>
+                          </w:rPr>
+                          <w:t>11</w:t>
+                        </w:r>
+                      </w:fldSimple>
                       <w:r>
                         <w:t>: Registrierung des Broadcast-</w:t>
                       </w:r>
@@ -5865,7 +5765,7 @@
                       <w:r>
                         <w:t>Recievers</w:t>
                       </w:r>
-                      <w:bookmarkEnd w:id="34"/>
+                      <w:bookmarkEnd w:id="35"/>
                       <w:proofErr w:type="spellEnd"/>
                     </w:p>
                   </w:txbxContent>
@@ -5932,15 +5832,15 @@
       <w:pPr>
         <w:pStyle w:val="Niklas3"/>
       </w:pPr>
-      <w:bookmarkStart w:id="35" w:name="__RefHeading___Toc407_898596544"/>
-      <w:bookmarkStart w:id="36" w:name="_Toc454807551"/>
-      <w:bookmarkStart w:id="37" w:name="_Toc455132959"/>
+      <w:bookmarkStart w:id="36" w:name="__RefHeading___Toc407_898596544"/>
+      <w:bookmarkStart w:id="37" w:name="_Toc454807551"/>
+      <w:bookmarkStart w:id="38" w:name="_Toc455134086"/>
       <w:r>
         <w:t>Services anbieten</w:t>
       </w:r>
-      <w:bookmarkEnd w:id="35"/>
       <w:bookmarkEnd w:id="36"/>
       <w:bookmarkEnd w:id="37"/>
+      <w:bookmarkEnd w:id="38"/>
     </w:p>
     <w:p>
       <w:pPr>
@@ -6051,15 +5951,15 @@
       <w:pPr>
         <w:pStyle w:val="Niklas3"/>
       </w:pPr>
-      <w:bookmarkStart w:id="38" w:name="__RefHeading___Toc409_898596544"/>
-      <w:bookmarkStart w:id="39" w:name="_Toc454807552"/>
-      <w:bookmarkStart w:id="40" w:name="_Toc455132960"/>
+      <w:bookmarkStart w:id="39" w:name="__RefHeading___Toc409_898596544"/>
+      <w:bookmarkStart w:id="40" w:name="_Toc454807552"/>
+      <w:bookmarkStart w:id="41" w:name="_Toc455134087"/>
       <w:r>
         <w:t>Daten senden und empfangen</w:t>
       </w:r>
-      <w:bookmarkEnd w:id="38"/>
       <w:bookmarkEnd w:id="39"/>
       <w:bookmarkEnd w:id="40"/>
+      <w:bookmarkEnd w:id="41"/>
     </w:p>
     <w:p>
       <w:pPr>
@@ -6150,11 +6050,11 @@
       <w:pPr>
         <w:pStyle w:val="Niklas3"/>
       </w:pPr>
-      <w:bookmarkStart w:id="41" w:name="_Toc455132961"/>
+      <w:bookmarkStart w:id="42" w:name="_Toc455134088"/>
       <w:r>
         <w:t>Interne und externe Nachrichten</w:t>
       </w:r>
-      <w:bookmarkEnd w:id="41"/>
+      <w:bookmarkEnd w:id="42"/>
     </w:p>
     <w:p>
       <w:pPr>
@@ -6322,15 +6222,15 @@
       <w:pPr>
         <w:pStyle w:val="Niklas3"/>
       </w:pPr>
-      <w:bookmarkStart w:id="42" w:name="__RefHeading___Toc411_898596544"/>
-      <w:bookmarkStart w:id="43" w:name="_Toc454807553"/>
-      <w:bookmarkStart w:id="44" w:name="_Toc455132962"/>
+      <w:bookmarkStart w:id="43" w:name="__RefHeading___Toc411_898596544"/>
+      <w:bookmarkStart w:id="44" w:name="_Toc454807553"/>
+      <w:bookmarkStart w:id="45" w:name="_Toc455134089"/>
       <w:r>
         <w:t>Datenverarbeitung</w:t>
       </w:r>
-      <w:bookmarkEnd w:id="42"/>
       <w:bookmarkEnd w:id="43"/>
       <w:bookmarkEnd w:id="44"/>
+      <w:bookmarkEnd w:id="45"/>
     </w:p>
     <w:p>
       <w:pPr>
@@ -6368,7 +6268,7 @@
           <w:lang w:eastAsia="de-DE" w:bidi="ar-SA"/>
         </w:rPr>
         <w:drawing>
-          <wp:inline distT="0" distB="0" distL="0" distR="0" wp14:anchorId="37746637" wp14:editId="07821CD5">
+          <wp:inline distT="0" distB="0" distL="0" distR="0" wp14:anchorId="56D3188B" wp14:editId="7B617983">
             <wp:extent cx="6119494" cy="102238"/>
             <wp:effectExtent l="0" t="0" r="0" b="0"/>
             <wp:docPr id="9" name="Bild5"/>
@@ -6414,80 +6314,63 @@
       <w:pPr>
         <w:pStyle w:val="Beschriftung"/>
       </w:pPr>
-      <w:bookmarkStart w:id="45" w:name="_Toc455130489"/>
+      <w:bookmarkStart w:id="46" w:name="_Toc455134061"/>
       <w:r>
         <w:t xml:space="preserve">Abbildung </w:t>
       </w:r>
-      <w:r>
-        <w:fldChar w:fldCharType="begin"/>
-      </w:r>
-      <w:r>
-        <w:instrText xml:space="preserve"> SEQ Abbildung \* ARABIC </w:instrText>
-      </w:r>
-      <w:r>
-        <w:fldChar w:fldCharType="separate"/>
-      </w:r>
-      <w:r>
-        <w:rPr>
-          <w:noProof/>
-        </w:rPr>
-        <w:t>12</w:t>
-      </w:r>
-      <w:r>
-        <w:rPr>
-          <w:noProof/>
-        </w:rPr>
-        <w:fldChar w:fldCharType="end"/>
-      </w:r>
+      <w:fldSimple w:instr=" SEQ Abbildung \* ARABIC ">
+        <w:r>
+          <w:rPr>
+            <w:noProof/>
+          </w:rPr>
+          <w:t>12</w:t>
+        </w:r>
+      </w:fldSimple>
       <w:r>
         <w:t>: Beispiel einer mit JSON formatierten Nachricht</w:t>
       </w:r>
-      <w:bookmarkEnd w:id="45"/>
+      <w:bookmarkEnd w:id="46"/>
     </w:p>
     <w:p>
       <w:pPr>
         <w:pStyle w:val="Niklas1"/>
       </w:pPr>
-      <w:bookmarkStart w:id="46" w:name="_Toc455132963"/>
+      <w:bookmarkStart w:id="47" w:name="_Toc455134090"/>
       <w:r>
         <w:lastRenderedPageBreak/>
         <w:t>Verschlüsselung</w:t>
       </w:r>
-      <w:bookmarkEnd w:id="46"/>
+      <w:bookmarkEnd w:id="47"/>
+    </w:p>
+    <w:p>
+      <w:pPr>
+        <w:pStyle w:val="Textbody"/>
+      </w:pPr>
+      <w:r>
+        <w:t>Da das Projekt um das Chatten mit anderen Benutzern geht, muss die Privatsphäre gewahrt werden.</w:t>
+      </w:r>
+      <w:r>
+        <w:t xml:space="preserve"> </w:t>
+      </w:r>
+      <w:r>
+        <w:t>Dies wird erreicht durch eine RSA gepaart mit einer AES Verschlüsselung.</w:t>
+      </w:r>
     </w:p>
     <w:p>
       <w:pPr>
         <w:pStyle w:val="Textbody"/>
         <w:jc w:val="both"/>
       </w:pPr>
-      <w:r>
-        <w:t>Da das Projekt um das Chatten mit anderen Benutzern geht, muss die Privatsphäre gewahrt werden.</w:t>
-      </w:r>
-    </w:p>
-    <w:p>
-      <w:pPr>
-        <w:pStyle w:val="Textbody"/>
-        <w:jc w:val="both"/>
-      </w:pPr>
-      <w:r>
-        <w:t>Dies wird erreicht durch eine RSA gepaart mit einer AES Verschlüsselung.</w:t>
-      </w:r>
-    </w:p>
-    <w:p>
-      <w:pPr>
-        <w:pStyle w:val="Textbody"/>
-        <w:jc w:val="both"/>
-      </w:pPr>
     </w:p>
     <w:p>
       <w:pPr>
         <w:pStyle w:val="Niklas2"/>
       </w:pPr>
-      <w:bookmarkStart w:id="47" w:name="_Toc455132964"/>
+      <w:bookmarkStart w:id="48" w:name="_Toc455134091"/>
       <w:r>
         <w:t>AES Verschlüsselung</w:t>
       </w:r>
-      <w:bookmarkEnd w:id="47"/>
+      <w:bookmarkEnd w:id="48"/>
     </w:p>
     <w:p>
       <w:pPr>
@@ -6574,11 +6457,11 @@
       <w:pPr>
         <w:pStyle w:val="Niklas2"/>
       </w:pPr>
-      <w:bookmarkStart w:id="48" w:name="_Toc455132965"/>
+      <w:bookmarkStart w:id="49" w:name="_Toc455134092"/>
       <w:r>
         <w:t>RSA Verschlüsselung</w:t>
       </w:r>
-      <w:bookmarkEnd w:id="48"/>
+      <w:bookmarkEnd w:id="49"/>
     </w:p>
     <w:p>
       <w:pPr>
@@ -6633,11 +6516,11 @@
       <w:pPr>
         <w:pStyle w:val="Niklas2"/>
       </w:pPr>
-      <w:bookmarkStart w:id="49" w:name="_Toc455132966"/>
+      <w:bookmarkStart w:id="50" w:name="_Toc455134093"/>
       <w:r>
         <w:t>Zusammenspiel RSA und AES</w:t>
       </w:r>
-      <w:bookmarkEnd w:id="49"/>
+      <w:bookmarkEnd w:id="50"/>
     </w:p>
     <w:p>
       <w:pPr>
@@ -6646,15 +6529,13 @@
         <w:jc w:val="both"/>
       </w:pPr>
       <w:r>
-        <w:t xml:space="preserve">In dem Projekt werden beide Verfahren angewandt um die höchstmögliche Sicherheit zu erreichen. Dies bedeutet, dass die eigentliche </w:t>
-      </w:r>
-      <w:proofErr w:type="spellStart"/>
-      <w:r>
-        <w:t>nachricht</w:t>
-      </w:r>
-      <w:proofErr w:type="spellEnd"/>
-      <w:r>
-        <w:t xml:space="preserve"> mit AES verschlüsselt wird und der AES-Schlüssel wiederum mit RSA verschlüsselt wird.</w:t>
+        <w:t>In dem Projekt werden beide Verfahren angewandt um die höchstmögliche Sicherheit zu erreichen.</w:t>
+      </w:r>
+      <w:r>
+        <w:t xml:space="preserve"> </w:t>
+      </w:r>
+      <w:r>
+        <w:t>Dies bedeutet, dass die eigentliche Nachricht mit AES verschlüsselt wird und der AES-Schlüssel für den Schlüsseltausch mit RSA verschlüsselt wird.</w:t>
       </w:r>
     </w:p>
     <w:p>
@@ -6668,12 +6549,146 @@
       <w:pPr>
         <w:pStyle w:val="Niklas2"/>
       </w:pPr>
-      <w:bookmarkStart w:id="50" w:name="_Toc455132967"/>
+      <w:bookmarkStart w:id="51" w:name="_Toc455134094"/>
+      <w:r>
+        <w:t>Schlüsseltausch</w:t>
+      </w:r>
+      <w:bookmarkEnd w:id="51"/>
+    </w:p>
+    <w:p>
+      <w:pPr>
+        <w:pStyle w:val="Textbody"/>
+        <w:ind w:left="709"/>
+        <w:jc w:val="both"/>
+      </w:pPr>
+      <w:r>
+        <w:t xml:space="preserve">Nachdem eine Verbindung hergestellt wurde, müssen die Schlüssel ausgetauscht werden. Zu beachten ist hierbei, </w:t>
+      </w:r>
+      <w:proofErr w:type="spellStart"/>
+      <w:r>
+        <w:t>das</w:t>
+      </w:r>
+      <w:proofErr w:type="spellEnd"/>
+      <w:r>
+        <w:t xml:space="preserve"> beide beteiligten Geräte drei Schlüssel haben: einen AES-Schlüssel, einen </w:t>
+      </w:r>
+      <w:proofErr w:type="spellStart"/>
+      <w:r>
+        <w:t>RSAPublic</w:t>
+      </w:r>
+      <w:proofErr w:type="spellEnd"/>
+      <w:r>
+        <w:t xml:space="preserve">-Schlüssel und einen </w:t>
+      </w:r>
+      <w:proofErr w:type="spellStart"/>
+      <w:r>
+        <w:t>RSAPrivate</w:t>
+      </w:r>
+      <w:proofErr w:type="spellEnd"/>
+      <w:r>
+        <w:t>-Schlüssel. AES- und RSA-Public-Schlüssel werden ausgetauscht. Beide Geräte senden zunächst einen "</w:t>
+      </w:r>
+      <w:proofErr w:type="spellStart"/>
+      <w:r>
+        <w:t>DataRequest</w:t>
+      </w:r>
+      <w:proofErr w:type="spellEnd"/>
+      <w:r>
+        <w:t xml:space="preserve">" mit </w:t>
+      </w:r>
+      <w:proofErr w:type="gramStart"/>
+      <w:r>
+        <w:t>dem Type</w:t>
+      </w:r>
+      <w:proofErr w:type="gramEnd"/>
+      <w:r>
+        <w:t xml:space="preserve"> "</w:t>
+      </w:r>
+      <w:proofErr w:type="spellStart"/>
+      <w:r>
+        <w:t>RSAPublic</w:t>
+      </w:r>
+      <w:proofErr w:type="spellEnd"/>
+      <w:r>
+        <w:t xml:space="preserve">". </w:t>
+      </w:r>
+      <w:proofErr w:type="spellStart"/>
+      <w:r>
+        <w:t>Daruafhin</w:t>
+      </w:r>
+      <w:proofErr w:type="spellEnd"/>
+      <w:r>
+        <w:t xml:space="preserve"> sendet das jeweils andere Gerät eine "</w:t>
+      </w:r>
+      <w:proofErr w:type="spellStart"/>
+      <w:r>
+        <w:t>DataResponse</w:t>
+      </w:r>
+      <w:proofErr w:type="spellEnd"/>
+      <w:r>
+        <w:t xml:space="preserve">"-Nachricht mit demselben Type und dem </w:t>
+      </w:r>
+      <w:proofErr w:type="spellStart"/>
+      <w:r>
+        <w:t>RSAPublic</w:t>
+      </w:r>
+      <w:proofErr w:type="spellEnd"/>
+      <w:r>
+        <w:t>-Schlüssel. Im nächsten Schritt senden beide Geräte eine erneute "</w:t>
+      </w:r>
+      <w:proofErr w:type="spellStart"/>
+      <w:r>
+        <w:t>DataRequest</w:t>
+      </w:r>
+      <w:proofErr w:type="spellEnd"/>
+      <w:r>
+        <w:t xml:space="preserve">"-Nachricht mit </w:t>
+      </w:r>
+      <w:proofErr w:type="gramStart"/>
+      <w:r>
+        <w:t>dem Type</w:t>
+      </w:r>
+      <w:proofErr w:type="gramEnd"/>
+      <w:r>
+        <w:t xml:space="preserve"> "</w:t>
+      </w:r>
+      <w:proofErr w:type="spellStart"/>
+      <w:r>
+        <w:t>AESEncrypted</w:t>
+      </w:r>
+      <w:proofErr w:type="spellEnd"/>
+      <w:r>
+        <w:t xml:space="preserve">". Das empfangende Gerät verschlüsselt daraufhin seinen AES-Schlüssel mit dem vorher </w:t>
+      </w:r>
       <w:r>
         <w:lastRenderedPageBreak/>
+        <w:t xml:space="preserve">empfangenen </w:t>
+      </w:r>
+      <w:proofErr w:type="spellStart"/>
+      <w:r>
+        <w:t>RSAPublic</w:t>
+      </w:r>
+      <w:proofErr w:type="spellEnd"/>
+      <w:r>
+        <w:t>-Schlüssel und sendet diesen dann an zurück.</w:t>
+      </w:r>
+    </w:p>
+    <w:p>
+      <w:pPr>
+        <w:pStyle w:val="Textbody"/>
+        <w:ind w:left="709"/>
+        <w:jc w:val="both"/>
+      </w:pPr>
+    </w:p>
+    <w:p>
+      <w:pPr>
+        <w:pStyle w:val="Niklas2"/>
+      </w:pPr>
+      <w:bookmarkStart w:id="52" w:name="_Toc455134095"/>
+      <w:r>
         <w:t>Implementierung</w:t>
       </w:r>
-      <w:bookmarkEnd w:id="50"/>
+      <w:bookmarkEnd w:id="52"/>
     </w:p>
     <w:p>
       <w:pPr>
@@ -6696,35 +6711,22 @@
         <w:ind w:left="851"/>
         <w:jc w:val="both"/>
       </w:pPr>
-      <w:bookmarkStart w:id="51" w:name="_Toc455130490"/>
+      <w:bookmarkStart w:id="53" w:name="_Toc455134062"/>
       <w:r>
         <w:t xml:space="preserve">Abbildung </w:t>
       </w:r>
-      <w:r>
-        <w:fldChar w:fldCharType="begin"/>
-      </w:r>
-      <w:r>
-        <w:instrText xml:space="preserve"> SEQ Abbildung \* ARABIC </w:instrText>
-      </w:r>
-      <w:r>
-        <w:fldChar w:fldCharType="separate"/>
-      </w:r>
-      <w:r>
-        <w:rPr>
-          <w:noProof/>
-        </w:rPr>
-        <w:t>13</w:t>
-      </w:r>
-      <w:r>
-        <w:rPr>
-          <w:noProof/>
-        </w:rPr>
-        <w:fldChar w:fldCharType="end"/>
-      </w:r>
+      <w:fldSimple w:instr=" SEQ Abbildung \* ARABIC ">
+        <w:r>
+          <w:rPr>
+            <w:noProof/>
+          </w:rPr>
+          <w:t>13</w:t>
+        </w:r>
+      </w:fldSimple>
       <w:r>
         <w:t>: UML-Klassendiagramm</w:t>
       </w:r>
-      <w:bookmarkEnd w:id="51"/>
+      <w:bookmarkEnd w:id="53"/>
     </w:p>
     <w:p>
       <w:pPr>
@@ -6773,11 +6775,11 @@
       <w:pPr>
         <w:pStyle w:val="Niklas2"/>
       </w:pPr>
-      <w:bookmarkStart w:id="52" w:name="_Toc455132968"/>
+      <w:bookmarkStart w:id="54" w:name="_Toc455134096"/>
       <w:r>
         <w:t>Encryption Klasse</w:t>
       </w:r>
-      <w:bookmarkEnd w:id="52"/>
+      <w:bookmarkEnd w:id="54"/>
     </w:p>
     <w:p>
       <w:pPr>
@@ -6834,11 +6836,11 @@
       <w:pPr>
         <w:pStyle w:val="Niklas1"/>
       </w:pPr>
-      <w:bookmarkStart w:id="53" w:name="_Toc455132969"/>
+      <w:bookmarkStart w:id="55" w:name="_Toc455134097"/>
       <w:r>
         <w:t>Lokale Speicherung von Daten</w:t>
       </w:r>
-      <w:bookmarkEnd w:id="53"/>
+      <w:bookmarkEnd w:id="55"/>
     </w:p>
     <w:p>
       <w:pPr>
@@ -6871,6 +6873,7 @@
         <w:jc w:val="both"/>
       </w:pPr>
       <w:r>
+        <w:lastRenderedPageBreak/>
         <w:t xml:space="preserve">Android bringt alle für </w:t>
       </w:r>
       <w:proofErr w:type="spellStart"/>
@@ -6908,11 +6911,7 @@
       </w:r>
       <w:proofErr w:type="spellEnd"/>
       <w:r>
-        <w:t xml:space="preserve">“ überschrieben werden, insbesondere die Methode </w:t>
-      </w:r>
-      <w:r>
-        <w:lastRenderedPageBreak/>
-        <w:t>„</w:t>
+        <w:t>“ überschrieben werden, insbesondere die Methode „</w:t>
       </w:r>
       <w:proofErr w:type="spellStart"/>
       <w:proofErr w:type="gramStart"/>
@@ -6963,7 +6962,7 @@
           <w:lang w:eastAsia="de-DE" w:bidi="ar-SA"/>
         </w:rPr>
         <w:drawing>
-          <wp:inline distT="0" distB="0" distL="0" distR="0" wp14:anchorId="2598CA7B" wp14:editId="719CA5E0">
+          <wp:inline distT="0" distB="0" distL="0" distR="0" wp14:anchorId="657FA1CE" wp14:editId="6C6F488E">
             <wp:extent cx="6119495" cy="3056890"/>
             <wp:effectExtent l="0" t="0" r="0" b="0"/>
             <wp:docPr id="1" name="Bild1"/>
@@ -7010,31 +7009,18 @@
         <w:pStyle w:val="Beschriftung"/>
         <w:jc w:val="both"/>
       </w:pPr>
-      <w:bookmarkStart w:id="54" w:name="_Toc455130491"/>
+      <w:bookmarkStart w:id="56" w:name="_Toc455134063"/>
       <w:r>
         <w:t xml:space="preserve">Abbildung </w:t>
       </w:r>
-      <w:r>
-        <w:fldChar w:fldCharType="begin"/>
-      </w:r>
-      <w:r>
-        <w:instrText xml:space="preserve"> SEQ Abbildung \* ARABIC </w:instrText>
-      </w:r>
-      <w:r>
-        <w:fldChar w:fldCharType="separate"/>
-      </w:r>
-      <w:r>
-        <w:rPr>
-          <w:noProof/>
-        </w:rPr>
-        <w:t>14</w:t>
-      </w:r>
-      <w:r>
-        <w:rPr>
-          <w:noProof/>
-        </w:rPr>
-        <w:fldChar w:fldCharType="end"/>
-      </w:r>
+      <w:fldSimple w:instr=" SEQ Abbildung \* ARABIC ">
+        <w:r>
+          <w:rPr>
+            <w:noProof/>
+          </w:rPr>
+          <w:t>14</w:t>
+        </w:r>
+      </w:fldSimple>
       <w:r>
         <w:t>: Entity-</w:t>
       </w:r>
@@ -7046,7 +7032,7 @@
       <w:r>
         <w:t xml:space="preserve"> Diagramm der Datenbank</w:t>
       </w:r>
-      <w:bookmarkEnd w:id="54"/>
+      <w:bookmarkEnd w:id="56"/>
     </w:p>
     <w:p>
       <w:pPr>
@@ -7133,45 +7119,23 @@
       <w:pPr>
         <w:pStyle w:val="Textbody"/>
         <w:jc w:val="both"/>
-      </w:pPr>
-    </w:p>
-    <w:p>
-      <w:pPr>
-        <w:pStyle w:val="Textbody"/>
-        <w:jc w:val="both"/>
-      </w:pPr>
-    </w:p>
-    <w:p>
-      <w:pPr>
-        <w:pStyle w:val="Textbody"/>
-        <w:jc w:val="both"/>
-      </w:pPr>
-    </w:p>
-    <w:p>
-      <w:pPr>
-        <w:pStyle w:val="Textbody"/>
-        <w:jc w:val="both"/>
-      </w:pPr>
-    </w:p>
-    <w:p>
-      <w:pPr>
-        <w:pStyle w:val="Textbody"/>
-        <w:jc w:val="both"/>
+        <w:rPr>
+          <w:kern w:val="0"/>
+        </w:rPr>
       </w:pPr>
     </w:p>
     <w:p>
       <w:pPr>
         <w:pStyle w:val="Niklas1"/>
       </w:pPr>
-      <w:bookmarkStart w:id="55" w:name="_Toc455132970"/>
-      <w:r>
-        <w:lastRenderedPageBreak/>
+      <w:bookmarkStart w:id="57" w:name="_Toc455134098"/>
+      <w:r>
         <w:t>Abbildungsverzeichnis</w:t>
       </w:r>
-      <w:bookmarkEnd w:id="55"/>
-    </w:p>
-    <w:bookmarkStart w:id="56" w:name="__RefHeading___Toc641_898596544"/>
-    <w:bookmarkEnd w:id="56"/>
+      <w:bookmarkEnd w:id="57"/>
+    </w:p>
+    <w:bookmarkStart w:id="58" w:name="__RefHeading___Toc641_898596544"/>
+    <w:bookmarkEnd w:id="58"/>
     <w:p>
       <w:pPr>
         <w:pStyle w:val="Abbildungsverzeichnis"/>
@@ -7196,7 +7160,7 @@
       <w:r>
         <w:fldChar w:fldCharType="separate"/>
       </w:r>
-      <w:hyperlink w:anchor="_Toc455130478" w:history="1">
+      <w:hyperlink w:anchor="_Toc455134050" w:history="1">
         <w:r>
           <w:rPr>
             <w:rStyle w:val="Hyperlink"/>
@@ -7223,7 +7187,7 @@
             <w:noProof/>
             <w:webHidden/>
           </w:rPr>
-          <w:instrText xml:space="preserve"> PAGEREF _Toc455130478 \h </w:instrText>
+          <w:instrText xml:space="preserve"> PAGEREF _Toc455134050 \h </w:instrText>
         </w:r>
         <w:r>
           <w:rPr>
@@ -7269,7 +7233,7 @@
           <w:lang w:eastAsia="de-DE" w:bidi="ar-SA"/>
         </w:rPr>
       </w:pPr>
-      <w:hyperlink w:anchor="_Toc455130479" w:history="1">
+      <w:hyperlink w:anchor="_Toc455134051" w:history="1">
         <w:r>
           <w:rPr>
             <w:rStyle w:val="Hyperlink"/>
@@ -7296,7 +7260,7 @@
             <w:noProof/>
             <w:webHidden/>
           </w:rPr>
-          <w:instrText xml:space="preserve"> PAGEREF _Toc455130479 \h </w:instrText>
+          <w:instrText xml:space="preserve"> PAGEREF _Toc455134051 \h </w:instrText>
         </w:r>
         <w:r>
           <w:rPr>
@@ -7342,7 +7306,7 @@
           <w:lang w:eastAsia="de-DE" w:bidi="ar-SA"/>
         </w:rPr>
       </w:pPr>
-      <w:hyperlink w:anchor="_Toc455130480" w:history="1">
+      <w:hyperlink w:anchor="_Toc455134052" w:history="1">
         <w:r>
           <w:rPr>
             <w:rStyle w:val="Hyperlink"/>
@@ -7370,7 +7334,7 @@
             <w:noProof/>
             <w:webHidden/>
           </w:rPr>
-          <w:instrText xml:space="preserve"> PAGEREF _Toc455130480 \h </w:instrText>
+          <w:instrText xml:space="preserve"> PAGEREF _Toc455134052 \h </w:instrText>
         </w:r>
         <w:r>
           <w:rPr>
@@ -7416,7 +7380,7 @@
           <w:lang w:eastAsia="de-DE" w:bidi="ar-SA"/>
         </w:rPr>
       </w:pPr>
-      <w:hyperlink w:anchor="_Toc455130481" w:history="1">
+      <w:hyperlink w:anchor="_Toc455134053" w:history="1">
         <w:r>
           <w:rPr>
             <w:rStyle w:val="Hyperlink"/>
@@ -7443,7 +7407,7 @@
             <w:noProof/>
             <w:webHidden/>
           </w:rPr>
-          <w:instrText xml:space="preserve"> PAGEREF _Toc455130481 \h </w:instrText>
+          <w:instrText xml:space="preserve"> PAGEREF _Toc455134053 \h </w:instrText>
         </w:r>
         <w:r>
           <w:rPr>
@@ -7489,7 +7453,7 @@
           <w:lang w:eastAsia="de-DE" w:bidi="ar-SA"/>
         </w:rPr>
       </w:pPr>
-      <w:hyperlink w:anchor="_Toc455130482" w:history="1">
+      <w:hyperlink w:anchor="_Toc455134054" w:history="1">
         <w:r>
           <w:rPr>
             <w:rStyle w:val="Hyperlink"/>
@@ -7516,7 +7480,7 @@
             <w:noProof/>
             <w:webHidden/>
           </w:rPr>
-          <w:instrText xml:space="preserve"> PAGEREF _Toc455130482 \h </w:instrText>
+          <w:instrText xml:space="preserve"> PAGEREF _Toc455134054 \h </w:instrText>
         </w:r>
         <w:r>
           <w:rPr>
@@ -7562,7 +7526,7 @@
           <w:lang w:eastAsia="de-DE" w:bidi="ar-SA"/>
         </w:rPr>
       </w:pPr>
-      <w:hyperlink w:anchor="_Toc455130483" w:history="1">
+      <w:hyperlink w:anchor="_Toc455134055" w:history="1">
         <w:r>
           <w:rPr>
             <w:rStyle w:val="Hyperlink"/>
@@ -7589,7 +7553,7 @@
             <w:noProof/>
             <w:webHidden/>
           </w:rPr>
-          <w:instrText xml:space="preserve"> PAGEREF _Toc455130483 \h </w:instrText>
+          <w:instrText xml:space="preserve"> PAGEREF _Toc455134055 \h </w:instrText>
         </w:r>
         <w:r>
           <w:rPr>
@@ -7635,7 +7599,7 @@
           <w:lang w:eastAsia="de-DE" w:bidi="ar-SA"/>
         </w:rPr>
       </w:pPr>
-      <w:hyperlink w:anchor="_Toc455130484" w:history="1">
+      <w:hyperlink w:anchor="_Toc455134056" w:history="1">
         <w:r>
           <w:rPr>
             <w:rStyle w:val="Hyperlink"/>
@@ -7662,7 +7626,7 @@
             <w:noProof/>
             <w:webHidden/>
           </w:rPr>
-          <w:instrText xml:space="preserve"> PAGEREF _Toc455130484 \h </w:instrText>
+          <w:instrText xml:space="preserve"> PAGEREF _Toc455134056 \h </w:instrText>
         </w:r>
         <w:r>
           <w:rPr>
@@ -7708,7 +7672,7 @@
           <w:lang w:eastAsia="de-DE" w:bidi="ar-SA"/>
         </w:rPr>
       </w:pPr>
-      <w:hyperlink w:anchor="_Toc455130485" w:history="1">
+      <w:hyperlink w:anchor="_Toc455134057" w:history="1">
         <w:r>
           <w:rPr>
             <w:rStyle w:val="Hyperlink"/>
@@ -7735,7 +7699,7 @@
             <w:noProof/>
             <w:webHidden/>
           </w:rPr>
-          <w:instrText xml:space="preserve"> PAGEREF _Toc455130485 \h </w:instrText>
+          <w:instrText xml:space="preserve"> PAGEREF _Toc455134057 \h </w:instrText>
         </w:r>
         <w:r>
           <w:rPr>
@@ -7781,7 +7745,7 @@
           <w:lang w:eastAsia="de-DE" w:bidi="ar-SA"/>
         </w:rPr>
       </w:pPr>
-      <w:hyperlink r:id="rId27" w:anchor="_Toc455130486" w:history="1">
+      <w:hyperlink r:id="rId27" w:anchor="_Toc455134058" w:history="1">
         <w:r>
           <w:rPr>
             <w:rStyle w:val="Hyperlink"/>
@@ -7808,7 +7772,7 @@
             <w:noProof/>
             <w:webHidden/>
           </w:rPr>
-          <w:instrText xml:space="preserve"> PAGEREF _Toc455130486 \h </w:instrText>
+          <w:instrText xml:space="preserve"> PAGEREF _Toc455134058 \h </w:instrText>
         </w:r>
         <w:r>
           <w:rPr>
@@ -7854,7 +7818,7 @@
           <w:lang w:eastAsia="de-DE" w:bidi="ar-SA"/>
         </w:rPr>
       </w:pPr>
-      <w:hyperlink r:id="rId28" w:anchor="_Toc455130487" w:history="1">
+      <w:hyperlink r:id="rId28" w:anchor="_Toc455134059" w:history="1">
         <w:r>
           <w:rPr>
             <w:rStyle w:val="Hyperlink"/>
@@ -7881,7 +7845,7 @@
             <w:noProof/>
             <w:webHidden/>
           </w:rPr>
-          <w:instrText xml:space="preserve"> PAGEREF _Toc455130487 \h </w:instrText>
+          <w:instrText xml:space="preserve"> PAGEREF _Toc455134059 \h </w:instrText>
         </w:r>
         <w:r>
           <w:rPr>
@@ -7927,7 +7891,7 @@
           <w:lang w:eastAsia="de-DE" w:bidi="ar-SA"/>
         </w:rPr>
       </w:pPr>
-      <w:hyperlink r:id="rId29" w:anchor="_Toc455130488" w:history="1">
+      <w:hyperlink r:id="rId29" w:anchor="_Toc455134060" w:history="1">
         <w:r>
           <w:rPr>
             <w:rStyle w:val="Hyperlink"/>
@@ -7954,7 +7918,7 @@
             <w:noProof/>
             <w:webHidden/>
           </w:rPr>
-          <w:instrText xml:space="preserve"> PAGEREF _Toc455130488 \h </w:instrText>
+          <w:instrText xml:space="preserve"> PAGEREF _Toc455134060 \h </w:instrText>
         </w:r>
         <w:r>
           <w:rPr>
@@ -8000,7 +7964,7 @@
           <w:lang w:eastAsia="de-DE" w:bidi="ar-SA"/>
         </w:rPr>
       </w:pPr>
-      <w:hyperlink w:anchor="_Toc455130489" w:history="1">
+      <w:hyperlink w:anchor="_Toc455134061" w:history="1">
         <w:r>
           <w:rPr>
             <w:rStyle w:val="Hyperlink"/>
@@ -8027,7 +7991,7 @@
             <w:noProof/>
             <w:webHidden/>
           </w:rPr>
-          <w:instrText xml:space="preserve"> PAGEREF _Toc455130489 \h </w:instrText>
+          <w:instrText xml:space="preserve"> PAGEREF _Toc455134061 \h </w:instrText>
         </w:r>
         <w:r>
           <w:rPr>
@@ -8073,7 +8037,7 @@
           <w:lang w:eastAsia="de-DE" w:bidi="ar-SA"/>
         </w:rPr>
       </w:pPr>
-      <w:hyperlink w:anchor="_Toc455130490" w:history="1">
+      <w:hyperlink w:anchor="_Toc455134062" w:history="1">
         <w:r>
           <w:rPr>
             <w:rStyle w:val="Hyperlink"/>
@@ -8100,7 +8064,7 @@
             <w:noProof/>
             <w:webHidden/>
           </w:rPr>
-          <w:instrText xml:space="preserve"> PAGEREF _Toc455130490 \h </w:instrText>
+          <w:instrText xml:space="preserve"> PAGEREF _Toc455134062 \h </w:instrText>
         </w:r>
         <w:r>
           <w:rPr>
@@ -8138,10 +8102,15 @@
           <w:tab w:val="right" w:leader="dot" w:pos="9628"/>
         </w:tabs>
         <w:rPr>
+          <w:rFonts w:asciiTheme="minorHAnsi" w:eastAsiaTheme="minorEastAsia" w:hAnsiTheme="minorHAnsi" w:cstheme="minorBidi"/>
           <w:noProof/>
+          <w:kern w:val="0"/>
+          <w:sz w:val="22"/>
+          <w:szCs w:val="22"/>
+          <w:lang w:eastAsia="de-DE" w:bidi="ar-SA"/>
         </w:rPr>
       </w:pPr>
-      <w:hyperlink w:anchor="_Toc455130491" w:history="1">
+      <w:hyperlink w:anchor="_Toc455134063" w:history="1">
         <w:r>
           <w:rPr>
             <w:rStyle w:val="Hyperlink"/>
@@ -8168,7 +8137,7 @@
             <w:noProof/>
             <w:webHidden/>
           </w:rPr>
-          <w:instrText xml:space="preserve"> PAGEREF _Toc455130491 \h </w:instrText>
+          <w:instrText xml:space="preserve"> PAGEREF _Toc455134063 \h </w:instrText>
         </w:r>
         <w:r>
           <w:rPr>
@@ -8199,7 +8168,6 @@
         </w:r>
       </w:hyperlink>
     </w:p>
-    <w:p/>
     <w:p>
       <w:pPr>
         <w:pStyle w:val="Niklas1"/>
@@ -8210,9 +8178,9 @@
       <w:r>
         <w:fldChar w:fldCharType="end"/>
       </w:r>
-      <w:bookmarkStart w:id="57" w:name="__RefHeading___Toc643_898596544"/>
-      <w:bookmarkStart w:id="58" w:name="_Toc455132971"/>
-      <w:bookmarkEnd w:id="57"/>
+      <w:bookmarkStart w:id="59" w:name="__RefHeading___Toc643_898596544"/>
+      <w:bookmarkStart w:id="60" w:name="_Toc455134099"/>
+      <w:bookmarkEnd w:id="59"/>
       <w:proofErr w:type="spellStart"/>
       <w:r>
         <w:rPr>
@@ -8220,7 +8188,7 @@
         </w:rPr>
         <w:t>Literaturverzeichnis</w:t>
       </w:r>
-      <w:bookmarkEnd w:id="58"/>
+      <w:bookmarkEnd w:id="60"/>
       <w:proofErr w:type="spellEnd"/>
     </w:p>
     <w:p>
@@ -8312,8 +8280,6 @@
         </w:rPr>
         <w:t xml:space="preserve"> from Bluetooth scans, 2009</w:t>
       </w:r>
-      <w:bookmarkStart w:id="59" w:name="_GoBack"/>
-      <w:bookmarkEnd w:id="59"/>
     </w:p>
     <w:sectPr>
       <w:headerReference w:type="default" r:id="rId30"/>
@@ -8407,7 +8373,7 @@
                 <w:bCs/>
                 <w:noProof/>
               </w:rPr>
-              <w:t>17</w:t>
+              <w:t>15</w:t>
             </w:r>
             <w:r>
               <w:rPr>
@@ -10024,6 +9990,7 @@
   </w:compat>
   <w:rsids>
     <w:rsidRoot w:val="00591371"/>
+    <w:rsid w:val="00053AD3"/>
     <w:rsid w:val="000C4887"/>
     <w:rsid w:val="0049222F"/>
     <w:rsid w:val="00591371"/>
@@ -10846,7 +10813,7 @@
 </file>
 
 <file path=customXml/itemProps2.xml><?xml version="1.0" encoding="utf-8"?>
-<ds:datastoreItem xmlns:ds="http://schemas.openxmlformats.org/officeDocument/2006/customXml" ds:itemID="{6600051F-1E40-441F-8301-1137E76BCAE3}">
+<ds:datastoreItem xmlns:ds="http://schemas.openxmlformats.org/officeDocument/2006/customXml" ds:itemID="{C4F294F5-FEA2-42F6-A8BA-2CA724824DFF}">
   <ds:schemaRefs>
     <ds:schemaRef ds:uri="http://schemas.openxmlformats.org/officeDocument/2006/bibliography"/>
   </ds:schemaRefs>

</xml_diff>

<commit_message>
and again ...^^ Mit zusammenfassung (GUI)
</commit_message>
<xml_diff>
--- a/doc/Doku_Niklas.docx
+++ b/doc/Doku_Niklas.docx
@@ -10,6 +10,7 @@
           <w:docPartUnique/>
         </w:docPartObj>
       </w:sdtPr>
+      <w:sdtEndPr/>
       <w:sdtContent>
         <w:p/>
         <w:tbl>
@@ -44,6 +45,7 @@
                 <w:dataBinding w:prefixMappings="xmlns:ns0='http://schemas.openxmlformats.org/officeDocument/2006/extended-properties'" w:xpath="/ns0:Properties[1]/ns0:Company[1]" w:storeItemID="{6668398D-A668-4E3E-A5EB-62B293D839F1}"/>
                 <w:text/>
               </w:sdtPr>
+              <w:sdtEndPr/>
               <w:sdtContent>
                 <w:tc>
                   <w:tcPr>
@@ -97,6 +99,7 @@
                   <w:dataBinding w:prefixMappings="xmlns:ns0='http://schemas.openxmlformats.org/package/2006/metadata/core-properties' xmlns:ns1='http://purl.org/dc/elements/1.1/'" w:xpath="/ns0:coreProperties[1]/ns1:title[1]" w:storeItemID="{6C3C8BC8-F283-45AE-878A-BAB7291924A1}"/>
                   <w:text/>
                 </w:sdtPr>
+                <w:sdtEndPr/>
                 <w:sdtContent>
                   <w:p>
                     <w:pPr>
@@ -139,6 +142,7 @@
                 <w:dataBinding w:prefixMappings="xmlns:ns0='http://schemas.openxmlformats.org/package/2006/metadata/core-properties' xmlns:ns1='http://purl.org/dc/elements/1.1/'" w:xpath="/ns0:coreProperties[1]/ns1:subject[1]" w:storeItemID="{6C3C8BC8-F283-45AE-878A-BAB7291924A1}"/>
                 <w:text/>
               </w:sdtPr>
+              <w:sdtEndPr/>
               <w:sdtContent>
                 <w:tc>
                   <w:tcPr>
@@ -207,6 +211,7 @@
                   <w:dataBinding w:prefixMappings="xmlns:ns0='http://schemas.openxmlformats.org/package/2006/metadata/core-properties' xmlns:ns1='http://purl.org/dc/elements/1.1/'" w:xpath="/ns0:coreProperties[1]/ns1:creator[1]" w:storeItemID="{6C3C8BC8-F283-45AE-878A-BAB7291924A1}"/>
                   <w:text/>
                 </w:sdtPr>
+                <w:sdtEndPr/>
                 <w:sdtContent>
                   <w:p>
                     <w:pPr>
@@ -265,6 +270,7 @@
                     <w:calendar w:val="gregorian"/>
                   </w:date>
                 </w:sdtPr>
+                <w:sdtEndPr/>
                 <w:sdtContent>
                   <w:p>
                     <w:pPr>
@@ -359,133 +365,13 @@
           <w:r>
             <w:fldChar w:fldCharType="separate"/>
           </w:r>
-          <w:bookmarkStart w:id="0" w:name="_GoBack"/>
-          <w:bookmarkEnd w:id="0"/>
-          <w:r>
-            <w:rPr>
-              <w:rStyle w:val="Hyperlink"/>
-              <w:noProof/>
-            </w:rPr>
-            <w:fldChar w:fldCharType="begin"/>
-          </w:r>
-          <w:r>
-            <w:rPr>
-              <w:rStyle w:val="Hyperlink"/>
-              <w:noProof/>
-            </w:rPr>
-            <w:instrText xml:space="preserve"> </w:instrText>
-          </w:r>
-          <w:r>
-            <w:rPr>
-              <w:noProof/>
-            </w:rPr>
-            <w:instrText>HYPERLINK \l "_Toc455176082"</w:instrText>
-          </w:r>
-          <w:r>
-            <w:rPr>
-              <w:rStyle w:val="Hyperlink"/>
-              <w:noProof/>
-            </w:rPr>
-            <w:instrText xml:space="preserve"> </w:instrText>
-          </w:r>
-          <w:r>
-            <w:rPr>
-              <w:rStyle w:val="Hyperlink"/>
-              <w:noProof/>
-            </w:rPr>
-          </w:r>
-          <w:r>
-            <w:rPr>
-              <w:rStyle w:val="Hyperlink"/>
-              <w:noProof/>
-            </w:rPr>
-            <w:fldChar w:fldCharType="separate"/>
-          </w:r>
-          <w:r>
-            <w:rPr>
-              <w:rStyle w:val="Hyperlink"/>
-              <w:noProof/>
-            </w:rPr>
-            <w:t>Einleitung</w:t>
-          </w:r>
-          <w:r>
-            <w:rPr>
-              <w:noProof/>
-              <w:webHidden/>
-            </w:rPr>
-            <w:tab/>
-          </w:r>
-          <w:r>
-            <w:rPr>
-              <w:noProof/>
-              <w:webHidden/>
-            </w:rPr>
-            <w:fldChar w:fldCharType="begin"/>
-          </w:r>
-          <w:r>
-            <w:rPr>
-              <w:noProof/>
-              <w:webHidden/>
-            </w:rPr>
-            <w:instrText xml:space="preserve"> PAGEREF _Toc455176082 \h </w:instrText>
-          </w:r>
-          <w:r>
-            <w:rPr>
-              <w:noProof/>
-              <w:webHidden/>
-            </w:rPr>
-          </w:r>
-          <w:r>
-            <w:rPr>
-              <w:noProof/>
-              <w:webHidden/>
-            </w:rPr>
-            <w:fldChar w:fldCharType="separate"/>
-          </w:r>
-          <w:r>
-            <w:rPr>
-              <w:noProof/>
-              <w:webHidden/>
-            </w:rPr>
-            <w:t>2</w:t>
-          </w:r>
-          <w:r>
-            <w:rPr>
-              <w:noProof/>
-              <w:webHidden/>
-            </w:rPr>
-            <w:fldChar w:fldCharType="end"/>
-          </w:r>
-          <w:r>
-            <w:rPr>
-              <w:rStyle w:val="Hyperlink"/>
-              <w:noProof/>
-            </w:rPr>
-            <w:fldChar w:fldCharType="end"/>
-          </w:r>
-        </w:p>
-        <w:p>
-          <w:pPr>
-            <w:pStyle w:val="Verzeichnis2"/>
-            <w:tabs>
-              <w:tab w:val="right" w:leader="dot" w:pos="9628"/>
-            </w:tabs>
-            <w:rPr>
-              <w:rFonts w:asciiTheme="minorHAnsi" w:eastAsiaTheme="minorEastAsia" w:hAnsiTheme="minorHAnsi" w:cstheme="minorBidi"/>
-              <w:noProof/>
-              <w:kern w:val="0"/>
-              <w:sz w:val="22"/>
-              <w:szCs w:val="22"/>
-              <w:lang w:eastAsia="de-DE" w:bidi="ar-SA"/>
-            </w:rPr>
-          </w:pPr>
-          <w:hyperlink w:anchor="_Toc455176083" w:history="1">
+          <w:hyperlink w:anchor="_Toc455177235" w:history="1">
             <w:r>
               <w:rPr>
                 <w:rStyle w:val="Hyperlink"/>
                 <w:noProof/>
               </w:rPr>
-              <w:t>Ziele</w:t>
+              <w:t>Einleitung</w:t>
             </w:r>
             <w:r>
               <w:rPr>
@@ -506,7 +392,7 @@
                 <w:noProof/>
                 <w:webHidden/>
               </w:rPr>
-              <w:instrText xml:space="preserve"> PAGEREF _Toc455176083 \h </w:instrText>
+              <w:instrText xml:space="preserve"> PAGEREF _Toc455177235 \h </w:instrText>
             </w:r>
             <w:r>
               <w:rPr>
@@ -552,13 +438,13 @@
               <w:lang w:eastAsia="de-DE" w:bidi="ar-SA"/>
             </w:rPr>
           </w:pPr>
-          <w:hyperlink w:anchor="_Toc455176084" w:history="1">
+          <w:hyperlink w:anchor="_Toc455177236" w:history="1">
             <w:r>
               <w:rPr>
                 <w:rStyle w:val="Hyperlink"/>
                 <w:noProof/>
               </w:rPr>
-              <w:t>Haupt-Meilensteine und grober Zeitplan</w:t>
+              <w:t>Ziele</w:t>
             </w:r>
             <w:r>
               <w:rPr>
@@ -579,7 +465,7 @@
                 <w:noProof/>
                 <w:webHidden/>
               </w:rPr>
-              <w:instrText xml:space="preserve"> PAGEREF _Toc455176084 \h </w:instrText>
+              <w:instrText xml:space="preserve"> PAGEREF _Toc455177236 \h </w:instrText>
             </w:r>
             <w:r>
               <w:rPr>
@@ -625,13 +511,13 @@
               <w:lang w:eastAsia="de-DE" w:bidi="ar-SA"/>
             </w:rPr>
           </w:pPr>
-          <w:hyperlink w:anchor="_Toc455176085" w:history="1">
+          <w:hyperlink w:anchor="_Toc455177237" w:history="1">
             <w:r>
               <w:rPr>
                 <w:rStyle w:val="Hyperlink"/>
                 <w:noProof/>
               </w:rPr>
-              <w:t>Benötigte Ressourcen</w:t>
+              <w:t>Haupt-Meilensteine und grober Zeitplan</w:t>
             </w:r>
             <w:r>
               <w:rPr>
@@ -652,7 +538,7 @@
                 <w:noProof/>
                 <w:webHidden/>
               </w:rPr>
-              <w:instrText xml:space="preserve"> PAGEREF _Toc455176085 \h </w:instrText>
+              <w:instrText xml:space="preserve"> PAGEREF _Toc455177237 \h </w:instrText>
             </w:r>
             <w:r>
               <w:rPr>
@@ -672,7 +558,7 @@
                 <w:noProof/>
                 <w:webHidden/>
               </w:rPr>
-              <w:t>3</w:t>
+              <w:t>2</w:t>
             </w:r>
             <w:r>
               <w:rPr>
@@ -698,13 +584,13 @@
               <w:lang w:eastAsia="de-DE" w:bidi="ar-SA"/>
             </w:rPr>
           </w:pPr>
-          <w:hyperlink w:anchor="_Toc455176086" w:history="1">
+          <w:hyperlink w:anchor="_Toc455177238" w:history="1">
             <w:r>
               <w:rPr>
                 <w:rStyle w:val="Hyperlink"/>
                 <w:noProof/>
               </w:rPr>
-              <w:t>Mitarbeiter</w:t>
+              <w:t>Benötigte Ressourcen</w:t>
             </w:r>
             <w:r>
               <w:rPr>
@@ -725,7 +611,7 @@
                 <w:noProof/>
                 <w:webHidden/>
               </w:rPr>
-              <w:instrText xml:space="preserve"> PAGEREF _Toc455176086 \h </w:instrText>
+              <w:instrText xml:space="preserve"> PAGEREF _Toc455177238 \h </w:instrText>
             </w:r>
             <w:r>
               <w:rPr>
@@ -771,12 +657,85 @@
               <w:lang w:eastAsia="de-DE" w:bidi="ar-SA"/>
             </w:rPr>
           </w:pPr>
-          <w:hyperlink w:anchor="_Toc455176087" w:history="1">
+          <w:hyperlink w:anchor="_Toc455177239" w:history="1">
             <w:r>
               <w:rPr>
                 <w:rStyle w:val="Hyperlink"/>
                 <w:noProof/>
               </w:rPr>
+              <w:t>Mitarbeiter</w:t>
+            </w:r>
+            <w:r>
+              <w:rPr>
+                <w:noProof/>
+                <w:webHidden/>
+              </w:rPr>
+              <w:tab/>
+            </w:r>
+            <w:r>
+              <w:rPr>
+                <w:noProof/>
+                <w:webHidden/>
+              </w:rPr>
+              <w:fldChar w:fldCharType="begin"/>
+            </w:r>
+            <w:r>
+              <w:rPr>
+                <w:noProof/>
+                <w:webHidden/>
+              </w:rPr>
+              <w:instrText xml:space="preserve"> PAGEREF _Toc455177239 \h </w:instrText>
+            </w:r>
+            <w:r>
+              <w:rPr>
+                <w:noProof/>
+                <w:webHidden/>
+              </w:rPr>
+            </w:r>
+            <w:r>
+              <w:rPr>
+                <w:noProof/>
+                <w:webHidden/>
+              </w:rPr>
+              <w:fldChar w:fldCharType="separate"/>
+            </w:r>
+            <w:r>
+              <w:rPr>
+                <w:noProof/>
+                <w:webHidden/>
+              </w:rPr>
+              <w:t>3</w:t>
+            </w:r>
+            <w:r>
+              <w:rPr>
+                <w:noProof/>
+                <w:webHidden/>
+              </w:rPr>
+              <w:fldChar w:fldCharType="end"/>
+            </w:r>
+          </w:hyperlink>
+        </w:p>
+        <w:p>
+          <w:pPr>
+            <w:pStyle w:val="Verzeichnis2"/>
+            <w:tabs>
+              <w:tab w:val="right" w:leader="dot" w:pos="9628"/>
+            </w:tabs>
+            <w:rPr>
+              <w:rFonts w:asciiTheme="minorHAnsi" w:eastAsiaTheme="minorEastAsia" w:hAnsiTheme="minorHAnsi" w:cstheme="minorBidi"/>
+              <w:noProof/>
+              <w:kern w:val="0"/>
+              <w:sz w:val="22"/>
+              <w:szCs w:val="22"/>
+              <w:lang w:eastAsia="de-DE" w:bidi="ar-SA"/>
+            </w:rPr>
+          </w:pPr>
+          <w:hyperlink w:anchor="_Toc455177240" w:history="1">
+            <w:r>
+              <w:rPr>
+                <w:rStyle w:val="Hyperlink"/>
+                <w:noProof/>
+              </w:rPr>
               <w:t>Budget</w:t>
             </w:r>
             <w:r>
@@ -798,7 +757,7 @@
                 <w:noProof/>
                 <w:webHidden/>
               </w:rPr>
-              <w:instrText xml:space="preserve"> PAGEREF _Toc455176087 \h </w:instrText>
+              <w:instrText xml:space="preserve"> PAGEREF _Toc455177240 \h </w:instrText>
             </w:r>
             <w:r>
               <w:rPr>
@@ -844,7 +803,7 @@
               <w:lang w:eastAsia="de-DE" w:bidi="ar-SA"/>
             </w:rPr>
           </w:pPr>
-          <w:hyperlink w:anchor="_Toc455176088" w:history="1">
+          <w:hyperlink w:anchor="_Toc455177241" w:history="1">
             <w:r>
               <w:rPr>
                 <w:rStyle w:val="Hyperlink"/>
@@ -871,7 +830,7 @@
                 <w:noProof/>
                 <w:webHidden/>
               </w:rPr>
-              <w:instrText xml:space="preserve"> PAGEREF _Toc455176088 \h </w:instrText>
+              <w:instrText xml:space="preserve"> PAGEREF _Toc455177241 \h </w:instrText>
             </w:r>
             <w:r>
               <w:rPr>
@@ -917,7 +876,7 @@
               <w:lang w:eastAsia="de-DE" w:bidi="ar-SA"/>
             </w:rPr>
           </w:pPr>
-          <w:hyperlink w:anchor="_Toc455176089" w:history="1">
+          <w:hyperlink w:anchor="_Toc455177242" w:history="1">
             <w:r>
               <w:rPr>
                 <w:rStyle w:val="Hyperlink"/>
@@ -944,7 +903,7 @@
                 <w:noProof/>
                 <w:webHidden/>
               </w:rPr>
-              <w:instrText xml:space="preserve"> PAGEREF _Toc455176089 \h </w:instrText>
+              <w:instrText xml:space="preserve"> PAGEREF _Toc455177242 \h </w:instrText>
             </w:r>
             <w:r>
               <w:rPr>
@@ -990,7 +949,7 @@
               <w:lang w:eastAsia="de-DE" w:bidi="ar-SA"/>
             </w:rPr>
           </w:pPr>
-          <w:hyperlink w:anchor="_Toc455176090" w:history="1">
+          <w:hyperlink w:anchor="_Toc455177243" w:history="1">
             <w:r>
               <w:rPr>
                 <w:rStyle w:val="Hyperlink"/>
@@ -1017,7 +976,7 @@
                 <w:noProof/>
                 <w:webHidden/>
               </w:rPr>
-              <w:instrText xml:space="preserve"> PAGEREF _Toc455176090 \h </w:instrText>
+              <w:instrText xml:space="preserve"> PAGEREF _Toc455177243 \h </w:instrText>
             </w:r>
             <w:r>
               <w:rPr>
@@ -1063,7 +1022,7 @@
               <w:lang w:eastAsia="de-DE" w:bidi="ar-SA"/>
             </w:rPr>
           </w:pPr>
-          <w:hyperlink w:anchor="_Toc455176091" w:history="1">
+          <w:hyperlink w:anchor="_Toc455177244" w:history="1">
             <w:r>
               <w:rPr>
                 <w:rStyle w:val="Hyperlink"/>
@@ -1090,7 +1049,7 @@
                 <w:noProof/>
                 <w:webHidden/>
               </w:rPr>
-              <w:instrText xml:space="preserve"> PAGEREF _Toc455176091 \h </w:instrText>
+              <w:instrText xml:space="preserve"> PAGEREF _Toc455177244 \h </w:instrText>
             </w:r>
             <w:r>
               <w:rPr>
@@ -1136,7 +1095,7 @@
               <w:lang w:eastAsia="de-DE" w:bidi="ar-SA"/>
             </w:rPr>
           </w:pPr>
-          <w:hyperlink w:anchor="_Toc455176092" w:history="1">
+          <w:hyperlink w:anchor="_Toc455177245" w:history="1">
             <w:r>
               <w:rPr>
                 <w:rStyle w:val="Hyperlink"/>
@@ -1164,7 +1123,7 @@
                 <w:noProof/>
                 <w:webHidden/>
               </w:rPr>
-              <w:instrText xml:space="preserve"> PAGEREF _Toc455176092 \h </w:instrText>
+              <w:instrText xml:space="preserve"> PAGEREF _Toc455177245 \h </w:instrText>
             </w:r>
             <w:r>
               <w:rPr>
@@ -1210,7 +1169,7 @@
               <w:lang w:eastAsia="de-DE" w:bidi="ar-SA"/>
             </w:rPr>
           </w:pPr>
-          <w:hyperlink w:anchor="_Toc455176093" w:history="1">
+          <w:hyperlink w:anchor="_Toc455177246" w:history="1">
             <w:r>
               <w:rPr>
                 <w:rStyle w:val="Hyperlink"/>
@@ -1237,7 +1196,7 @@
                 <w:noProof/>
                 <w:webHidden/>
               </w:rPr>
-              <w:instrText xml:space="preserve"> PAGEREF _Toc455176093 \h </w:instrText>
+              <w:instrText xml:space="preserve"> PAGEREF _Toc455177246 \h </w:instrText>
             </w:r>
             <w:r>
               <w:rPr>
@@ -1283,7 +1242,7 @@
               <w:lang w:eastAsia="de-DE" w:bidi="ar-SA"/>
             </w:rPr>
           </w:pPr>
-          <w:hyperlink w:anchor="_Toc455176094" w:history="1">
+          <w:hyperlink w:anchor="_Toc455177247" w:history="1">
             <w:r>
               <w:rPr>
                 <w:rStyle w:val="Hyperlink"/>
@@ -1310,7 +1269,7 @@
                 <w:noProof/>
                 <w:webHidden/>
               </w:rPr>
-              <w:instrText xml:space="preserve"> PAGEREF _Toc455176094 \h </w:instrText>
+              <w:instrText xml:space="preserve"> PAGEREF _Toc455177247 \h </w:instrText>
             </w:r>
             <w:r>
               <w:rPr>
@@ -1356,7 +1315,7 @@
               <w:lang w:eastAsia="de-DE" w:bidi="ar-SA"/>
             </w:rPr>
           </w:pPr>
-          <w:hyperlink w:anchor="_Toc455176095" w:history="1">
+          <w:hyperlink w:anchor="_Toc455177248" w:history="1">
             <w:r>
               <w:rPr>
                 <w:rStyle w:val="Hyperlink"/>
@@ -1383,7 +1342,7 @@
                 <w:noProof/>
                 <w:webHidden/>
               </w:rPr>
-              <w:instrText xml:space="preserve"> PAGEREF _Toc455176095 \h </w:instrText>
+              <w:instrText xml:space="preserve"> PAGEREF _Toc455177248 \h </w:instrText>
             </w:r>
             <w:r>
               <w:rPr>
@@ -1429,7 +1388,7 @@
               <w:lang w:eastAsia="de-DE" w:bidi="ar-SA"/>
             </w:rPr>
           </w:pPr>
-          <w:hyperlink w:anchor="_Toc455176096" w:history="1">
+          <w:hyperlink w:anchor="_Toc455177249" w:history="1">
             <w:r>
               <w:rPr>
                 <w:rStyle w:val="Hyperlink"/>
@@ -1456,7 +1415,7 @@
                 <w:noProof/>
                 <w:webHidden/>
               </w:rPr>
-              <w:instrText xml:space="preserve"> PAGEREF _Toc455176096 \h </w:instrText>
+              <w:instrText xml:space="preserve"> PAGEREF _Toc455177249 \h </w:instrText>
             </w:r>
             <w:r>
               <w:rPr>
@@ -1502,7 +1461,7 @@
               <w:lang w:eastAsia="de-DE" w:bidi="ar-SA"/>
             </w:rPr>
           </w:pPr>
-          <w:hyperlink w:anchor="_Toc455176097" w:history="1">
+          <w:hyperlink w:anchor="_Toc455177250" w:history="1">
             <w:r>
               <w:rPr>
                 <w:rStyle w:val="Hyperlink"/>
@@ -1529,7 +1488,7 @@
                 <w:noProof/>
                 <w:webHidden/>
               </w:rPr>
-              <w:instrText xml:space="preserve"> PAGEREF _Toc455176097 \h </w:instrText>
+              <w:instrText xml:space="preserve"> PAGEREF _Toc455177250 \h </w:instrText>
             </w:r>
             <w:r>
               <w:rPr>
@@ -1575,7 +1534,7 @@
               <w:lang w:eastAsia="de-DE" w:bidi="ar-SA"/>
             </w:rPr>
           </w:pPr>
-          <w:hyperlink w:anchor="_Toc455176098" w:history="1">
+          <w:hyperlink w:anchor="_Toc455177251" w:history="1">
             <w:r>
               <w:rPr>
                 <w:rStyle w:val="Hyperlink"/>
@@ -1602,7 +1561,7 @@
                 <w:noProof/>
                 <w:webHidden/>
               </w:rPr>
-              <w:instrText xml:space="preserve"> PAGEREF _Toc455176098 \h </w:instrText>
+              <w:instrText xml:space="preserve"> PAGEREF _Toc455177251 \h </w:instrText>
             </w:r>
             <w:r>
               <w:rPr>
@@ -1648,7 +1607,7 @@
               <w:lang w:eastAsia="de-DE" w:bidi="ar-SA"/>
             </w:rPr>
           </w:pPr>
-          <w:hyperlink w:anchor="_Toc455176099" w:history="1">
+          <w:hyperlink w:anchor="_Toc455177252" w:history="1">
             <w:r>
               <w:rPr>
                 <w:rStyle w:val="Hyperlink"/>
@@ -1675,7 +1634,7 @@
                 <w:noProof/>
                 <w:webHidden/>
               </w:rPr>
-              <w:instrText xml:space="preserve"> PAGEREF _Toc455176099 \h </w:instrText>
+              <w:instrText xml:space="preserve"> PAGEREF _Toc455177252 \h </w:instrText>
             </w:r>
             <w:r>
               <w:rPr>
@@ -1721,7 +1680,7 @@
               <w:lang w:eastAsia="de-DE" w:bidi="ar-SA"/>
             </w:rPr>
           </w:pPr>
-          <w:hyperlink w:anchor="_Toc455176100" w:history="1">
+          <w:hyperlink w:anchor="_Toc455177253" w:history="1">
             <w:r>
               <w:rPr>
                 <w:rStyle w:val="Hyperlink"/>
@@ -1748,7 +1707,7 @@
                 <w:noProof/>
                 <w:webHidden/>
               </w:rPr>
-              <w:instrText xml:space="preserve"> PAGEREF _Toc455176100 \h </w:instrText>
+              <w:instrText xml:space="preserve"> PAGEREF _Toc455177253 \h </w:instrText>
             </w:r>
             <w:r>
               <w:rPr>
@@ -1794,7 +1753,7 @@
               <w:lang w:eastAsia="de-DE" w:bidi="ar-SA"/>
             </w:rPr>
           </w:pPr>
-          <w:hyperlink w:anchor="_Toc455176101" w:history="1">
+          <w:hyperlink w:anchor="_Toc455177254" w:history="1">
             <w:r>
               <w:rPr>
                 <w:rStyle w:val="Hyperlink"/>
@@ -1821,7 +1780,7 @@
                 <w:noProof/>
                 <w:webHidden/>
               </w:rPr>
-              <w:instrText xml:space="preserve"> PAGEREF _Toc455176101 \h </w:instrText>
+              <w:instrText xml:space="preserve"> PAGEREF _Toc455177254 \h </w:instrText>
             </w:r>
             <w:r>
               <w:rPr>
@@ -1867,7 +1826,7 @@
               <w:lang w:eastAsia="de-DE" w:bidi="ar-SA"/>
             </w:rPr>
           </w:pPr>
-          <w:hyperlink w:anchor="_Toc455176102" w:history="1">
+          <w:hyperlink w:anchor="_Toc455177255" w:history="1">
             <w:r>
               <w:rPr>
                 <w:rStyle w:val="Hyperlink"/>
@@ -1894,7 +1853,7 @@
                 <w:noProof/>
                 <w:webHidden/>
               </w:rPr>
-              <w:instrText xml:space="preserve"> PAGEREF _Toc455176102 \h </w:instrText>
+              <w:instrText xml:space="preserve"> PAGEREF _Toc455177255 \h </w:instrText>
             </w:r>
             <w:r>
               <w:rPr>
@@ -1940,7 +1899,7 @@
               <w:lang w:eastAsia="de-DE" w:bidi="ar-SA"/>
             </w:rPr>
           </w:pPr>
-          <w:hyperlink w:anchor="_Toc455176103" w:history="1">
+          <w:hyperlink w:anchor="_Toc455177256" w:history="1">
             <w:r>
               <w:rPr>
                 <w:rStyle w:val="Hyperlink"/>
@@ -1967,7 +1926,7 @@
                 <w:noProof/>
                 <w:webHidden/>
               </w:rPr>
-              <w:instrText xml:space="preserve"> PAGEREF _Toc455176103 \h </w:instrText>
+              <w:instrText xml:space="preserve"> PAGEREF _Toc455177256 \h </w:instrText>
             </w:r>
             <w:r>
               <w:rPr>
@@ -2013,7 +1972,7 @@
               <w:lang w:eastAsia="de-DE" w:bidi="ar-SA"/>
             </w:rPr>
           </w:pPr>
-          <w:hyperlink w:anchor="_Toc455176104" w:history="1">
+          <w:hyperlink w:anchor="_Toc455177257" w:history="1">
             <w:r>
               <w:rPr>
                 <w:rStyle w:val="Hyperlink"/>
@@ -2040,7 +1999,7 @@
                 <w:noProof/>
                 <w:webHidden/>
               </w:rPr>
-              <w:instrText xml:space="preserve"> PAGEREF _Toc455176104 \h </w:instrText>
+              <w:instrText xml:space="preserve"> PAGEREF _Toc455177257 \h </w:instrText>
             </w:r>
             <w:r>
               <w:rPr>
@@ -2086,7 +2045,7 @@
               <w:lang w:eastAsia="de-DE" w:bidi="ar-SA"/>
             </w:rPr>
           </w:pPr>
-          <w:hyperlink w:anchor="_Toc455176105" w:history="1">
+          <w:hyperlink w:anchor="_Toc455177258" w:history="1">
             <w:r>
               <w:rPr>
                 <w:rStyle w:val="Hyperlink"/>
@@ -2113,7 +2072,7 @@
                 <w:noProof/>
                 <w:webHidden/>
               </w:rPr>
-              <w:instrText xml:space="preserve"> PAGEREF _Toc455176105 \h </w:instrText>
+              <w:instrText xml:space="preserve"> PAGEREF _Toc455177258 \h </w:instrText>
             </w:r>
             <w:r>
               <w:rPr>
@@ -2159,7 +2118,7 @@
               <w:lang w:eastAsia="de-DE" w:bidi="ar-SA"/>
             </w:rPr>
           </w:pPr>
-          <w:hyperlink w:anchor="_Toc455176106" w:history="1">
+          <w:hyperlink w:anchor="_Toc455177259" w:history="1">
             <w:r>
               <w:rPr>
                 <w:rStyle w:val="Hyperlink"/>
@@ -2186,7 +2145,7 @@
                 <w:noProof/>
                 <w:webHidden/>
               </w:rPr>
-              <w:instrText xml:space="preserve"> PAGEREF _Toc455176106 \h </w:instrText>
+              <w:instrText xml:space="preserve"> PAGEREF _Toc455177259 \h </w:instrText>
             </w:r>
             <w:r>
               <w:rPr>
@@ -2232,7 +2191,7 @@
               <w:lang w:eastAsia="de-DE" w:bidi="ar-SA"/>
             </w:rPr>
           </w:pPr>
-          <w:hyperlink w:anchor="_Toc455176107" w:history="1">
+          <w:hyperlink w:anchor="_Toc455177260" w:history="1">
             <w:r>
               <w:rPr>
                 <w:rStyle w:val="Hyperlink"/>
@@ -2259,7 +2218,7 @@
                 <w:noProof/>
                 <w:webHidden/>
               </w:rPr>
-              <w:instrText xml:space="preserve"> PAGEREF _Toc455176107 \h </w:instrText>
+              <w:instrText xml:space="preserve"> PAGEREF _Toc455177260 \h </w:instrText>
             </w:r>
             <w:r>
               <w:rPr>
@@ -2305,7 +2264,7 @@
               <w:lang w:eastAsia="de-DE" w:bidi="ar-SA"/>
             </w:rPr>
           </w:pPr>
-          <w:hyperlink w:anchor="_Toc455176108" w:history="1">
+          <w:hyperlink w:anchor="_Toc455177261" w:history="1">
             <w:r>
               <w:rPr>
                 <w:rStyle w:val="Hyperlink"/>
@@ -2332,7 +2291,7 @@
                 <w:noProof/>
                 <w:webHidden/>
               </w:rPr>
-              <w:instrText xml:space="preserve"> PAGEREF _Toc455176108 \h </w:instrText>
+              <w:instrText xml:space="preserve"> PAGEREF _Toc455177261 \h </w:instrText>
             </w:r>
             <w:r>
               <w:rPr>
@@ -2378,7 +2337,7 @@
               <w:lang w:eastAsia="de-DE" w:bidi="ar-SA"/>
             </w:rPr>
           </w:pPr>
-          <w:hyperlink w:anchor="_Toc455176109" w:history="1">
+          <w:hyperlink w:anchor="_Toc455177262" w:history="1">
             <w:r>
               <w:rPr>
                 <w:rStyle w:val="Hyperlink"/>
@@ -2405,7 +2364,7 @@
                 <w:noProof/>
                 <w:webHidden/>
               </w:rPr>
-              <w:instrText xml:space="preserve"> PAGEREF _Toc455176109 \h </w:instrText>
+              <w:instrText xml:space="preserve"> PAGEREF _Toc455177262 \h </w:instrText>
             </w:r>
             <w:r>
               <w:rPr>
@@ -2451,7 +2410,7 @@
               <w:lang w:eastAsia="de-DE" w:bidi="ar-SA"/>
             </w:rPr>
           </w:pPr>
-          <w:hyperlink w:anchor="_Toc455176110" w:history="1">
+          <w:hyperlink w:anchor="_Toc455177263" w:history="1">
             <w:r>
               <w:rPr>
                 <w:rStyle w:val="Hyperlink"/>
@@ -2478,7 +2437,7 @@
                 <w:noProof/>
                 <w:webHidden/>
               </w:rPr>
-              <w:instrText xml:space="preserve"> PAGEREF _Toc455176110 \h </w:instrText>
+              <w:instrText xml:space="preserve"> PAGEREF _Toc455177263 \h </w:instrText>
             </w:r>
             <w:r>
               <w:rPr>
@@ -2524,7 +2483,7 @@
               <w:lang w:eastAsia="de-DE" w:bidi="ar-SA"/>
             </w:rPr>
           </w:pPr>
-          <w:hyperlink w:anchor="_Toc455176111" w:history="1">
+          <w:hyperlink w:anchor="_Toc455177264" w:history="1">
             <w:r>
               <w:rPr>
                 <w:rStyle w:val="Hyperlink"/>
@@ -2551,7 +2510,7 @@
                 <w:noProof/>
                 <w:webHidden/>
               </w:rPr>
-              <w:instrText xml:space="preserve"> PAGEREF _Toc455176111 \h </w:instrText>
+              <w:instrText xml:space="preserve"> PAGEREF _Toc455177264 \h </w:instrText>
             </w:r>
             <w:r>
               <w:rPr>
@@ -2597,13 +2556,13 @@
               <w:lang w:eastAsia="de-DE" w:bidi="ar-SA"/>
             </w:rPr>
           </w:pPr>
-          <w:hyperlink w:anchor="_Toc455176112" w:history="1">
+          <w:hyperlink w:anchor="_Toc455177265" w:history="1">
             <w:r>
               <w:rPr>
                 <w:rStyle w:val="Hyperlink"/>
                 <w:noProof/>
               </w:rPr>
-              <w:t>Abbildungsverzeichnis</w:t>
+              <w:t>Zusammenfassung</w:t>
             </w:r>
             <w:r>
               <w:rPr>
@@ -2624,7 +2583,7 @@
                 <w:noProof/>
                 <w:webHidden/>
               </w:rPr>
-              <w:instrText xml:space="preserve"> PAGEREF _Toc455176112 \h </w:instrText>
+              <w:instrText xml:space="preserve"> PAGEREF _Toc455177265 \h </w:instrText>
             </w:r>
             <w:r>
               <w:rPr>
@@ -2670,11 +2629,84 @@
               <w:lang w:eastAsia="de-DE" w:bidi="ar-SA"/>
             </w:rPr>
           </w:pPr>
-          <w:hyperlink w:anchor="_Toc455176113" w:history="1">
+          <w:hyperlink w:anchor="_Toc455177266" w:history="1">
             <w:r>
               <w:rPr>
                 <w:rStyle w:val="Hyperlink"/>
                 <w:noProof/>
+              </w:rPr>
+              <w:t>Abbildungsverzeichnis</w:t>
+            </w:r>
+            <w:r>
+              <w:rPr>
+                <w:noProof/>
+                <w:webHidden/>
+              </w:rPr>
+              <w:tab/>
+            </w:r>
+            <w:r>
+              <w:rPr>
+                <w:noProof/>
+                <w:webHidden/>
+              </w:rPr>
+              <w:fldChar w:fldCharType="begin"/>
+            </w:r>
+            <w:r>
+              <w:rPr>
+                <w:noProof/>
+                <w:webHidden/>
+              </w:rPr>
+              <w:instrText xml:space="preserve"> PAGEREF _Toc455177266 \h </w:instrText>
+            </w:r>
+            <w:r>
+              <w:rPr>
+                <w:noProof/>
+                <w:webHidden/>
+              </w:rPr>
+            </w:r>
+            <w:r>
+              <w:rPr>
+                <w:noProof/>
+                <w:webHidden/>
+              </w:rPr>
+              <w:fldChar w:fldCharType="separate"/>
+            </w:r>
+            <w:r>
+              <w:rPr>
+                <w:noProof/>
+                <w:webHidden/>
+              </w:rPr>
+              <w:t>25</w:t>
+            </w:r>
+            <w:r>
+              <w:rPr>
+                <w:noProof/>
+                <w:webHidden/>
+              </w:rPr>
+              <w:fldChar w:fldCharType="end"/>
+            </w:r>
+          </w:hyperlink>
+        </w:p>
+        <w:p>
+          <w:pPr>
+            <w:pStyle w:val="Verzeichnis1"/>
+            <w:tabs>
+              <w:tab w:val="right" w:leader="dot" w:pos="9628"/>
+            </w:tabs>
+            <w:rPr>
+              <w:rFonts w:asciiTheme="minorHAnsi" w:eastAsiaTheme="minorEastAsia" w:hAnsiTheme="minorHAnsi" w:cstheme="minorBidi"/>
+              <w:noProof/>
+              <w:kern w:val="0"/>
+              <w:sz w:val="22"/>
+              <w:szCs w:val="22"/>
+              <w:lang w:eastAsia="de-DE" w:bidi="ar-SA"/>
+            </w:rPr>
+          </w:pPr>
+          <w:hyperlink w:anchor="_Toc455177267" w:history="1">
+            <w:r>
+              <w:rPr>
+                <w:rStyle w:val="Hyperlink"/>
+                <w:noProof/>
                 <w:lang w:val="en-US"/>
               </w:rPr>
               <w:t>Literaturverzeichnis</w:t>
@@ -2698,7 +2730,7 @@
                 <w:noProof/>
                 <w:webHidden/>
               </w:rPr>
-              <w:instrText xml:space="preserve"> PAGEREF _Toc455176113 \h </w:instrText>
+              <w:instrText xml:space="preserve"> PAGEREF _Toc455177267 \h </w:instrText>
             </w:r>
             <w:r>
               <w:rPr>
@@ -2718,7 +2750,7 @@
                 <w:noProof/>
                 <w:webHidden/>
               </w:rPr>
-              <w:t>24</w:t>
+              <w:t>25</w:t>
             </w:r>
             <w:r>
               <w:rPr>
@@ -2761,85 +2793,85 @@
         </w:p>
       </w:sdtContent>
     </w:sdt>
-    <w:bookmarkStart w:id="1" w:name="_Toc454807547" w:displacedByCustomXml="prev"/>
-    <w:bookmarkStart w:id="2" w:name="__RefHeading___Toc401_898596544" w:displacedByCustomXml="prev"/>
+    <w:bookmarkStart w:id="0" w:name="_Toc454807547" w:displacedByCustomXml="prev"/>
+    <w:bookmarkStart w:id="1" w:name="__RefHeading___Toc401_898596544" w:displacedByCustomXml="prev"/>
     <w:p>
       <w:pPr>
         <w:pStyle w:val="Niklas1"/>
       </w:pPr>
-      <w:bookmarkStart w:id="3" w:name="_Toc455176082"/>
+      <w:bookmarkStart w:id="2" w:name="_Toc455177235"/>
       <w:r>
         <w:lastRenderedPageBreak/>
         <w:t>Einleitung</w:t>
       </w:r>
+      <w:bookmarkEnd w:id="2"/>
+    </w:p>
+    <w:p>
+      <w:pPr>
+        <w:pStyle w:val="Textbody"/>
+      </w:pPr>
+    </w:p>
+    <w:p>
+      <w:pPr>
+        <w:pStyle w:val="Textbody"/>
+        <w:jc w:val="both"/>
+      </w:pPr>
+      <w:r>
+        <w:t>Im Rahmen des Studiums im Studiengang Informatik an der Fachhochschule Bielefeld stellte sich die Aufgabe eine Mobile Applikation von Grund auf zu entwickeln. Im Folgenden wird das Vorgehen für das Projekt beschrieben und festgehalten.</w:t>
+      </w:r>
+    </w:p>
+    <w:p>
+      <w:pPr>
+        <w:pStyle w:val="Textbody"/>
+        <w:ind w:left="709"/>
+        <w:jc w:val="both"/>
+      </w:pPr>
+    </w:p>
+    <w:p>
+      <w:pPr>
+        <w:pStyle w:val="Niklas2"/>
+      </w:pPr>
+      <w:bookmarkStart w:id="3" w:name="_Toc455177236"/>
+      <w:r>
+        <w:t>Ziele</w:t>
+      </w:r>
       <w:bookmarkEnd w:id="3"/>
     </w:p>
     <w:p>
       <w:pPr>
         <w:pStyle w:val="Textbody"/>
-      </w:pPr>
-    </w:p>
-    <w:p>
-      <w:pPr>
-        <w:pStyle w:val="Textbody"/>
-        <w:jc w:val="both"/>
-      </w:pPr>
-      <w:r>
-        <w:t>Im Rahmen des Studiums im Studiengang Informatik an der Fachhochschule Bielefeld stellte sich die Aufgabe eine Mobile Applikation von Grund auf zu entwickeln. Im Folgenden wird das Vorgehen für das Projekt beschrieben und festgehalten.</w:t>
-      </w:r>
-    </w:p>
-    <w:p>
-      <w:pPr>
-        <w:pStyle w:val="Textbody"/>
         <w:ind w:left="709"/>
         <w:jc w:val="both"/>
       </w:pPr>
+      <w:r>
+        <w:t xml:space="preserve">Ziel des Projektes ist die Entwicklung einer nativen mobilen Applikation zum Versenden von Nachrichten zwischen 2 </w:t>
+      </w:r>
+      <w:r>
+        <w:t>Endgeräten</w:t>
+      </w:r>
+      <w:r>
+        <w:t xml:space="preserve"> über Bluetooth. Zielplattform ist dabei Android. Wichtig ist dabei, dass die Verbindung über Bluetooth geschieht.</w:t>
+      </w:r>
+      <w:r>
+        <w:t xml:space="preserve"> Alle Ziele im Detail sind den Anforderungen im folgendem Kapitel zu entnehmen</w:t>
+      </w:r>
+    </w:p>
+    <w:p>
+      <w:pPr>
+        <w:pStyle w:val="Textbody"/>
+        <w:ind w:left="709"/>
+        <w:jc w:val="both"/>
+      </w:pPr>
     </w:p>
     <w:p>
       <w:pPr>
         <w:pStyle w:val="Niklas2"/>
       </w:pPr>
-      <w:bookmarkStart w:id="4" w:name="_Toc455176083"/>
-      <w:r>
-        <w:t>Ziele</w:t>
+      <w:bookmarkStart w:id="4" w:name="_Toc455177237"/>
+      <w:r>
+        <w:t>Haupt-Meilensteine und grober Zeitplan</w:t>
       </w:r>
       <w:bookmarkEnd w:id="4"/>
-    </w:p>
-    <w:p>
-      <w:pPr>
-        <w:pStyle w:val="Textbody"/>
-        <w:ind w:left="709"/>
-        <w:jc w:val="both"/>
-      </w:pPr>
-      <w:r>
-        <w:t xml:space="preserve">Ziel des Projektes ist die Entwicklung einer nativen mobilen Applikation zum Versenden von Nachrichten zwischen 2 </w:t>
-      </w:r>
-      <w:r>
-        <w:t>Endgeräten</w:t>
-      </w:r>
-      <w:r>
-        <w:t xml:space="preserve"> über Bluetooth. Zielplattform ist dabei Android. Wichtig ist dabei, dass die Verbindung über Bluetooth geschieht.</w:t>
-      </w:r>
-      <w:r>
-        <w:t xml:space="preserve"> Alle Ziele im Detail sind den Anforderungen im folgendem Kapitel zu entnehmen</w:t>
-      </w:r>
-    </w:p>
-    <w:p>
-      <w:pPr>
-        <w:pStyle w:val="Textbody"/>
-        <w:ind w:left="709"/>
-        <w:jc w:val="both"/>
-      </w:pPr>
-    </w:p>
-    <w:p>
-      <w:pPr>
-        <w:pStyle w:val="Niklas2"/>
-      </w:pPr>
-      <w:bookmarkStart w:id="5" w:name="_Toc455176084"/>
-      <w:r>
-        <w:t>Haupt-Meilensteine und grober Zeitplan</w:t>
-      </w:r>
-      <w:bookmarkEnd w:id="5"/>
     </w:p>
     <w:p>
       <w:pPr>
@@ -3414,12 +3446,12 @@
       <w:pPr>
         <w:pStyle w:val="Niklas2"/>
       </w:pPr>
-      <w:bookmarkStart w:id="6" w:name="_Toc455176085"/>
+      <w:bookmarkStart w:id="5" w:name="_Toc455177238"/>
       <w:r>
         <w:lastRenderedPageBreak/>
         <w:t>Benötigte Ressourcen</w:t>
       </w:r>
-      <w:bookmarkEnd w:id="6"/>
+      <w:bookmarkEnd w:id="5"/>
     </w:p>
     <w:p>
       <w:pPr>
@@ -3560,11 +3592,11 @@
       <w:pPr>
         <w:pStyle w:val="Niklas2"/>
       </w:pPr>
-      <w:bookmarkStart w:id="7" w:name="_Toc455176086"/>
+      <w:bookmarkStart w:id="6" w:name="_Toc455177239"/>
       <w:r>
         <w:t>Mitarbeiter</w:t>
       </w:r>
-      <w:bookmarkEnd w:id="7"/>
+      <w:bookmarkEnd w:id="6"/>
     </w:p>
     <w:p>
       <w:pPr>
@@ -3657,11 +3689,11 @@
       <w:pPr>
         <w:pStyle w:val="Niklas2"/>
       </w:pPr>
-      <w:bookmarkStart w:id="8" w:name="_Toc455176087"/>
+      <w:bookmarkStart w:id="7" w:name="_Toc455177240"/>
       <w:r>
         <w:t>Budget</w:t>
       </w:r>
-      <w:bookmarkEnd w:id="8"/>
+      <w:bookmarkEnd w:id="7"/>
     </w:p>
     <w:p>
       <w:pPr>
@@ -3707,25 +3739,82 @@
       <w:pPr>
         <w:pStyle w:val="Niklas1"/>
       </w:pPr>
-      <w:bookmarkStart w:id="9" w:name="_Toc455176088"/>
+      <w:bookmarkStart w:id="8" w:name="_Toc455177241"/>
       <w:r>
         <w:lastRenderedPageBreak/>
         <w:t>Anforderungsanalyse</w:t>
       </w:r>
+      <w:bookmarkEnd w:id="8"/>
+    </w:p>
+    <w:p>
+      <w:pPr>
+        <w:pStyle w:val="Textbody"/>
+        <w:jc w:val="both"/>
+      </w:pPr>
+      <w:r>
+        <w:t>In der Anforderungsanalyse wird beschrieben was das System für Funktionen vorweisen muss, soll und könnte. Außerdem wurden Anforderungen entworfen, welche definitiv nicht implementiert werden sollten. Die Anforderungen wurden in der Phase des Projektbeginns beschrieben.</w:t>
+      </w:r>
+    </w:p>
+    <w:p>
+      <w:pPr>
+        <w:pStyle w:val="Textbody"/>
+        <w:jc w:val="both"/>
+      </w:pPr>
+    </w:p>
+    <w:p>
+      <w:pPr>
+        <w:pStyle w:val="Niklas2"/>
+      </w:pPr>
+      <w:bookmarkStart w:id="9" w:name="_Toc455177242"/>
+      <w:r>
+        <w:t>Nicht-funktionale Anforderungen</w:t>
+      </w:r>
       <w:bookmarkEnd w:id="9"/>
     </w:p>
     <w:p>
       <w:pPr>
         <w:pStyle w:val="Textbody"/>
-        <w:jc w:val="both"/>
-      </w:pPr>
-      <w:r>
-        <w:t>In der Anforderungsanalyse wird beschrieben was das System für Funktionen vorweisen muss, soll und könnte. Außerdem wurden Anforderungen entworfen, welche definitiv nicht implementiert werden sollten. Die Anforderungen wurden in der Phase des Projektbeginns beschrieben.</w:t>
-      </w:r>
-    </w:p>
-    <w:p>
-      <w:pPr>
-        <w:pStyle w:val="Textbody"/>
+        <w:ind w:left="709"/>
+        <w:jc w:val="both"/>
+      </w:pPr>
+      <w:r>
+        <w:t>Das System muss mit Java entwickelt werden und muss mindestens mit der Android Api 19 auf mobilen Endgeräten laufen.</w:t>
+      </w:r>
+    </w:p>
+    <w:p>
+      <w:pPr>
+        <w:pStyle w:val="Textbody"/>
+        <w:ind w:left="709"/>
+        <w:jc w:val="both"/>
+      </w:pPr>
+      <w:r>
+        <w:t>Das System muss jede Anfrage des Benutzers innerhalb von 30 Sekunden ausführen können.</w:t>
+      </w:r>
+    </w:p>
+    <w:p>
+      <w:pPr>
+        <w:pStyle w:val="Textbody"/>
+        <w:ind w:left="709"/>
+        <w:jc w:val="both"/>
+      </w:pPr>
+      <w:r>
+        <w:t>Die Verfügbarkeit des Systems muss bei 99% liegen.</w:t>
+      </w:r>
+    </w:p>
+    <w:p>
+      <w:pPr>
+        <w:pStyle w:val="Textbody"/>
+        <w:ind w:left="709"/>
+        <w:jc w:val="both"/>
+      </w:pPr>
+      <w:r>
+        <w:t>Die ausgetauschten Nachrichten müssen verschlüsselt und für Dritte nicht einsehbar sein.</w:t>
+      </w:r>
+    </w:p>
+    <w:p>
+      <w:pPr>
+        <w:pStyle w:val="Textbody"/>
+        <w:ind w:left="709"/>
         <w:jc w:val="both"/>
       </w:pPr>
     </w:p>
@@ -3733,9 +3822,9 @@
       <w:pPr>
         <w:pStyle w:val="Niklas2"/>
       </w:pPr>
-      <w:bookmarkStart w:id="10" w:name="_Toc455176089"/>
-      <w:r>
-        <w:t>Nicht-funktionale Anforderungen</w:t>
+      <w:bookmarkStart w:id="10" w:name="_Toc455177243"/>
+      <w:r>
+        <w:t>Funktionale Anforderungen</w:t>
       </w:r>
       <w:bookmarkEnd w:id="10"/>
     </w:p>
@@ -3746,7 +3835,10 @@
         <w:jc w:val="both"/>
       </w:pPr>
       <w:r>
-        <w:t>Das System muss mit Java entwickelt werden und muss mindestens mit der Android Api 19 auf mobilen Endgeräten laufen.</w:t>
+        <w:t>Das System muss beim starten automatisch Bluetooth aktivieren und nach anderen Geräten suchen, wel</w:t>
+      </w:r>
+      <w:r>
+        <w:t xml:space="preserve">che Bluetooth aktiviert haben. </w:t>
       </w:r>
     </w:p>
     <w:p>
@@ -3756,7 +3848,10 @@
         <w:jc w:val="both"/>
       </w:pPr>
       <w:r>
-        <w:t>Das System muss jede Anfrage des Benutzers innerhalb von 30 Sekunden ausführen können.</w:t>
+        <w:t xml:space="preserve">Das System muss dem Benutzer die Möglichkeit bieten über einen Button sich selber für andere sichtbar zu machen oder nicht. </w:t>
+      </w:r>
+      <w:r>
+        <w:t xml:space="preserve"> </w:t>
       </w:r>
     </w:p>
     <w:p>
@@ -3766,8 +3861,14 @@
         <w:jc w:val="both"/>
       </w:pPr>
       <w:r>
-        <w:t>Die Verfügbarkeit des Systems muss bei 99% liegen.</w:t>
-      </w:r>
+        <w:t xml:space="preserve">Das System muss dem Benutzer die Möglichkeit bieten mit anderen Endgeräten, welche das System ebenfalls installiert haben, schriftlich zu kommunizieren (Endgerät zu Endgerät). </w:t>
+      </w:r>
+    </w:p>
+    <w:p>
+      <w:pPr>
+        <w:pStyle w:val="Textbody"/>
+        <w:jc w:val="both"/>
+      </w:pPr>
     </w:p>
     <w:p>
       <w:pPr>
@@ -3776,7 +3877,10 @@
         <w:jc w:val="both"/>
       </w:pPr>
       <w:r>
-        <w:t>Die ausgetauschten Nachrichten müssen verschlüsselt und für Dritte nicht einsehbar sein.</w:t>
+        <w:t>Das System soll den gesamten Nachrichtenverlauf protokoll</w:t>
+      </w:r>
+      <w:r>
+        <w:t xml:space="preserve">ieren bzw. aufzeichnen können. </w:t>
       </w:r>
     </w:p>
     <w:p>
@@ -3785,167 +3889,95 @@
         <w:ind w:left="709"/>
         <w:jc w:val="both"/>
       </w:pPr>
+      <w:r>
+        <w:t xml:space="preserve">Das System soll dem Benutzer die Möglichkeit bieten ein Endgerät zufällig zu ermitteln </w:t>
+      </w:r>
+      <w:r>
+        <w:t xml:space="preserve">und Nachrichten auszutauschen. </w:t>
+      </w:r>
+    </w:p>
+    <w:p>
+      <w:pPr>
+        <w:pStyle w:val="Textbody"/>
+        <w:ind w:left="709"/>
+        <w:jc w:val="both"/>
+      </w:pPr>
+      <w:r>
+        <w:t xml:space="preserve">Das System sollte Einladung an andere Endgeräte verschicken können. </w:t>
+      </w:r>
+    </w:p>
+    <w:p>
+      <w:pPr>
+        <w:pStyle w:val="Textbody"/>
+        <w:jc w:val="both"/>
+      </w:pPr>
+    </w:p>
+    <w:p>
+      <w:pPr>
+        <w:pStyle w:val="Textbody"/>
+        <w:ind w:left="709"/>
+        <w:jc w:val="both"/>
+      </w:pPr>
+      <w:r>
+        <w:t xml:space="preserve">Das System könnte andere Endgeräte über GPS bzw. WLAN lokalisieren. </w:t>
+      </w:r>
+    </w:p>
+    <w:p>
+      <w:pPr>
+        <w:pStyle w:val="Textbody"/>
+        <w:ind w:left="709"/>
+        <w:jc w:val="both"/>
+      </w:pPr>
+      <w:r>
+        <w:t>Es könnte möglich sein</w:t>
+      </w:r>
+      <w:r>
+        <w:t>,</w:t>
+      </w:r>
+      <w:r>
+        <w:t xml:space="preserve"> Dateien zu versenden. </w:t>
+      </w:r>
+    </w:p>
+    <w:p>
+      <w:pPr>
+        <w:pStyle w:val="Default"/>
+      </w:pPr>
+    </w:p>
+    <w:p>
+      <w:pPr>
+        <w:pStyle w:val="Default"/>
+      </w:pPr>
+      <w:r>
+        <w:t xml:space="preserve"> </w:t>
+      </w:r>
+    </w:p>
+    <w:p>
+      <w:pPr>
+        <w:pStyle w:val="Textbody"/>
+        <w:ind w:left="709"/>
+        <w:jc w:val="both"/>
+      </w:pPr>
+      <w:r>
+        <w:t xml:space="preserve">Die Kommunikation zwischen Endgeräten soll direkt und nicht über einen zentralen Server stattfinden. </w:t>
+      </w:r>
+    </w:p>
+    <w:p>
+      <w:pPr>
+        <w:pStyle w:val="Textbody"/>
+        <w:ind w:left="709"/>
+        <w:jc w:val="both"/>
+      </w:pPr>
     </w:p>
     <w:p>
       <w:pPr>
         <w:pStyle w:val="Niklas2"/>
       </w:pPr>
-      <w:bookmarkStart w:id="11" w:name="_Toc455176090"/>
-      <w:r>
-        <w:t>Funktionale Anforderungen</w:t>
-      </w:r>
-      <w:bookmarkEnd w:id="11"/>
-    </w:p>
-    <w:p>
-      <w:pPr>
-        <w:pStyle w:val="Textbody"/>
-        <w:ind w:left="709"/>
-        <w:jc w:val="both"/>
-      </w:pPr>
-      <w:r>
-        <w:t>Das System muss beim starten automatisch Bluetooth aktivieren und nach anderen Geräten suchen, wel</w:t>
-      </w:r>
-      <w:r>
-        <w:t xml:space="preserve">che Bluetooth aktiviert haben. </w:t>
-      </w:r>
-    </w:p>
-    <w:p>
-      <w:pPr>
-        <w:pStyle w:val="Textbody"/>
-        <w:ind w:left="709"/>
-        <w:jc w:val="both"/>
-      </w:pPr>
-      <w:r>
-        <w:t xml:space="preserve">Das System muss dem Benutzer die Möglichkeit bieten über einen Button sich selber für andere sichtbar zu machen oder nicht. </w:t>
-      </w:r>
-      <w:r>
-        <w:t xml:space="preserve"> </w:t>
-      </w:r>
-    </w:p>
-    <w:p>
-      <w:pPr>
-        <w:pStyle w:val="Textbody"/>
-        <w:ind w:left="709"/>
-        <w:jc w:val="both"/>
-      </w:pPr>
-      <w:r>
-        <w:t xml:space="preserve">Das System muss dem Benutzer die Möglichkeit bieten mit anderen Endgeräten, welche das System ebenfalls installiert haben, schriftlich zu kommunizieren (Endgerät zu Endgerät). </w:t>
-      </w:r>
-    </w:p>
-    <w:p>
-      <w:pPr>
-        <w:pStyle w:val="Textbody"/>
-        <w:jc w:val="both"/>
-      </w:pPr>
-    </w:p>
-    <w:p>
-      <w:pPr>
-        <w:pStyle w:val="Textbody"/>
-        <w:ind w:left="709"/>
-        <w:jc w:val="both"/>
-      </w:pPr>
-      <w:r>
-        <w:t>Das System soll den gesamten Nachrichtenverlauf protokoll</w:t>
-      </w:r>
-      <w:r>
-        <w:t xml:space="preserve">ieren bzw. aufzeichnen können. </w:t>
-      </w:r>
-    </w:p>
-    <w:p>
-      <w:pPr>
-        <w:pStyle w:val="Textbody"/>
-        <w:ind w:left="709"/>
-        <w:jc w:val="both"/>
-      </w:pPr>
-      <w:r>
-        <w:t xml:space="preserve">Das System soll dem Benutzer die Möglichkeit bieten ein Endgerät zufällig zu ermitteln </w:t>
-      </w:r>
-      <w:r>
-        <w:t xml:space="preserve">und Nachrichten auszutauschen. </w:t>
-      </w:r>
-    </w:p>
-    <w:p>
-      <w:pPr>
-        <w:pStyle w:val="Textbody"/>
-        <w:ind w:left="709"/>
-        <w:jc w:val="both"/>
-      </w:pPr>
-      <w:r>
-        <w:t xml:space="preserve">Das System sollte Einladung an andere Endgeräte verschicken können. </w:t>
-      </w:r>
-    </w:p>
-    <w:p>
-      <w:pPr>
-        <w:pStyle w:val="Textbody"/>
-        <w:jc w:val="both"/>
-      </w:pPr>
-    </w:p>
-    <w:p>
-      <w:pPr>
-        <w:pStyle w:val="Textbody"/>
-        <w:ind w:left="709"/>
-        <w:jc w:val="both"/>
-      </w:pPr>
-      <w:r>
-        <w:t xml:space="preserve">Das System könnte andere Endgeräte über GPS bzw. WLAN lokalisieren. </w:t>
-      </w:r>
-    </w:p>
-    <w:p>
-      <w:pPr>
-        <w:pStyle w:val="Textbody"/>
-        <w:ind w:left="709"/>
-        <w:jc w:val="both"/>
-      </w:pPr>
-      <w:r>
-        <w:t>Es könnte möglich sein</w:t>
-      </w:r>
-      <w:r>
-        <w:t>,</w:t>
-      </w:r>
-      <w:r>
-        <w:t xml:space="preserve"> Dateien zu versenden. </w:t>
-      </w:r>
-    </w:p>
-    <w:p>
-      <w:pPr>
-        <w:pStyle w:val="Default"/>
-      </w:pPr>
-    </w:p>
-    <w:p>
-      <w:pPr>
-        <w:pStyle w:val="Default"/>
-      </w:pPr>
-      <w:r>
-        <w:t xml:space="preserve"> </w:t>
-      </w:r>
-    </w:p>
-    <w:p>
-      <w:pPr>
-        <w:pStyle w:val="Textbody"/>
-        <w:ind w:left="709"/>
-        <w:jc w:val="both"/>
-      </w:pPr>
-      <w:r>
-        <w:t xml:space="preserve">Die Kommunikation zwischen Endgeräten soll direkt und nicht über einen zentralen Server stattfinden. </w:t>
-      </w:r>
-    </w:p>
-    <w:p>
-      <w:pPr>
-        <w:pStyle w:val="Textbody"/>
-        <w:ind w:left="709"/>
-        <w:jc w:val="both"/>
-      </w:pPr>
-    </w:p>
-    <w:p>
-      <w:pPr>
-        <w:pStyle w:val="Niklas2"/>
-      </w:pPr>
-      <w:bookmarkStart w:id="12" w:name="_Toc455176091"/>
+      <w:bookmarkStart w:id="11" w:name="_Toc455177244"/>
       <w:r>
         <w:lastRenderedPageBreak/>
         <w:t>Use Case Spezifikationen</w:t>
       </w:r>
-      <w:bookmarkEnd w:id="12"/>
+      <w:bookmarkEnd w:id="11"/>
     </w:p>
     <w:tbl>
       <w:tblPr>
@@ -9216,7 +9248,7 @@
             <v:path o:extrusionok="f" gradientshapeok="t" o:connecttype="rect"/>
             <o:lock v:ext="edit" aspectratio="t"/>
           </v:shapetype>
-          <v:shape id="_x0000_i1025" type="#_x0000_t75" style="width:505.65pt;height:288.85pt">
+          <v:shape id="_x0000_i1025" type="#_x0000_t75" style="width:505.9pt;height:289.1pt">
             <v:imagedata r:id="rId12" o:title="use_case_diagram_bluetoothchat"/>
           </v:shape>
         </w:pict>
@@ -9229,7 +9261,7 @@
           <w:lang w:val="en-US"/>
         </w:rPr>
       </w:pPr>
-      <w:bookmarkStart w:id="13" w:name="_Toc455176065"/>
+      <w:bookmarkStart w:id="12" w:name="_Toc455177268"/>
       <w:r>
         <w:rPr>
           <w:lang w:val="en-US"/>
@@ -9264,7 +9296,7 @@
         </w:rPr>
         <w:t>: BluetoothChat Use-Case Diagramm</w:t>
       </w:r>
-      <w:bookmarkEnd w:id="13"/>
+      <w:bookmarkEnd w:id="12"/>
     </w:p>
     <w:p>
       <w:pPr>
@@ -9281,99 +9313,99 @@
           <w:lang w:val="en-US"/>
         </w:rPr>
       </w:pPr>
-      <w:bookmarkStart w:id="14" w:name="_Toc455176092"/>
+      <w:bookmarkStart w:id="13" w:name="_Toc455177245"/>
       <w:r>
         <w:rPr>
           <w:lang w:val="en-US"/>
         </w:rPr>
         <w:t>Bluetooth</w:t>
       </w:r>
-      <w:bookmarkEnd w:id="2"/>
       <w:bookmarkEnd w:id="1"/>
+      <w:bookmarkEnd w:id="0"/>
+      <w:bookmarkEnd w:id="13"/>
+    </w:p>
+    <w:p>
+      <w:pPr>
+        <w:pStyle w:val="Textbody"/>
+      </w:pPr>
+      <w:r>
+        <w:t>Bluetooth ist eine Funktechnologie, die den Datenaustausch mit anderen Geräten ermöglicht. Die Reichweite von Bluetooth beträgt ~10m. Eine Basis-Station (wie z.b. bei WLAN oft verwendet) ist nicht nötig, stattdessen stellen zwei Geräte eine direkte Verbindung miteinander her.</w:t>
+      </w:r>
+      <w:r>
+        <w:t xml:space="preserve"> Die entwickelte Applikation </w:t>
+      </w:r>
+      <w:r>
+        <w:t>nutzt</w:t>
+      </w:r>
+      <w:r>
+        <w:t xml:space="preserve"> diese Technologie als Basis. </w:t>
+      </w:r>
+    </w:p>
+    <w:p>
+      <w:pPr>
+        <w:pStyle w:val="Textbody"/>
+      </w:pPr>
+    </w:p>
+    <w:p>
+      <w:pPr>
+        <w:pStyle w:val="Niklas1"/>
+      </w:pPr>
+      <w:bookmarkStart w:id="14" w:name="_Toc454807548"/>
+      <w:bookmarkStart w:id="15" w:name="_Toc455177246"/>
+      <w:r>
+        <w:t>GUI</w:t>
+      </w:r>
       <w:bookmarkEnd w:id="14"/>
-    </w:p>
-    <w:p>
-      <w:pPr>
-        <w:pStyle w:val="Textbody"/>
-      </w:pPr>
-      <w:r>
-        <w:t>Bluetooth ist eine Funktechnologie, die den Datenaustausch mit anderen Geräten ermöglicht. Die Reichweite von Bluetooth beträgt ~10m. Eine Basis-Station (wie z.b. bei WLAN oft verwendet) ist nicht nötig, stattdessen stellen zwei Geräte eine direkte Verbindung miteinander her.</w:t>
-      </w:r>
-      <w:r>
-        <w:t xml:space="preserve"> Die entwickelte Applikation </w:t>
-      </w:r>
-      <w:r>
-        <w:t>nutzt</w:t>
-      </w:r>
-      <w:r>
-        <w:t xml:space="preserve"> diese Technologie als Basis. </w:t>
-      </w:r>
-    </w:p>
-    <w:p>
-      <w:pPr>
-        <w:pStyle w:val="Textbody"/>
-      </w:pPr>
-    </w:p>
-    <w:p>
-      <w:pPr>
-        <w:pStyle w:val="Niklas1"/>
-      </w:pPr>
-      <w:bookmarkStart w:id="15" w:name="_Toc454807548"/>
-      <w:bookmarkStart w:id="16" w:name="_Toc455176093"/>
-      <w:r>
-        <w:t>GUI</w:t>
-      </w:r>
       <w:bookmarkEnd w:id="15"/>
+    </w:p>
+    <w:p>
+      <w:pPr>
+        <w:pStyle w:val="Textbody"/>
+        <w:jc w:val="both"/>
+      </w:pPr>
+      <w:r>
+        <w:t>Die Grafische Benutzeroberfläche (GUI) ermöglicht dem Benutzer die Interaktion mit dem System. Sie bietet dem Benutzer die Mög</w:t>
+      </w:r>
+      <w:r>
+        <w:t>lichkeit andere Systeme, welche sich in der Reichweite des jeweiligen Bluetooth-Modul befinden und deren Bluetooth System</w:t>
+      </w:r>
+      <w:r>
+        <w:t xml:space="preserve"> aktiv ist, anzuzeigen und eine Kommunikation zu beginnen.</w:t>
+      </w:r>
+      <w:r>
+        <w:t xml:space="preserve"> </w:t>
+      </w:r>
+      <w:r>
+        <w:t>Außerdem ist es möglich dem Benutzer die bereits bekannten Systeme, wie auch bereits gefü</w:t>
+      </w:r>
+      <w:r>
+        <w:t>hrte Unterhaltungen anzuzeigen.</w:t>
+      </w:r>
+      <w:r>
+        <w:t xml:space="preserve"> Zusätzlich wird dem Benutzer die Möglichkeit geboten sein Profil zu betrachten, zu verändern sowie andere Einstellungen vorzunehmen. Wie die die GUI im Detail mit dem Benutzer interagiert wird im folgendem Abschnitt er</w:t>
+      </w:r>
+      <w:r>
+        <w:t>l</w:t>
+      </w:r>
+      <w:r>
+        <w:t xml:space="preserve">äutert. </w:t>
+      </w:r>
+    </w:p>
+    <w:p>
+      <w:pPr>
+        <w:pStyle w:val="Textbody"/>
+        <w:jc w:val="both"/>
+      </w:pPr>
+    </w:p>
+    <w:p>
+      <w:pPr>
+        <w:pStyle w:val="Niklas2"/>
+      </w:pPr>
+      <w:bookmarkStart w:id="16" w:name="_Toc455177247"/>
+      <w:r>
+        <w:t>Material Design</w:t>
+      </w:r>
       <w:bookmarkEnd w:id="16"/>
-    </w:p>
-    <w:p>
-      <w:pPr>
-        <w:pStyle w:val="Textbody"/>
-        <w:jc w:val="both"/>
-      </w:pPr>
-      <w:r>
-        <w:t>Die Grafische Benutzeroberfläche (GUI) ermöglicht dem Benutzer die Interaktion mit dem System. Sie bietet dem Benutzer die Mög</w:t>
-      </w:r>
-      <w:r>
-        <w:t>lichkeit andere Systeme, welche sich in der Reichweite des jeweiligen Bluetooth-Modul befinden und deren Bluetooth System</w:t>
-      </w:r>
-      <w:r>
-        <w:t xml:space="preserve"> aktiv ist, anzuzeigen und eine Kommunikation zu beginnen.</w:t>
-      </w:r>
-      <w:r>
-        <w:t xml:space="preserve"> </w:t>
-      </w:r>
-      <w:r>
-        <w:t>Außerdem ist es möglich dem Benutzer die bereits bekannten Systeme, wie auch bereits gefü</w:t>
-      </w:r>
-      <w:r>
-        <w:t>hrte Unterhaltungen anzuzeigen.</w:t>
-      </w:r>
-      <w:r>
-        <w:t xml:space="preserve"> Zusätzlich wird dem Benutzer die Möglichkeit geboten sein Profil zu betrachten, zu verändern sowie andere Einstellungen vorzunehmen. Wie die die GUI im Detail mit dem Benutzer interagiert wird im folgendem Abschnitt er</w:t>
-      </w:r>
-      <w:r>
-        <w:t>l</w:t>
-      </w:r>
-      <w:r>
-        <w:t xml:space="preserve">äutert. </w:t>
-      </w:r>
-    </w:p>
-    <w:p>
-      <w:pPr>
-        <w:pStyle w:val="Textbody"/>
-        <w:jc w:val="both"/>
-      </w:pPr>
-    </w:p>
-    <w:p>
-      <w:pPr>
-        <w:pStyle w:val="Niklas2"/>
-      </w:pPr>
-      <w:bookmarkStart w:id="17" w:name="_Toc455176094"/>
-      <w:r>
-        <w:t>Material Design</w:t>
-      </w:r>
-      <w:bookmarkEnd w:id="17"/>
     </w:p>
     <w:p>
       <w:pPr>
@@ -9409,11 +9441,11 @@
       <w:pPr>
         <w:pStyle w:val="Niklas3"/>
       </w:pPr>
-      <w:bookmarkStart w:id="18" w:name="_Toc455176095"/>
+      <w:bookmarkStart w:id="17" w:name="_Toc455177248"/>
       <w:r>
         <w:t>Tabs</w:t>
       </w:r>
-      <w:bookmarkEnd w:id="18"/>
+      <w:bookmarkEnd w:id="17"/>
     </w:p>
     <w:p>
       <w:pPr>
@@ -9493,7 +9525,7 @@
       </w:pPr>
       <w:r>
         <w:pict>
-          <v:shape id="_x0000_i1026" type="#_x0000_t75" style="width:226.05pt;height:165.75pt">
+          <v:shape id="_x0000_i1026" type="#_x0000_t75" style="width:226pt;height:165.6pt">
             <v:imagedata r:id="rId13" o:title="HauptBildschirm" cropbottom="38702f"/>
           </v:shape>
         </w:pict>
@@ -9505,7 +9537,7 @@
         <w:ind w:left="1560"/>
         <w:jc w:val="both"/>
       </w:pPr>
-      <w:bookmarkStart w:id="19" w:name="_Toc455176066"/>
+      <w:bookmarkStart w:id="18" w:name="_Toc455177269"/>
       <w:r>
         <w:t xml:space="preserve">Abbildung </w:t>
       </w:r>
@@ -9520,7 +9552,7 @@
       <w:r>
         <w:t>: Tabs</w:t>
       </w:r>
-      <w:bookmarkEnd w:id="19"/>
+      <w:bookmarkEnd w:id="18"/>
     </w:p>
     <w:p>
       <w:pPr>
@@ -9601,7 +9633,7 @@
       </w:pPr>
       <w:r>
         <w:pict>
-          <v:shape id="_x0000_i1027" type="#_x0000_t75" style="width:433.65pt;height:275.45pt">
+          <v:shape id="_x0000_i1027" type="#_x0000_t75" style="width:433.5pt;height:275.4pt">
             <v:imagedata r:id="rId14" o:title="FragmentPagerAdapter"/>
           </v:shape>
         </w:pict>
@@ -9613,7 +9645,7 @@
         <w:ind w:left="1560"/>
         <w:jc w:val="both"/>
       </w:pPr>
-      <w:bookmarkStart w:id="20" w:name="_Toc455176067"/>
+      <w:bookmarkStart w:id="19" w:name="_Toc455177270"/>
       <w:r>
         <w:t xml:space="preserve">Abbildung </w:t>
       </w:r>
@@ -9628,7 +9660,7 @@
       <w:r>
         <w:t>: FragmentPagerAdapter</w:t>
       </w:r>
-      <w:bookmarkEnd w:id="20"/>
+      <w:bookmarkEnd w:id="19"/>
     </w:p>
     <w:p>
       <w:pPr>
@@ -9684,7 +9716,7 @@
       </w:pPr>
       <w:r>
         <w:pict>
-          <v:shape id="_x0000_i1028" type="#_x0000_t75" style="width:368.35pt;height:318.15pt">
+          <v:shape id="_x0000_i1028" type="#_x0000_t75" style="width:368.25pt;height:318pt">
             <v:imagedata r:id="rId15" o:title="Tabs in activity_main_nt"/>
           </v:shape>
         </w:pict>
@@ -9699,7 +9731,7 @@
           <w:lang w:val="en-US"/>
         </w:rPr>
       </w:pPr>
-      <w:bookmarkStart w:id="21" w:name="_Toc455176068"/>
+      <w:bookmarkStart w:id="20" w:name="_Toc455177271"/>
       <w:r>
         <w:rPr>
           <w:lang w:val="en-US"/>
@@ -9734,7 +9766,7 @@
         </w:rPr>
         <w:t>: Tabs in activity_main_nt.xml</w:t>
       </w:r>
-      <w:bookmarkEnd w:id="21"/>
+      <w:bookmarkEnd w:id="20"/>
     </w:p>
     <w:p>
       <w:pPr>
@@ -9789,11 +9821,11 @@
       <w:pPr>
         <w:pStyle w:val="Niklas3"/>
       </w:pPr>
-      <w:bookmarkStart w:id="22" w:name="_Toc455176096"/>
+      <w:bookmarkStart w:id="21" w:name="_Toc455177249"/>
       <w:r>
         <w:t>NavigationView</w:t>
       </w:r>
-      <w:bookmarkEnd w:id="22"/>
+      <w:bookmarkEnd w:id="21"/>
     </w:p>
     <w:p>
       <w:pPr>
@@ -9851,7 +9883,7 @@
       <w:r>
         <w:lastRenderedPageBreak/>
         <w:pict>
-          <v:shape id="_x0000_i1029" type="#_x0000_t75" style="width:238.6pt;height:172.45pt">
+          <v:shape id="_x0000_i1029" type="#_x0000_t75" style="width:238.55pt;height:172.8pt">
             <v:imagedata r:id="rId16" o:title="NavigationView" cropbottom="38702f"/>
           </v:shape>
         </w:pict>
@@ -9863,7 +9895,7 @@
         <w:ind w:left="1560"/>
         <w:jc w:val="both"/>
       </w:pPr>
-      <w:bookmarkStart w:id="23" w:name="_Toc455176069"/>
+      <w:bookmarkStart w:id="22" w:name="_Toc455177272"/>
       <w:r>
         <w:t xml:space="preserve">Abbildung </w:t>
       </w:r>
@@ -9878,7 +9910,7 @@
       <w:r>
         <w:t>:  Navigationsmenü</w:t>
       </w:r>
-      <w:bookmarkEnd w:id="23"/>
+      <w:bookmarkEnd w:id="22"/>
     </w:p>
     <w:p>
       <w:pPr>
@@ -9906,7 +9938,7 @@
       </w:pPr>
       <w:r>
         <w:pict>
-          <v:shape id="_x0000_i1038" type="#_x0000_t75" style="width:460.45pt;height:366.7pt">
+          <v:shape id="_x0000_i1030" type="#_x0000_t75" style="width:460.55pt;height:366.5pt">
             <v:imagedata r:id="rId17" o:title="Navigationsmenü"/>
           </v:shape>
         </w:pict>
@@ -9915,9 +9947,10 @@
     <w:p>
       <w:pPr>
         <w:pStyle w:val="Beschriftung"/>
-        <w:jc w:val="both"/>
-      </w:pPr>
-      <w:bookmarkStart w:id="24" w:name="_Toc455176070"/>
+        <w:ind w:left="1418"/>
+        <w:jc w:val="both"/>
+      </w:pPr>
+      <w:bookmarkStart w:id="23" w:name="_Toc455177273"/>
       <w:r>
         <w:t xml:space="preserve">Abbildung </w:t>
       </w:r>
@@ -9932,7 +9965,7 @@
       <w:r>
         <w:t>: Navigationsmenü im Code</w:t>
       </w:r>
-      <w:bookmarkEnd w:id="24"/>
+      <w:bookmarkEnd w:id="23"/>
     </w:p>
     <w:p>
       <w:pPr>
@@ -9993,11 +10026,11 @@
       <w:pPr>
         <w:pStyle w:val="Niklas3"/>
       </w:pPr>
-      <w:bookmarkStart w:id="25" w:name="_Toc455176097"/>
+      <w:bookmarkStart w:id="24" w:name="_Toc455177250"/>
       <w:r>
         <w:t>SwipeRefreshLayout</w:t>
       </w:r>
-      <w:bookmarkEnd w:id="25"/>
+      <w:bookmarkEnd w:id="24"/>
     </w:p>
     <w:p>
       <w:pPr>
@@ -10043,7 +10076,7 @@
       </w:pPr>
       <w:r>
         <w:pict>
-          <v:shape id="_x0000_i1031" type="#_x0000_t75" style="width:214.35pt;height:180pt">
+          <v:shape id="_x0000_i1031" type="#_x0000_t75" style="width:214.25pt;height:180pt">
             <v:imagedata r:id="rId18" o:title="SwipeRefreshLayoutGUI" cropbottom="34635f"/>
           </v:shape>
         </w:pict>
@@ -10055,7 +10088,7 @@
         <w:ind w:left="1418"/>
         <w:jc w:val="both"/>
       </w:pPr>
-      <w:bookmarkStart w:id="26" w:name="_Toc455176071"/>
+      <w:bookmarkStart w:id="25" w:name="_Toc455177274"/>
       <w:r>
         <w:t xml:space="preserve">Abbildung </w:t>
       </w:r>
@@ -10070,7 +10103,7 @@
       <w:r>
         <w:t>: SwipeRefreshLayout Visualisierung</w:t>
       </w:r>
-      <w:bookmarkEnd w:id="26"/>
+      <w:bookmarkEnd w:id="25"/>
     </w:p>
     <w:p>
       <w:pPr>
@@ -10082,13 +10115,6 @@
     <w:p>
       <w:pPr>
         <w:pStyle w:val="Textbody"/>
-        <w:jc w:val="both"/>
-      </w:pPr>
-    </w:p>
-    <w:p>
-      <w:pPr>
-        <w:pStyle w:val="Textbody"/>
-        <w:ind w:left="1418"/>
         <w:jc w:val="both"/>
       </w:pPr>
     </w:p>
@@ -10122,7 +10148,7 @@
       <w:r>
         <w:lastRenderedPageBreak/>
         <w:pict>
-          <v:shape id="_x0000_i1032" type="#_x0000_t75" style="width:468.85pt;height:177.5pt">
+          <v:shape id="_x0000_i1032" type="#_x0000_t75" style="width:468.75pt;height:177.55pt">
             <v:imagedata r:id="rId19" o:title="OnRefreshListener"/>
           </v:shape>
         </w:pict>
@@ -10134,7 +10160,7 @@
         <w:ind w:left="1418"/>
         <w:jc w:val="both"/>
       </w:pPr>
-      <w:bookmarkStart w:id="27" w:name="_Toc455176072"/>
+      <w:bookmarkStart w:id="26" w:name="_Toc455177275"/>
       <w:r>
         <w:t xml:space="preserve">Abbildung </w:t>
       </w:r>
@@ -10149,7 +10175,7 @@
       <w:r>
         <w:t>: OnRefreshListener des SwipeRefreshLayout</w:t>
       </w:r>
-      <w:bookmarkEnd w:id="27"/>
+      <w:bookmarkEnd w:id="26"/>
     </w:p>
     <w:p>
       <w:pPr>
@@ -10202,7 +10228,7 @@
       </w:pPr>
       <w:r>
         <w:pict>
-          <v:shape id="_x0000_i1033" type="#_x0000_t75" style="width:434.5pt;height:230.25pt">
+          <v:shape id="_x0000_i1033" type="#_x0000_t75" style="width:434.7pt;height:230.25pt">
             <v:imagedata r:id="rId20" o:title="scanAndRefresh"/>
           </v:shape>
         </w:pict>
@@ -10214,7 +10240,7 @@
         <w:ind w:left="1418"/>
         <w:jc w:val="both"/>
       </w:pPr>
-      <w:bookmarkStart w:id="28" w:name="_Toc455176073"/>
+      <w:bookmarkStart w:id="27" w:name="_Toc455177276"/>
       <w:r>
         <w:t xml:space="preserve">Abbildung </w:t>
       </w:r>
@@ -10235,61 +10261,61 @@
       <w:r>
         <w:t xml:space="preserve"> der gefundenen Geräte</w:t>
       </w:r>
+      <w:bookmarkEnd w:id="27"/>
+    </w:p>
+    <w:p>
+      <w:pPr>
+        <w:pStyle w:val="Textbody"/>
+        <w:jc w:val="both"/>
+      </w:pPr>
+    </w:p>
+    <w:p>
+      <w:pPr>
+        <w:pStyle w:val="Textbody"/>
+        <w:ind w:left="1418"/>
+        <w:jc w:val="both"/>
+      </w:pPr>
+      <w:r>
+        <w:t>Diese Methode</w:t>
+      </w:r>
+      <w:r>
+        <w:t xml:space="preserve"> (Abbildung 9</w:t>
+      </w:r>
+      <w:r>
+        <w:t>)</w:t>
+      </w:r>
+      <w:r>
+        <w:t xml:space="preserve"> </w:t>
+      </w:r>
+      <w:r>
+        <w:t xml:space="preserve">sucht </w:t>
+      </w:r>
+      <w:r>
+        <w:t xml:space="preserve">nach Geräten, welche </w:t>
+      </w:r>
+      <w:r>
+        <w:t>in der Reichweite des Bluetooth-Adapters sich befinden und zeigt diese mithilfe dem „ListView“-Element in der Darstellungsdatei „activity_main.xml“ an. Sobald ein geeignetes Gerät gefunden wurde, wird um eine neue Verbindung angefragt.</w:t>
+      </w:r>
+    </w:p>
+    <w:p>
+      <w:pPr>
+        <w:pStyle w:val="Textbody"/>
+        <w:jc w:val="both"/>
+      </w:pPr>
+    </w:p>
+    <w:p>
+      <w:pPr>
+        <w:pStyle w:val="Niklas1"/>
+      </w:pPr>
+      <w:bookmarkStart w:id="28" w:name="__RefHeading___Toc403_898596544"/>
+      <w:bookmarkStart w:id="29" w:name="_Toc454807549"/>
+      <w:bookmarkStart w:id="30" w:name="_Toc455177251"/>
+      <w:r>
+        <w:t>Andere Geräte finden</w:t>
+      </w:r>
       <w:bookmarkEnd w:id="28"/>
-    </w:p>
-    <w:p>
-      <w:pPr>
-        <w:pStyle w:val="Textbody"/>
-        <w:jc w:val="both"/>
-      </w:pPr>
-    </w:p>
-    <w:p>
-      <w:pPr>
-        <w:pStyle w:val="Textbody"/>
-        <w:ind w:left="1418"/>
-        <w:jc w:val="both"/>
-      </w:pPr>
-      <w:r>
-        <w:t>Diese Methode</w:t>
-      </w:r>
-      <w:r>
-        <w:t xml:space="preserve"> (Abbildung 9</w:t>
-      </w:r>
-      <w:r>
-        <w:t>)</w:t>
-      </w:r>
-      <w:r>
-        <w:t xml:space="preserve"> </w:t>
-      </w:r>
-      <w:r>
-        <w:t xml:space="preserve">sucht </w:t>
-      </w:r>
-      <w:r>
-        <w:t xml:space="preserve">nach Geräten, welche </w:t>
-      </w:r>
-      <w:r>
-        <w:t>in der Reichweite des Bluetooth-Adapters sich befinden und zeigt diese mithilfe dem „ListView“-Element in der Darstellungsdatei „activity_main.xml“ an. Sobald ein geeignetes Gerät gefunden wurde, wird um eine neue Verbindung angefragt.</w:t>
-      </w:r>
-    </w:p>
-    <w:p>
-      <w:pPr>
-        <w:pStyle w:val="Textbody"/>
-        <w:jc w:val="both"/>
-      </w:pPr>
-    </w:p>
-    <w:p>
-      <w:pPr>
-        <w:pStyle w:val="Niklas1"/>
-      </w:pPr>
-      <w:bookmarkStart w:id="29" w:name="__RefHeading___Toc403_898596544"/>
-      <w:bookmarkStart w:id="30" w:name="_Toc454807549"/>
-      <w:bookmarkStart w:id="31" w:name="_Toc455176098"/>
-      <w:r>
-        <w:t>Andere Geräte finden</w:t>
-      </w:r>
       <w:bookmarkEnd w:id="29"/>
       <w:bookmarkEnd w:id="30"/>
-      <w:bookmarkEnd w:id="31"/>
     </w:p>
     <w:p>
       <w:pPr>
@@ -10315,7 +10341,7 @@
           <w:lang w:eastAsia="de-DE" w:bidi="ar-SA"/>
         </w:rPr>
         <w:drawing>
-          <wp:inline distT="0" distB="0" distL="0" distR="0" wp14:anchorId="64BEACAB" wp14:editId="01F2FB95">
+          <wp:inline distT="0" distB="0" distL="0" distR="0" wp14:anchorId="434723A0" wp14:editId="1B2E8C77">
             <wp:extent cx="2369820" cy="4057890"/>
             <wp:effectExtent l="0" t="0" r="0" b="0"/>
             <wp:docPr id="7" name="Bild1"/>
@@ -10361,7 +10387,7 @@
       <w:pPr>
         <w:pStyle w:val="Beschriftung"/>
       </w:pPr>
-      <w:bookmarkStart w:id="32" w:name="_Toc455176074"/>
+      <w:bookmarkStart w:id="31" w:name="_Toc455177277"/>
       <w:r>
         <w:t xml:space="preserve">Abbildung </w:t>
       </w:r>
@@ -10376,7 +10402,7 @@
       <w:r>
         <w:t>: Bluetooth-Scan in Android</w:t>
       </w:r>
-      <w:bookmarkEnd w:id="32"/>
+      <w:bookmarkEnd w:id="31"/>
     </w:p>
     <w:p>
       <w:pPr>
@@ -10396,7 +10422,7 @@
         <w:pStyle w:val="Textbody"/>
         <w:numPr>
           <w:ilvl w:val="0"/>
-          <w:numId w:val="1"/>
+          <w:numId w:val="2"/>
         </w:numPr>
       </w:pPr>
       <w:r>
@@ -10408,7 +10434,7 @@
         <w:pStyle w:val="Textbody"/>
         <w:numPr>
           <w:ilvl w:val="0"/>
-          <w:numId w:val="1"/>
+          <w:numId w:val="2"/>
         </w:numPr>
       </w:pPr>
       <w:r>
@@ -10420,7 +10446,7 @@
         <w:pStyle w:val="Textbody"/>
         <w:numPr>
           <w:ilvl w:val="0"/>
-          <w:numId w:val="1"/>
+          <w:numId w:val="2"/>
         </w:numPr>
       </w:pPr>
       <w:r>
@@ -10432,7 +10458,7 @@
         <w:pStyle w:val="Textbody"/>
         <w:numPr>
           <w:ilvl w:val="0"/>
-          <w:numId w:val="1"/>
+          <w:numId w:val="2"/>
         </w:numPr>
       </w:pPr>
       <w:r>
@@ -10444,7 +10470,7 @@
         <w:pStyle w:val="Textbody"/>
         <w:numPr>
           <w:ilvl w:val="0"/>
-          <w:numId w:val="1"/>
+          <w:numId w:val="2"/>
         </w:numPr>
       </w:pPr>
       <w:r>
@@ -10465,7 +10491,7 @@
         <mc:AlternateContent>
           <mc:Choice Requires="wps">
             <w:drawing>
-              <wp:anchor distT="0" distB="0" distL="114300" distR="114300" simplePos="0" relativeHeight="6" behindDoc="0" locked="0" layoutInCell="1" allowOverlap="1" wp14:anchorId="61AA4656" wp14:editId="5C594ED3">
+              <wp:anchor distT="0" distB="0" distL="114300" distR="114300" simplePos="0" relativeHeight="6" behindDoc="0" locked="0" layoutInCell="1" allowOverlap="1" wp14:anchorId="63CF74D0" wp14:editId="28C1499F">
                 <wp:simplePos x="0" y="0"/>
                 <wp:positionH relativeFrom="column">
                   <wp:posOffset>3810</wp:posOffset>
@@ -10508,7 +10534,7 @@
                                 <w:lang w:eastAsia="de-DE" w:bidi="ar-SA"/>
                               </w:rPr>
                               <w:drawing>
-                                <wp:inline distT="0" distB="0" distL="0" distR="0" wp14:anchorId="0C874709" wp14:editId="3CBCCB4F">
+                                <wp:inline distT="0" distB="0" distL="0" distR="0" wp14:anchorId="163750CC" wp14:editId="63236BC3">
                                   <wp:extent cx="6120000" cy="2974320"/>
                                   <wp:effectExtent l="0" t="0" r="0" b="0"/>
                                   <wp:docPr id="10" name="Bild4"/>
@@ -10556,7 +10582,7 @@
                               <w:ind w:left="1418"/>
                               <w:jc w:val="both"/>
                             </w:pPr>
-                            <w:bookmarkStart w:id="33" w:name="_Toc455176075"/>
+                            <w:bookmarkStart w:id="32" w:name="_Toc455177278"/>
                             <w:r>
                               <w:t xml:space="preserve">Abbildung </w:t>
                             </w:r>
@@ -10571,7 +10597,7 @@
                             <w:r>
                               <w:t>: Ein Inquiry Result in Wireshark</w:t>
                             </w:r>
-                            <w:bookmarkEnd w:id="33"/>
+                            <w:bookmarkEnd w:id="32"/>
                           </w:p>
                           <w:p>
                             <w:pPr>
@@ -10594,7 +10620,7 @@
           </mc:Choice>
           <mc:Fallback>
             <w:pict>
-              <v:shapetype w14:anchorId="61AA4656" id="_x0000_t202" coordsize="21600,21600" o:spt="202" path="m,l,21600r21600,l21600,xe">
+              <v:shapetype w14:anchorId="63CF74D0" id="_x0000_t202" coordsize="21600,21600" o:spt="202" path="m,l,21600r21600,l21600,xe">
                 <v:stroke joinstyle="miter"/>
                 <v:path gradientshapeok="t" o:connecttype="rect"/>
               </v:shapetype>
@@ -10612,7 +10638,7 @@
                           <w:lang w:eastAsia="de-DE" w:bidi="ar-SA"/>
                         </w:rPr>
                         <w:drawing>
-                          <wp:inline distT="0" distB="0" distL="0" distR="0" wp14:anchorId="0C874709" wp14:editId="3CBCCB4F">
+                          <wp:inline distT="0" distB="0" distL="0" distR="0" wp14:anchorId="163750CC" wp14:editId="63236BC3">
                             <wp:extent cx="6120000" cy="2974320"/>
                             <wp:effectExtent l="0" t="0" r="0" b="0"/>
                             <wp:docPr id="10" name="Bild4"/>
@@ -10660,7 +10686,7 @@
                         <w:ind w:left="1418"/>
                         <w:jc w:val="both"/>
                       </w:pPr>
-                      <w:bookmarkStart w:id="34" w:name="_Toc455176075"/>
+                      <w:bookmarkStart w:id="33" w:name="_Toc455177278"/>
                       <w:r>
                         <w:t xml:space="preserve">Abbildung </w:t>
                       </w:r>
@@ -10675,7 +10701,7 @@
                       <w:r>
                         <w:t>: Ein Inquiry Result in Wireshark</w:t>
                       </w:r>
-                      <w:bookmarkEnd w:id="34"/>
+                      <w:bookmarkEnd w:id="33"/>
                     </w:p>
                     <w:p>
                       <w:pPr>
@@ -10719,15 +10745,15 @@
       <w:pPr>
         <w:pStyle w:val="Niklas2"/>
       </w:pPr>
-      <w:bookmarkStart w:id="35" w:name="__RefHeading___Toc405_898596544"/>
-      <w:bookmarkStart w:id="36" w:name="_Toc454807550"/>
-      <w:bookmarkStart w:id="37" w:name="_Toc455176099"/>
+      <w:bookmarkStart w:id="34" w:name="__RefHeading___Toc405_898596544"/>
+      <w:bookmarkStart w:id="35" w:name="_Toc454807550"/>
+      <w:bookmarkStart w:id="36" w:name="_Toc455177252"/>
       <w:r>
         <w:t>Bluetooth in Android</w:t>
       </w:r>
+      <w:bookmarkEnd w:id="34"/>
       <w:bookmarkEnd w:id="35"/>
       <w:bookmarkEnd w:id="36"/>
-      <w:bookmarkEnd w:id="37"/>
     </w:p>
     <w:p>
       <w:pPr>
@@ -10750,7 +10776,7 @@
         <mc:AlternateContent>
           <mc:Choice Requires="wps">
             <w:drawing>
-              <wp:anchor distT="0" distB="0" distL="114300" distR="114300" simplePos="0" relativeHeight="2" behindDoc="0" locked="0" layoutInCell="1" allowOverlap="1" wp14:anchorId="6931CF9D" wp14:editId="36F6A782">
+              <wp:anchor distT="0" distB="0" distL="114300" distR="114300" simplePos="0" relativeHeight="2" behindDoc="0" locked="0" layoutInCell="1" allowOverlap="1" wp14:anchorId="1A322E7B" wp14:editId="122DF6BC">
                 <wp:simplePos x="0" y="0"/>
                 <wp:positionH relativeFrom="column">
                   <wp:align>center</wp:align>
@@ -10794,7 +10820,7 @@
                                 <w:lang w:eastAsia="de-DE" w:bidi="ar-SA"/>
                               </w:rPr>
                               <w:drawing>
-                                <wp:inline distT="0" distB="0" distL="0" distR="0" wp14:anchorId="31D06187" wp14:editId="223A4AFE">
+                                <wp:inline distT="0" distB="0" distL="0" distR="0" wp14:anchorId="60EA06E2" wp14:editId="0D16ED49">
                                   <wp:extent cx="5153040" cy="466560"/>
                                   <wp:effectExtent l="0" t="0" r="9510" b="0"/>
                                   <wp:docPr id="12" name="Bild2"/>
@@ -10841,7 +10867,7 @@
                               <w:pStyle w:val="Beschriftung"/>
                               <w:ind w:left="851"/>
                             </w:pPr>
-                            <w:bookmarkStart w:id="38" w:name="_Toc455176076"/>
+                            <w:bookmarkStart w:id="37" w:name="_Toc455177279"/>
                             <w:r>
                               <w:t xml:space="preserve">Abbildung </w:t>
                             </w:r>
@@ -10856,7 +10882,7 @@
                             <w:r>
                               <w:t>: Berechtigungen "AndroidManifest.xml"</w:t>
                             </w:r>
-                            <w:bookmarkEnd w:id="38"/>
+                            <w:bookmarkEnd w:id="37"/>
                           </w:p>
                         </w:txbxContent>
                       </wps:txbx>
@@ -10871,7 +10897,7 @@
           </mc:Choice>
           <mc:Fallback>
             <w:pict>
-              <v:shape w14:anchorId="6931CF9D" id="Rahmen2" o:spid="_x0000_s1027" type="#_x0000_t202" style="position:absolute;margin-left:0;margin-top:0;width:405.75pt;height:36.75pt;z-index:2;visibility:visible;mso-wrap-style:none;mso-wrap-distance-left:9pt;mso-wrap-distance-top:0;mso-wrap-distance-right:9pt;mso-wrap-distance-bottom:0;mso-position-horizontal:center;mso-position-horizontal-relative:text;mso-position-vertical:top;mso-position-vertical-relative:text;v-text-anchor:top" o:gfxdata="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" filled="f" stroked="f">
+              <v:shape w14:anchorId="1A322E7B" id="Rahmen2" o:spid="_x0000_s1027" type="#_x0000_t202" style="position:absolute;margin-left:0;margin-top:0;width:405.75pt;height:36.75pt;z-index:2;visibility:visible;mso-wrap-style:none;mso-wrap-distance-left:9pt;mso-wrap-distance-top:0;mso-wrap-distance-right:9pt;mso-wrap-distance-bottom:0;mso-position-horizontal:center;mso-position-horizontal-relative:text;mso-position-vertical:top;mso-position-vertical-relative:text;v-text-anchor:top" o:gfxdata="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" filled="f" stroked="f">
                 <v:textbox style="mso-fit-shape-to-text:t" inset="0,0,0,0">
                   <w:txbxContent>
                     <w:p>
@@ -10886,7 +10912,7 @@
                           <w:lang w:eastAsia="de-DE" w:bidi="ar-SA"/>
                         </w:rPr>
                         <w:drawing>
-                          <wp:inline distT="0" distB="0" distL="0" distR="0" wp14:anchorId="31D06187" wp14:editId="223A4AFE">
+                          <wp:inline distT="0" distB="0" distL="0" distR="0" wp14:anchorId="60EA06E2" wp14:editId="0D16ED49">
                             <wp:extent cx="5153040" cy="466560"/>
                             <wp:effectExtent l="0" t="0" r="9510" b="0"/>
                             <wp:docPr id="12" name="Bild2"/>
@@ -10933,7 +10959,7 @@
                         <w:pStyle w:val="Beschriftung"/>
                         <w:ind w:left="851"/>
                       </w:pPr>
-                      <w:bookmarkStart w:id="39" w:name="_Toc455176076"/>
+                      <w:bookmarkStart w:id="38" w:name="_Toc455177279"/>
                       <w:r>
                         <w:t xml:space="preserve">Abbildung </w:t>
                       </w:r>
@@ -10948,7 +10974,7 @@
                       <w:r>
                         <w:t>: Berechtigungen "AndroidManifest.xml"</w:t>
                       </w:r>
-                      <w:bookmarkEnd w:id="39"/>
+                      <w:bookmarkEnd w:id="38"/>
                     </w:p>
                   </w:txbxContent>
                 </v:textbox>
@@ -11002,7 +11028,7 @@
         <mc:AlternateContent>
           <mc:Choice Requires="wps">
             <w:drawing>
-              <wp:anchor distT="0" distB="0" distL="114300" distR="114300" simplePos="0" relativeHeight="4" behindDoc="0" locked="0" layoutInCell="1" allowOverlap="1" wp14:anchorId="2F84E82A" wp14:editId="18CB671B">
+              <wp:anchor distT="0" distB="0" distL="114300" distR="114300" simplePos="0" relativeHeight="4" behindDoc="0" locked="0" layoutInCell="1" allowOverlap="1" wp14:anchorId="085F39CE" wp14:editId="48394D75">
                 <wp:simplePos x="0" y="0"/>
                 <wp:positionH relativeFrom="column">
                   <wp:align>center</wp:align>
@@ -11046,7 +11072,7 @@
                                 <w:lang w:eastAsia="de-DE" w:bidi="ar-SA"/>
                               </w:rPr>
                               <w:drawing>
-                                <wp:inline distT="0" distB="0" distL="0" distR="0" wp14:anchorId="315BA8AC" wp14:editId="2462A361">
+                                <wp:inline distT="0" distB="0" distL="0" distR="0" wp14:anchorId="4399D38C" wp14:editId="7F558D61">
                                   <wp:extent cx="4648320" cy="285840"/>
                                   <wp:effectExtent l="0" t="0" r="0" b="0"/>
                                   <wp:docPr id="13" name="Bild3"/>
@@ -11093,7 +11119,7 @@
                               <w:pStyle w:val="Beschriftung"/>
                               <w:ind w:left="851"/>
                             </w:pPr>
-                            <w:bookmarkStart w:id="40" w:name="_Toc455176077"/>
+                            <w:bookmarkStart w:id="39" w:name="_Toc455177280"/>
                             <w:r>
                               <w:t xml:space="preserve">Abbildung </w:t>
                             </w:r>
@@ -11108,7 +11134,7 @@
                             <w:r>
                               <w:t>: Registrierung des Broadcast-Recievers</w:t>
                             </w:r>
-                            <w:bookmarkEnd w:id="40"/>
+                            <w:bookmarkEnd w:id="39"/>
                           </w:p>
                         </w:txbxContent>
                       </wps:txbx>
@@ -11123,7 +11149,7 @@
           </mc:Choice>
           <mc:Fallback>
             <w:pict>
-              <v:shape w14:anchorId="2F84E82A" id="Rahmen3" o:spid="_x0000_s1028" type="#_x0000_t202" style="position:absolute;margin-left:0;margin-top:0;width:366pt;height:22.5pt;z-index:4;visibility:visible;mso-wrap-style:none;mso-wrap-distance-left:9pt;mso-wrap-distance-top:0;mso-wrap-distance-right:9pt;mso-wrap-distance-bottom:0;mso-position-horizontal:center;mso-position-horizontal-relative:text;mso-position-vertical:top;mso-position-vertical-relative:text;v-text-anchor:top" o:gfxdata="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" filled="f" stroked="f">
+              <v:shape w14:anchorId="085F39CE" id="Rahmen3" o:spid="_x0000_s1028" type="#_x0000_t202" style="position:absolute;margin-left:0;margin-top:0;width:366pt;height:22.5pt;z-index:4;visibility:visible;mso-wrap-style:none;mso-wrap-distance-left:9pt;mso-wrap-distance-top:0;mso-wrap-distance-right:9pt;mso-wrap-distance-bottom:0;mso-position-horizontal:center;mso-position-horizontal-relative:text;mso-position-vertical:top;mso-position-vertical-relative:text;v-text-anchor:top" o:gfxdata="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" filled="f" stroked="f">
                 <v:textbox style="mso-fit-shape-to-text:t" inset="0,0,0,0">
                   <w:txbxContent>
                     <w:p>
@@ -11138,7 +11164,7 @@
                           <w:lang w:eastAsia="de-DE" w:bidi="ar-SA"/>
                         </w:rPr>
                         <w:drawing>
-                          <wp:inline distT="0" distB="0" distL="0" distR="0" wp14:anchorId="315BA8AC" wp14:editId="2462A361">
+                          <wp:inline distT="0" distB="0" distL="0" distR="0" wp14:anchorId="4399D38C" wp14:editId="7F558D61">
                             <wp:extent cx="4648320" cy="285840"/>
                             <wp:effectExtent l="0" t="0" r="0" b="0"/>
                             <wp:docPr id="13" name="Bild3"/>
@@ -11185,7 +11211,7 @@
                         <w:pStyle w:val="Beschriftung"/>
                         <w:ind w:left="851"/>
                       </w:pPr>
-                      <w:bookmarkStart w:id="41" w:name="_Toc455176077"/>
+                      <w:bookmarkStart w:id="40" w:name="_Toc455177280"/>
                       <w:r>
                         <w:t xml:space="preserve">Abbildung </w:t>
                       </w:r>
@@ -11200,7 +11226,7 @@
                       <w:r>
                         <w:t>: Registrierung des Broadcast-Recievers</w:t>
                       </w:r>
-                      <w:bookmarkEnd w:id="41"/>
+                      <w:bookmarkEnd w:id="40"/>
                     </w:p>
                   </w:txbxContent>
                 </v:textbox>
@@ -11258,85 +11284,134 @@
       <w:pPr>
         <w:pStyle w:val="Niklas3"/>
       </w:pPr>
-      <w:bookmarkStart w:id="42" w:name="__RefHeading___Toc407_898596544"/>
-      <w:bookmarkStart w:id="43" w:name="_Toc454807551"/>
-      <w:bookmarkStart w:id="44" w:name="_Toc455176100"/>
+      <w:bookmarkStart w:id="41" w:name="__RefHeading___Toc407_898596544"/>
+      <w:bookmarkStart w:id="42" w:name="_Toc454807551"/>
+      <w:bookmarkStart w:id="43" w:name="_Toc455177253"/>
       <w:r>
         <w:t>Services anbieten</w:t>
       </w:r>
+      <w:bookmarkEnd w:id="41"/>
       <w:bookmarkEnd w:id="42"/>
       <w:bookmarkEnd w:id="43"/>
+    </w:p>
+    <w:p>
+      <w:pPr>
+        <w:pStyle w:val="Textbody"/>
+        <w:ind w:left="1418"/>
+      </w:pPr>
+      <w:r>
+        <w:t>Der Aufbau von Bluetooth-Verbindungen in Android funktioniert ähnlich wie der Aufbau von TCP-Verbindungen. Auch für Bluetooth-Verbindungen gibt es einen Server und einen Client, die dafür zuständigen Klassen heißen „BluetoothServerSocket“ und „BluetoothSocket“. Eine Server-Socket wird mit der Methode „listenUsingRfcommWithServiceRecord“ unter Angabe eine 128-Bit UUID erstellt. Ein Client kann sich dann einen Bluetooth-Socket erzeugen und sich mithilfe der Methode „createRfcommSocketToServiceRecord“ unter Angabe der selben UUID verbinden. Auf dem Server wird für die Kommunikation über die neue Verbindung ein neuer Socket erstellt. Zu beachten ist hierbei, das dies nur dann funktioniert, wenn die Geräte vorher gekoppelt wurden.</w:t>
+      </w:r>
+    </w:p>
+    <w:p>
+      <w:pPr>
+        <w:pStyle w:val="Textbody"/>
+        <w:ind w:left="1418"/>
+      </w:pPr>
+      <w:r>
+        <w:t>Seit API-Level 10 stellt Android die Methoden „listenUsingInsecureRfcommToServiceRecord“ und „createInsecureRfcommSocketToServiceRecord“ bereit, die eine Verbindung auch zwischen nicht gekoppelten Geräten ermöglichen. In der App werden je nach Kopplungsstatus der Geräte beide Varianten verwendet.</w:t>
+      </w:r>
+    </w:p>
+    <w:p>
+      <w:pPr>
+        <w:pStyle w:val="Textbody"/>
+        <w:ind w:left="1418"/>
+      </w:pPr>
+      <w:r>
+        <w:t>Der Socket stellt einen Input- und einen Outputstream bereit, über die Daten ausgetauscht werden können. Es ist zu empfehlen, diese Streams in ihren jeweiligen Buffered- Versionen zu kapseln, da gesendete und empfangene Nachrichten sonst oftmals nur in Teilen gesendet werden.</w:t>
+      </w:r>
+    </w:p>
+    <w:p>
+      <w:pPr>
+        <w:pStyle w:val="Textbody"/>
+        <w:ind w:left="1418"/>
+      </w:pPr>
+    </w:p>
+    <w:p>
+      <w:pPr>
+        <w:pStyle w:val="Textbody"/>
+        <w:ind w:left="1418"/>
+      </w:pPr>
+    </w:p>
+    <w:p>
+      <w:pPr>
+        <w:pStyle w:val="Textbody"/>
+        <w:ind w:left="1418"/>
+      </w:pPr>
+    </w:p>
+    <w:p>
+      <w:pPr>
+        <w:pStyle w:val="Textbody"/>
+        <w:ind w:left="1418"/>
+      </w:pPr>
+    </w:p>
+    <w:p>
+      <w:pPr>
+        <w:pStyle w:val="Textbody"/>
+        <w:ind w:left="1418"/>
+      </w:pPr>
+    </w:p>
+    <w:p>
+      <w:pPr>
+        <w:pStyle w:val="Niklas3"/>
+      </w:pPr>
+      <w:bookmarkStart w:id="44" w:name="__RefHeading___Toc409_898596544"/>
+      <w:bookmarkStart w:id="45" w:name="_Toc454807552"/>
+      <w:bookmarkStart w:id="46" w:name="_Toc455177254"/>
+      <w:r>
+        <w:t>Daten senden und empfangen</w:t>
+      </w:r>
       <w:bookmarkEnd w:id="44"/>
-    </w:p>
-    <w:p>
-      <w:pPr>
-        <w:pStyle w:val="Textbody"/>
-        <w:ind w:left="1418"/>
-      </w:pPr>
-      <w:r>
-        <w:t>Der Aufbau von Bluetooth-Verbindungen in Android funktioniert ähnlich wie der Aufbau von TCP-Verbindungen. Auch für Bluetooth-Verbindungen gibt es einen Server und einen Client, die dafür zuständigen Klassen heißen „BluetoothServerSocket“ und „BluetoothSocket“. Eine Server-Socket wird mit der Methode „listenUsingRfcommWithServiceRecord“ unter Angabe eine 128-Bit UUID erstellt. Ein Client kann sich dann einen Bluetooth-Socket erzeugen und sich mithilfe der Methode „createRfcommSocketToServiceRecord“ unter Angabe der selben UUID verbinden. Auf dem Server wird für die Kommunikation über die neue Verbindung ein neuer Socket erstellt. Zu beachten ist hierbei, das dies nur dann funktioniert, wenn die Geräte vorher gekoppelt wurden.</w:t>
-      </w:r>
-    </w:p>
-    <w:p>
-      <w:pPr>
-        <w:pStyle w:val="Textbody"/>
-        <w:ind w:left="1418"/>
-      </w:pPr>
-      <w:r>
-        <w:t>Seit API-Level 10 stellt Android die Methoden „listenUsingInsecureRfcommToServiceRecord“ und „createInsecureRfcommSocketToServiceRecord“ bereit, die eine Verbindung auch zwischen nicht gekoppelten Geräten ermöglichen. In der App werden je nach Kopplungsstatus der Geräte beide Varianten verwendet.</w:t>
-      </w:r>
-    </w:p>
-    <w:p>
-      <w:pPr>
-        <w:pStyle w:val="Textbody"/>
-        <w:ind w:left="1418"/>
-      </w:pPr>
-      <w:r>
-        <w:t>Der Socket stellt einen Input- und einen Outputstream bereit, über die Daten ausgetauscht werden können. Es ist zu empfehlen, diese Streams in ihren jeweiligen Buffered- Versionen zu kapseln, da gesendete und empfangene Nachrichten sonst oftmals nur in Teilen gesendet werden.</w:t>
-      </w:r>
-    </w:p>
-    <w:p>
-      <w:pPr>
-        <w:pStyle w:val="Textbody"/>
-        <w:ind w:left="1418"/>
-      </w:pPr>
-    </w:p>
-    <w:p>
-      <w:pPr>
-        <w:pStyle w:val="Textbody"/>
-        <w:ind w:left="1418"/>
-      </w:pPr>
-    </w:p>
-    <w:p>
-      <w:pPr>
-        <w:pStyle w:val="Textbody"/>
-        <w:ind w:left="1418"/>
-      </w:pPr>
-    </w:p>
-    <w:p>
-      <w:pPr>
-        <w:pStyle w:val="Textbody"/>
-        <w:ind w:left="1418"/>
-      </w:pPr>
-    </w:p>
-    <w:p>
-      <w:pPr>
-        <w:pStyle w:val="Textbody"/>
-        <w:ind w:left="1418"/>
-      </w:pPr>
-    </w:p>
-    <w:p>
-      <w:pPr>
-        <w:pStyle w:val="Niklas3"/>
-      </w:pPr>
-      <w:bookmarkStart w:id="45" w:name="__RefHeading___Toc409_898596544"/>
-      <w:bookmarkStart w:id="46" w:name="_Toc454807552"/>
-      <w:bookmarkStart w:id="47" w:name="_Toc455176101"/>
-      <w:r>
-        <w:t>Daten senden und empfangen</w:t>
-      </w:r>
       <w:bookmarkEnd w:id="45"/>
       <w:bookmarkEnd w:id="46"/>
+    </w:p>
+    <w:p>
+      <w:pPr>
+        <w:pStyle w:val="Textbody"/>
+        <w:ind w:left="1418"/>
+      </w:pPr>
+      <w:r>
+        <w:t xml:space="preserve">Um abzufragen, wie viele Daten an einem Inputstream bereitstehen, kann die Methode „Inputstream.available()“ genutzt werden. Diese Methode gibt allerdings je nach Gerätehersteller und Android-Version nicht die tatsächliche Anzahl an Bytes zurück, die </w:t>
+      </w:r>
+      <w:r>
+        <w:t>bereitsteht</w:t>
+      </w:r>
+      <w:r>
+        <w:t>, sondern nur, ob Daten bereitstehen.</w:t>
+      </w:r>
+    </w:p>
+    <w:p>
+      <w:pPr>
+        <w:pStyle w:val="Textbody"/>
+        <w:ind w:left="1418"/>
+      </w:pPr>
+      <w:r>
+        <w:t>Um die bereitstehenden Daten zu erhalten, wird die Methode „Inputstream.read()“ verwendet. Mithilfe dieser Methode werden die Daten in ein Byte-Array geschrieben und können anschließend in einen String umgewandelt werden.</w:t>
+      </w:r>
+    </w:p>
+    <w:p>
+      <w:pPr>
+        <w:pStyle w:val="Textbody"/>
+        <w:ind w:left="1418"/>
+      </w:pPr>
+      <w:r>
+        <w:t>Der umgekehrte Weg, das Senden von Daten, geht etwas einfacher: Der zu sendende String wird in ein Byte-Array umgewandelt und mithilfe von „OutputStream.write()“ in den Stream geschrieben. „OutputStream.flush()“ sorgt dann dafür, dass die Daten gesendet werden.</w:t>
+      </w:r>
+    </w:p>
+    <w:p>
+      <w:pPr>
+        <w:pStyle w:val="Textbody"/>
+        <w:ind w:left="1418"/>
+      </w:pPr>
+    </w:p>
+    <w:p>
+      <w:pPr>
+        <w:pStyle w:val="Niklas3"/>
+      </w:pPr>
+      <w:bookmarkStart w:id="47" w:name="_Toc455177255"/>
+      <w:r>
+        <w:t>Interne und externe Nachrichten</w:t>
+      </w:r>
       <w:bookmarkEnd w:id="47"/>
     </w:p>
     <w:p>
@@ -11345,13 +11420,10 @@
         <w:ind w:left="1418"/>
       </w:pPr>
       <w:r>
-        <w:t xml:space="preserve">Um abzufragen, wie viele Daten an einem Inputstream bereitstehen, kann die Methode „Inputstream.available()“ genutzt werden. Diese Methode gibt allerdings je nach Gerätehersteller und Android-Version nicht die tatsächliche Anzahl an Bytes zurück, die </w:t>
-      </w:r>
-      <w:r>
-        <w:t>bereitsteht</w:t>
-      </w:r>
-      <w:r>
-        <w:t>, sondern nur, ob Daten bereitstehen.</w:t>
+        <w:t xml:space="preserve">Die App nutzt Broadcasts, um intern zwischen der GUI und dem Background-Service zu kommunizieren. Um Broadcasts zu versenden, wird die Methode </w:t>
+      </w:r>
+      <w:r>
+        <w:t>sendBroadcast();</w:t>
       </w:r>
     </w:p>
     <w:p>
@@ -11360,7 +11432,37 @@
         <w:ind w:left="1418"/>
       </w:pPr>
       <w:r>
-        <w:t>Um die bereitstehenden Daten zu erhalten, wird die Methode „Inputstream.read()“ verwendet. Mithilfe dieser Methode werden die Daten in ein Byte-Array geschrieben und können anschließend in einen String umgewandelt werden.</w:t>
+        <w:t xml:space="preserve">verwendet. Die Methode steht in den Klassen </w:t>
+      </w:r>
+      <w:r>
+        <w:t>Activity</w:t>
+      </w:r>
+      <w:r>
+        <w:t xml:space="preserve"> und </w:t>
+      </w:r>
+      <w:r>
+        <w:t>Service</w:t>
+      </w:r>
+      <w:r>
+        <w:t xml:space="preserve"> zur Verfügung. Diese Methode bekommt einen </w:t>
+      </w:r>
+      <w:r>
+        <w:t xml:space="preserve">Intent </w:t>
+      </w:r>
+      <w:r>
+        <w:t xml:space="preserve">als Parameter, welcher eine </w:t>
+      </w:r>
+      <w:r>
+        <w:t>Action</w:t>
+      </w:r>
+      <w:r>
+        <w:t xml:space="preserve"> und die eigentliche Nachricht enthält. Die Action bestimmt, wer den Broadcast empfangen kann. Alle Klassen, die diesen Broadcast empfangen wollen, müssen für die Action einen </w:t>
+      </w:r>
+      <w:r>
+        <w:t>BroadcastReceiver</w:t>
+      </w:r>
+      <w:r>
+        <w:t xml:space="preserve"> implementieren.</w:t>
       </w:r>
     </w:p>
     <w:p>
@@ -11369,7 +11471,22 @@
         <w:ind w:left="1418"/>
       </w:pPr>
       <w:r>
-        <w:t>Der umgekehrte Weg, das Senden von Daten, geht etwas einfacher: Der zu sendende String wird in ein Byte-Array umgewandelt und mithilfe von „OutputStream.write()“ in den Stream geschrieben. „OutputStream.flush()“ sorgt dann dafür, dass die Daten gesendet werden.</w:t>
+        <w:t xml:space="preserve">Die im Intent enthaltende Nachricht ist ein mit JSON formatierter String. Interne Nachrichten können daran erkannt werden, dass sie das Attribut </w:t>
+      </w:r>
+      <w:r>
+        <w:t>Extern:</w:t>
+      </w:r>
+      <w:r>
+        <w:t xml:space="preserve"> false </w:t>
+      </w:r>
+      <w:r>
+        <w:t xml:space="preserve">haben. Alle internen Nachrichten haben das Attribut </w:t>
+      </w:r>
+      <w:r>
+        <w:t xml:space="preserve">Action </w:t>
+      </w:r>
+      <w:r>
+        <w:t>(nicht zu verwechseln mit der im Intent enthaltenen Action), welches eine Anweisung für den Empfänger beinhaltet sowie weitere, von der Action abhängige, optionale Attribute.</w:t>
       </w:r>
     </w:p>
     <w:p>
@@ -11377,145 +11494,54 @@
         <w:pStyle w:val="Textbody"/>
         <w:ind w:left="1418"/>
       </w:pPr>
+      <w:r>
+        <w:t xml:space="preserve">Im Gegensatz dazu gibt es auch externe Nachrichten. Dies sind die Nachrichten, die über Bluetooth mit anderen Geräten ausgetauscht werden. Auch diese sind mit JSON formatiert. Alle externen Nachrichten haben das </w:t>
+      </w:r>
+      <w:r>
+        <w:t>Attribut Extern</w:t>
+      </w:r>
+      <w:r>
+        <w:t xml:space="preserve"> : true </w:t>
+      </w:r>
+      <w:r>
+        <w:t>sowie weitere, vom Inhalt der Nachricht abhängige Attribute.</w:t>
+      </w:r>
+    </w:p>
+    <w:p>
+      <w:pPr>
+        <w:pStyle w:val="Textbody"/>
+      </w:pPr>
+      <w:r>
+        <w:tab/>
+      </w:r>
+      <w:r>
+        <w:tab/>
+      </w:r>
+    </w:p>
+    <w:p>
+      <w:pPr>
+        <w:pStyle w:val="Textbody"/>
+      </w:pPr>
+    </w:p>
+    <w:p>
+      <w:pPr>
+        <w:pStyle w:val="Textbody"/>
+      </w:pPr>
     </w:p>
     <w:p>
       <w:pPr>
         <w:pStyle w:val="Niklas3"/>
       </w:pPr>
-      <w:bookmarkStart w:id="48" w:name="_Toc455176102"/>
-      <w:r>
-        <w:t>Interne und externe Nachrichten</w:t>
-      </w:r>
-      <w:bookmarkEnd w:id="48"/>
-    </w:p>
-    <w:p>
-      <w:pPr>
-        <w:pStyle w:val="Textbody"/>
-        <w:ind w:left="1418"/>
-      </w:pPr>
-      <w:r>
-        <w:t xml:space="preserve">Die App nutzt Broadcasts, um intern zwischen der GUI und dem Background-Service zu kommunizieren. Um Broadcasts zu versenden, wird die Methode </w:t>
-      </w:r>
-      <w:r>
-        <w:t>sendBroadcast();</w:t>
-      </w:r>
-    </w:p>
-    <w:p>
-      <w:pPr>
-        <w:pStyle w:val="Textbody"/>
-        <w:ind w:left="1418"/>
-      </w:pPr>
-      <w:r>
-        <w:t xml:space="preserve">verwendet. Die Methode steht in den Klassen </w:t>
-      </w:r>
-      <w:r>
-        <w:t>Activity</w:t>
-      </w:r>
-      <w:r>
-        <w:t xml:space="preserve"> und </w:t>
-      </w:r>
-      <w:r>
-        <w:t>Service</w:t>
-      </w:r>
-      <w:r>
-        <w:t xml:space="preserve"> zur Verfügung. Diese Methode bekommt einen </w:t>
-      </w:r>
-      <w:r>
-        <w:t xml:space="preserve">Intent </w:t>
-      </w:r>
-      <w:r>
-        <w:t xml:space="preserve">als Parameter, welcher eine </w:t>
-      </w:r>
-      <w:r>
-        <w:t>Action</w:t>
-      </w:r>
-      <w:r>
-        <w:t xml:space="preserve"> und die eigentliche Nachricht enthält. Die Action bestimmt, wer den Broadcast empfangen kann. Alle Klassen, die diesen Broadcast empfangen wollen, müssen für die Action einen </w:t>
-      </w:r>
-      <w:r>
-        <w:t>BroadcastReceiver</w:t>
-      </w:r>
-      <w:r>
-        <w:t xml:space="preserve"> implementieren.</w:t>
-      </w:r>
-    </w:p>
-    <w:p>
-      <w:pPr>
-        <w:pStyle w:val="Textbody"/>
-        <w:ind w:left="1418"/>
-      </w:pPr>
-      <w:r>
-        <w:t xml:space="preserve">Die im Intent enthaltende Nachricht ist ein mit JSON formatierter String. Interne Nachrichten können daran erkannt werden, dass sie das Attribut </w:t>
-      </w:r>
-      <w:r>
-        <w:t>Extern:</w:t>
-      </w:r>
-      <w:r>
-        <w:t xml:space="preserve"> false </w:t>
-      </w:r>
-      <w:r>
-        <w:t xml:space="preserve">haben. Alle internen Nachrichten haben das Attribut </w:t>
-      </w:r>
-      <w:r>
-        <w:t xml:space="preserve">Action </w:t>
-      </w:r>
-      <w:r>
-        <w:t>(nicht zu verwechseln mit der im Intent enthaltenen Action), welches eine Anweisung für den Empfänger beinhaltet sowie weitere, von der Action abhängige, optionale Attribute.</w:t>
-      </w:r>
-    </w:p>
-    <w:p>
-      <w:pPr>
-        <w:pStyle w:val="Textbody"/>
-        <w:ind w:left="1418"/>
-      </w:pPr>
-      <w:r>
-        <w:t xml:space="preserve">Im Gegensatz dazu gibt es auch externe Nachrichten. Dies sind die Nachrichten, die über Bluetooth mit anderen Geräten ausgetauscht werden. Auch diese sind mit JSON formatiert. Alle externen Nachrichten haben das </w:t>
-      </w:r>
-      <w:r>
-        <w:t>Attribut Extern</w:t>
-      </w:r>
-      <w:r>
-        <w:t xml:space="preserve"> : true </w:t>
-      </w:r>
-      <w:r>
-        <w:t>sowie weitere, vom Inhalt der Nachricht abhängige Attribute.</w:t>
-      </w:r>
-    </w:p>
-    <w:p>
-      <w:pPr>
-        <w:pStyle w:val="Textbody"/>
-      </w:pPr>
-      <w:r>
-        <w:tab/>
-      </w:r>
-      <w:r>
-        <w:tab/>
-      </w:r>
-    </w:p>
-    <w:p>
-      <w:pPr>
-        <w:pStyle w:val="Textbody"/>
-      </w:pPr>
-    </w:p>
-    <w:p>
-      <w:pPr>
-        <w:pStyle w:val="Textbody"/>
-      </w:pPr>
-    </w:p>
-    <w:p>
-      <w:pPr>
-        <w:pStyle w:val="Niklas3"/>
-      </w:pPr>
-      <w:bookmarkStart w:id="49" w:name="__RefHeading___Toc411_898596544"/>
-      <w:bookmarkStart w:id="50" w:name="_Toc454807553"/>
-      <w:bookmarkStart w:id="51" w:name="_Toc455176103"/>
+      <w:bookmarkStart w:id="48" w:name="__RefHeading___Toc411_898596544"/>
+      <w:bookmarkStart w:id="49" w:name="_Toc454807553"/>
+      <w:bookmarkStart w:id="50" w:name="_Toc455177256"/>
       <w:r>
         <w:lastRenderedPageBreak/>
         <w:t>Datenverarbeitung</w:t>
       </w:r>
+      <w:bookmarkEnd w:id="48"/>
       <w:bookmarkEnd w:id="49"/>
       <w:bookmarkEnd w:id="50"/>
-      <w:bookmarkEnd w:id="51"/>
     </w:p>
     <w:p>
       <w:pPr>
@@ -11543,7 +11569,7 @@
           <w:lang w:eastAsia="de-DE" w:bidi="ar-SA"/>
         </w:rPr>
         <w:drawing>
-          <wp:inline distT="0" distB="0" distL="0" distR="0" wp14:anchorId="4E3F3419" wp14:editId="69BE933F">
+          <wp:inline distT="0" distB="0" distL="0" distR="0" wp14:anchorId="595D4F21" wp14:editId="6BB185B8">
             <wp:extent cx="6119494" cy="102238"/>
             <wp:effectExtent l="0" t="0" r="0" b="0"/>
             <wp:docPr id="9" name="Bild5"/>
@@ -11589,7 +11615,7 @@
       <w:pPr>
         <w:pStyle w:val="Beschriftung"/>
       </w:pPr>
-      <w:bookmarkStart w:id="52" w:name="_Toc455176078"/>
+      <w:bookmarkStart w:id="51" w:name="_Toc455177281"/>
       <w:r>
         <w:t xml:space="preserve">Abbildung </w:t>
       </w:r>
@@ -11604,49 +11630,76 @@
       <w:r>
         <w:t>: Beispiel einer mit JSON formatierten Nachricht</w:t>
       </w:r>
+      <w:bookmarkEnd w:id="51"/>
+    </w:p>
+    <w:p>
+      <w:pPr>
+        <w:pStyle w:val="Beschriftung"/>
+      </w:pPr>
+    </w:p>
+    <w:p>
+      <w:pPr>
+        <w:pStyle w:val="Niklas1"/>
+      </w:pPr>
+      <w:bookmarkStart w:id="52" w:name="_Toc455177257"/>
+      <w:r>
+        <w:t>Verschlüsselung</w:t>
+      </w:r>
       <w:bookmarkEnd w:id="52"/>
     </w:p>
     <w:p>
       <w:pPr>
-        <w:pStyle w:val="Beschriftung"/>
-      </w:pPr>
-    </w:p>
-    <w:p>
-      <w:pPr>
-        <w:pStyle w:val="Niklas1"/>
-      </w:pPr>
-      <w:bookmarkStart w:id="53" w:name="_Toc455176104"/>
-      <w:r>
-        <w:t>Verschlüsselung</w:t>
+        <w:pStyle w:val="Textbody"/>
+      </w:pPr>
+      <w:r>
+        <w:t>Da das Projekt um das Chatten mit anderen Benutzern geht, muss die Privatsphäre gewahrt werden.</w:t>
+      </w:r>
+      <w:r>
+        <w:t xml:space="preserve"> </w:t>
+      </w:r>
+      <w:r>
+        <w:t>Dies wird erreicht durch eine RSA gepaart mit einer AES Verschlüsselung.</w:t>
+      </w:r>
+    </w:p>
+    <w:p>
+      <w:pPr>
+        <w:pStyle w:val="Textbody"/>
+      </w:pPr>
+    </w:p>
+    <w:p>
+      <w:pPr>
+        <w:pStyle w:val="Niklas2"/>
+      </w:pPr>
+      <w:bookmarkStart w:id="53" w:name="_Toc455177258"/>
+      <w:r>
+        <w:t>AES Verschlüsselung</w:t>
       </w:r>
       <w:bookmarkEnd w:id="53"/>
     </w:p>
     <w:p>
       <w:pPr>
         <w:pStyle w:val="Textbody"/>
-      </w:pPr>
-      <w:r>
-        <w:t>Da das Projekt um das Chatten mit anderen Benutzern geht, muss die Privatsphäre gewahrt werden.</w:t>
-      </w:r>
-      <w:r>
-        <w:t xml:space="preserve"> </w:t>
-      </w:r>
-      <w:r>
-        <w:t>Dies wird erreicht durch eine RSA gepaart mit einer AES Verschlüsselung.</w:t>
-      </w:r>
-    </w:p>
-    <w:p>
-      <w:pPr>
-        <w:pStyle w:val="Textbody"/>
+        <w:ind w:left="709"/>
+        <w:jc w:val="both"/>
+      </w:pPr>
+      <w:r>
+        <w:t>Der Advanced Encryption Standard (AES) wurde von Joan Daemen und Vincent Rijmen entwickelt und vom National Institute of Standards and Technology als Standard bekanntgegeben. Er ist eines der meistgenutzten und sichersten Verschlüsselungsverfahren. Seine Funktionsweise beruht auf einer Reihe von Byteersetzungen, Verwürfelungen und linearen Transformationen, die auf 16 Byte Datenblöcken ausgeführt werden. Diese Operationen werden mehrmals wiederholt bis man letztendlich den  AES Schlüssel generiert hat. Die Blocklänge beschränkt sich auf 128 Bit und und die Schlüssellänge auf 128, 192 oder 256 Bit. AES-192 und AES-256 sind in den USA für staatliche Dokumente mit höchster Geheimhaltungsstufe zugelassen.</w:t>
+      </w:r>
+    </w:p>
+    <w:p>
+      <w:pPr>
+        <w:pStyle w:val="Textbody"/>
+        <w:ind w:left="709"/>
+        <w:jc w:val="both"/>
       </w:pPr>
     </w:p>
     <w:p>
       <w:pPr>
         <w:pStyle w:val="Niklas2"/>
       </w:pPr>
-      <w:bookmarkStart w:id="54" w:name="_Toc455176105"/>
-      <w:r>
-        <w:t>AES Verschlüsselung</w:t>
+      <w:bookmarkStart w:id="54" w:name="_Toc455177259"/>
+      <w:r>
+        <w:t>RSA Verschlüsselung</w:t>
       </w:r>
       <w:bookmarkEnd w:id="54"/>
     </w:p>
@@ -11657,7 +11710,7 @@
         <w:jc w:val="both"/>
       </w:pPr>
       <w:r>
-        <w:t>Der Advanced Encryption Standard (AES) wurde von Joan Daemen und Vincent Rijmen entwickelt und vom National Institute of Standards and Technology als Standard bekanntgegeben. Er ist eines der meistgenutzten und sichersten Verschlüsselungsverfahren. Seine Funktionsweise beruht auf einer Reihe von Byteersetzungen, Verwürfelungen und linearen Transformationen, die auf 16 Byte Datenblöcken ausgeführt werden. Diese Operationen werden mehrmals wiederholt bis man letztendlich den  AES Schlüssel generiert hat. Die Blocklänge beschränkt sich auf 128 Bit und und die Schlüssellänge auf 128, 192 oder 256 Bit. AES-192 und AES-256 sind in den USA für staatliche Dokumente mit höchster Geheimhaltungsstufe zugelassen.</w:t>
+        <w:t>RSA, benannt nach den Entwicklern Rivest, Shamir und Adleman, ist im Gegensatz zu AES ein asymmetrisches Verschlüsselungsverfahren. Es kann zum Verschlüsseln aber auch zum digitalen Signieren verwendet werden. Der Algorithmus benutzt hierbei einen privaten Schlüssel und einen öffentlichen Schlüssel. Der private Schlüssel wird zum Entschlüsseln benutzt und der öffentliche dient zum Verschlüsseln. Es ist wichtig, dass der private Schlüssel geheimgehalten wird.</w:t>
       </w:r>
     </w:p>
     <w:p>
@@ -11669,11 +11722,60 @@
     </w:p>
     <w:p>
       <w:pPr>
+        <w:pStyle w:val="Textbody"/>
+        <w:ind w:left="709"/>
+        <w:jc w:val="both"/>
+      </w:pPr>
+    </w:p>
+    <w:p>
+      <w:pPr>
+        <w:pStyle w:val="Textbody"/>
+        <w:ind w:left="709"/>
+        <w:jc w:val="both"/>
+      </w:pPr>
+    </w:p>
+    <w:p>
+      <w:pPr>
+        <w:pStyle w:val="Textbody"/>
+        <w:ind w:left="709"/>
+        <w:jc w:val="both"/>
+      </w:pPr>
+    </w:p>
+    <w:p>
+      <w:pPr>
+        <w:pStyle w:val="Textbody"/>
+        <w:ind w:left="709"/>
+        <w:jc w:val="both"/>
+      </w:pPr>
+    </w:p>
+    <w:p>
+      <w:pPr>
+        <w:pStyle w:val="Textbody"/>
+        <w:ind w:left="709"/>
+        <w:jc w:val="both"/>
+      </w:pPr>
+    </w:p>
+    <w:p>
+      <w:pPr>
+        <w:pStyle w:val="Textbody"/>
+        <w:ind w:left="709"/>
+        <w:jc w:val="both"/>
+      </w:pPr>
+    </w:p>
+    <w:p>
+      <w:pPr>
+        <w:pStyle w:val="Textbody"/>
+        <w:ind w:left="709"/>
+        <w:jc w:val="both"/>
+      </w:pPr>
+    </w:p>
+    <w:p>
+      <w:pPr>
         <w:pStyle w:val="Niklas2"/>
       </w:pPr>
-      <w:bookmarkStart w:id="55" w:name="_Toc455176106"/>
-      <w:r>
-        <w:t>RSA Verschlüsselung</w:t>
+      <w:bookmarkStart w:id="55" w:name="_Toc455177260"/>
+      <w:r>
+        <w:t>Zusammenspiel RSA und AES</w:t>
       </w:r>
       <w:bookmarkEnd w:id="55"/>
     </w:p>
@@ -11684,7 +11786,7 @@
         <w:jc w:val="both"/>
       </w:pPr>
       <w:r>
-        <w:t>RSA, benannt nach den Entwicklern Rivest, Shamir und Adleman, ist im Gegensatz zu AES ein asymmetrisches Verschlüsselungsverfahren. Es kann zum Verschlüsseln aber auch zum digitalen Signieren verwendet werden. Der Algorithmus benutzt hierbei einen privaten Schlüssel und einen öffentlichen Schlüssel. Der private Schlüssel wird zum Entschlüsseln benutzt und der öffentliche dient zum Verschlüsseln. Es ist wichtig, dass der private Schlüssel geheimgehalten wird.</w:t>
+        <w:t>In dem Projekt werden beide Verfahren angewandt um die höchstmögliche Sicherheit zu erreichen. Dies bedeutet, dass die eigentliche Nachricht mit AES verschlüsselt wird und der AES-Schlüssel für den Schlüsseltausch mit RSA verschlüsselt wird.</w:t>
       </w:r>
     </w:p>
     <w:p>
@@ -11703,89 +11805,13 @@
     </w:p>
     <w:p>
       <w:pPr>
-        <w:pStyle w:val="Textbody"/>
-        <w:ind w:left="709"/>
-        <w:jc w:val="both"/>
-      </w:pPr>
-    </w:p>
-    <w:p>
-      <w:pPr>
-        <w:pStyle w:val="Textbody"/>
-        <w:ind w:left="709"/>
-        <w:jc w:val="both"/>
-      </w:pPr>
-    </w:p>
-    <w:p>
-      <w:pPr>
-        <w:pStyle w:val="Textbody"/>
-        <w:ind w:left="709"/>
-        <w:jc w:val="both"/>
-      </w:pPr>
-    </w:p>
-    <w:p>
-      <w:pPr>
-        <w:pStyle w:val="Textbody"/>
-        <w:ind w:left="709"/>
-        <w:jc w:val="both"/>
-      </w:pPr>
-    </w:p>
-    <w:p>
-      <w:pPr>
-        <w:pStyle w:val="Textbody"/>
-        <w:ind w:left="709"/>
-        <w:jc w:val="both"/>
-      </w:pPr>
-    </w:p>
-    <w:p>
-      <w:pPr>
-        <w:pStyle w:val="Textbody"/>
-        <w:ind w:left="709"/>
-        <w:jc w:val="both"/>
-      </w:pPr>
-    </w:p>
-    <w:p>
-      <w:pPr>
         <w:pStyle w:val="Niklas2"/>
       </w:pPr>
-      <w:bookmarkStart w:id="56" w:name="_Toc455176107"/>
-      <w:r>
-        <w:t>Zusammenspiel RSA und AES</w:t>
+      <w:bookmarkStart w:id="56" w:name="_Toc455177261"/>
+      <w:r>
+        <w:t>Schlüsseltausch</w:t>
       </w:r>
       <w:bookmarkEnd w:id="56"/>
-    </w:p>
-    <w:p>
-      <w:pPr>
-        <w:pStyle w:val="Textbody"/>
-        <w:ind w:left="709"/>
-        <w:jc w:val="both"/>
-      </w:pPr>
-      <w:r>
-        <w:t>In dem Projekt werden beide Verfahren angewandt um die höchstmögliche Sicherheit zu erreichen. Dies bedeutet, dass die eigentliche Nachricht mit AES verschlüsselt wird und der AES-Schlüssel für den Schlüsseltausch mit RSA verschlüsselt wird.</w:t>
-      </w:r>
-    </w:p>
-    <w:p>
-      <w:pPr>
-        <w:pStyle w:val="Textbody"/>
-        <w:ind w:left="709"/>
-        <w:jc w:val="both"/>
-      </w:pPr>
-    </w:p>
-    <w:p>
-      <w:pPr>
-        <w:pStyle w:val="Textbody"/>
-        <w:ind w:left="709"/>
-        <w:jc w:val="both"/>
-      </w:pPr>
-    </w:p>
-    <w:p>
-      <w:pPr>
-        <w:pStyle w:val="Niklas2"/>
-      </w:pPr>
-      <w:bookmarkStart w:id="57" w:name="_Toc455176108"/>
-      <w:r>
-        <w:t>Schlüsseltausch</w:t>
-      </w:r>
-      <w:bookmarkEnd w:id="57"/>
     </w:p>
     <w:p>
       <w:pPr>
@@ -11811,7 +11837,7 @@
         </w:rPr>
         <w:lastRenderedPageBreak/>
         <w:drawing>
-          <wp:inline distT="0" distB="0" distL="0" distR="0" wp14:anchorId="4F23D4DE" wp14:editId="2CAA2197">
+          <wp:inline distT="0" distB="0" distL="0" distR="0" wp14:anchorId="1463D0CB" wp14:editId="544DB36B">
             <wp:extent cx="8820465" cy="3165327"/>
             <wp:effectExtent l="8255" t="0" r="8255" b="8255"/>
             <wp:docPr id="2" name="Grafik 2" descr="C:\Users\Niklas\AppData\Local\Microsoft\Windows\INetCache\Content.Word\sequence-keyexchange.png"/>
@@ -11865,7 +11891,7 @@
         <w:pStyle w:val="Beschriftung"/>
         <w:jc w:val="both"/>
       </w:pPr>
-      <w:bookmarkStart w:id="58" w:name="_Toc455176079"/>
+      <w:bookmarkStart w:id="57" w:name="_Toc455177282"/>
       <w:r>
         <w:t xml:space="preserve">Abbildung </w:t>
       </w:r>
@@ -11880,31 +11906,31 @@
       <w:r>
         <w:t>: Schlüsselaustausch Sequenzdiagramm</w:t>
       </w:r>
+      <w:bookmarkEnd w:id="57"/>
+    </w:p>
+    <w:p>
+      <w:pPr>
+        <w:pStyle w:val="Textbody"/>
+        <w:ind w:left="709"/>
+        <w:jc w:val="both"/>
+      </w:pPr>
+    </w:p>
+    <w:p>
+      <w:pPr>
+        <w:pStyle w:val="Textbody"/>
+        <w:ind w:left="709"/>
+        <w:jc w:val="both"/>
+      </w:pPr>
+    </w:p>
+    <w:p>
+      <w:pPr>
+        <w:pStyle w:val="Niklas2"/>
+      </w:pPr>
+      <w:bookmarkStart w:id="58" w:name="_Toc455177262"/>
+      <w:r>
+        <w:t>Implementierung</w:t>
+      </w:r>
       <w:bookmarkEnd w:id="58"/>
-    </w:p>
-    <w:p>
-      <w:pPr>
-        <w:pStyle w:val="Textbody"/>
-        <w:ind w:left="709"/>
-        <w:jc w:val="both"/>
-      </w:pPr>
-    </w:p>
-    <w:p>
-      <w:pPr>
-        <w:pStyle w:val="Textbody"/>
-        <w:ind w:left="709"/>
-        <w:jc w:val="both"/>
-      </w:pPr>
-    </w:p>
-    <w:p>
-      <w:pPr>
-        <w:pStyle w:val="Niklas2"/>
-      </w:pPr>
-      <w:bookmarkStart w:id="59" w:name="_Toc455176109"/>
-      <w:r>
-        <w:t>Implementierung</w:t>
-      </w:r>
-      <w:bookmarkEnd w:id="59"/>
     </w:p>
     <w:p>
       <w:pPr>
@@ -11915,7 +11941,7 @@
       </w:pPr>
       <w:r>
         <w:pict>
-          <v:shape id="_x0000_i1034" type="#_x0000_t75" style="width:481.4pt;height:265.4pt">
+          <v:shape id="_x0000_i1034" type="#_x0000_t75" style="width:481.15pt;height:265.35pt">
             <v:imagedata r:id="rId27" o:title="Encryption_uml"/>
           </v:shape>
         </w:pict>
@@ -11927,7 +11953,7 @@
         <w:ind w:left="851"/>
         <w:jc w:val="both"/>
       </w:pPr>
-      <w:bookmarkStart w:id="60" w:name="_Toc455176080"/>
+      <w:bookmarkStart w:id="59" w:name="_Toc455177283"/>
       <w:r>
         <w:t xml:space="preserve">Abbildung </w:t>
       </w:r>
@@ -11942,77 +11968,77 @@
       <w:r>
         <w:t>: UML-Klassendiagramm</w:t>
       </w:r>
+      <w:bookmarkEnd w:id="59"/>
+    </w:p>
+    <w:p>
+      <w:pPr>
+        <w:jc w:val="both"/>
+      </w:pPr>
+    </w:p>
+    <w:p>
+      <w:pPr>
+        <w:pStyle w:val="Textbody"/>
+        <w:ind w:left="709"/>
+        <w:jc w:val="both"/>
+      </w:pPr>
+      <w:r>
+        <w:t>In dem UML-Klassendiagramm</w:t>
+      </w:r>
+      <w:r>
+        <w:t xml:space="preserve"> (Abbildung 1</w:t>
+      </w:r>
+      <w:r>
+        <w:t>6</w:t>
+      </w:r>
+      <w:r>
+        <w:t>)</w:t>
+      </w:r>
+      <w:r>
+        <w:t xml:space="preserve"> ist dargestellt, dass in diesem Projekt 3 Klassen für die Verschlüsselung benötigt werden. Encryption ist die eigentliche Verschlüsselungsklasse, SPMADatabaseAccessHelper stellt die Datenbankoperationen über CryptoKeysAccessHelper zur Verfügung.</w:t>
+      </w:r>
+    </w:p>
+    <w:p>
+      <w:pPr>
+        <w:pStyle w:val="Textbody"/>
+        <w:jc w:val="both"/>
+      </w:pPr>
+    </w:p>
+    <w:p>
+      <w:pPr>
+        <w:pStyle w:val="Niklas2"/>
+      </w:pPr>
+      <w:bookmarkStart w:id="60" w:name="_Toc455177263"/>
+      <w:r>
+        <w:t>Encryption Klasse</w:t>
+      </w:r>
       <w:bookmarkEnd w:id="60"/>
     </w:p>
     <w:p>
       <w:pPr>
-        <w:jc w:val="both"/>
-      </w:pPr>
-    </w:p>
-    <w:p>
-      <w:pPr>
         <w:pStyle w:val="Textbody"/>
         <w:ind w:left="709"/>
         <w:jc w:val="both"/>
       </w:pPr>
       <w:r>
-        <w:t>In dem UML-Klassendiagramm</w:t>
-      </w:r>
-      <w:r>
-        <w:t xml:space="preserve"> (Abbildung 1</w:t>
-      </w:r>
-      <w:r>
-        <w:t>6</w:t>
-      </w:r>
-      <w:r>
-        <w:t>)</w:t>
-      </w:r>
-      <w:r>
-        <w:t xml:space="preserve"> ist dargestellt, dass in diesem Projekt 3 Klassen für die Verschlüsselung benötigt werden. Encryption ist die eigentliche Verschlüsselungsklasse, SPMADatabaseAccessHelper stellt die Datenbankoperationen über CryptoKeysAccessHelper zur Verfügung.</w:t>
-      </w:r>
-    </w:p>
-    <w:p>
-      <w:pPr>
-        <w:pStyle w:val="Textbody"/>
-        <w:jc w:val="both"/>
-      </w:pPr>
-    </w:p>
-    <w:p>
-      <w:pPr>
-        <w:pStyle w:val="Niklas2"/>
-      </w:pPr>
-      <w:bookmarkStart w:id="61" w:name="_Toc455176110"/>
-      <w:r>
-        <w:t>Encryption Klasse</w:t>
+        <w:t>Die Encryption Klasse greift auf das java.security und javax.crypto package zurück. Sie verfügt über Methoden zum Ver- und Entschlüsseln und zum Generieren neuer Schlüssel. Dabei unterscheiden sich die Methoden von der AES-Verschlüsselung und RSA-Verschlüsselung.</w:t>
+      </w:r>
+    </w:p>
+    <w:p>
+      <w:pPr>
+        <w:pStyle w:val="Textbody"/>
+        <w:ind w:left="709"/>
+        <w:jc w:val="both"/>
+      </w:pPr>
+    </w:p>
+    <w:p>
+      <w:pPr>
+        <w:pStyle w:val="Niklas1"/>
+      </w:pPr>
+      <w:bookmarkStart w:id="61" w:name="_Toc455177264"/>
+      <w:r>
+        <w:t>Lokale Speicherung von Daten</w:t>
       </w:r>
       <w:bookmarkEnd w:id="61"/>
-    </w:p>
-    <w:p>
-      <w:pPr>
-        <w:pStyle w:val="Textbody"/>
-        <w:ind w:left="709"/>
-        <w:jc w:val="both"/>
-      </w:pPr>
-      <w:r>
-        <w:t>Die Encryption Klasse greift auf das java.security und javax.crypto package zurück. Sie verfügt über Methoden zum Ver- und Entschlüsseln und zum Generieren neuer Schlüssel. Dabei unterscheiden sich die Methoden von der AES-Verschlüsselung und RSA-Verschlüsselung.</w:t>
-      </w:r>
-    </w:p>
-    <w:p>
-      <w:pPr>
-        <w:pStyle w:val="Textbody"/>
-        <w:ind w:left="709"/>
-        <w:jc w:val="both"/>
-      </w:pPr>
-    </w:p>
-    <w:p>
-      <w:pPr>
-        <w:pStyle w:val="Niklas1"/>
-      </w:pPr>
-      <w:bookmarkStart w:id="62" w:name="_Toc455176111"/>
-      <w:r>
-        <w:t>Lokale Speicherung von Daten</w:t>
-      </w:r>
-      <w:bookmarkEnd w:id="62"/>
     </w:p>
     <w:p>
       <w:pPr>
@@ -12060,7 +12086,7 @@
           <w:lang w:eastAsia="de-DE" w:bidi="ar-SA"/>
         </w:rPr>
         <w:drawing>
-          <wp:inline distT="0" distB="0" distL="0" distR="0" wp14:anchorId="15D768A3" wp14:editId="03D5F356">
+          <wp:inline distT="0" distB="0" distL="0" distR="0" wp14:anchorId="43E8E823" wp14:editId="591E5F81">
             <wp:extent cx="6119495" cy="3056890"/>
             <wp:effectExtent l="0" t="0" r="0" b="0"/>
             <wp:docPr id="1" name="Bild1"/>
@@ -12107,7 +12133,7 @@
         <w:pStyle w:val="Beschriftung"/>
         <w:jc w:val="both"/>
       </w:pPr>
-      <w:bookmarkStart w:id="63" w:name="_Toc455176081"/>
+      <w:bookmarkStart w:id="62" w:name="_Toc455177284"/>
       <w:r>
         <w:t xml:space="preserve">Abbildung </w:t>
       </w:r>
@@ -12122,7 +12148,7 @@
       <w:r>
         <w:t>: Entity-Relationship Diagramm der Datenbank</w:t>
       </w:r>
-      <w:bookmarkEnd w:id="63"/>
+      <w:bookmarkEnd w:id="62"/>
     </w:p>
     <w:p>
       <w:pPr>
@@ -12158,7 +12184,19 @@
         <w:rPr>
           <w:kern w:val="0"/>
         </w:rPr>
-        <w:t>Da die App in einigen Fällen, wie z.b. beim Austausch der Schlüssel nach Verbindungsaufbau, mit mehreren Threads auf die Datenbank zugreift, muss die Datenbank selbstständig vor gleichzeitigen Zugriffen. Hierzu wurde die Datenbank-Managment-Klasse (in der alle Zugriffe auf die Datenbank gesammelt sind) in einem ersten Schritt zu einem Singleton gemacht. In einem zweiten Schritt wurde ein Mechanismus implementiert, um die Datenbank bei einem Zugriff für konkurrierende</w:t>
+        <w:t>Da die App in einigen Fällen, wie z.b. beim Austausch der Schlüssel nach Verbindungsaufbau, mit mehreren Threads auf die Datenbank zugreift, muss die Datenbank selbstständig vor gleichzeitigen Zugriffen</w:t>
+      </w:r>
+      <w:r>
+        <w:rPr>
+          <w:kern w:val="0"/>
+        </w:rPr>
+        <w:t xml:space="preserve"> geschützt werden</w:t>
+      </w:r>
+      <w:r>
+        <w:rPr>
+          <w:kern w:val="0"/>
+        </w:rPr>
+        <w:t>. Hierzu wurde die Datenbank-Managment-Klasse (in der alle Zugriffe auf die Datenbank gesammelt sind) in einem ersten Schritt zu einem Singleton gemacht. In einem zweiten Schritt wurde ein Mechanismus implementiert, um die Datenbank bei einem Zugriff für konkurrierende</w:t>
       </w:r>
     </w:p>
     <w:p>
@@ -12178,11 +12216,306 @@
     </w:p>
     <w:p>
       <w:pPr>
+        <w:pStyle w:val="Textbody"/>
+        <w:jc w:val="both"/>
+        <w:rPr>
+          <w:kern w:val="0"/>
+        </w:rPr>
+      </w:pPr>
+    </w:p>
+    <w:p>
+      <w:pPr>
         <w:pStyle w:val="Niklas1"/>
       </w:pPr>
-      <w:bookmarkStart w:id="64" w:name="_Toc455176112"/>
+      <w:bookmarkStart w:id="63" w:name="_Toc455177265"/>
       <w:r>
         <w:lastRenderedPageBreak/>
+        <w:t>Zusammenfassung</w:t>
+      </w:r>
+      <w:bookmarkEnd w:id="63"/>
+    </w:p>
+    <w:p>
+      <w:pPr>
+        <w:pStyle w:val="Textbody"/>
+        <w:jc w:val="both"/>
+        <w:rPr>
+          <w:kern w:val="0"/>
+        </w:rPr>
+      </w:pPr>
+      <w:r>
+        <w:rPr>
+          <w:kern w:val="0"/>
+        </w:rPr>
+        <w:t xml:space="preserve">Abschließen kann man sagen das </w:t>
+      </w:r>
+      <w:r>
+        <w:rPr>
+          <w:kern w:val="0"/>
+        </w:rPr>
+        <w:t>das E</w:t>
+      </w:r>
+      <w:r>
+        <w:rPr>
+          <w:kern w:val="0"/>
+        </w:rPr>
+        <w:t xml:space="preserve">ntwickeln einer mobilen Applikation, für ein Endgerät mit dem Betriebssystem Android, nach einer kurzen Einarbeitungszeit </w:t>
+      </w:r>
+      <w:r>
+        <w:rPr>
+          <w:kern w:val="0"/>
+        </w:rPr>
+        <w:t>einem immer leichter Fällt. Gerade auch mit dem „Material Design“ von Google Inc. lässt sich leicht eine erste mobile Applikation erstellen. Die Darstellungselemente, welche in XML-Dateien gehalten werden sind aufgrund ihrer einfachen Struktur leicht lesbar und verständlich. Trotzdem bleibt das entwickeln für mobile Endgeräte abwechslungsreich aufgrund der vielen möglichen Anwendungsgebiete.</w:t>
+      </w:r>
+    </w:p>
+    <w:p>
+      <w:pPr>
+        <w:pStyle w:val="Textbody"/>
+        <w:jc w:val="both"/>
+        <w:rPr>
+          <w:kern w:val="0"/>
+        </w:rPr>
+      </w:pPr>
+    </w:p>
+    <w:p>
+      <w:pPr>
+        <w:pStyle w:val="Textbody"/>
+        <w:jc w:val="both"/>
+        <w:rPr>
+          <w:kern w:val="0"/>
+        </w:rPr>
+      </w:pPr>
+    </w:p>
+    <w:p>
+      <w:pPr>
+        <w:pStyle w:val="Textbody"/>
+        <w:jc w:val="both"/>
+        <w:rPr>
+          <w:kern w:val="0"/>
+        </w:rPr>
+      </w:pPr>
+    </w:p>
+    <w:p>
+      <w:pPr>
+        <w:pStyle w:val="Textbody"/>
+        <w:jc w:val="both"/>
+        <w:rPr>
+          <w:kern w:val="0"/>
+        </w:rPr>
+      </w:pPr>
+    </w:p>
+    <w:p>
+      <w:pPr>
+        <w:pStyle w:val="Textbody"/>
+        <w:jc w:val="both"/>
+        <w:rPr>
+          <w:kern w:val="0"/>
+        </w:rPr>
+      </w:pPr>
+    </w:p>
+    <w:p>
+      <w:pPr>
+        <w:pStyle w:val="Textbody"/>
+        <w:jc w:val="both"/>
+        <w:rPr>
+          <w:kern w:val="0"/>
+        </w:rPr>
+      </w:pPr>
+    </w:p>
+    <w:p>
+      <w:pPr>
+        <w:pStyle w:val="Textbody"/>
+        <w:jc w:val="both"/>
+        <w:rPr>
+          <w:kern w:val="0"/>
+        </w:rPr>
+      </w:pPr>
+    </w:p>
+    <w:p>
+      <w:pPr>
+        <w:pStyle w:val="Textbody"/>
+        <w:jc w:val="both"/>
+        <w:rPr>
+          <w:kern w:val="0"/>
+        </w:rPr>
+      </w:pPr>
+    </w:p>
+    <w:p>
+      <w:pPr>
+        <w:pStyle w:val="Textbody"/>
+        <w:jc w:val="both"/>
+        <w:rPr>
+          <w:kern w:val="0"/>
+        </w:rPr>
+      </w:pPr>
+    </w:p>
+    <w:p>
+      <w:pPr>
+        <w:pStyle w:val="Textbody"/>
+        <w:jc w:val="both"/>
+        <w:rPr>
+          <w:kern w:val="0"/>
+        </w:rPr>
+      </w:pPr>
+    </w:p>
+    <w:p>
+      <w:pPr>
+        <w:pStyle w:val="Textbody"/>
+        <w:jc w:val="both"/>
+        <w:rPr>
+          <w:kern w:val="0"/>
+        </w:rPr>
+      </w:pPr>
+    </w:p>
+    <w:p>
+      <w:pPr>
+        <w:pStyle w:val="Textbody"/>
+        <w:jc w:val="both"/>
+        <w:rPr>
+          <w:kern w:val="0"/>
+        </w:rPr>
+      </w:pPr>
+    </w:p>
+    <w:p>
+      <w:pPr>
+        <w:pStyle w:val="Textbody"/>
+        <w:jc w:val="both"/>
+        <w:rPr>
+          <w:kern w:val="0"/>
+        </w:rPr>
+      </w:pPr>
+    </w:p>
+    <w:p>
+      <w:pPr>
+        <w:pStyle w:val="Textbody"/>
+        <w:jc w:val="both"/>
+        <w:rPr>
+          <w:kern w:val="0"/>
+        </w:rPr>
+      </w:pPr>
+    </w:p>
+    <w:p>
+      <w:pPr>
+        <w:pStyle w:val="Textbody"/>
+        <w:jc w:val="both"/>
+        <w:rPr>
+          <w:kern w:val="0"/>
+        </w:rPr>
+      </w:pPr>
+    </w:p>
+    <w:p>
+      <w:pPr>
+        <w:pStyle w:val="Textbody"/>
+        <w:jc w:val="both"/>
+        <w:rPr>
+          <w:kern w:val="0"/>
+        </w:rPr>
+      </w:pPr>
+    </w:p>
+    <w:p>
+      <w:pPr>
+        <w:pStyle w:val="Textbody"/>
+        <w:jc w:val="both"/>
+        <w:rPr>
+          <w:kern w:val="0"/>
+        </w:rPr>
+      </w:pPr>
+    </w:p>
+    <w:p>
+      <w:pPr>
+        <w:pStyle w:val="Textbody"/>
+        <w:jc w:val="both"/>
+        <w:rPr>
+          <w:kern w:val="0"/>
+        </w:rPr>
+      </w:pPr>
+    </w:p>
+    <w:p>
+      <w:pPr>
+        <w:pStyle w:val="Textbody"/>
+        <w:jc w:val="both"/>
+        <w:rPr>
+          <w:kern w:val="0"/>
+        </w:rPr>
+      </w:pPr>
+    </w:p>
+    <w:p>
+      <w:pPr>
+        <w:pStyle w:val="Textbody"/>
+        <w:jc w:val="both"/>
+        <w:rPr>
+          <w:kern w:val="0"/>
+        </w:rPr>
+      </w:pPr>
+    </w:p>
+    <w:p>
+      <w:pPr>
+        <w:pStyle w:val="Textbody"/>
+        <w:jc w:val="both"/>
+        <w:rPr>
+          <w:kern w:val="0"/>
+        </w:rPr>
+      </w:pPr>
+    </w:p>
+    <w:p>
+      <w:pPr>
+        <w:pStyle w:val="Textbody"/>
+        <w:jc w:val="both"/>
+        <w:rPr>
+          <w:kern w:val="0"/>
+        </w:rPr>
+      </w:pPr>
+    </w:p>
+    <w:p>
+      <w:pPr>
+        <w:pStyle w:val="Textbody"/>
+        <w:jc w:val="both"/>
+        <w:rPr>
+          <w:kern w:val="0"/>
+        </w:rPr>
+      </w:pPr>
+    </w:p>
+    <w:p>
+      <w:pPr>
+        <w:pStyle w:val="Textbody"/>
+        <w:jc w:val="both"/>
+        <w:rPr>
+          <w:kern w:val="0"/>
+        </w:rPr>
+      </w:pPr>
+    </w:p>
+    <w:p>
+      <w:pPr>
+        <w:pStyle w:val="Textbody"/>
+        <w:jc w:val="both"/>
+        <w:rPr>
+          <w:kern w:val="0"/>
+        </w:rPr>
+      </w:pPr>
+    </w:p>
+    <w:p>
+      <w:pPr>
+        <w:pStyle w:val="Textbody"/>
+        <w:jc w:val="both"/>
+        <w:rPr>
+          <w:kern w:val="0"/>
+        </w:rPr>
+      </w:pPr>
+    </w:p>
+    <w:p>
+      <w:pPr>
+        <w:pStyle w:val="Textbody"/>
+        <w:jc w:val="both"/>
+        <w:rPr>
+          <w:kern w:val="0"/>
+        </w:rPr>
+      </w:pPr>
+    </w:p>
+    <w:p>
+      <w:pPr>
+        <w:pStyle w:val="Niklas1"/>
+      </w:pPr>
+      <w:bookmarkStart w:id="64" w:name="_Toc455177266"/>
+      <w:r>
         <w:t>Abbildungsverzeichnis</w:t>
       </w:r>
       <w:bookmarkEnd w:id="64"/>
@@ -12213,7 +12546,7 @@
       <w:r>
         <w:fldChar w:fldCharType="separate"/>
       </w:r>
-      <w:hyperlink w:anchor="_Toc455176065" w:history="1">
+      <w:hyperlink w:anchor="_Toc455177268" w:history="1">
         <w:r>
           <w:rPr>
             <w:rStyle w:val="Hyperlink"/>
@@ -12241,7 +12574,7 @@
             <w:noProof/>
             <w:webHidden/>
           </w:rPr>
-          <w:instrText xml:space="preserve"> PAGEREF _Toc455176065 \h </w:instrText>
+          <w:instrText xml:space="preserve"> PAGEREF _Toc455177268 \h </w:instrText>
         </w:r>
         <w:r>
           <w:rPr>
@@ -12287,7 +12620,7 @@
           <w:lang w:eastAsia="de-DE" w:bidi="ar-SA"/>
         </w:rPr>
       </w:pPr>
-      <w:hyperlink w:anchor="_Toc455176066" w:history="1">
+      <w:hyperlink w:anchor="_Toc455177269" w:history="1">
         <w:r>
           <w:rPr>
             <w:rStyle w:val="Hyperlink"/>
@@ -12314,7 +12647,7 @@
             <w:noProof/>
             <w:webHidden/>
           </w:rPr>
-          <w:instrText xml:space="preserve"> PAGEREF _Toc455176066 \h </w:instrText>
+          <w:instrText xml:space="preserve"> PAGEREF _Toc455177269 \h </w:instrText>
         </w:r>
         <w:r>
           <w:rPr>
@@ -12360,7 +12693,7 @@
           <w:lang w:eastAsia="de-DE" w:bidi="ar-SA"/>
         </w:rPr>
       </w:pPr>
-      <w:hyperlink w:anchor="_Toc455176067" w:history="1">
+      <w:hyperlink w:anchor="_Toc455177270" w:history="1">
         <w:r>
           <w:rPr>
             <w:rStyle w:val="Hyperlink"/>
@@ -12387,7 +12720,7 @@
             <w:noProof/>
             <w:webHidden/>
           </w:rPr>
-          <w:instrText xml:space="preserve"> PAGEREF _Toc455176067 \h </w:instrText>
+          <w:instrText xml:space="preserve"> PAGEREF _Toc455177270 \h </w:instrText>
         </w:r>
         <w:r>
           <w:rPr>
@@ -12433,7 +12766,7 @@
           <w:lang w:eastAsia="de-DE" w:bidi="ar-SA"/>
         </w:rPr>
       </w:pPr>
-      <w:hyperlink w:anchor="_Toc455176068" w:history="1">
+      <w:hyperlink w:anchor="_Toc455177271" w:history="1">
         <w:r>
           <w:rPr>
             <w:rStyle w:val="Hyperlink"/>
@@ -12461,7 +12794,7 @@
             <w:noProof/>
             <w:webHidden/>
           </w:rPr>
-          <w:instrText xml:space="preserve"> PAGEREF _Toc455176068 \h </w:instrText>
+          <w:instrText xml:space="preserve"> PAGEREF _Toc455177271 \h </w:instrText>
         </w:r>
         <w:r>
           <w:rPr>
@@ -12507,7 +12840,7 @@
           <w:lang w:eastAsia="de-DE" w:bidi="ar-SA"/>
         </w:rPr>
       </w:pPr>
-      <w:hyperlink w:anchor="_Toc455176069" w:history="1">
+      <w:hyperlink w:anchor="_Toc455177272" w:history="1">
         <w:r>
           <w:rPr>
             <w:rStyle w:val="Hyperlink"/>
@@ -12534,7 +12867,7 @@
             <w:noProof/>
             <w:webHidden/>
           </w:rPr>
-          <w:instrText xml:space="preserve"> PAGEREF _Toc455176069 \h </w:instrText>
+          <w:instrText xml:space="preserve"> PAGEREF _Toc455177272 \h </w:instrText>
         </w:r>
         <w:r>
           <w:rPr>
@@ -12580,7 +12913,7 @@
           <w:lang w:eastAsia="de-DE" w:bidi="ar-SA"/>
         </w:rPr>
       </w:pPr>
-      <w:hyperlink w:anchor="_Toc455176070" w:history="1">
+      <w:hyperlink w:anchor="_Toc455177273" w:history="1">
         <w:r>
           <w:rPr>
             <w:rStyle w:val="Hyperlink"/>
@@ -12607,7 +12940,7 @@
             <w:noProof/>
             <w:webHidden/>
           </w:rPr>
-          <w:instrText xml:space="preserve"> PAGEREF _Toc455176070 \h </w:instrText>
+          <w:instrText xml:space="preserve"> PAGEREF _Toc455177273 \h </w:instrText>
         </w:r>
         <w:r>
           <w:rPr>
@@ -12653,7 +12986,7 @@
           <w:lang w:eastAsia="de-DE" w:bidi="ar-SA"/>
         </w:rPr>
       </w:pPr>
-      <w:hyperlink w:anchor="_Toc455176071" w:history="1">
+      <w:hyperlink w:anchor="_Toc455177274" w:history="1">
         <w:r>
           <w:rPr>
             <w:rStyle w:val="Hyperlink"/>
@@ -12680,7 +13013,7 @@
             <w:noProof/>
             <w:webHidden/>
           </w:rPr>
-          <w:instrText xml:space="preserve"> PAGEREF _Toc455176071 \h </w:instrText>
+          <w:instrText xml:space="preserve"> PAGEREF _Toc455177274 \h </w:instrText>
         </w:r>
         <w:r>
           <w:rPr>
@@ -12726,7 +13059,7 @@
           <w:lang w:eastAsia="de-DE" w:bidi="ar-SA"/>
         </w:rPr>
       </w:pPr>
-      <w:hyperlink w:anchor="_Toc455176072" w:history="1">
+      <w:hyperlink w:anchor="_Toc455177275" w:history="1">
         <w:r>
           <w:rPr>
             <w:rStyle w:val="Hyperlink"/>
@@ -12753,7 +13086,7 @@
             <w:noProof/>
             <w:webHidden/>
           </w:rPr>
-          <w:instrText xml:space="preserve"> PAGEREF _Toc455176072 \h </w:instrText>
+          <w:instrText xml:space="preserve"> PAGEREF _Toc455177275 \h </w:instrText>
         </w:r>
         <w:r>
           <w:rPr>
@@ -12799,7 +13132,7 @@
           <w:lang w:eastAsia="de-DE" w:bidi="ar-SA"/>
         </w:rPr>
       </w:pPr>
-      <w:hyperlink w:anchor="_Toc455176073" w:history="1">
+      <w:hyperlink w:anchor="_Toc455177276" w:history="1">
         <w:r>
           <w:rPr>
             <w:rStyle w:val="Hyperlink"/>
@@ -12826,7 +13159,7 @@
             <w:noProof/>
             <w:webHidden/>
           </w:rPr>
-          <w:instrText xml:space="preserve"> PAGEREF _Toc455176073 \h </w:instrText>
+          <w:instrText xml:space="preserve"> PAGEREF _Toc455177276 \h </w:instrText>
         </w:r>
         <w:r>
           <w:rPr>
@@ -12872,7 +13205,7 @@
           <w:lang w:eastAsia="de-DE" w:bidi="ar-SA"/>
         </w:rPr>
       </w:pPr>
-      <w:hyperlink w:anchor="_Toc455176074" w:history="1">
+      <w:hyperlink w:anchor="_Toc455177277" w:history="1">
         <w:r>
           <w:rPr>
             <w:rStyle w:val="Hyperlink"/>
@@ -12899,7 +13232,7 @@
             <w:noProof/>
             <w:webHidden/>
           </w:rPr>
-          <w:instrText xml:space="preserve"> PAGEREF _Toc455176074 \h </w:instrText>
+          <w:instrText xml:space="preserve"> PAGEREF _Toc455177277 \h </w:instrText>
         </w:r>
         <w:r>
           <w:rPr>
@@ -12945,7 +13278,7 @@
           <w:lang w:eastAsia="de-DE" w:bidi="ar-SA"/>
         </w:rPr>
       </w:pPr>
-      <w:hyperlink r:id="rId29" w:anchor="_Toc455176075" w:history="1">
+      <w:hyperlink r:id="rId29" w:anchor="_Toc455177278" w:history="1">
         <w:r>
           <w:rPr>
             <w:rStyle w:val="Hyperlink"/>
@@ -12972,7 +13305,7 @@
             <w:noProof/>
             <w:webHidden/>
           </w:rPr>
-          <w:instrText xml:space="preserve"> PAGEREF _Toc455176075 \h </w:instrText>
+          <w:instrText xml:space="preserve"> PAGEREF _Toc455177278 \h </w:instrText>
         </w:r>
         <w:r>
           <w:rPr>
@@ -13018,7 +13351,7 @@
           <w:lang w:eastAsia="de-DE" w:bidi="ar-SA"/>
         </w:rPr>
       </w:pPr>
-      <w:hyperlink r:id="rId30" w:anchor="_Toc455176076" w:history="1">
+      <w:hyperlink r:id="rId30" w:anchor="_Toc455177279" w:history="1">
         <w:r>
           <w:rPr>
             <w:rStyle w:val="Hyperlink"/>
@@ -13045,7 +13378,7 @@
             <w:noProof/>
             <w:webHidden/>
           </w:rPr>
-          <w:instrText xml:space="preserve"> PAGEREF _Toc455176076 \h </w:instrText>
+          <w:instrText xml:space="preserve"> PAGEREF _Toc455177279 \h </w:instrText>
         </w:r>
         <w:r>
           <w:rPr>
@@ -13091,7 +13424,7 @@
           <w:lang w:eastAsia="de-DE" w:bidi="ar-SA"/>
         </w:rPr>
       </w:pPr>
-      <w:hyperlink r:id="rId31" w:anchor="_Toc455176077" w:history="1">
+      <w:hyperlink r:id="rId31" w:anchor="_Toc455177280" w:history="1">
         <w:r>
           <w:rPr>
             <w:rStyle w:val="Hyperlink"/>
@@ -13118,7 +13451,7 @@
             <w:noProof/>
             <w:webHidden/>
           </w:rPr>
-          <w:instrText xml:space="preserve"> PAGEREF _Toc455176077 \h </w:instrText>
+          <w:instrText xml:space="preserve"> PAGEREF _Toc455177280 \h </w:instrText>
         </w:r>
         <w:r>
           <w:rPr>
@@ -13164,7 +13497,7 @@
           <w:lang w:eastAsia="de-DE" w:bidi="ar-SA"/>
         </w:rPr>
       </w:pPr>
-      <w:hyperlink w:anchor="_Toc455176078" w:history="1">
+      <w:hyperlink w:anchor="_Toc455177281" w:history="1">
         <w:r>
           <w:rPr>
             <w:rStyle w:val="Hyperlink"/>
@@ -13191,7 +13524,7 @@
             <w:noProof/>
             <w:webHidden/>
           </w:rPr>
-          <w:instrText xml:space="preserve"> PAGEREF _Toc455176078 \h </w:instrText>
+          <w:instrText xml:space="preserve"> PAGEREF _Toc455177281 \h </w:instrText>
         </w:r>
         <w:r>
           <w:rPr>
@@ -13237,7 +13570,7 @@
           <w:lang w:eastAsia="de-DE" w:bidi="ar-SA"/>
         </w:rPr>
       </w:pPr>
-      <w:hyperlink w:anchor="_Toc455176079" w:history="1">
+      <w:hyperlink w:anchor="_Toc455177282" w:history="1">
         <w:r>
           <w:rPr>
             <w:rStyle w:val="Hyperlink"/>
@@ -13264,7 +13597,7 @@
             <w:noProof/>
             <w:webHidden/>
           </w:rPr>
-          <w:instrText xml:space="preserve"> PAGEREF _Toc455176079 \h </w:instrText>
+          <w:instrText xml:space="preserve"> PAGEREF _Toc455177282 \h </w:instrText>
         </w:r>
         <w:r>
           <w:rPr>
@@ -13294,6 +13627,8 @@
           <w:fldChar w:fldCharType="end"/>
         </w:r>
       </w:hyperlink>
+      <w:bookmarkStart w:id="66" w:name="_GoBack"/>
+      <w:bookmarkEnd w:id="66"/>
     </w:p>
     <w:p>
       <w:pPr>
@@ -13310,7 +13645,7 @@
           <w:lang w:eastAsia="de-DE" w:bidi="ar-SA"/>
         </w:rPr>
       </w:pPr>
-      <w:hyperlink w:anchor="_Toc455176080" w:history="1">
+      <w:hyperlink w:anchor="_Toc455177283" w:history="1">
         <w:r>
           <w:rPr>
             <w:rStyle w:val="Hyperlink"/>
@@ -13337,7 +13672,7 @@
             <w:noProof/>
             <w:webHidden/>
           </w:rPr>
-          <w:instrText xml:space="preserve"> PAGEREF _Toc455176080 \h </w:instrText>
+          <w:instrText xml:space="preserve"> PAGEREF _Toc455177283 \h </w:instrText>
         </w:r>
         <w:r>
           <w:rPr>
@@ -13383,7 +13718,7 @@
           <w:lang w:eastAsia="de-DE" w:bidi="ar-SA"/>
         </w:rPr>
       </w:pPr>
-      <w:hyperlink w:anchor="_Toc455176081" w:history="1">
+      <w:hyperlink w:anchor="_Toc455177284" w:history="1">
         <w:r>
           <w:rPr>
             <w:rStyle w:val="Hyperlink"/>
@@ -13410,7 +13745,7 @@
             <w:noProof/>
             <w:webHidden/>
           </w:rPr>
-          <w:instrText xml:space="preserve"> PAGEREF _Toc455176081 \h </w:instrText>
+          <w:instrText xml:space="preserve"> PAGEREF _Toc455177284 \h </w:instrText>
         </w:r>
         <w:r>
           <w:rPr>
@@ -13451,16 +13786,16 @@
       <w:r>
         <w:fldChar w:fldCharType="end"/>
       </w:r>
-      <w:bookmarkStart w:id="66" w:name="__RefHeading___Toc643_898596544"/>
-      <w:bookmarkStart w:id="67" w:name="_Toc455176113"/>
-      <w:bookmarkEnd w:id="66"/>
+      <w:bookmarkStart w:id="67" w:name="__RefHeading___Toc643_898596544"/>
+      <w:bookmarkStart w:id="68" w:name="_Toc455177267"/>
+      <w:bookmarkEnd w:id="67"/>
       <w:r>
         <w:rPr>
           <w:lang w:val="en-US"/>
         </w:rPr>
         <w:t>Literaturverzeichnis</w:t>
       </w:r>
-      <w:bookmarkEnd w:id="67"/>
+      <w:bookmarkEnd w:id="68"/>
     </w:p>
     <w:p>
       <w:pPr>
@@ -13476,7 +13811,31 @@
         <w:rPr>
           <w:lang w:val="en-US"/>
         </w:rPr>
-        <w:t>Cross und Hoeckle, 2007: Daniel Cross, Justin Hoeckle, Michael Lavine, Jason Rubin and Kevin Snow, DETECTING NON-DISCOVERABLEBLUETOOTH DEVICES, 2007</w:t>
+        <w:t>Cross und Hoeckle, 2007: Daniel Cross, Justin Hoeckle, Michael Lavine, Jason Rubin and Kevin Snow, DETECTING NON-DISCOVER</w:t>
+      </w:r>
+      <w:r>
+        <w:rPr>
+          <w:lang w:val="en-US"/>
+        </w:rPr>
+        <w:t xml:space="preserve"> </w:t>
+      </w:r>
+      <w:r>
+        <w:rPr>
+          <w:lang w:val="en-US"/>
+        </w:rPr>
+        <w:t>ABLE</w:t>
+      </w:r>
+      <w:r>
+        <w:rPr>
+          <w:lang w:val="en-US"/>
+        </w:rPr>
+        <w:t xml:space="preserve"> </w:t>
+      </w:r>
+      <w:r>
+        <w:rPr>
+          <w:lang w:val="en-US"/>
+        </w:rPr>
+        <w:t>BLUETOOTH DEVICES, 2007</w:t>
       </w:r>
     </w:p>
     <w:p>
@@ -13493,7 +13852,19 @@
         <w:rPr>
           <w:lang w:val="en-US"/>
         </w:rPr>
-        <w:t>Evans und Warren, 2009: David Evans, Robert H. Warren, Anonymity properties of stored or transmitted datataken from Bluetooth scans, 2009</w:t>
+        <w:t>Evans und Warren, 2009: David Evans, Robert H. Warren, Anonymity properties of stored or transmitted data</w:t>
+      </w:r>
+      <w:r>
+        <w:rPr>
+          <w:lang w:val="en-US"/>
+        </w:rPr>
+        <w:t xml:space="preserve"> </w:t>
+      </w:r>
+      <w:r>
+        <w:rPr>
+          <w:lang w:val="en-US"/>
+        </w:rPr>
+        <w:t>taken from Bluetooth scans, 2009</w:t>
       </w:r>
     </w:p>
     <w:sectPr>
@@ -13539,6 +13910,7 @@
         <w:docPartUnique/>
       </w:docPartObj>
     </w:sdtPr>
+    <w:sdtEndPr/>
     <w:sdtContent>
       <w:sdt>
         <w:sdtPr>
@@ -13548,6 +13920,7 @@
             <w:docPartUnique/>
           </w:docPartObj>
         </w:sdtPr>
+        <w:sdtEndPr/>
         <w:sdtContent>
           <w:p>
             <w:pPr>
@@ -13586,7 +13959,7 @@
                 <w:bCs/>
                 <w:noProof/>
               </w:rPr>
-              <w:t>2</w:t>
+              <w:t>7</w:t>
             </w:r>
             <w:r>
               <w:rPr>
@@ -13628,7 +14001,7 @@
                 <w:bCs/>
                 <w:noProof/>
               </w:rPr>
-              <w:t>24</w:t>
+              <w:t>25</w:t>
             </w:r>
             <w:r>
               <w:rPr>
@@ -13793,7 +14166,7 @@
   <w:abstractNum w:abstractNumId="1" w15:restartNumberingAfterBreak="0">
     <w:nsid w:val="7A7A6EED"/>
     <w:multiLevelType w:val="hybridMultilevel"/>
-    <w:tmpl w:val="8AFEB4E8"/>
+    <w:tmpl w:val="87181B1A"/>
     <w:lvl w:ilvl="0" w:tplc="04070001">
       <w:start w:val="1"/>
       <w:numFmt w:val="bullet"/>
@@ -15224,12 +15597,14 @@
     <w:rsid w:val="00053AD3"/>
     <w:rsid w:val="000C4887"/>
     <w:rsid w:val="002E2201"/>
+    <w:rsid w:val="00417677"/>
     <w:rsid w:val="0049222F"/>
     <w:rsid w:val="004A3DA0"/>
     <w:rsid w:val="00591371"/>
     <w:rsid w:val="006B7ECF"/>
     <w:rsid w:val="00813864"/>
     <w:rsid w:val="00823EF6"/>
+    <w:rsid w:val="00872C05"/>
     <w:rsid w:val="00A820A5"/>
     <w:rsid w:val="00A84B05"/>
     <w:rsid w:val="00AE3E13"/>
@@ -16048,7 +16423,7 @@
 </file>
 
 <file path=customXml/itemProps2.xml><?xml version="1.0" encoding="utf-8"?>
-<ds:datastoreItem xmlns:ds="http://schemas.openxmlformats.org/officeDocument/2006/customXml" ds:itemID="{0DCDF9F5-4BA9-4F36-B7E0-57F812303B64}">
+<ds:datastoreItem xmlns:ds="http://schemas.openxmlformats.org/officeDocument/2006/customXml" ds:itemID="{BDD62752-E008-460C-98F0-3758B9BB6A7B}">
   <ds:schemaRefs>
     <ds:schemaRef ds:uri="http://schemas.openxmlformats.org/officeDocument/2006/bibliography"/>
   </ds:schemaRefs>

</xml_diff>